<commit_message>
before merge arya's fortification
</commit_message>
<xml_diff>
--- a/projectdescription/RiskBuild1Documentation.docx
+++ b/projectdescription/RiskBuild1Documentation.docx
@@ -1715,7 +1715,64 @@
           <w:sz w:val="24"/>
           <w:szCs w:val="24"/>
         </w:rPr>
-        <w:t>Territory is assigned to players using Risk rule</w:t>
+        <w:t>Territor</w:t>
+      </w:r>
+      <w:r>
+        <w:rPr>
+          <w:rFonts w:ascii="Times New Roman" w:hAnsi="Times New Roman" w:cs="Times New Roman"/>
+          <w:sz w:val="24"/>
+          <w:szCs w:val="24"/>
+        </w:rPr>
+        <w:t>y is assigned to players using the Risk rule</w:t>
+      </w:r>
+    </w:p>
+    <w:p>
+      <w:pPr>
+        <w:pStyle w:val="ListParagraph"/>
+        <w:numPr>
+          <w:ilvl w:val="1"/>
+          <w:numId w:val="8"/>
+        </w:numPr>
+        <w:spacing w:after="0" w:line="240" w:lineRule="auto"/>
+        <w:rPr>
+          <w:rFonts w:ascii="Times New Roman" w:hAnsi="Times New Roman" w:cs="Times New Roman"/>
+          <w:sz w:val="24"/>
+          <w:szCs w:val="24"/>
+        </w:rPr>
+      </w:pPr>
+      <w:r>
+        <w:rPr>
+          <w:rFonts w:ascii="Times New Roman" w:hAnsi="Times New Roman" w:cs="Times New Roman"/>
+          <w:sz w:val="24"/>
+          <w:szCs w:val="24"/>
+        </w:rPr>
+        <w:t xml:space="preserve">The initial army based on number of </w:t>
+      </w:r>
+      <w:proofErr w:type="gramStart"/>
+      <w:r>
+        <w:rPr>
+          <w:rFonts w:ascii="Times New Roman" w:hAnsi="Times New Roman" w:cs="Times New Roman"/>
+          <w:sz w:val="24"/>
+          <w:szCs w:val="24"/>
+        </w:rPr>
+        <w:t>player</w:t>
+      </w:r>
+      <w:proofErr w:type="gramEnd"/>
+      <w:r>
+        <w:rPr>
+          <w:rFonts w:ascii="Times New Roman" w:hAnsi="Times New Roman" w:cs="Times New Roman"/>
+          <w:sz w:val="24"/>
+          <w:szCs w:val="24"/>
+        </w:rPr>
+        <w:t xml:space="preserve"> is assigned automatically to players in the round robin fashion</w:t>
+      </w:r>
+      <w:r>
+        <w:rPr>
+          <w:rFonts w:ascii="Times New Roman" w:hAnsi="Times New Roman" w:cs="Times New Roman"/>
+          <w:sz w:val="24"/>
+          <w:szCs w:val="24"/>
+        </w:rPr>
+        <w:t xml:space="preserve"> in the implementation</w:t>
       </w:r>
     </w:p>
     <w:p>
@@ -1750,6 +1807,14 @@
         <w:t>reinforcement</w:t>
       </w:r>
       <w:proofErr w:type="gramEnd"/>
+      <w:r>
+        <w:rPr>
+          <w:rFonts w:ascii="Times New Roman" w:hAnsi="Times New Roman" w:cs="Times New Roman"/>
+          <w:sz w:val="24"/>
+          <w:szCs w:val="24"/>
+        </w:rPr>
+        <w:t xml:space="preserve"> based on number of occupied territory, continent control and number of cards</w:t>
+      </w:r>
     </w:p>
     <w:p>
       <w:pPr>
@@ -1873,7 +1938,7 @@
     <w:p>
       <w:pPr>
         <w:spacing w:after="0" w:line="240" w:lineRule="auto"/>
-        <w:ind w:firstLine="720"/>
+        <w:ind w:left="720"/>
         <w:rPr>
           <w:rFonts w:ascii="Times New Roman" w:hAnsi="Times New Roman" w:cs="Times New Roman"/>
         </w:rPr>
@@ -1892,7 +1957,17 @@
           <w:sz w:val="24"/>
           <w:szCs w:val="24"/>
         </w:rPr>
-        <w:t>model view controller pattern (MVC)</w:t>
+        <w:t xml:space="preserve">model view controller </w:t>
+      </w:r>
+      <w:bookmarkStart w:id="0" w:name="_GoBack"/>
+      <w:bookmarkEnd w:id="0"/>
+      <w:r>
+        <w:rPr>
+          <w:rFonts w:ascii="Times New Roman" w:hAnsi="Times New Roman" w:cs="Times New Roman"/>
+          <w:sz w:val="24"/>
+          <w:szCs w:val="24"/>
+        </w:rPr>
+        <w:t>pattern (MVC)</w:t>
       </w:r>
       <w:r>
         <w:rPr>
@@ -2102,7 +2177,6 @@
           <w:rFonts w:ascii="Times New Roman" w:hAnsi="Times New Roman" w:cs="Times New Roman"/>
           <w:b/>
         </w:rPr>
-        <w:lastRenderedPageBreak/>
         <w:t>Figure 1: Model – View - Controller architecture used in</w:t>
       </w:r>
       <w:r>
@@ -3298,13 +3372,8 @@
         <w:rPr>
           <w:rFonts w:ascii="Times New Roman" w:hAnsi="Times New Roman" w:cs="Times New Roman"/>
         </w:rPr>
-        <w:t xml:space="preserve">It is </w:t>
-      </w:r>
-      <w:r>
-        <w:rPr>
-          <w:rFonts w:ascii="Times New Roman" w:hAnsi="Times New Roman" w:cs="Times New Roman"/>
-        </w:rPr>
-        <w:t xml:space="preserve">responsible for getting the next player in the turn and that player’s occupied territories from </w:t>
+        <w:lastRenderedPageBreak/>
+        <w:t xml:space="preserve">It is responsible for getting the next player in the turn and that player’s occupied territories from </w:t>
       </w:r>
       <w:proofErr w:type="spellStart"/>
       <w:r>
@@ -3374,14 +3443,7 @@
         <w:rPr>
           <w:rFonts w:ascii="Times New Roman" w:hAnsi="Times New Roman" w:cs="Times New Roman"/>
         </w:rPr>
-        <w:t xml:space="preserve"> and updating </w:t>
-      </w:r>
-      <w:r>
-        <w:rPr>
-          <w:rFonts w:ascii="Times New Roman" w:hAnsi="Times New Roman" w:cs="Times New Roman"/>
-        </w:rPr>
-        <w:lastRenderedPageBreak/>
-        <w:t xml:space="preserve">the army count in the </w:t>
+        <w:t xml:space="preserve"> and updating the army count in the </w:t>
       </w:r>
       <w:proofErr w:type="spellStart"/>
       <w:r>
@@ -3453,14 +3515,7 @@
           <w:rFonts w:ascii="Times New Roman" w:hAnsi="Times New Roman" w:cs="Times New Roman"/>
           <w:i/>
         </w:rPr>
-        <w:t>Attack</w:t>
-      </w:r>
-      <w:r>
-        <w:rPr>
-          <w:rFonts w:ascii="Times New Roman" w:hAnsi="Times New Roman" w:cs="Times New Roman"/>
-          <w:i/>
-        </w:rPr>
-        <w:t>Controller</w:t>
+        <w:t>AttackController</w:t>
       </w:r>
       <w:proofErr w:type="spellEnd"/>
     </w:p>
@@ -3555,14 +3610,7 @@
           <w:rFonts w:ascii="Times New Roman" w:hAnsi="Times New Roman" w:cs="Times New Roman"/>
           <w:i/>
         </w:rPr>
-        <w:t>Fortification</w:t>
-      </w:r>
-      <w:r>
-        <w:rPr>
-          <w:rFonts w:ascii="Times New Roman" w:hAnsi="Times New Roman" w:cs="Times New Roman"/>
-          <w:i/>
-        </w:rPr>
-        <w:t>Controller</w:t>
+        <w:t>FortificationController</w:t>
       </w:r>
       <w:proofErr w:type="spellEnd"/>
     </w:p>
@@ -4472,6 +4520,7 @@
         <w:rPr>
           <w:rFonts w:ascii="Times New Roman" w:hAnsi="Times New Roman" w:cs="Times New Roman"/>
         </w:rPr>
+        <w:lastRenderedPageBreak/>
         <w:t xml:space="preserve">This class is responsible for validating the </w:t>
       </w:r>
       <w:proofErr w:type="spellStart"/>
@@ -4526,7 +4575,6 @@
           <w:rFonts w:ascii="Times New Roman" w:hAnsi="Times New Roman" w:cs="Times New Roman"/>
           <w:i/>
         </w:rPr>
-        <w:lastRenderedPageBreak/>
         <w:t>Output</w:t>
       </w:r>
     </w:p>
@@ -4906,15 +4954,7 @@
         <w:rPr>
           <w:rFonts w:ascii="Times New Roman" w:hAnsi="Times New Roman" w:cs="Times New Roman"/>
         </w:rPr>
-        <w:t xml:space="preserve"> – API docum</w:t>
-      </w:r>
-      <w:bookmarkStart w:id="0" w:name="_GoBack"/>
-      <w:bookmarkEnd w:id="0"/>
-      <w:r>
-        <w:rPr>
-          <w:rFonts w:ascii="Times New Roman" w:hAnsi="Times New Roman" w:cs="Times New Roman"/>
-        </w:rPr>
-        <w:t xml:space="preserve">entation framework </w:t>
+        <w:t xml:space="preserve"> – API documentation framework </w:t>
       </w:r>
       <w:r>
         <w:rPr>
@@ -6974,7 +7014,7 @@
 </file>
 
 <file path=customXml/itemProps1.xml><?xml version="1.0" encoding="utf-8"?>
-<ds:datastoreItem xmlns:ds="http://schemas.openxmlformats.org/officeDocument/2006/customXml" ds:itemID="{9EE12C1C-2CCF-4B61-A421-98496840CAE9}">
+<ds:datastoreItem xmlns:ds="http://schemas.openxmlformats.org/officeDocument/2006/customXml" ds:itemID="{D22EA588-0D57-4C04-BFC1-FD9659E6FC0C}">
   <ds:schemaRefs>
     <ds:schemaRef ds:uri="http://schemas.openxmlformats.org/officeDocument/2006/bibliography"/>
   </ds:schemaRefs>

</xml_diff>

<commit_message>
edited software process documentation
</commit_message>
<xml_diff>
--- a/projectdescription/RiskBuild1Documentation.docx
+++ b/projectdescription/RiskBuild1Documentation.docx
@@ -312,7 +312,21 @@
           <w:rFonts w:ascii="Times New Roman" w:hAnsi="Times New Roman" w:cs="Times New Roman"/>
           <w:sz w:val="20"/>
         </w:rPr>
-        <w:t xml:space="preserve"> ()</w:t>
+        <w:t xml:space="preserve"> (</w:t>
+      </w:r>
+      <w:r>
+        <w:rPr>
+          <w:rFonts w:ascii="Times New Roman" w:hAnsi="Times New Roman" w:cs="Times New Roman"/>
+          <w:sz w:val="20"/>
+        </w:rPr>
+        <w:t>40103110</w:t>
+      </w:r>
+      <w:r>
+        <w:rPr>
+          <w:rFonts w:ascii="Times New Roman" w:hAnsi="Times New Roman" w:cs="Times New Roman"/>
+          <w:sz w:val="20"/>
+        </w:rPr>
+        <w:t>)</w:t>
       </w:r>
     </w:p>
     <w:p>
@@ -345,7 +359,21 @@
           <w:rFonts w:ascii="Times New Roman" w:hAnsi="Times New Roman" w:cs="Times New Roman"/>
           <w:sz w:val="20"/>
         </w:rPr>
-        <w:t xml:space="preserve"> ()</w:t>
+        <w:t xml:space="preserve"> (</w:t>
+      </w:r>
+      <w:r>
+        <w:rPr>
+          <w:rFonts w:ascii="Times New Roman" w:hAnsi="Times New Roman" w:cs="Times New Roman"/>
+          <w:sz w:val="20"/>
+        </w:rPr>
+        <w:t>40093667</w:t>
+      </w:r>
+      <w:r>
+        <w:rPr>
+          <w:rFonts w:ascii="Times New Roman" w:hAnsi="Times New Roman" w:cs="Times New Roman"/>
+          <w:sz w:val="20"/>
+        </w:rPr>
+        <w:t>)</w:t>
       </w:r>
     </w:p>
     <w:p>
@@ -387,7 +415,21 @@
           <w:rFonts w:ascii="Times New Roman" w:hAnsi="Times New Roman" w:cs="Times New Roman"/>
           <w:sz w:val="20"/>
         </w:rPr>
-        <w:t xml:space="preserve"> ()</w:t>
+        <w:t xml:space="preserve"> (</w:t>
+      </w:r>
+      <w:r>
+        <w:rPr>
+          <w:rFonts w:ascii="Times New Roman" w:hAnsi="Times New Roman" w:cs="Times New Roman"/>
+          <w:sz w:val="20"/>
+        </w:rPr>
+        <w:t>29335838</w:t>
+      </w:r>
+      <w:r>
+        <w:rPr>
+          <w:rFonts w:ascii="Times New Roman" w:hAnsi="Times New Roman" w:cs="Times New Roman"/>
+          <w:sz w:val="20"/>
+        </w:rPr>
+        <w:t>)</w:t>
       </w:r>
     </w:p>
     <w:p>
@@ -1507,7 +1549,23 @@
           <w:sz w:val="24"/>
           <w:szCs w:val="24"/>
         </w:rPr>
-        <w:t>User driven creation of map from scratch</w:t>
+        <w:t>User driven creation of map</w:t>
+      </w:r>
+      <w:r>
+        <w:rPr>
+          <w:rFonts w:ascii="Times New Roman" w:hAnsi="Times New Roman" w:cs="Times New Roman"/>
+          <w:sz w:val="24"/>
+          <w:szCs w:val="24"/>
+        </w:rPr>
+        <w:t>, where we can</w:t>
+      </w:r>
+      <w:r>
+        <w:rPr>
+          <w:rFonts w:ascii="Times New Roman" w:hAnsi="Times New Roman" w:cs="Times New Roman"/>
+          <w:sz w:val="24"/>
+          <w:szCs w:val="24"/>
+        </w:rPr>
+        <w:t>:</w:t>
       </w:r>
     </w:p>
     <w:p>
@@ -1530,7 +1588,7 @@
           <w:sz w:val="24"/>
           <w:szCs w:val="24"/>
         </w:rPr>
-        <w:t>Add/delete a continent</w:t>
+        <w:t>Add/delete a territory</w:t>
       </w:r>
     </w:p>
     <w:p>
@@ -1553,7 +1611,294 @@
           <w:sz w:val="24"/>
           <w:szCs w:val="24"/>
         </w:rPr>
-        <w:t>Add/delete a territory</w:t>
+        <w:t>Add/delete adjacent territory</w:t>
+      </w:r>
+    </w:p>
+    <w:p>
+      <w:pPr>
+        <w:pStyle w:val="ListParagraph"/>
+        <w:numPr>
+          <w:ilvl w:val="0"/>
+          <w:numId w:val="8"/>
+        </w:numPr>
+        <w:spacing w:after="0" w:line="240" w:lineRule="auto"/>
+        <w:rPr>
+          <w:rFonts w:ascii="Times New Roman" w:hAnsi="Times New Roman" w:cs="Times New Roman"/>
+          <w:sz w:val="24"/>
+          <w:szCs w:val="24"/>
+        </w:rPr>
+      </w:pPr>
+      <w:r>
+        <w:rPr>
+          <w:rFonts w:ascii="Times New Roman" w:hAnsi="Times New Roman" w:cs="Times New Roman"/>
+          <w:sz w:val="24"/>
+          <w:szCs w:val="24"/>
+        </w:rPr>
+        <w:t xml:space="preserve">We can </w:t>
+      </w:r>
+      <w:r>
+        <w:rPr>
+          <w:rFonts w:ascii="Times New Roman" w:hAnsi="Times New Roman" w:cs="Times New Roman"/>
+          <w:sz w:val="24"/>
+          <w:szCs w:val="24"/>
+        </w:rPr>
+        <w:t>load the</w:t>
+      </w:r>
+      <w:r>
+        <w:rPr>
+          <w:rFonts w:ascii="Times New Roman" w:hAnsi="Times New Roman" w:cs="Times New Roman"/>
+          <w:sz w:val="24"/>
+          <w:szCs w:val="24"/>
+        </w:rPr>
+        <w:t xml:space="preserve"> existing </w:t>
+      </w:r>
+      <w:proofErr w:type="gramStart"/>
+      <w:r>
+        <w:rPr>
+          <w:rFonts w:ascii="Times New Roman" w:hAnsi="Times New Roman" w:cs="Times New Roman"/>
+          <w:sz w:val="24"/>
+          <w:szCs w:val="24"/>
+        </w:rPr>
+        <w:t>file</w:t>
+      </w:r>
+      <w:proofErr w:type="gramEnd"/>
+      <w:r>
+        <w:rPr>
+          <w:rFonts w:ascii="Times New Roman" w:hAnsi="Times New Roman" w:cs="Times New Roman"/>
+          <w:sz w:val="24"/>
+          <w:szCs w:val="24"/>
+        </w:rPr>
+        <w:t xml:space="preserve"> or we can create a new map from scratch. </w:t>
+      </w:r>
+      <w:r>
+        <w:rPr>
+          <w:rFonts w:ascii="Times New Roman" w:hAnsi="Times New Roman" w:cs="Times New Roman"/>
+          <w:sz w:val="24"/>
+          <w:szCs w:val="24"/>
+        </w:rPr>
+        <w:t>s</w:t>
+      </w:r>
+    </w:p>
+    <w:p>
+      <w:pPr>
+        <w:pStyle w:val="ListParagraph"/>
+        <w:numPr>
+          <w:ilvl w:val="0"/>
+          <w:numId w:val="8"/>
+        </w:numPr>
+        <w:spacing w:after="0" w:line="240" w:lineRule="auto"/>
+        <w:rPr>
+          <w:rFonts w:ascii="Times New Roman" w:hAnsi="Times New Roman" w:cs="Times New Roman"/>
+          <w:sz w:val="24"/>
+          <w:szCs w:val="24"/>
+        </w:rPr>
+      </w:pPr>
+      <w:r>
+        <w:rPr>
+          <w:rFonts w:ascii="Times New Roman" w:hAnsi="Times New Roman" w:cs="Times New Roman"/>
+          <w:sz w:val="24"/>
+          <w:szCs w:val="24"/>
+        </w:rPr>
+        <w:t xml:space="preserve">In both cases, we support validating the map </w:t>
+      </w:r>
+      <w:r>
+        <w:rPr>
+          <w:rFonts w:ascii="Times New Roman" w:hAnsi="Times New Roman" w:cs="Times New Roman"/>
+          <w:sz w:val="24"/>
+          <w:szCs w:val="24"/>
+        </w:rPr>
+        <w:t>during l</w:t>
+      </w:r>
+      <w:r>
+        <w:rPr>
+          <w:rFonts w:ascii="Times New Roman" w:hAnsi="Times New Roman" w:cs="Times New Roman"/>
+          <w:sz w:val="24"/>
+          <w:szCs w:val="24"/>
+        </w:rPr>
+        <w:t xml:space="preserve">oad and </w:t>
+      </w:r>
+      <w:r>
+        <w:rPr>
+          <w:rFonts w:ascii="Times New Roman" w:hAnsi="Times New Roman" w:cs="Times New Roman"/>
+          <w:sz w:val="24"/>
+          <w:szCs w:val="24"/>
+        </w:rPr>
+        <w:t>save</w:t>
+      </w:r>
+      <w:r>
+        <w:rPr>
+          <w:rFonts w:ascii="Times New Roman" w:hAnsi="Times New Roman" w:cs="Times New Roman"/>
+          <w:sz w:val="24"/>
+          <w:szCs w:val="24"/>
+        </w:rPr>
+        <w:t>, and only allow game to start once the map is va</w:t>
+      </w:r>
+      <w:r>
+        <w:rPr>
+          <w:rFonts w:ascii="Times New Roman" w:hAnsi="Times New Roman" w:cs="Times New Roman"/>
+          <w:sz w:val="24"/>
+          <w:szCs w:val="24"/>
+        </w:rPr>
+        <w:t>lid.</w:t>
+      </w:r>
+    </w:p>
+    <w:p>
+      <w:pPr>
+        <w:spacing w:after="0" w:line="240" w:lineRule="auto"/>
+        <w:ind w:left="720"/>
+        <w:rPr>
+          <w:rFonts w:ascii="Times New Roman" w:hAnsi="Times New Roman" w:cs="Times New Roman"/>
+          <w:sz w:val="24"/>
+          <w:szCs w:val="24"/>
+        </w:rPr>
+      </w:pPr>
+      <w:proofErr w:type="spellStart"/>
+      <w:r>
+        <w:rPr>
+          <w:rFonts w:ascii="Times New Roman" w:hAnsi="Times New Roman" w:cs="Times New Roman"/>
+          <w:sz w:val="24"/>
+          <w:szCs w:val="24"/>
+        </w:rPr>
+        <w:t>GamePlay</w:t>
+      </w:r>
+      <w:proofErr w:type="spellEnd"/>
+    </w:p>
+    <w:p>
+      <w:pPr>
+        <w:pStyle w:val="ListParagraph"/>
+        <w:numPr>
+          <w:ilvl w:val="0"/>
+          <w:numId w:val="8"/>
+        </w:numPr>
+        <w:spacing w:after="0" w:line="240" w:lineRule="auto"/>
+        <w:rPr>
+          <w:rFonts w:ascii="Times New Roman" w:hAnsi="Times New Roman" w:cs="Times New Roman"/>
+          <w:sz w:val="24"/>
+          <w:szCs w:val="24"/>
+        </w:rPr>
+      </w:pPr>
+      <w:r>
+        <w:rPr>
+          <w:rFonts w:ascii="Times New Roman" w:hAnsi="Times New Roman" w:cs="Times New Roman"/>
+          <w:sz w:val="24"/>
+          <w:szCs w:val="24"/>
+        </w:rPr>
+        <w:t xml:space="preserve">Player </w:t>
+      </w:r>
+      <w:proofErr w:type="gramStart"/>
+      <w:r>
+        <w:rPr>
+          <w:rFonts w:ascii="Times New Roman" w:hAnsi="Times New Roman" w:cs="Times New Roman"/>
+          <w:sz w:val="24"/>
+          <w:szCs w:val="24"/>
+        </w:rPr>
+        <w:t>is able to</w:t>
+      </w:r>
+      <w:proofErr w:type="gramEnd"/>
+      <w:r>
+        <w:rPr>
+          <w:rFonts w:ascii="Times New Roman" w:hAnsi="Times New Roman" w:cs="Times New Roman"/>
+          <w:sz w:val="24"/>
+          <w:szCs w:val="24"/>
+        </w:rPr>
+        <w:t xml:space="preserve"> choose number of players</w:t>
+      </w:r>
+      <w:r>
+        <w:rPr>
+          <w:rFonts w:ascii="Times New Roman" w:hAnsi="Times New Roman" w:cs="Times New Roman"/>
+          <w:sz w:val="24"/>
+          <w:szCs w:val="24"/>
+        </w:rPr>
+        <w:t xml:space="preserve"> between (2-6)</w:t>
+      </w:r>
+    </w:p>
+    <w:p>
+      <w:pPr>
+        <w:pStyle w:val="ListParagraph"/>
+        <w:numPr>
+          <w:ilvl w:val="0"/>
+          <w:numId w:val="8"/>
+        </w:numPr>
+        <w:spacing w:after="0" w:line="240" w:lineRule="auto"/>
+        <w:rPr>
+          <w:rFonts w:ascii="Times New Roman" w:hAnsi="Times New Roman" w:cs="Times New Roman"/>
+          <w:sz w:val="24"/>
+          <w:szCs w:val="24"/>
+        </w:rPr>
+      </w:pPr>
+      <w:r>
+        <w:rPr>
+          <w:rFonts w:ascii="Times New Roman" w:hAnsi="Times New Roman" w:cs="Times New Roman"/>
+          <w:sz w:val="24"/>
+          <w:szCs w:val="24"/>
+        </w:rPr>
+        <w:t>Territor</w:t>
+      </w:r>
+      <w:r>
+        <w:rPr>
+          <w:rFonts w:ascii="Times New Roman" w:hAnsi="Times New Roman" w:cs="Times New Roman"/>
+          <w:sz w:val="24"/>
+          <w:szCs w:val="24"/>
+        </w:rPr>
+        <w:t xml:space="preserve">y is </w:t>
+      </w:r>
+      <w:r>
+        <w:rPr>
+          <w:rFonts w:ascii="Times New Roman" w:hAnsi="Times New Roman" w:cs="Times New Roman"/>
+          <w:sz w:val="24"/>
+          <w:szCs w:val="24"/>
+        </w:rPr>
+        <w:t xml:space="preserve">randomly </w:t>
+      </w:r>
+      <w:r>
+        <w:rPr>
+          <w:rFonts w:ascii="Times New Roman" w:hAnsi="Times New Roman" w:cs="Times New Roman"/>
+          <w:sz w:val="24"/>
+          <w:szCs w:val="24"/>
+        </w:rPr>
+        <w:t>assigned to players</w:t>
+      </w:r>
+      <w:r>
+        <w:rPr>
+          <w:rFonts w:ascii="Times New Roman" w:hAnsi="Times New Roman" w:cs="Times New Roman"/>
+          <w:sz w:val="24"/>
+          <w:szCs w:val="24"/>
+        </w:rPr>
+        <w:t xml:space="preserve"> and initial army count is decided using </w:t>
+      </w:r>
+      <w:proofErr w:type="spellStart"/>
+      <w:r>
+        <w:rPr>
+          <w:rFonts w:ascii="Times New Roman" w:hAnsi="Times New Roman" w:cs="Times New Roman"/>
+          <w:sz w:val="24"/>
+          <w:szCs w:val="24"/>
+        </w:rPr>
+        <w:t>using</w:t>
+      </w:r>
+      <w:proofErr w:type="spellEnd"/>
+      <w:r>
+        <w:rPr>
+          <w:rFonts w:ascii="Times New Roman" w:hAnsi="Times New Roman" w:cs="Times New Roman"/>
+          <w:sz w:val="24"/>
+          <w:szCs w:val="24"/>
+        </w:rPr>
+        <w:t xml:space="preserve"> the Risk rul</w:t>
+      </w:r>
+      <w:r>
+        <w:rPr>
+          <w:rFonts w:ascii="Times New Roman" w:hAnsi="Times New Roman" w:cs="Times New Roman"/>
+          <w:sz w:val="24"/>
+          <w:szCs w:val="24"/>
+        </w:rPr>
+        <w:t>e</w:t>
+      </w:r>
+      <w:r>
+        <w:rPr>
+          <w:rFonts w:ascii="Times New Roman" w:hAnsi="Times New Roman" w:cs="Times New Roman"/>
+          <w:sz w:val="24"/>
+          <w:szCs w:val="24"/>
+        </w:rPr>
+        <w:t xml:space="preserve"> (based on the number of players)</w:t>
       </w:r>
     </w:p>
     <w:p>
@@ -1576,7 +1921,23 @@
           <w:sz w:val="24"/>
           <w:szCs w:val="24"/>
         </w:rPr>
-        <w:t>Add/delete adjacent territory</w:t>
+        <w:t xml:space="preserve">Each player </w:t>
+      </w:r>
+      <w:r>
+        <w:rPr>
+          <w:rFonts w:ascii="Times New Roman" w:hAnsi="Times New Roman" w:cs="Times New Roman"/>
+          <w:sz w:val="24"/>
+          <w:szCs w:val="24"/>
+        </w:rPr>
+        <w:t xml:space="preserve">then </w:t>
+      </w:r>
+      <w:r>
+        <w:rPr>
+          <w:rFonts w:ascii="Times New Roman" w:hAnsi="Times New Roman" w:cs="Times New Roman"/>
+          <w:sz w:val="24"/>
+          <w:szCs w:val="24"/>
+        </w:rPr>
+        <w:t>gets to assign initial army in round robin fashion</w:t>
       </w:r>
     </w:p>
     <w:p>
@@ -1599,7 +1960,128 @@
           <w:sz w:val="24"/>
           <w:szCs w:val="24"/>
         </w:rPr>
-        <w:t>Editing currently existing map</w:t>
+        <w:t>During reinforcement</w:t>
+      </w:r>
+      <w:r>
+        <w:rPr>
+          <w:rFonts w:ascii="Times New Roman" w:hAnsi="Times New Roman" w:cs="Times New Roman"/>
+          <w:sz w:val="24"/>
+          <w:szCs w:val="24"/>
+        </w:rPr>
+        <w:t>,</w:t>
+      </w:r>
+      <w:r>
+        <w:rPr>
+          <w:rFonts w:ascii="Times New Roman" w:hAnsi="Times New Roman" w:cs="Times New Roman"/>
+          <w:sz w:val="24"/>
+          <w:szCs w:val="24"/>
+        </w:rPr>
+        <w:t xml:space="preserve"> correct number of </w:t>
+      </w:r>
+      <w:proofErr w:type="gramStart"/>
+      <w:r>
+        <w:rPr>
+          <w:rFonts w:ascii="Times New Roman" w:hAnsi="Times New Roman" w:cs="Times New Roman"/>
+          <w:sz w:val="24"/>
+          <w:szCs w:val="24"/>
+        </w:rPr>
+        <w:t>army</w:t>
+      </w:r>
+      <w:proofErr w:type="gramEnd"/>
+      <w:r>
+        <w:rPr>
+          <w:rFonts w:ascii="Times New Roman" w:hAnsi="Times New Roman" w:cs="Times New Roman"/>
+          <w:sz w:val="24"/>
+          <w:szCs w:val="24"/>
+        </w:rPr>
+        <w:t xml:space="preserve"> </w:t>
+      </w:r>
+      <w:r>
+        <w:rPr>
+          <w:rFonts w:ascii="Times New Roman" w:hAnsi="Times New Roman" w:cs="Times New Roman"/>
+          <w:sz w:val="24"/>
+          <w:szCs w:val="24"/>
+        </w:rPr>
+        <w:t xml:space="preserve">is calculated </w:t>
+      </w:r>
+      <w:r>
+        <w:rPr>
+          <w:rFonts w:ascii="Times New Roman" w:hAnsi="Times New Roman" w:cs="Times New Roman"/>
+          <w:sz w:val="24"/>
+          <w:szCs w:val="24"/>
+        </w:rPr>
+        <w:t>from number</w:t>
+      </w:r>
+      <w:r>
+        <w:rPr>
+          <w:rFonts w:ascii="Times New Roman" w:hAnsi="Times New Roman" w:cs="Times New Roman"/>
+          <w:sz w:val="24"/>
+          <w:szCs w:val="24"/>
+        </w:rPr>
+        <w:t xml:space="preserve"> occupied territory, continent control and </w:t>
+      </w:r>
+      <w:r>
+        <w:rPr>
+          <w:rFonts w:ascii="Times New Roman" w:hAnsi="Times New Roman" w:cs="Times New Roman"/>
+          <w:sz w:val="24"/>
+          <w:szCs w:val="24"/>
+        </w:rPr>
+        <w:t>validity of cards traded</w:t>
+      </w:r>
+    </w:p>
+    <w:p>
+      <w:pPr>
+        <w:pStyle w:val="ListParagraph"/>
+        <w:numPr>
+          <w:ilvl w:val="1"/>
+          <w:numId w:val="8"/>
+        </w:numPr>
+        <w:spacing w:after="0" w:line="240" w:lineRule="auto"/>
+        <w:rPr>
+          <w:rFonts w:ascii="Times New Roman" w:hAnsi="Times New Roman" w:cs="Times New Roman"/>
+          <w:sz w:val="24"/>
+          <w:szCs w:val="24"/>
+        </w:rPr>
+      </w:pPr>
+      <w:r>
+        <w:rPr>
+          <w:rFonts w:ascii="Times New Roman" w:hAnsi="Times New Roman" w:cs="Times New Roman"/>
+          <w:sz w:val="24"/>
+          <w:szCs w:val="24"/>
+        </w:rPr>
+        <w:t xml:space="preserve">Player can </w:t>
+      </w:r>
+      <w:r>
+        <w:rPr>
+          <w:rFonts w:ascii="Times New Roman" w:hAnsi="Times New Roman" w:cs="Times New Roman"/>
+          <w:sz w:val="24"/>
+          <w:szCs w:val="24"/>
+        </w:rPr>
+        <w:t>then select</w:t>
+      </w:r>
+      <w:r>
+        <w:rPr>
+          <w:rFonts w:ascii="Times New Roman" w:hAnsi="Times New Roman" w:cs="Times New Roman"/>
+          <w:sz w:val="24"/>
+          <w:szCs w:val="24"/>
+        </w:rPr>
+        <w:t xml:space="preserve"> the</w:t>
+      </w:r>
+      <w:r>
+        <w:rPr>
+          <w:rFonts w:ascii="Times New Roman" w:hAnsi="Times New Roman" w:cs="Times New Roman"/>
+          <w:sz w:val="24"/>
+          <w:szCs w:val="24"/>
+        </w:rPr>
+        <w:t xml:space="preserve"> territory they own to </w:t>
+      </w:r>
+      <w:r>
+        <w:rPr>
+          <w:rFonts w:ascii="Times New Roman" w:hAnsi="Times New Roman" w:cs="Times New Roman"/>
+          <w:sz w:val="24"/>
+          <w:szCs w:val="24"/>
+        </w:rPr>
+        <w:t>assign armies</w:t>
       </w:r>
     </w:p>
     <w:p>
@@ -1622,15 +2104,102 @@
           <w:sz w:val="24"/>
           <w:szCs w:val="24"/>
         </w:rPr>
-        <w:t>Check for the validity of the map</w:t>
-      </w:r>
-      <w:r>
-        <w:rPr>
-          <w:rFonts w:ascii="Times New Roman" w:hAnsi="Times New Roman" w:cs="Times New Roman"/>
-          <w:sz w:val="24"/>
-          <w:szCs w:val="24"/>
-        </w:rPr>
-        <w:t xml:space="preserve"> using 3 incorrect map files</w:t>
+        <w:t>During fortificatio</w:t>
+      </w:r>
+      <w:r>
+        <w:rPr>
+          <w:rFonts w:ascii="Times New Roman" w:hAnsi="Times New Roman" w:cs="Times New Roman"/>
+          <w:sz w:val="24"/>
+          <w:szCs w:val="24"/>
+        </w:rPr>
+        <w:t xml:space="preserve">n, </w:t>
+      </w:r>
+      <w:r>
+        <w:rPr>
+          <w:rFonts w:ascii="Times New Roman" w:hAnsi="Times New Roman" w:cs="Times New Roman"/>
+          <w:sz w:val="24"/>
+          <w:szCs w:val="24"/>
+        </w:rPr>
+        <w:t xml:space="preserve">we </w:t>
+      </w:r>
+      <w:r>
+        <w:rPr>
+          <w:rFonts w:ascii="Times New Roman" w:hAnsi="Times New Roman" w:cs="Times New Roman"/>
+          <w:sz w:val="24"/>
+          <w:szCs w:val="24"/>
+        </w:rPr>
+        <w:t>show</w:t>
+      </w:r>
+      <w:r>
+        <w:rPr>
+          <w:rFonts w:ascii="Times New Roman" w:hAnsi="Times New Roman" w:cs="Times New Roman"/>
+          <w:sz w:val="24"/>
+          <w:szCs w:val="24"/>
+        </w:rPr>
+        <w:t xml:space="preserve"> </w:t>
+      </w:r>
+      <w:proofErr w:type="gramStart"/>
+      <w:r>
+        <w:rPr>
+          <w:rFonts w:ascii="Times New Roman" w:hAnsi="Times New Roman" w:cs="Times New Roman"/>
+          <w:sz w:val="24"/>
+          <w:szCs w:val="24"/>
+        </w:rPr>
+        <w:t>all of</w:t>
+      </w:r>
+      <w:proofErr w:type="gramEnd"/>
+      <w:r>
+        <w:rPr>
+          <w:rFonts w:ascii="Times New Roman" w:hAnsi="Times New Roman" w:cs="Times New Roman"/>
+          <w:sz w:val="24"/>
+          <w:szCs w:val="24"/>
+        </w:rPr>
+        <w:t xml:space="preserve"> the player’s</w:t>
+      </w:r>
+      <w:r>
+        <w:rPr>
+          <w:rFonts w:ascii="Times New Roman" w:hAnsi="Times New Roman" w:cs="Times New Roman"/>
+          <w:sz w:val="24"/>
+          <w:szCs w:val="24"/>
+        </w:rPr>
+        <w:t xml:space="preserve"> occupied territor</w:t>
+      </w:r>
+      <w:r>
+        <w:rPr>
+          <w:rFonts w:ascii="Times New Roman" w:hAnsi="Times New Roman" w:cs="Times New Roman"/>
+          <w:sz w:val="24"/>
+          <w:szCs w:val="24"/>
+        </w:rPr>
+        <w:t>y its adjacent territory, such that player can select territory to fortify using valid fortification rule</w:t>
+      </w:r>
+    </w:p>
+    <w:p>
+      <w:pPr>
+        <w:spacing w:after="0" w:line="240" w:lineRule="auto"/>
+        <w:rPr>
+          <w:rFonts w:ascii="Times New Roman" w:hAnsi="Times New Roman" w:cs="Times New Roman"/>
+          <w:sz w:val="24"/>
+          <w:szCs w:val="24"/>
+        </w:rPr>
+      </w:pPr>
+    </w:p>
+    <w:p>
+      <w:pPr>
+        <w:spacing w:after="0" w:line="240" w:lineRule="auto"/>
+        <w:rPr>
+          <w:rFonts w:ascii="Times New Roman" w:hAnsi="Times New Roman" w:cs="Times New Roman"/>
+          <w:sz w:val="24"/>
+          <w:szCs w:val="24"/>
+        </w:rPr>
+      </w:pPr>
+      <w:r>
+        <w:rPr>
+          <w:rFonts w:ascii="Times New Roman" w:hAnsi="Times New Roman" w:cs="Times New Roman"/>
+          <w:b/>
+          <w:sz w:val="24"/>
+          <w:szCs w:val="24"/>
+        </w:rPr>
+        <w:t>Architecture Design</w:t>
       </w:r>
     </w:p>
     <w:p>
@@ -1639,42 +2208,71 @@
         <w:ind w:left="720"/>
         <w:rPr>
           <w:rFonts w:ascii="Times New Roman" w:hAnsi="Times New Roman" w:cs="Times New Roman"/>
-          <w:sz w:val="24"/>
-          <w:szCs w:val="24"/>
-        </w:rPr>
-      </w:pPr>
-      <w:proofErr w:type="spellStart"/>
-      <w:r>
-        <w:rPr>
-          <w:rFonts w:ascii="Times New Roman" w:hAnsi="Times New Roman" w:cs="Times New Roman"/>
-          <w:sz w:val="24"/>
-          <w:szCs w:val="24"/>
-        </w:rPr>
-        <w:t>GamePlay</w:t>
-      </w:r>
-      <w:proofErr w:type="spellEnd"/>
-    </w:p>
-    <w:p>
-      <w:pPr>
-        <w:pStyle w:val="ListParagraph"/>
-        <w:numPr>
-          <w:ilvl w:val="0"/>
-          <w:numId w:val="8"/>
-        </w:numPr>
-        <w:spacing w:after="0" w:line="240" w:lineRule="auto"/>
-        <w:rPr>
-          <w:rFonts w:ascii="Times New Roman" w:hAnsi="Times New Roman" w:cs="Times New Roman"/>
-          <w:sz w:val="24"/>
-          <w:szCs w:val="24"/>
-        </w:rPr>
-      </w:pPr>
-      <w:r>
-        <w:rPr>
-          <w:rFonts w:ascii="Times New Roman" w:hAnsi="Times New Roman" w:cs="Times New Roman"/>
-          <w:sz w:val="24"/>
-          <w:szCs w:val="24"/>
-        </w:rPr>
-        <w:t xml:space="preserve">Player </w:t>
+        </w:rPr>
+      </w:pPr>
+      <w:r>
+        <w:rPr>
+          <w:rFonts w:ascii="Times New Roman" w:hAnsi="Times New Roman" w:cs="Times New Roman"/>
+          <w:sz w:val="24"/>
+          <w:szCs w:val="24"/>
+        </w:rPr>
+        <w:t xml:space="preserve">The Risk 1.0 was build following the </w:t>
+      </w:r>
+      <w:r>
+        <w:rPr>
+          <w:rFonts w:ascii="Times New Roman" w:hAnsi="Times New Roman" w:cs="Times New Roman"/>
+          <w:sz w:val="24"/>
+          <w:szCs w:val="24"/>
+        </w:rPr>
+        <w:t>model view controller pattern (MVC)</w:t>
+      </w:r>
+      <w:r>
+        <w:rPr>
+          <w:rFonts w:ascii="Times New Roman" w:hAnsi="Times New Roman" w:cs="Times New Roman"/>
+          <w:sz w:val="24"/>
+          <w:szCs w:val="24"/>
+        </w:rPr>
+        <w:t xml:space="preserve">, where </w:t>
+      </w:r>
+      <w:r>
+        <w:rPr>
+          <w:rFonts w:ascii="Times New Roman" w:hAnsi="Times New Roman" w:cs="Times New Roman"/>
+          <w:sz w:val="24"/>
+          <w:szCs w:val="24"/>
+        </w:rPr>
+        <w:t>we have divided the application into three interconnected parts. This is done to separ</w:t>
+      </w:r>
+      <w:r>
+        <w:rPr>
+          <w:rFonts w:ascii="Times New Roman" w:hAnsi="Times New Roman" w:cs="Times New Roman"/>
+          <w:sz w:val="24"/>
+          <w:szCs w:val="24"/>
+        </w:rPr>
+        <w:t>at</w:t>
+      </w:r>
+      <w:r>
+        <w:rPr>
+          <w:rFonts w:ascii="Times New Roman" w:hAnsi="Times New Roman" w:cs="Times New Roman"/>
+          <w:sz w:val="24"/>
+          <w:szCs w:val="24"/>
+        </w:rPr>
+        <w:t>e the inter</w:t>
+      </w:r>
+      <w:r>
+        <w:rPr>
+          <w:rFonts w:ascii="Times New Roman" w:hAnsi="Times New Roman" w:cs="Times New Roman"/>
+          <w:sz w:val="24"/>
+          <w:szCs w:val="24"/>
+        </w:rPr>
+        <w:t>n</w:t>
+      </w:r>
+      <w:r>
+        <w:rPr>
+          <w:rFonts w:ascii="Times New Roman" w:hAnsi="Times New Roman" w:cs="Times New Roman"/>
+          <w:sz w:val="24"/>
+          <w:szCs w:val="24"/>
+        </w:rPr>
+        <w:t xml:space="preserve">al representation of the data and its behavior from the way </w:t>
       </w:r>
       <w:proofErr w:type="gramStart"/>
       <w:r>
@@ -1683,7 +2281,7 @@
           <w:sz w:val="24"/>
           <w:szCs w:val="24"/>
         </w:rPr>
-        <w:t>is able to</w:t>
+        <w:t>its</w:t>
       </w:r>
       <w:proofErr w:type="gramEnd"/>
       <w:r>
@@ -1692,349 +2290,6 @@
           <w:sz w:val="24"/>
           <w:szCs w:val="24"/>
         </w:rPr>
-        <w:t xml:space="preserve"> choose number of players</w:t>
-      </w:r>
-    </w:p>
-    <w:p>
-      <w:pPr>
-        <w:pStyle w:val="ListParagraph"/>
-        <w:numPr>
-          <w:ilvl w:val="0"/>
-          <w:numId w:val="8"/>
-        </w:numPr>
-        <w:spacing w:after="0" w:line="240" w:lineRule="auto"/>
-        <w:rPr>
-          <w:rFonts w:ascii="Times New Roman" w:hAnsi="Times New Roman" w:cs="Times New Roman"/>
-          <w:sz w:val="24"/>
-          <w:szCs w:val="24"/>
-        </w:rPr>
-      </w:pPr>
-      <w:r>
-        <w:rPr>
-          <w:rFonts w:ascii="Times New Roman" w:hAnsi="Times New Roman" w:cs="Times New Roman"/>
-          <w:sz w:val="24"/>
-          <w:szCs w:val="24"/>
-        </w:rPr>
-        <w:t>Territor</w:t>
-      </w:r>
-      <w:r>
-        <w:rPr>
-          <w:rFonts w:ascii="Times New Roman" w:hAnsi="Times New Roman" w:cs="Times New Roman"/>
-          <w:sz w:val="24"/>
-          <w:szCs w:val="24"/>
-        </w:rPr>
-        <w:t>y is assigned to players using the Risk rule</w:t>
-      </w:r>
-    </w:p>
-    <w:p>
-      <w:pPr>
-        <w:pStyle w:val="ListParagraph"/>
-        <w:numPr>
-          <w:ilvl w:val="1"/>
-          <w:numId w:val="8"/>
-        </w:numPr>
-        <w:spacing w:after="0" w:line="240" w:lineRule="auto"/>
-        <w:rPr>
-          <w:rFonts w:ascii="Times New Roman" w:hAnsi="Times New Roman" w:cs="Times New Roman"/>
-          <w:sz w:val="24"/>
-          <w:szCs w:val="24"/>
-        </w:rPr>
-      </w:pPr>
-      <w:r>
-        <w:rPr>
-          <w:rFonts w:ascii="Times New Roman" w:hAnsi="Times New Roman" w:cs="Times New Roman"/>
-          <w:sz w:val="24"/>
-          <w:szCs w:val="24"/>
-        </w:rPr>
-        <w:t xml:space="preserve">The initial army based on number of </w:t>
-      </w:r>
-      <w:proofErr w:type="gramStart"/>
-      <w:r>
-        <w:rPr>
-          <w:rFonts w:ascii="Times New Roman" w:hAnsi="Times New Roman" w:cs="Times New Roman"/>
-          <w:sz w:val="24"/>
-          <w:szCs w:val="24"/>
-        </w:rPr>
-        <w:t>player</w:t>
-      </w:r>
-      <w:proofErr w:type="gramEnd"/>
-      <w:r>
-        <w:rPr>
-          <w:rFonts w:ascii="Times New Roman" w:hAnsi="Times New Roman" w:cs="Times New Roman"/>
-          <w:sz w:val="24"/>
-          <w:szCs w:val="24"/>
-        </w:rPr>
-        <w:t xml:space="preserve"> is assigned automatically to players in the round robin fashion</w:t>
-      </w:r>
-      <w:r>
-        <w:rPr>
-          <w:rFonts w:ascii="Times New Roman" w:hAnsi="Times New Roman" w:cs="Times New Roman"/>
-          <w:sz w:val="24"/>
-          <w:szCs w:val="24"/>
-        </w:rPr>
-        <w:t xml:space="preserve"> in the implementation</w:t>
-      </w:r>
-    </w:p>
-    <w:p>
-      <w:pPr>
-        <w:pStyle w:val="ListParagraph"/>
-        <w:numPr>
-          <w:ilvl w:val="0"/>
-          <w:numId w:val="8"/>
-        </w:numPr>
-        <w:spacing w:after="0" w:line="240" w:lineRule="auto"/>
-        <w:rPr>
-          <w:rFonts w:ascii="Times New Roman" w:hAnsi="Times New Roman" w:cs="Times New Roman"/>
-          <w:sz w:val="24"/>
-          <w:szCs w:val="24"/>
-        </w:rPr>
-      </w:pPr>
-      <w:r>
-        <w:rPr>
-          <w:rFonts w:ascii="Times New Roman" w:hAnsi="Times New Roman" w:cs="Times New Roman"/>
-          <w:sz w:val="24"/>
-          <w:szCs w:val="24"/>
-        </w:rPr>
-        <w:t xml:space="preserve">Calculate correct number of </w:t>
-      </w:r>
-      <w:proofErr w:type="gramStart"/>
-      <w:r>
-        <w:rPr>
-          <w:rFonts w:ascii="Times New Roman" w:hAnsi="Times New Roman" w:cs="Times New Roman"/>
-          <w:sz w:val="24"/>
-          <w:szCs w:val="24"/>
-        </w:rPr>
-        <w:t>reinforcement</w:t>
-      </w:r>
-      <w:proofErr w:type="gramEnd"/>
-      <w:r>
-        <w:rPr>
-          <w:rFonts w:ascii="Times New Roman" w:hAnsi="Times New Roman" w:cs="Times New Roman"/>
-          <w:sz w:val="24"/>
-          <w:szCs w:val="24"/>
-        </w:rPr>
-        <w:t xml:space="preserve"> based on number of occupied territory, continent control and number of cards</w:t>
-      </w:r>
-    </w:p>
-    <w:p>
-      <w:pPr>
-        <w:pStyle w:val="ListParagraph"/>
-        <w:numPr>
-          <w:ilvl w:val="0"/>
-          <w:numId w:val="8"/>
-        </w:numPr>
-        <w:spacing w:after="0" w:line="240" w:lineRule="auto"/>
-        <w:rPr>
-          <w:rFonts w:ascii="Times New Roman" w:hAnsi="Times New Roman" w:cs="Times New Roman"/>
-          <w:sz w:val="24"/>
-          <w:szCs w:val="24"/>
-        </w:rPr>
-      </w:pPr>
-      <w:r>
-        <w:rPr>
-          <w:rFonts w:ascii="Times New Roman" w:hAnsi="Times New Roman" w:cs="Times New Roman"/>
-          <w:sz w:val="24"/>
-          <w:szCs w:val="24"/>
-        </w:rPr>
-        <w:t xml:space="preserve">Player can assign country to </w:t>
-      </w:r>
-      <w:proofErr w:type="spellStart"/>
-      <w:r>
-        <w:rPr>
-          <w:rFonts w:ascii="Times New Roman" w:hAnsi="Times New Roman" w:cs="Times New Roman"/>
-          <w:sz w:val="24"/>
-          <w:szCs w:val="24"/>
-        </w:rPr>
-        <w:t>reiniforcement</w:t>
-      </w:r>
-      <w:proofErr w:type="spellEnd"/>
-      <w:r>
-        <w:rPr>
-          <w:rFonts w:ascii="Times New Roman" w:hAnsi="Times New Roman" w:cs="Times New Roman"/>
-          <w:sz w:val="24"/>
-          <w:szCs w:val="24"/>
-        </w:rPr>
-        <w:t xml:space="preserve"> to territory</w:t>
-      </w:r>
-    </w:p>
-    <w:p>
-      <w:pPr>
-        <w:pStyle w:val="ListParagraph"/>
-        <w:numPr>
-          <w:ilvl w:val="0"/>
-          <w:numId w:val="8"/>
-        </w:numPr>
-        <w:spacing w:after="0" w:line="240" w:lineRule="auto"/>
-        <w:rPr>
-          <w:rFonts w:ascii="Times New Roman" w:hAnsi="Times New Roman" w:cs="Times New Roman"/>
-          <w:sz w:val="24"/>
-          <w:szCs w:val="24"/>
-        </w:rPr>
-      </w:pPr>
-      <w:r>
-        <w:rPr>
-          <w:rFonts w:ascii="Times New Roman" w:hAnsi="Times New Roman" w:cs="Times New Roman"/>
-          <w:sz w:val="24"/>
-          <w:szCs w:val="24"/>
-        </w:rPr>
-        <w:t xml:space="preserve">Player can </w:t>
-      </w:r>
-      <w:proofErr w:type="spellStart"/>
-      <w:r>
-        <w:rPr>
-          <w:rFonts w:ascii="Times New Roman" w:hAnsi="Times New Roman" w:cs="Times New Roman"/>
-          <w:sz w:val="24"/>
-          <w:szCs w:val="24"/>
-        </w:rPr>
-        <w:t>assigh</w:t>
-      </w:r>
-      <w:proofErr w:type="spellEnd"/>
-      <w:r>
-        <w:rPr>
-          <w:rFonts w:ascii="Times New Roman" w:hAnsi="Times New Roman" w:cs="Times New Roman"/>
-          <w:sz w:val="24"/>
-          <w:szCs w:val="24"/>
-        </w:rPr>
-        <w:t xml:space="preserve"> army with valid fortification rule</w:t>
-      </w:r>
-      <w:r>
-        <w:rPr>
-          <w:rFonts w:ascii="Times New Roman" w:hAnsi="Times New Roman" w:cs="Times New Roman"/>
-          <w:sz w:val="24"/>
-          <w:szCs w:val="24"/>
-        </w:rPr>
-        <w:t>s</w:t>
-      </w:r>
-    </w:p>
-    <w:p>
-      <w:pPr>
-        <w:spacing w:after="0" w:line="240" w:lineRule="auto"/>
-        <w:rPr>
-          <w:rFonts w:ascii="Times New Roman" w:hAnsi="Times New Roman" w:cs="Times New Roman"/>
-          <w:sz w:val="24"/>
-          <w:szCs w:val="24"/>
-        </w:rPr>
-      </w:pPr>
-    </w:p>
-    <w:p>
-      <w:pPr>
-        <w:spacing w:after="0" w:line="240" w:lineRule="auto"/>
-        <w:rPr>
-          <w:rFonts w:ascii="Times New Roman" w:hAnsi="Times New Roman" w:cs="Times New Roman"/>
-          <w:sz w:val="24"/>
-          <w:szCs w:val="24"/>
-        </w:rPr>
-      </w:pPr>
-      <w:r>
-        <w:rPr>
-          <w:rFonts w:ascii="Times New Roman" w:hAnsi="Times New Roman" w:cs="Times New Roman"/>
-          <w:b/>
-          <w:sz w:val="24"/>
-          <w:szCs w:val="24"/>
-        </w:rPr>
-        <w:t>Architecture Design</w:t>
-      </w:r>
-    </w:p>
-    <w:p>
-      <w:pPr>
-        <w:spacing w:after="0" w:line="240" w:lineRule="auto"/>
-        <w:ind w:left="720"/>
-        <w:rPr>
-          <w:rFonts w:ascii="Times New Roman" w:hAnsi="Times New Roman" w:cs="Times New Roman"/>
-        </w:rPr>
-      </w:pPr>
-      <w:r>
-        <w:rPr>
-          <w:rFonts w:ascii="Times New Roman" w:hAnsi="Times New Roman" w:cs="Times New Roman"/>
-          <w:sz w:val="24"/>
-          <w:szCs w:val="24"/>
-        </w:rPr>
-        <w:t xml:space="preserve">The Risk 1.0 was build following the </w:t>
-      </w:r>
-      <w:r>
-        <w:rPr>
-          <w:rFonts w:ascii="Times New Roman" w:hAnsi="Times New Roman" w:cs="Times New Roman"/>
-          <w:sz w:val="24"/>
-          <w:szCs w:val="24"/>
-        </w:rPr>
-        <w:t xml:space="preserve">model view controller </w:t>
-      </w:r>
-      <w:bookmarkStart w:id="0" w:name="_GoBack"/>
-      <w:bookmarkEnd w:id="0"/>
-      <w:r>
-        <w:rPr>
-          <w:rFonts w:ascii="Times New Roman" w:hAnsi="Times New Roman" w:cs="Times New Roman"/>
-          <w:sz w:val="24"/>
-          <w:szCs w:val="24"/>
-        </w:rPr>
-        <w:t>pattern (MVC)</w:t>
-      </w:r>
-      <w:r>
-        <w:rPr>
-          <w:rFonts w:ascii="Times New Roman" w:hAnsi="Times New Roman" w:cs="Times New Roman"/>
-          <w:sz w:val="24"/>
-          <w:szCs w:val="24"/>
-        </w:rPr>
-        <w:t xml:space="preserve">, where </w:t>
-      </w:r>
-      <w:r>
-        <w:rPr>
-          <w:rFonts w:ascii="Times New Roman" w:hAnsi="Times New Roman" w:cs="Times New Roman"/>
-          <w:sz w:val="24"/>
-          <w:szCs w:val="24"/>
-        </w:rPr>
-        <w:t>we have divided the application into three interconnected parts. This is done to separ</w:t>
-      </w:r>
-      <w:r>
-        <w:rPr>
-          <w:rFonts w:ascii="Times New Roman" w:hAnsi="Times New Roman" w:cs="Times New Roman"/>
-          <w:sz w:val="24"/>
-          <w:szCs w:val="24"/>
-        </w:rPr>
-        <w:t>at</w:t>
-      </w:r>
-      <w:r>
-        <w:rPr>
-          <w:rFonts w:ascii="Times New Roman" w:hAnsi="Times New Roman" w:cs="Times New Roman"/>
-          <w:sz w:val="24"/>
-          <w:szCs w:val="24"/>
-        </w:rPr>
-        <w:t xml:space="preserve">e the </w:t>
-      </w:r>
-      <w:proofErr w:type="spellStart"/>
-      <w:r>
-        <w:rPr>
-          <w:rFonts w:ascii="Times New Roman" w:hAnsi="Times New Roman" w:cs="Times New Roman"/>
-          <w:sz w:val="24"/>
-          <w:szCs w:val="24"/>
-        </w:rPr>
-        <w:t>interal</w:t>
-      </w:r>
-      <w:proofErr w:type="spellEnd"/>
-      <w:r>
-        <w:rPr>
-          <w:rFonts w:ascii="Times New Roman" w:hAnsi="Times New Roman" w:cs="Times New Roman"/>
-          <w:sz w:val="24"/>
-          <w:szCs w:val="24"/>
-        </w:rPr>
-        <w:t xml:space="preserve"> representation of the data and its behavior from the way </w:t>
-      </w:r>
-      <w:proofErr w:type="gramStart"/>
-      <w:r>
-        <w:rPr>
-          <w:rFonts w:ascii="Times New Roman" w:hAnsi="Times New Roman" w:cs="Times New Roman"/>
-          <w:sz w:val="24"/>
-          <w:szCs w:val="24"/>
-        </w:rPr>
-        <w:t>its</w:t>
-      </w:r>
-      <w:proofErr w:type="gramEnd"/>
-      <w:r>
-        <w:rPr>
-          <w:rFonts w:ascii="Times New Roman" w:hAnsi="Times New Roman" w:cs="Times New Roman"/>
-          <w:sz w:val="24"/>
-          <w:szCs w:val="24"/>
-        </w:rPr>
         <w:t xml:space="preserve"> presented in the view, and eventually to the user. Namely, the loose coupling of the model from the view allows efficient code reuse</w:t>
       </w:r>
       <w:r>
@@ -2076,9 +2331,9 @@
           <w:noProof/>
         </w:rPr>
         <w:drawing>
-          <wp:inline distT="0" distB="0" distL="0" distR="0" wp14:anchorId="1ED62B70" wp14:editId="26B1F698">
-            <wp:extent cx="5943600" cy="3491230"/>
-            <wp:effectExtent l="0" t="0" r="0" b="0"/>
+          <wp:inline distT="0" distB="0" distL="0" distR="0" wp14:anchorId="7344A1FC" wp14:editId="305EBA3D">
+            <wp:extent cx="5943600" cy="3286760"/>
+            <wp:effectExtent l="0" t="0" r="0" b="8890"/>
             <wp:docPr id="1" name="Picture 1"/>
             <wp:cNvGraphicFramePr>
               <a:graphicFrameLocks xmlns:a="http://schemas.openxmlformats.org/drawingml/2006/main" noChangeAspect="1"/>
@@ -2099,7 +2354,7 @@
                   <pic:spPr>
                     <a:xfrm>
                       <a:off x="0" y="0"/>
-                      <a:ext cx="5943600" cy="3491230"/>
+                      <a:ext cx="5943600" cy="3286760"/>
                     </a:xfrm>
                     <a:prstGeom prst="rect">
                       <a:avLst/>
@@ -2117,22 +2372,6 @@
         <w:spacing w:after="0"/>
         <w:rPr>
           <w:rFonts w:ascii="Times New Roman" w:hAnsi="Times New Roman" w:cs="Times New Roman"/>
-        </w:rPr>
-      </w:pPr>
-    </w:p>
-    <w:p>
-      <w:pPr>
-        <w:spacing w:after="0"/>
-        <w:rPr>
-          <w:rFonts w:ascii="Times New Roman" w:hAnsi="Times New Roman" w:cs="Times New Roman"/>
-        </w:rPr>
-      </w:pPr>
-    </w:p>
-    <w:p>
-      <w:pPr>
-        <w:spacing w:after="0"/>
-        <w:rPr>
-          <w:rFonts w:ascii="Times New Roman" w:hAnsi="Times New Roman" w:cs="Times New Roman"/>
           <w:b/>
         </w:rPr>
       </w:pPr>
@@ -2154,29 +2393,14 @@
           <w:b/>
         </w:rPr>
       </w:pPr>
-    </w:p>
-    <w:p>
-      <w:pPr>
-        <w:spacing w:after="0"/>
+      <w:bookmarkStart w:id="0" w:name="_GoBack"/>
+      <w:bookmarkEnd w:id="0"/>
+      <w:r>
         <w:rPr>
           <w:rFonts w:ascii="Times New Roman" w:hAnsi="Times New Roman" w:cs="Times New Roman"/>
           <w:b/>
         </w:rPr>
-      </w:pPr>
-    </w:p>
-    <w:p>
-      <w:pPr>
-        <w:spacing w:after="0"/>
-        <w:rPr>
-          <w:rFonts w:ascii="Times New Roman" w:hAnsi="Times New Roman" w:cs="Times New Roman"/>
-          <w:b/>
-        </w:rPr>
-      </w:pPr>
-      <w:r>
-        <w:rPr>
-          <w:rFonts w:ascii="Times New Roman" w:hAnsi="Times New Roman" w:cs="Times New Roman"/>
-          <w:b/>
-        </w:rPr>
+        <w:lastRenderedPageBreak/>
         <w:t>Figure 1: Model – View - Controller architecture used in</w:t>
       </w:r>
       <w:r>
@@ -2456,7 +2680,13 @@
         <w:rPr>
           <w:rFonts w:ascii="Times New Roman" w:hAnsi="Times New Roman" w:cs="Times New Roman"/>
         </w:rPr>
-        <w:t xml:space="preserve"> observer. </w:t>
+        <w:t xml:space="preserve"> observer</w:t>
+      </w:r>
+      <w:r>
+        <w:rPr>
+          <w:rFonts w:ascii="Times New Roman" w:hAnsi="Times New Roman" w:cs="Times New Roman"/>
+        </w:rPr>
+        <w:t>, which is the game engine.</w:t>
       </w:r>
     </w:p>
     <w:p>
@@ -2584,7 +2814,19 @@
         <w:rPr>
           <w:rFonts w:ascii="Times New Roman" w:hAnsi="Times New Roman" w:cs="Times New Roman"/>
         </w:rPr>
-        <w:t xml:space="preserve">after map has been validated and assigned correctly to the </w:t>
+        <w:t>after map has been validated and</w:t>
+      </w:r>
+      <w:r>
+        <w:rPr>
+          <w:rFonts w:ascii="Times New Roman" w:hAnsi="Times New Roman" w:cs="Times New Roman"/>
+        </w:rPr>
+        <w:t xml:space="preserve"> randomly</w:t>
+      </w:r>
+      <w:r>
+        <w:rPr>
+          <w:rFonts w:ascii="Times New Roman" w:hAnsi="Times New Roman" w:cs="Times New Roman"/>
+        </w:rPr>
+        <w:t xml:space="preserve"> assigned correctly to the </w:t>
       </w:r>
       <w:proofErr w:type="spellStart"/>
       <w:r>
@@ -2604,7 +2846,19 @@
         <w:rPr>
           <w:rFonts w:ascii="Times New Roman" w:hAnsi="Times New Roman" w:cs="Times New Roman"/>
         </w:rPr>
-        <w:t xml:space="preserve"> that could be between 2 to 6.</w:t>
+        <w:t xml:space="preserve"> </w:t>
+      </w:r>
+      <w:r>
+        <w:rPr>
+          <w:rFonts w:ascii="Times New Roman" w:hAnsi="Times New Roman" w:cs="Times New Roman"/>
+        </w:rPr>
+        <w:t>between</w:t>
+      </w:r>
+      <w:r>
+        <w:rPr>
+          <w:rFonts w:ascii="Times New Roman" w:hAnsi="Times New Roman" w:cs="Times New Roman"/>
+        </w:rPr>
+        <w:t xml:space="preserve"> 2 to 6.</w:t>
       </w:r>
     </w:p>
     <w:p>
@@ -2695,13 +2949,13 @@
         <w:rPr>
           <w:rFonts w:ascii="Times New Roman" w:hAnsi="Times New Roman" w:cs="Times New Roman"/>
         </w:rPr>
-        <w:t xml:space="preserve">g the next </w:t>
-      </w:r>
-      <w:r>
-        <w:rPr>
-          <w:rFonts w:ascii="Times New Roman" w:hAnsi="Times New Roman" w:cs="Times New Roman"/>
-        </w:rPr>
-        <w:t>Player object.</w:t>
+        <w:t>g</w:t>
+      </w:r>
+      <w:r>
+        <w:rPr>
+          <w:rFonts w:ascii="Times New Roman" w:hAnsi="Times New Roman" w:cs="Times New Roman"/>
+        </w:rPr>
+        <w:t xml:space="preserve"> Player object of the current turn.</w:t>
       </w:r>
     </w:p>
     <w:p>
@@ -2785,7 +3039,13 @@
         <w:rPr>
           <w:rFonts w:ascii="Times New Roman" w:hAnsi="Times New Roman" w:cs="Times New Roman"/>
         </w:rPr>
-        <w:t>Mediator</w:t>
+        <w:t>This is the game engine and a m</w:t>
+      </w:r>
+      <w:r>
+        <w:rPr>
+          <w:rFonts w:ascii="Times New Roman" w:hAnsi="Times New Roman" w:cs="Times New Roman"/>
+        </w:rPr>
+        <w:t>ediator</w:t>
       </w:r>
       <w:r>
         <w:rPr>
@@ -2825,19 +3085,13 @@
         <w:rPr>
           <w:rFonts w:ascii="Times New Roman" w:hAnsi="Times New Roman" w:cs="Times New Roman"/>
         </w:rPr>
-        <w:t xml:space="preserve"> the phases of the </w:t>
-      </w:r>
-      <w:r>
-        <w:rPr>
-          <w:rFonts w:ascii="Times New Roman" w:hAnsi="Times New Roman" w:cs="Times New Roman"/>
-        </w:rPr>
-        <w:t>game play like reinforcement, attack and fortificat</w:t>
-      </w:r>
-      <w:r>
-        <w:rPr>
-          <w:rFonts w:ascii="Times New Roman" w:hAnsi="Times New Roman" w:cs="Times New Roman"/>
-        </w:rPr>
-        <w:t>ion</w:t>
+        <w:t xml:space="preserve"> the </w:t>
+      </w:r>
+      <w:r>
+        <w:rPr>
+          <w:rFonts w:ascii="Times New Roman" w:hAnsi="Times New Roman" w:cs="Times New Roman"/>
+        </w:rPr>
+        <w:t>Game phase view</w:t>
       </w:r>
     </w:p>
     <w:p>
@@ -3050,6 +3304,57 @@
       <w:pPr>
         <w:pStyle w:val="ListParagraph"/>
         <w:numPr>
+          <w:ilvl w:val="2"/>
+          <w:numId w:val="8"/>
+        </w:numPr>
+        <w:spacing w:after="0"/>
+        <w:rPr>
+          <w:rFonts w:ascii="Times New Roman" w:hAnsi="Times New Roman" w:cs="Times New Roman"/>
+          <w:i/>
+        </w:rPr>
+      </w:pPr>
+      <w:r>
+        <w:rPr>
+          <w:rFonts w:ascii="Times New Roman" w:hAnsi="Times New Roman" w:cs="Times New Roman"/>
+        </w:rPr>
+        <w:t>It’s res</w:t>
+      </w:r>
+      <w:r>
+        <w:rPr>
+          <w:rFonts w:ascii="Times New Roman" w:hAnsi="Times New Roman" w:cs="Times New Roman"/>
+        </w:rPr>
+        <w:t xml:space="preserve">ponsible for parsing map, validating map and determining number of players and assigning territories to the players </w:t>
+      </w:r>
+      <w:r>
+        <w:rPr>
+          <w:rFonts w:ascii="Times New Roman" w:hAnsi="Times New Roman" w:cs="Times New Roman"/>
+        </w:rPr>
+        <w:t>with the correct number of initial armies</w:t>
+      </w:r>
+    </w:p>
+    <w:p>
+      <w:pPr>
+        <w:spacing w:after="0"/>
+        <w:ind w:left="1440"/>
+        <w:rPr>
+          <w:rFonts w:ascii="Times New Roman" w:hAnsi="Times New Roman" w:cs="Times New Roman"/>
+          <w:i/>
+        </w:rPr>
+      </w:pPr>
+      <w:proofErr w:type="spellStart"/>
+      <w:r>
+        <w:rPr>
+          <w:rFonts w:ascii="Times New Roman" w:hAnsi="Times New Roman" w:cs="Times New Roman"/>
+          <w:i/>
+        </w:rPr>
+        <w:t>setUpController</w:t>
+      </w:r>
+      <w:proofErr w:type="spellEnd"/>
+    </w:p>
+    <w:p>
+      <w:pPr>
+        <w:pStyle w:val="ListParagraph"/>
+        <w:numPr>
           <w:ilvl w:val="1"/>
           <w:numId w:val="8"/>
         </w:numPr>
@@ -3063,126 +3368,46 @@
         <w:rPr>
           <w:rFonts w:ascii="Times New Roman" w:hAnsi="Times New Roman" w:cs="Times New Roman"/>
         </w:rPr>
-        <w:t xml:space="preserve">It is </w:t>
-      </w:r>
+        <w:t xml:space="preserve">Mediator between </w:t>
+      </w:r>
+      <w:proofErr w:type="spellStart"/>
+      <w:r>
+        <w:rPr>
+          <w:rFonts w:ascii="Times New Roman" w:hAnsi="Times New Roman" w:cs="Times New Roman"/>
+        </w:rPr>
+        <w:t>setUpView</w:t>
+      </w:r>
+      <w:proofErr w:type="spellEnd"/>
+      <w:r>
+        <w:rPr>
+          <w:rFonts w:ascii="Times New Roman" w:hAnsi="Times New Roman" w:cs="Times New Roman"/>
+        </w:rPr>
+        <w:t xml:space="preserve"> (</w:t>
+      </w:r>
+      <w:proofErr w:type="spellStart"/>
       <w:proofErr w:type="gramStart"/>
       <w:r>
         <w:rPr>
           <w:rFonts w:ascii="Times New Roman" w:hAnsi="Times New Roman" w:cs="Times New Roman"/>
         </w:rPr>
-        <w:t>generates</w:t>
-      </w:r>
+        <w:t>setup.fxml</w:t>
+      </w:r>
+      <w:proofErr w:type="spellEnd"/>
       <w:proofErr w:type="gramEnd"/>
       <w:r>
         <w:rPr>
           <w:rFonts w:ascii="Times New Roman" w:hAnsi="Times New Roman" w:cs="Times New Roman"/>
         </w:rPr>
-        <w:t xml:space="preserve"> the</w:t>
-      </w:r>
-      <w:r>
-        <w:rPr>
-          <w:rFonts w:ascii="Times New Roman" w:hAnsi="Times New Roman" w:cs="Times New Roman"/>
-        </w:rPr>
-        <w:t xml:space="preserve"> correct </w:t>
+        <w:t xml:space="preserve">) and the </w:t>
       </w:r>
       <w:proofErr w:type="spellStart"/>
       <w:r>
         <w:rPr>
           <w:rFonts w:ascii="Times New Roman" w:hAnsi="Times New Roman" w:cs="Times New Roman"/>
         </w:rPr>
-        <w:t>MapModel</w:t>
+        <w:t>PlayerModel</w:t>
       </w:r>
       <w:proofErr w:type="spellEnd"/>
-      <w:r>
-        <w:rPr>
-          <w:rFonts w:ascii="Times New Roman" w:hAnsi="Times New Roman" w:cs="Times New Roman"/>
-        </w:rPr>
-        <w:t xml:space="preserve"> and </w:t>
-      </w:r>
-      <w:proofErr w:type="spellStart"/>
-      <w:r>
-        <w:rPr>
-          <w:rFonts w:ascii="Times New Roman" w:hAnsi="Times New Roman" w:cs="Times New Roman"/>
-        </w:rPr>
-        <w:t>PlayerModel</w:t>
-      </w:r>
-      <w:proofErr w:type="spellEnd"/>
-      <w:r>
-        <w:rPr>
-          <w:rFonts w:ascii="Times New Roman" w:hAnsi="Times New Roman" w:cs="Times New Roman"/>
-        </w:rPr>
-        <w:t xml:space="preserve"> </w:t>
-      </w:r>
-      <w:r>
-        <w:rPr>
-          <w:rFonts w:ascii="Times New Roman" w:hAnsi="Times New Roman" w:cs="Times New Roman"/>
-        </w:rPr>
-        <w:t>from</w:t>
-      </w:r>
-      <w:r>
-        <w:rPr>
-          <w:rFonts w:ascii="Times New Roman" w:hAnsi="Times New Roman" w:cs="Times New Roman"/>
-        </w:rPr>
-        <w:t xml:space="preserve"> the </w:t>
-      </w:r>
-      <w:proofErr w:type="spellStart"/>
-      <w:r>
-        <w:rPr>
-          <w:rFonts w:ascii="Times New Roman" w:hAnsi="Times New Roman" w:cs="Times New Roman"/>
-        </w:rPr>
-        <w:t>Map</w:t>
-      </w:r>
-      <w:r>
-        <w:rPr>
-          <w:rFonts w:ascii="Times New Roman" w:hAnsi="Times New Roman" w:cs="Times New Roman"/>
-        </w:rPr>
-        <w:t>Selector</w:t>
-      </w:r>
-      <w:r>
-        <w:rPr>
-          <w:rFonts w:ascii="Times New Roman" w:hAnsi="Times New Roman" w:cs="Times New Roman"/>
-        </w:rPr>
-        <w:t>View</w:t>
-      </w:r>
-      <w:proofErr w:type="spellEnd"/>
-      <w:r>
-        <w:rPr>
-          <w:rFonts w:ascii="Times New Roman" w:hAnsi="Times New Roman" w:cs="Times New Roman"/>
-        </w:rPr>
-        <w:t xml:space="preserve"> (</w:t>
-      </w:r>
-      <w:proofErr w:type="spellStart"/>
-      <w:r>
-        <w:rPr>
-          <w:rFonts w:ascii="Times New Roman" w:hAnsi="Times New Roman" w:cs="Times New Roman"/>
-        </w:rPr>
-        <w:t>Map</w:t>
-      </w:r>
-      <w:r>
-        <w:rPr>
-          <w:rFonts w:ascii="Times New Roman" w:hAnsi="Times New Roman" w:cs="Times New Roman"/>
-        </w:rPr>
-        <w:t>Selector</w:t>
-      </w:r>
-      <w:r>
-        <w:rPr>
-          <w:rFonts w:ascii="Times New Roman" w:hAnsi="Times New Roman" w:cs="Times New Roman"/>
-        </w:rPr>
-        <w:t>.fxml</w:t>
-      </w:r>
-      <w:proofErr w:type="spellEnd"/>
-      <w:r>
-        <w:rPr>
-          <w:rFonts w:ascii="Times New Roman" w:hAnsi="Times New Roman" w:cs="Times New Roman"/>
-        </w:rPr>
-        <w:t>)</w:t>
-      </w:r>
-      <w:r>
-        <w:rPr>
-          <w:rFonts w:ascii="Times New Roman" w:hAnsi="Times New Roman" w:cs="Times New Roman"/>
-        </w:rPr>
-        <w:t>, which will be used for the rest of the game</w:t>
-      </w:r>
     </w:p>
     <w:p>
       <w:pPr>
@@ -3201,13 +3426,154 @@
         <w:rPr>
           <w:rFonts w:ascii="Times New Roman" w:hAnsi="Times New Roman" w:cs="Times New Roman"/>
         </w:rPr>
-        <w:t>It’s res</w:t>
-      </w:r>
-      <w:r>
-        <w:rPr>
-          <w:rFonts w:ascii="Times New Roman" w:hAnsi="Times New Roman" w:cs="Times New Roman"/>
-        </w:rPr>
-        <w:t>ponsible for parsing map, validating map and determining number of players and assigning territories to the players with correct number of armies</w:t>
+        <w:t xml:space="preserve">It’s responsible for allowing players to assign their initial army one by one to </w:t>
+      </w:r>
+      <w:proofErr w:type="gramStart"/>
+      <w:r>
+        <w:rPr>
+          <w:rFonts w:ascii="Times New Roman" w:hAnsi="Times New Roman" w:cs="Times New Roman"/>
+        </w:rPr>
+        <w:t>the their</w:t>
+      </w:r>
+      <w:proofErr w:type="gramEnd"/>
+      <w:r>
+        <w:rPr>
+          <w:rFonts w:ascii="Times New Roman" w:hAnsi="Times New Roman" w:cs="Times New Roman"/>
+        </w:rPr>
+        <w:t xml:space="preserve"> territory following round robin fashion</w:t>
+      </w:r>
+    </w:p>
+    <w:p>
+      <w:pPr>
+        <w:spacing w:after="0"/>
+        <w:ind w:left="1440"/>
+        <w:rPr>
+          <w:rFonts w:ascii="Times New Roman" w:hAnsi="Times New Roman" w:cs="Times New Roman"/>
+          <w:i/>
+        </w:rPr>
+      </w:pPr>
+    </w:p>
+    <w:p>
+      <w:pPr>
+        <w:spacing w:after="0"/>
+        <w:ind w:left="1440"/>
+        <w:rPr>
+          <w:rFonts w:ascii="Times New Roman" w:hAnsi="Times New Roman" w:cs="Times New Roman"/>
+          <w:i/>
+        </w:rPr>
+      </w:pPr>
+    </w:p>
+    <w:p>
+      <w:pPr>
+        <w:spacing w:after="0"/>
+        <w:ind w:left="1440"/>
+        <w:rPr>
+          <w:rFonts w:ascii="Times New Roman" w:hAnsi="Times New Roman" w:cs="Times New Roman"/>
+          <w:i/>
+        </w:rPr>
+      </w:pPr>
+      <w:proofErr w:type="spellStart"/>
+      <w:r>
+        <w:rPr>
+          <w:rFonts w:ascii="Times New Roman" w:hAnsi="Times New Roman" w:cs="Times New Roman"/>
+          <w:i/>
+        </w:rPr>
+        <w:t>ReinforcementController</w:t>
+      </w:r>
+      <w:proofErr w:type="spellEnd"/>
+    </w:p>
+    <w:p>
+      <w:pPr>
+        <w:pStyle w:val="ListParagraph"/>
+        <w:numPr>
+          <w:ilvl w:val="1"/>
+          <w:numId w:val="8"/>
+        </w:numPr>
+        <w:spacing w:after="0"/>
+        <w:rPr>
+          <w:rFonts w:ascii="Times New Roman" w:hAnsi="Times New Roman" w:cs="Times New Roman"/>
+          <w:i/>
+        </w:rPr>
+      </w:pPr>
+      <w:r>
+        <w:rPr>
+          <w:rFonts w:ascii="Times New Roman" w:hAnsi="Times New Roman" w:cs="Times New Roman"/>
+        </w:rPr>
+        <w:t>Media</w:t>
+      </w:r>
+      <w:r>
+        <w:rPr>
+          <w:rFonts w:ascii="Times New Roman" w:hAnsi="Times New Roman" w:cs="Times New Roman"/>
+        </w:rPr>
+        <w:t>t</w:t>
+      </w:r>
+      <w:r>
+        <w:rPr>
+          <w:rFonts w:ascii="Times New Roman" w:hAnsi="Times New Roman" w:cs="Times New Roman"/>
+        </w:rPr>
+        <w:t xml:space="preserve">or </w:t>
+      </w:r>
+      <w:r>
+        <w:rPr>
+          <w:rFonts w:ascii="Times New Roman" w:hAnsi="Times New Roman" w:cs="Times New Roman"/>
+        </w:rPr>
+        <w:t xml:space="preserve">between </w:t>
+      </w:r>
+      <w:proofErr w:type="spellStart"/>
+      <w:r>
+        <w:rPr>
+          <w:rFonts w:ascii="Times New Roman" w:hAnsi="Times New Roman" w:cs="Times New Roman"/>
+        </w:rPr>
+        <w:t>ReinforcementView</w:t>
+      </w:r>
+      <w:proofErr w:type="spellEnd"/>
+      <w:r>
+        <w:rPr>
+          <w:rFonts w:ascii="Times New Roman" w:hAnsi="Times New Roman" w:cs="Times New Roman"/>
+        </w:rPr>
+        <w:t xml:space="preserve"> (</w:t>
+      </w:r>
+      <w:proofErr w:type="spellStart"/>
+      <w:r>
+        <w:rPr>
+          <w:rFonts w:ascii="Times New Roman" w:hAnsi="Times New Roman" w:cs="Times New Roman"/>
+        </w:rPr>
+        <w:t>Reinforcement.fxml</w:t>
+      </w:r>
+      <w:proofErr w:type="spellEnd"/>
+      <w:r>
+        <w:rPr>
+          <w:rFonts w:ascii="Times New Roman" w:hAnsi="Times New Roman" w:cs="Times New Roman"/>
+        </w:rPr>
+        <w:t xml:space="preserve">) and </w:t>
+      </w:r>
+      <w:proofErr w:type="spellStart"/>
+      <w:r>
+        <w:rPr>
+          <w:rFonts w:ascii="Times New Roman" w:hAnsi="Times New Roman" w:cs="Times New Roman"/>
+        </w:rPr>
+        <w:t>MapModel</w:t>
+      </w:r>
+      <w:proofErr w:type="spellEnd"/>
+      <w:r>
+        <w:rPr>
+          <w:rFonts w:ascii="Times New Roman" w:hAnsi="Times New Roman" w:cs="Times New Roman"/>
+        </w:rPr>
+        <w:t xml:space="preserve"> and </w:t>
+      </w:r>
+      <w:proofErr w:type="spellStart"/>
+      <w:r>
+        <w:rPr>
+          <w:rFonts w:ascii="Times New Roman" w:hAnsi="Times New Roman" w:cs="Times New Roman"/>
+        </w:rPr>
+        <w:t>PlayerModel</w:t>
+      </w:r>
+      <w:proofErr w:type="spellEnd"/>
+      <w:r>
+        <w:rPr>
+          <w:rFonts w:ascii="Times New Roman" w:hAnsi="Times New Roman" w:cs="Times New Roman"/>
+        </w:rPr>
+        <w:t xml:space="preserve"> class. </w:t>
       </w:r>
     </w:p>
     <w:p>
@@ -3227,37 +3593,146 @@
         <w:rPr>
           <w:rFonts w:ascii="Times New Roman" w:hAnsi="Times New Roman" w:cs="Times New Roman"/>
         </w:rPr>
-        <w:t xml:space="preserve">It also determines the round robin </w:t>
-      </w:r>
-      <w:r>
-        <w:rPr>
-          <w:rFonts w:ascii="Times New Roman" w:hAnsi="Times New Roman" w:cs="Times New Roman"/>
-        </w:rPr>
-        <w:t>scheduling of the player turns</w:t>
-      </w:r>
-      <w:r>
-        <w:rPr>
-          <w:rFonts w:ascii="Times New Roman" w:hAnsi="Times New Roman" w:cs="Times New Roman"/>
-        </w:rPr>
-        <w:t>.</w:t>
-      </w:r>
-    </w:p>
-    <w:p>
-      <w:pPr>
-        <w:spacing w:after="0"/>
-        <w:ind w:left="1440"/>
-        <w:rPr>
-          <w:rFonts w:ascii="Times New Roman" w:hAnsi="Times New Roman" w:cs="Times New Roman"/>
-          <w:i/>
-        </w:rPr>
-      </w:pPr>
+        <w:lastRenderedPageBreak/>
+        <w:t>It is responsible</w:t>
+      </w:r>
+      <w:r>
+        <w:rPr>
+          <w:rFonts w:ascii="Times New Roman" w:hAnsi="Times New Roman" w:cs="Times New Roman"/>
+        </w:rPr>
+        <w:t xml:space="preserve"> for getting</w:t>
+      </w:r>
+      <w:r>
+        <w:rPr>
+          <w:rFonts w:ascii="Times New Roman" w:hAnsi="Times New Roman" w:cs="Times New Roman"/>
+        </w:rPr>
+        <w:t xml:space="preserve"> </w:t>
+      </w:r>
+      <w:r>
+        <w:rPr>
+          <w:rFonts w:ascii="Times New Roman" w:hAnsi="Times New Roman" w:cs="Times New Roman"/>
+        </w:rPr>
+        <w:t xml:space="preserve">the Player object of the current turn from </w:t>
+      </w:r>
       <w:proofErr w:type="spellStart"/>
       <w:r>
         <w:rPr>
           <w:rFonts w:ascii="Times New Roman" w:hAnsi="Times New Roman" w:cs="Times New Roman"/>
-          <w:i/>
-        </w:rPr>
-        <w:t>ReinforcementController</w:t>
+        </w:rPr>
+        <w:t>PlayerModel</w:t>
+      </w:r>
+      <w:proofErr w:type="spellEnd"/>
+      <w:r>
+        <w:rPr>
+          <w:rFonts w:ascii="Times New Roman" w:hAnsi="Times New Roman" w:cs="Times New Roman"/>
+        </w:rPr>
+        <w:t xml:space="preserve"> </w:t>
+      </w:r>
+    </w:p>
+    <w:p>
+      <w:pPr>
+        <w:pStyle w:val="ListParagraph"/>
+        <w:numPr>
+          <w:ilvl w:val="2"/>
+          <w:numId w:val="8"/>
+        </w:numPr>
+        <w:spacing w:after="0"/>
+        <w:rPr>
+          <w:rFonts w:ascii="Times New Roman" w:hAnsi="Times New Roman" w:cs="Times New Roman"/>
+          <w:i/>
+        </w:rPr>
+      </w:pPr>
+      <w:r>
+        <w:rPr>
+          <w:rFonts w:ascii="Times New Roman" w:hAnsi="Times New Roman" w:cs="Times New Roman"/>
+        </w:rPr>
+        <w:t>It then</w:t>
+      </w:r>
+      <w:r>
+        <w:rPr>
+          <w:rFonts w:ascii="Times New Roman" w:hAnsi="Times New Roman" w:cs="Times New Roman"/>
+        </w:rPr>
+        <w:t xml:space="preserve"> calculates the correct number reinforcemen</w:t>
+      </w:r>
+      <w:r>
+        <w:rPr>
+          <w:rFonts w:ascii="Times New Roman" w:hAnsi="Times New Roman" w:cs="Times New Roman"/>
+        </w:rPr>
+        <w:t>t from continent control, number of occupied territory and traded cards</w:t>
+      </w:r>
+      <w:r>
+        <w:rPr>
+          <w:rFonts w:ascii="Times New Roman" w:hAnsi="Times New Roman" w:cs="Times New Roman"/>
+        </w:rPr>
+        <w:t xml:space="preserve"> </w:t>
+      </w:r>
+      <w:r>
+        <w:rPr>
+          <w:rFonts w:ascii="Times New Roman" w:hAnsi="Times New Roman" w:cs="Times New Roman"/>
+        </w:rPr>
+        <w:t>based on information given in the Player object.</w:t>
+      </w:r>
+    </w:p>
+    <w:p>
+      <w:pPr>
+        <w:pStyle w:val="ListParagraph"/>
+        <w:numPr>
+          <w:ilvl w:val="2"/>
+          <w:numId w:val="8"/>
+        </w:numPr>
+        <w:spacing w:after="0"/>
+        <w:rPr>
+          <w:rFonts w:ascii="Times New Roman" w:hAnsi="Times New Roman" w:cs="Times New Roman"/>
+          <w:i/>
+        </w:rPr>
+      </w:pPr>
+      <w:r>
+        <w:rPr>
+          <w:rFonts w:ascii="Times New Roman" w:hAnsi="Times New Roman" w:cs="Times New Roman"/>
+        </w:rPr>
+        <w:t xml:space="preserve">It is also responsible for handling user inputs of assigning armies, which </w:t>
+      </w:r>
+      <w:r>
+        <w:rPr>
+          <w:rFonts w:ascii="Times New Roman" w:hAnsi="Times New Roman" w:cs="Times New Roman"/>
+        </w:rPr>
+        <w:t>is stored into the</w:t>
+      </w:r>
+      <w:r>
+        <w:rPr>
+          <w:rFonts w:ascii="Times New Roman" w:hAnsi="Times New Roman" w:cs="Times New Roman"/>
+        </w:rPr>
+        <w:t xml:space="preserve"> model and updates the view to show</w:t>
+      </w:r>
+      <w:r>
+        <w:rPr>
+          <w:rFonts w:ascii="Times New Roman" w:hAnsi="Times New Roman" w:cs="Times New Roman"/>
+        </w:rPr>
+        <w:t xml:space="preserve"> the </w:t>
+      </w:r>
+      <w:r>
+        <w:rPr>
+          <w:rFonts w:ascii="Times New Roman" w:hAnsi="Times New Roman" w:cs="Times New Roman"/>
+        </w:rPr>
+        <w:t>change in the state.</w:t>
+      </w:r>
+    </w:p>
+    <w:p>
+      <w:pPr>
+        <w:spacing w:after="0"/>
+        <w:ind w:left="720" w:firstLine="720"/>
+        <w:rPr>
+          <w:rFonts w:ascii="Times New Roman" w:hAnsi="Times New Roman" w:cs="Times New Roman"/>
+          <w:i/>
+        </w:rPr>
+      </w:pPr>
+      <w:proofErr w:type="spellStart"/>
+      <w:r>
+        <w:rPr>
+          <w:rFonts w:ascii="Times New Roman" w:hAnsi="Times New Roman" w:cs="Times New Roman"/>
+          <w:i/>
+        </w:rPr>
+        <w:t>AttackController</w:t>
       </w:r>
       <w:proofErr w:type="spellEnd"/>
     </w:p>
@@ -3278,32 +3753,14 @@
         <w:rPr>
           <w:rFonts w:ascii="Times New Roman" w:hAnsi="Times New Roman" w:cs="Times New Roman"/>
         </w:rPr>
-        <w:t>Media</w:t>
-      </w:r>
-      <w:r>
-        <w:rPr>
-          <w:rFonts w:ascii="Times New Roman" w:hAnsi="Times New Roman" w:cs="Times New Roman"/>
-        </w:rPr>
-        <w:t>t</w:t>
-      </w:r>
-      <w:r>
-        <w:rPr>
-          <w:rFonts w:ascii="Times New Roman" w:hAnsi="Times New Roman" w:cs="Times New Roman"/>
-        </w:rPr>
-        <w:t xml:space="preserve">or </w:t>
-      </w:r>
-      <w:r>
-        <w:rPr>
-          <w:rFonts w:ascii="Times New Roman" w:hAnsi="Times New Roman" w:cs="Times New Roman"/>
-        </w:rPr>
-        <w:t xml:space="preserve">between </w:t>
+        <w:t xml:space="preserve">Mediator between </w:t>
       </w:r>
       <w:proofErr w:type="spellStart"/>
       <w:r>
         <w:rPr>
           <w:rFonts w:ascii="Times New Roman" w:hAnsi="Times New Roman" w:cs="Times New Roman"/>
         </w:rPr>
-        <w:t>ReinforcementView</w:t>
+        <w:t>AttackView</w:t>
       </w:r>
       <w:proofErr w:type="spellEnd"/>
       <w:r>
@@ -3317,14 +3774,14 @@
         <w:rPr>
           <w:rFonts w:ascii="Times New Roman" w:hAnsi="Times New Roman" w:cs="Times New Roman"/>
         </w:rPr>
-        <w:t>Reinforcement.fxml</w:t>
+        <w:t>Attack.fxml</w:t>
       </w:r>
       <w:proofErr w:type="spellEnd"/>
       <w:r>
         <w:rPr>
           <w:rFonts w:ascii="Times New Roman" w:hAnsi="Times New Roman" w:cs="Times New Roman"/>
         </w:rPr>
-        <w:t xml:space="preserve">) and </w:t>
+        <w:t xml:space="preserve">) and the </w:t>
       </w:r>
       <w:proofErr w:type="spellStart"/>
       <w:r>
@@ -3352,7 +3809,7 @@
         <w:rPr>
           <w:rFonts w:ascii="Times New Roman" w:hAnsi="Times New Roman" w:cs="Times New Roman"/>
         </w:rPr>
-        <w:t xml:space="preserve"> class. </w:t>
+        <w:t xml:space="preserve"> class.</w:t>
       </w:r>
     </w:p>
     <w:p>
@@ -3372,150 +3829,25 @@
         <w:rPr>
           <w:rFonts w:ascii="Times New Roman" w:hAnsi="Times New Roman" w:cs="Times New Roman"/>
         </w:rPr>
-        <w:lastRenderedPageBreak/>
-        <w:t xml:space="preserve">It is responsible for getting the next player in the turn and that player’s occupied territories from </w:t>
-      </w:r>
+        <w:t>Currently this class is placeholder class for build 2</w:t>
+      </w:r>
+    </w:p>
+    <w:p>
+      <w:pPr>
+        <w:spacing w:after="0"/>
+        <w:ind w:left="1440"/>
+        <w:rPr>
+          <w:rFonts w:ascii="Times New Roman" w:hAnsi="Times New Roman" w:cs="Times New Roman"/>
+          <w:i/>
+        </w:rPr>
+      </w:pPr>
       <w:proofErr w:type="spellStart"/>
       <w:r>
         <w:rPr>
           <w:rFonts w:ascii="Times New Roman" w:hAnsi="Times New Roman" w:cs="Times New Roman"/>
-        </w:rPr>
-        <w:t>PlayerModel</w:t>
-      </w:r>
-      <w:proofErr w:type="spellEnd"/>
-      <w:r>
-        <w:rPr>
-          <w:rFonts w:ascii="Times New Roman" w:hAnsi="Times New Roman" w:cs="Times New Roman"/>
-        </w:rPr>
-        <w:t xml:space="preserve"> class. </w:t>
-      </w:r>
-      <w:r>
-        <w:rPr>
-          <w:rFonts w:ascii="Times New Roman" w:hAnsi="Times New Roman" w:cs="Times New Roman"/>
-        </w:rPr>
-        <w:t>It subseq</w:t>
-      </w:r>
-      <w:r>
-        <w:rPr>
-          <w:rFonts w:ascii="Times New Roman" w:hAnsi="Times New Roman" w:cs="Times New Roman"/>
-        </w:rPr>
-        <w:t>uently</w:t>
-      </w:r>
-      <w:r>
-        <w:rPr>
-          <w:rFonts w:ascii="Times New Roman" w:hAnsi="Times New Roman" w:cs="Times New Roman"/>
-        </w:rPr>
-        <w:t xml:space="preserve"> calculates the correct number reinforcement</w:t>
-      </w:r>
-      <w:r>
-        <w:rPr>
-          <w:rFonts w:ascii="Times New Roman" w:hAnsi="Times New Roman" w:cs="Times New Roman"/>
-        </w:rPr>
-        <w:t xml:space="preserve"> (Continent control, occupied territory and traded cards)</w:t>
-      </w:r>
-      <w:r>
-        <w:rPr>
-          <w:rFonts w:ascii="Times New Roman" w:hAnsi="Times New Roman" w:cs="Times New Roman"/>
-        </w:rPr>
-        <w:t xml:space="preserve"> based </w:t>
-      </w:r>
-      <w:r>
-        <w:rPr>
-          <w:rFonts w:ascii="Times New Roman" w:hAnsi="Times New Roman" w:cs="Times New Roman"/>
-        </w:rPr>
-        <w:t xml:space="preserve">the </w:t>
-      </w:r>
-      <w:r>
-        <w:rPr>
-          <w:rFonts w:ascii="Times New Roman" w:hAnsi="Times New Roman" w:cs="Times New Roman"/>
-        </w:rPr>
-        <w:t xml:space="preserve">information given from </w:t>
-      </w:r>
-      <w:proofErr w:type="spellStart"/>
-      <w:r>
-        <w:rPr>
-          <w:rFonts w:ascii="Times New Roman" w:hAnsi="Times New Roman" w:cs="Times New Roman"/>
-        </w:rPr>
-        <w:t>PlayerModel</w:t>
-      </w:r>
-      <w:proofErr w:type="spellEnd"/>
-      <w:r>
-        <w:rPr>
-          <w:rFonts w:ascii="Times New Roman" w:hAnsi="Times New Roman" w:cs="Times New Roman"/>
-        </w:rPr>
-        <w:t xml:space="preserve"> and updating the army count in the </w:t>
-      </w:r>
-      <w:proofErr w:type="spellStart"/>
-      <w:r>
-        <w:rPr>
-          <w:rFonts w:ascii="Times New Roman" w:hAnsi="Times New Roman" w:cs="Times New Roman"/>
-        </w:rPr>
-        <w:t>MapModel</w:t>
-      </w:r>
-      <w:proofErr w:type="spellEnd"/>
-      <w:r>
-        <w:rPr>
-          <w:rFonts w:ascii="Times New Roman" w:hAnsi="Times New Roman" w:cs="Times New Roman"/>
-        </w:rPr>
-        <w:t xml:space="preserve">, during which </w:t>
-      </w:r>
-      <w:proofErr w:type="gramStart"/>
-      <w:r>
-        <w:rPr>
-          <w:rFonts w:ascii="Times New Roman" w:hAnsi="Times New Roman" w:cs="Times New Roman"/>
-        </w:rPr>
-        <w:t>all of</w:t>
-      </w:r>
-      <w:proofErr w:type="gramEnd"/>
-      <w:r>
-        <w:rPr>
-          <w:rFonts w:ascii="Times New Roman" w:hAnsi="Times New Roman" w:cs="Times New Roman"/>
-        </w:rPr>
-        <w:t xml:space="preserve"> the state changes are </w:t>
-      </w:r>
-      <w:r>
-        <w:rPr>
-          <w:rFonts w:ascii="Times New Roman" w:hAnsi="Times New Roman" w:cs="Times New Roman"/>
-        </w:rPr>
-        <w:t>rendered</w:t>
-      </w:r>
-      <w:r>
-        <w:rPr>
-          <w:rFonts w:ascii="Times New Roman" w:hAnsi="Times New Roman" w:cs="Times New Roman"/>
-        </w:rPr>
-        <w:t xml:space="preserve"> to the </w:t>
-      </w:r>
-      <w:proofErr w:type="spellStart"/>
-      <w:r>
-        <w:rPr>
-          <w:rFonts w:ascii="Times New Roman" w:hAnsi="Times New Roman" w:cs="Times New Roman"/>
-        </w:rPr>
-        <w:t>ReinforcementView</w:t>
-      </w:r>
-      <w:proofErr w:type="spellEnd"/>
-      <w:r>
-        <w:rPr>
-          <w:rFonts w:ascii="Times New Roman" w:hAnsi="Times New Roman" w:cs="Times New Roman"/>
-        </w:rPr>
-        <w:t>.</w:t>
-      </w:r>
-    </w:p>
-    <w:p>
-      <w:pPr>
-        <w:spacing w:after="0"/>
-        <w:ind w:left="720" w:firstLine="720"/>
-        <w:rPr>
-          <w:rFonts w:ascii="Times New Roman" w:hAnsi="Times New Roman" w:cs="Times New Roman"/>
-          <w:i/>
-        </w:rPr>
-      </w:pPr>
-      <w:proofErr w:type="spellStart"/>
-      <w:r>
-        <w:rPr>
-          <w:rFonts w:ascii="Times New Roman" w:hAnsi="Times New Roman" w:cs="Times New Roman"/>
-          <w:i/>
-        </w:rPr>
-        <w:t>AttackController</w:t>
+          <w:i/>
+        </w:rPr>
+        <w:t>FortificationController</w:t>
       </w:r>
       <w:proofErr w:type="spellEnd"/>
     </w:p>
@@ -3543,7 +3875,7 @@
         <w:rPr>
           <w:rFonts w:ascii="Times New Roman" w:hAnsi="Times New Roman" w:cs="Times New Roman"/>
         </w:rPr>
-        <w:t>AttackView</w:t>
+        <w:t>FortificationView</w:t>
       </w:r>
       <w:proofErr w:type="spellEnd"/>
       <w:r>
@@ -3557,7 +3889,7 @@
         <w:rPr>
           <w:rFonts w:ascii="Times New Roman" w:hAnsi="Times New Roman" w:cs="Times New Roman"/>
         </w:rPr>
-        <w:t>Attack.fxml</w:t>
+        <w:t>Fortification.fxml</w:t>
       </w:r>
       <w:proofErr w:type="spellEnd"/>
       <w:r>
@@ -3588,31 +3920,126 @@
         <w:t>PlayerModel</w:t>
       </w:r>
       <w:proofErr w:type="spellEnd"/>
-      <w:r>
-        <w:rPr>
-          <w:rFonts w:ascii="Times New Roman" w:hAnsi="Times New Roman" w:cs="Times New Roman"/>
-        </w:rPr>
-        <w:t xml:space="preserve"> class.</w:t>
-      </w:r>
-    </w:p>
-    <w:p>
-      <w:pPr>
-        <w:spacing w:after="0"/>
-        <w:ind w:left="1440"/>
-        <w:rPr>
-          <w:rFonts w:ascii="Times New Roman" w:hAnsi="Times New Roman" w:cs="Times New Roman"/>
-          <w:i/>
-        </w:rPr>
-      </w:pPr>
+    </w:p>
+    <w:p>
+      <w:pPr>
+        <w:pStyle w:val="ListParagraph"/>
+        <w:numPr>
+          <w:ilvl w:val="2"/>
+          <w:numId w:val="8"/>
+        </w:numPr>
+        <w:spacing w:after="0"/>
+        <w:rPr>
+          <w:rFonts w:ascii="Times New Roman" w:hAnsi="Times New Roman" w:cs="Times New Roman"/>
+          <w:i/>
+        </w:rPr>
+      </w:pPr>
+      <w:r>
+        <w:rPr>
+          <w:rFonts w:ascii="Times New Roman" w:hAnsi="Times New Roman" w:cs="Times New Roman"/>
+        </w:rPr>
+        <w:t xml:space="preserve">It is responsible for getting the occupied territory from </w:t>
+      </w:r>
       <w:proofErr w:type="spellStart"/>
       <w:r>
         <w:rPr>
           <w:rFonts w:ascii="Times New Roman" w:hAnsi="Times New Roman" w:cs="Times New Roman"/>
-          <w:i/>
-        </w:rPr>
-        <w:t>FortificationController</w:t>
+        </w:rPr>
+        <w:t>PlayerMod</w:t>
+      </w:r>
+      <w:r>
+        <w:rPr>
+          <w:rFonts w:ascii="Times New Roman" w:hAnsi="Times New Roman" w:cs="Times New Roman"/>
+        </w:rPr>
+        <w:t>el</w:t>
       </w:r>
       <w:proofErr w:type="spellEnd"/>
+      <w:r>
+        <w:rPr>
+          <w:rFonts w:ascii="Times New Roman" w:hAnsi="Times New Roman" w:cs="Times New Roman"/>
+        </w:rPr>
+        <w:t xml:space="preserve"> and determines</w:t>
+      </w:r>
+      <w:r>
+        <w:rPr>
+          <w:rFonts w:ascii="Times New Roman" w:hAnsi="Times New Roman" w:cs="Times New Roman"/>
+        </w:rPr>
+        <w:t xml:space="preserve"> for each territory,</w:t>
+      </w:r>
+      <w:r>
+        <w:rPr>
+          <w:rFonts w:ascii="Times New Roman" w:hAnsi="Times New Roman" w:cs="Times New Roman"/>
+        </w:rPr>
+        <w:t xml:space="preserve"> </w:t>
+      </w:r>
+      <w:proofErr w:type="gramStart"/>
+      <w:r>
+        <w:rPr>
+          <w:rFonts w:ascii="Times New Roman" w:hAnsi="Times New Roman" w:cs="Times New Roman"/>
+        </w:rPr>
+        <w:t>all of</w:t>
+      </w:r>
+      <w:proofErr w:type="gramEnd"/>
+      <w:r>
+        <w:rPr>
+          <w:rFonts w:ascii="Times New Roman" w:hAnsi="Times New Roman" w:cs="Times New Roman"/>
+        </w:rPr>
+        <w:t xml:space="preserve"> the adjacent territories that you could fortify your arm</w:t>
+      </w:r>
+      <w:r>
+        <w:rPr>
+          <w:rFonts w:ascii="Times New Roman" w:hAnsi="Times New Roman" w:cs="Times New Roman"/>
+        </w:rPr>
+        <w:t>ies.</w:t>
+      </w:r>
+    </w:p>
+    <w:p>
+      <w:pPr>
+        <w:spacing w:after="0"/>
+        <w:ind w:left="720"/>
+        <w:rPr>
+          <w:rFonts w:ascii="Times New Roman" w:hAnsi="Times New Roman" w:cs="Times New Roman"/>
+          <w:b/>
+        </w:rPr>
+      </w:pPr>
+      <w:r>
+        <w:rPr>
+          <w:rFonts w:ascii="Times New Roman" w:hAnsi="Times New Roman" w:cs="Times New Roman"/>
+          <w:b/>
+        </w:rPr>
+        <w:t>Entity</w:t>
+      </w:r>
+      <w:r>
+        <w:rPr>
+          <w:rFonts w:ascii="Times New Roman" w:hAnsi="Times New Roman" w:cs="Times New Roman"/>
+          <w:b/>
+        </w:rPr>
+        <w:tab/>
+      </w:r>
+    </w:p>
+    <w:p>
+      <w:pPr>
+        <w:spacing w:after="0"/>
+        <w:ind w:left="720"/>
+        <w:rPr>
+          <w:rFonts w:ascii="Times New Roman" w:hAnsi="Times New Roman" w:cs="Times New Roman"/>
+          <w:i/>
+        </w:rPr>
+      </w:pPr>
+      <w:r>
+        <w:rPr>
+          <w:rFonts w:ascii="Times New Roman" w:hAnsi="Times New Roman" w:cs="Times New Roman"/>
+          <w:b/>
+        </w:rPr>
+        <w:tab/>
+      </w:r>
+      <w:r>
+        <w:rPr>
+          <w:rFonts w:ascii="Times New Roman" w:hAnsi="Times New Roman" w:cs="Times New Roman"/>
+          <w:i/>
+        </w:rPr>
+        <w:t>Player</w:t>
+      </w:r>
     </w:p>
     <w:p>
       <w:pPr>
@@ -3631,149 +4058,25 @@
         <w:rPr>
           <w:rFonts w:ascii="Times New Roman" w:hAnsi="Times New Roman" w:cs="Times New Roman"/>
         </w:rPr>
-        <w:t xml:space="preserve">Mediator between </w:t>
-      </w:r>
-      <w:proofErr w:type="spellStart"/>
-      <w:r>
-        <w:rPr>
-          <w:rFonts w:ascii="Times New Roman" w:hAnsi="Times New Roman" w:cs="Times New Roman"/>
-        </w:rPr>
-        <w:t>FortificationView</w:t>
-      </w:r>
-      <w:proofErr w:type="spellEnd"/>
-      <w:r>
-        <w:rPr>
-          <w:rFonts w:ascii="Times New Roman" w:hAnsi="Times New Roman" w:cs="Times New Roman"/>
-        </w:rPr>
-        <w:t xml:space="preserve"> (</w:t>
-      </w:r>
-      <w:proofErr w:type="spellStart"/>
-      <w:r>
-        <w:rPr>
-          <w:rFonts w:ascii="Times New Roman" w:hAnsi="Times New Roman" w:cs="Times New Roman"/>
-        </w:rPr>
-        <w:t>Fortification.fxml</w:t>
-      </w:r>
-      <w:proofErr w:type="spellEnd"/>
-      <w:r>
-        <w:rPr>
-          <w:rFonts w:ascii="Times New Roman" w:hAnsi="Times New Roman" w:cs="Times New Roman"/>
-        </w:rPr>
-        <w:t xml:space="preserve">) and the </w:t>
-      </w:r>
-      <w:proofErr w:type="spellStart"/>
-      <w:r>
-        <w:rPr>
-          <w:rFonts w:ascii="Times New Roman" w:hAnsi="Times New Roman" w:cs="Times New Roman"/>
-        </w:rPr>
-        <w:t>MapModel</w:t>
-      </w:r>
-      <w:proofErr w:type="spellEnd"/>
-      <w:r>
-        <w:rPr>
-          <w:rFonts w:ascii="Times New Roman" w:hAnsi="Times New Roman" w:cs="Times New Roman"/>
-        </w:rPr>
-        <w:t xml:space="preserve"> and </w:t>
-      </w:r>
-      <w:proofErr w:type="spellStart"/>
-      <w:r>
-        <w:rPr>
-          <w:rFonts w:ascii="Times New Roman" w:hAnsi="Times New Roman" w:cs="Times New Roman"/>
-        </w:rPr>
-        <w:t>PlayerModel</w:t>
-      </w:r>
-      <w:proofErr w:type="spellEnd"/>
-    </w:p>
-    <w:p>
-      <w:pPr>
-        <w:pStyle w:val="ListParagraph"/>
-        <w:numPr>
-          <w:ilvl w:val="2"/>
-          <w:numId w:val="8"/>
-        </w:numPr>
-        <w:spacing w:after="0"/>
-        <w:rPr>
-          <w:rFonts w:ascii="Times New Roman" w:hAnsi="Times New Roman" w:cs="Times New Roman"/>
-          <w:i/>
-        </w:rPr>
-      </w:pPr>
-      <w:r>
-        <w:rPr>
-          <w:rFonts w:ascii="Times New Roman" w:hAnsi="Times New Roman" w:cs="Times New Roman"/>
-        </w:rPr>
-        <w:t xml:space="preserve">It is responsible for getting the occupied territory from </w:t>
-      </w:r>
-      <w:proofErr w:type="spellStart"/>
-      <w:r>
-        <w:rPr>
-          <w:rFonts w:ascii="Times New Roman" w:hAnsi="Times New Roman" w:cs="Times New Roman"/>
-        </w:rPr>
-        <w:t>PlayerMod</w:t>
-      </w:r>
-      <w:r>
-        <w:rPr>
-          <w:rFonts w:ascii="Times New Roman" w:hAnsi="Times New Roman" w:cs="Times New Roman"/>
-        </w:rPr>
-        <w:t>el</w:t>
-      </w:r>
-      <w:proofErr w:type="spellEnd"/>
-      <w:r>
-        <w:rPr>
-          <w:rFonts w:ascii="Times New Roman" w:hAnsi="Times New Roman" w:cs="Times New Roman"/>
-        </w:rPr>
-        <w:t xml:space="preserve"> and determines</w:t>
-      </w:r>
-      <w:r>
-        <w:rPr>
-          <w:rFonts w:ascii="Times New Roman" w:hAnsi="Times New Roman" w:cs="Times New Roman"/>
-        </w:rPr>
-        <w:t xml:space="preserve"> for each territory,</w:t>
-      </w:r>
-      <w:r>
-        <w:rPr>
-          <w:rFonts w:ascii="Times New Roman" w:hAnsi="Times New Roman" w:cs="Times New Roman"/>
-        </w:rPr>
-        <w:t xml:space="preserve"> </w:t>
-      </w:r>
-      <w:proofErr w:type="gramStart"/>
-      <w:r>
-        <w:rPr>
-          <w:rFonts w:ascii="Times New Roman" w:hAnsi="Times New Roman" w:cs="Times New Roman"/>
-        </w:rPr>
-        <w:t>all of</w:t>
-      </w:r>
-      <w:proofErr w:type="gramEnd"/>
-      <w:r>
-        <w:rPr>
-          <w:rFonts w:ascii="Times New Roman" w:hAnsi="Times New Roman" w:cs="Times New Roman"/>
-        </w:rPr>
-        <w:t xml:space="preserve"> the countries that you own that is arrived by </w:t>
-      </w:r>
-      <w:r>
-        <w:rPr>
-          <w:rFonts w:ascii="Times New Roman" w:hAnsi="Times New Roman" w:cs="Times New Roman"/>
-        </w:rPr>
-        <w:t>the available path.</w:t>
-      </w:r>
-    </w:p>
-    <w:p>
-      <w:pPr>
-        <w:pStyle w:val="ListParagraph"/>
-        <w:numPr>
-          <w:ilvl w:val="2"/>
-          <w:numId w:val="8"/>
-        </w:numPr>
-        <w:spacing w:after="0"/>
-        <w:rPr>
-          <w:rFonts w:ascii="Times New Roman" w:hAnsi="Times New Roman" w:cs="Times New Roman"/>
-          <w:i/>
-        </w:rPr>
-      </w:pPr>
-      <w:r>
-        <w:rPr>
-          <w:rFonts w:ascii="Times New Roman" w:hAnsi="Times New Roman" w:cs="Times New Roman"/>
-        </w:rPr>
-        <w:t xml:space="preserve">It then limits one fortification move </w:t>
+        <w:t xml:space="preserve">Blueprint </w:t>
+      </w:r>
+      <w:r>
+        <w:rPr>
+          <w:rFonts w:ascii="Times New Roman" w:hAnsi="Times New Roman" w:cs="Times New Roman"/>
+        </w:rPr>
+        <w:t>to</w:t>
+      </w:r>
+      <w:r>
+        <w:rPr>
+          <w:rFonts w:ascii="Times New Roman" w:hAnsi="Times New Roman" w:cs="Times New Roman"/>
+        </w:rPr>
+        <w:t xml:space="preserve"> create a</w:t>
+      </w:r>
+      <w:r>
+        <w:rPr>
+          <w:rFonts w:ascii="Times New Roman" w:hAnsi="Times New Roman" w:cs="Times New Roman"/>
+        </w:rPr>
+        <w:t xml:space="preserve"> player</w:t>
       </w:r>
     </w:p>
     <w:p>
@@ -3782,46 +4085,16 @@
         <w:ind w:left="720"/>
         <w:rPr>
           <w:rFonts w:ascii="Times New Roman" w:hAnsi="Times New Roman" w:cs="Times New Roman"/>
-          <w:b/>
-        </w:rPr>
-      </w:pPr>
-      <w:r>
-        <w:rPr>
-          <w:rFonts w:ascii="Times New Roman" w:hAnsi="Times New Roman" w:cs="Times New Roman"/>
-          <w:b/>
-        </w:rPr>
-        <w:t>Entity</w:t>
-      </w:r>
-      <w:r>
-        <w:rPr>
-          <w:rFonts w:ascii="Times New Roman" w:hAnsi="Times New Roman" w:cs="Times New Roman"/>
-          <w:b/>
+          <w:i/>
+        </w:rPr>
+      </w:pPr>
+      <w:r>
+        <w:rPr>
+          <w:rFonts w:ascii="Times New Roman" w:hAnsi="Times New Roman" w:cs="Times New Roman"/>
+          <w:i/>
         </w:rPr>
         <w:tab/>
-      </w:r>
-    </w:p>
-    <w:p>
-      <w:pPr>
-        <w:spacing w:after="0"/>
-        <w:ind w:left="720"/>
-        <w:rPr>
-          <w:rFonts w:ascii="Times New Roman" w:hAnsi="Times New Roman" w:cs="Times New Roman"/>
-          <w:i/>
-        </w:rPr>
-      </w:pPr>
-      <w:r>
-        <w:rPr>
-          <w:rFonts w:ascii="Times New Roman" w:hAnsi="Times New Roman" w:cs="Times New Roman"/>
-          <w:b/>
-        </w:rPr>
-        <w:tab/>
-      </w:r>
-      <w:r>
-        <w:rPr>
-          <w:rFonts w:ascii="Times New Roman" w:hAnsi="Times New Roman" w:cs="Times New Roman"/>
-          <w:i/>
-        </w:rPr>
-        <w:t>Player</w:t>
+        <w:t>Dice</w:t>
       </w:r>
     </w:p>
     <w:p>
@@ -3841,25 +4114,7 @@
         <w:rPr>
           <w:rFonts w:ascii="Times New Roman" w:hAnsi="Times New Roman" w:cs="Times New Roman"/>
         </w:rPr>
-        <w:t xml:space="preserve">Blueprint </w:t>
-      </w:r>
-      <w:r>
-        <w:rPr>
-          <w:rFonts w:ascii="Times New Roman" w:hAnsi="Times New Roman" w:cs="Times New Roman"/>
-        </w:rPr>
-        <w:t>to</w:t>
-      </w:r>
-      <w:r>
-        <w:rPr>
-          <w:rFonts w:ascii="Times New Roman" w:hAnsi="Times New Roman" w:cs="Times New Roman"/>
-        </w:rPr>
-        <w:t xml:space="preserve"> create a</w:t>
-      </w:r>
-      <w:r>
-        <w:rPr>
-          <w:rFonts w:ascii="Times New Roman" w:hAnsi="Times New Roman" w:cs="Times New Roman"/>
-        </w:rPr>
-        <w:t xml:space="preserve"> player</w:t>
+        <w:t>Contains operation on rolling a random number and getting maximum number of dice the attacker and defender can roll</w:t>
       </w:r>
     </w:p>
     <w:p>
@@ -3877,7 +4132,7 @@
           <w:i/>
         </w:rPr>
         <w:tab/>
-        <w:t>Dice</w:t>
+        <w:t>Continent</w:t>
       </w:r>
     </w:p>
     <w:p>
@@ -3897,7 +4152,7 @@
         <w:rPr>
           <w:rFonts w:ascii="Times New Roman" w:hAnsi="Times New Roman" w:cs="Times New Roman"/>
         </w:rPr>
-        <w:t>Contains operation on rolling a random number and getting maximum number of dice the attacker and defender can roll</w:t>
+        <w:t xml:space="preserve">Blueprint to create a continent </w:t>
       </w:r>
     </w:p>
     <w:p>
@@ -3915,7 +4170,7 @@
           <w:i/>
         </w:rPr>
         <w:tab/>
-        <w:t>Continent</w:t>
+        <w:t>Country</w:t>
       </w:r>
     </w:p>
     <w:p>
@@ -3935,7 +4190,7 @@
         <w:rPr>
           <w:rFonts w:ascii="Times New Roman" w:hAnsi="Times New Roman" w:cs="Times New Roman"/>
         </w:rPr>
-        <w:t xml:space="preserve">Blueprint to create a continent </w:t>
+        <w:t>Blueprint to create a country</w:t>
       </w:r>
     </w:p>
     <w:p>
@@ -3953,7 +4208,7 @@
           <w:i/>
         </w:rPr>
         <w:tab/>
-        <w:t>Country</w:t>
+        <w:t>Card</w:t>
       </w:r>
     </w:p>
     <w:p>
@@ -3973,7 +4228,7 @@
         <w:rPr>
           <w:rFonts w:ascii="Times New Roman" w:hAnsi="Times New Roman" w:cs="Times New Roman"/>
         </w:rPr>
-        <w:t>Blueprint to create a country</w:t>
+        <w:t>Blueprint to create a card</w:t>
       </w:r>
     </w:p>
     <w:p>
@@ -3991,7 +4246,7 @@
           <w:i/>
         </w:rPr>
         <w:tab/>
-        <w:t>Card</w:t>
+        <w:t>Deck</w:t>
       </w:r>
     </w:p>
     <w:p>
@@ -4011,16 +4266,24 @@
         <w:rPr>
           <w:rFonts w:ascii="Times New Roman" w:hAnsi="Times New Roman" w:cs="Times New Roman"/>
         </w:rPr>
-        <w:t>Blueprint to create a card</w:t>
-      </w:r>
-    </w:p>
-    <w:p>
-      <w:pPr>
-        <w:spacing w:after="0"/>
-        <w:ind w:left="720"/>
-        <w:rPr>
-          <w:rFonts w:ascii="Times New Roman" w:hAnsi="Times New Roman" w:cs="Times New Roman"/>
-          <w:i/>
+        <w:t>Contains operation on initializing deck of cards, shuffling cards and getting a card for a player</w:t>
+      </w:r>
+    </w:p>
+    <w:p>
+      <w:pPr>
+        <w:spacing w:after="0"/>
+        <w:rPr>
+          <w:rFonts w:ascii="Times New Roman" w:hAnsi="Times New Roman" w:cs="Times New Roman"/>
+          <w:b/>
+        </w:rPr>
+      </w:pPr>
+    </w:p>
+    <w:p>
+      <w:pPr>
+        <w:spacing w:after="0"/>
+        <w:rPr>
+          <w:rFonts w:ascii="Times New Roman" w:hAnsi="Times New Roman" w:cs="Times New Roman"/>
+          <w:b/>
         </w:rPr>
       </w:pPr>
       <w:r>
@@ -4029,8 +4292,53 @@
           <w:i/>
         </w:rPr>
         <w:tab/>
-        <w:t>Deck</w:t>
-      </w:r>
+      </w:r>
+      <w:r>
+        <w:rPr>
+          <w:rFonts w:ascii="Times New Roman" w:hAnsi="Times New Roman" w:cs="Times New Roman"/>
+          <w:b/>
+        </w:rPr>
+        <w:t>View</w:t>
+      </w:r>
+    </w:p>
+    <w:p>
+      <w:pPr>
+        <w:spacing w:after="0"/>
+        <w:rPr>
+          <w:rFonts w:ascii="Times New Roman" w:hAnsi="Times New Roman" w:cs="Times New Roman"/>
+          <w:i/>
+        </w:rPr>
+      </w:pPr>
+      <w:r>
+        <w:rPr>
+          <w:rFonts w:ascii="Times New Roman" w:hAnsi="Times New Roman" w:cs="Times New Roman"/>
+          <w:b/>
+        </w:rPr>
+        <w:tab/>
+      </w:r>
+      <w:r>
+        <w:rPr>
+          <w:rFonts w:ascii="Times New Roman" w:hAnsi="Times New Roman" w:cs="Times New Roman"/>
+          <w:b/>
+        </w:rPr>
+        <w:tab/>
+      </w:r>
+      <w:proofErr w:type="spellStart"/>
+      <w:r>
+        <w:rPr>
+          <w:rFonts w:ascii="Times New Roman" w:hAnsi="Times New Roman" w:cs="Times New Roman"/>
+          <w:i/>
+        </w:rPr>
+        <w:t>MapSelector</w:t>
+      </w:r>
+      <w:r>
+        <w:rPr>
+          <w:rFonts w:ascii="Times New Roman" w:hAnsi="Times New Roman" w:cs="Times New Roman"/>
+          <w:i/>
+        </w:rPr>
+        <w:t>.fxml</w:t>
+      </w:r>
+      <w:proofErr w:type="spellEnd"/>
     </w:p>
     <w:p>
       <w:pPr>
@@ -4049,24 +4357,29 @@
         <w:rPr>
           <w:rFonts w:ascii="Times New Roman" w:hAnsi="Times New Roman" w:cs="Times New Roman"/>
         </w:rPr>
-        <w:t>Contains operation on initializing deck of cards, shuffling cards and getting a card for a player</w:t>
-      </w:r>
-    </w:p>
-    <w:p>
-      <w:pPr>
-        <w:spacing w:after="0"/>
-        <w:rPr>
-          <w:rFonts w:ascii="Times New Roman" w:hAnsi="Times New Roman" w:cs="Times New Roman"/>
-          <w:b/>
-        </w:rPr>
-      </w:pPr>
-    </w:p>
-    <w:p>
-      <w:pPr>
-        <w:spacing w:after="0"/>
-        <w:rPr>
-          <w:rFonts w:ascii="Times New Roman" w:hAnsi="Times New Roman" w:cs="Times New Roman"/>
-          <w:b/>
+        <w:t xml:space="preserve">View for controlling UI during </w:t>
+      </w:r>
+      <w:proofErr w:type="spellStart"/>
+      <w:r>
+        <w:rPr>
+          <w:rFonts w:ascii="Times New Roman" w:hAnsi="Times New Roman" w:cs="Times New Roman"/>
+        </w:rPr>
+        <w:t>MapSelection</w:t>
+      </w:r>
+      <w:proofErr w:type="spellEnd"/>
+      <w:r>
+        <w:rPr>
+          <w:rFonts w:ascii="Times New Roman" w:hAnsi="Times New Roman" w:cs="Times New Roman"/>
+        </w:rPr>
+        <w:t xml:space="preserve"> phase</w:t>
+      </w:r>
+    </w:p>
+    <w:p>
+      <w:pPr>
+        <w:spacing w:after="0"/>
+        <w:rPr>
+          <w:rFonts w:ascii="Times New Roman" w:hAnsi="Times New Roman" w:cs="Times New Roman"/>
+          <w:i/>
         </w:rPr>
       </w:pPr>
       <w:r>
@@ -4079,47 +4392,17 @@
       <w:r>
         <w:rPr>
           <w:rFonts w:ascii="Times New Roman" w:hAnsi="Times New Roman" w:cs="Times New Roman"/>
-          <w:b/>
-        </w:rPr>
-        <w:t>View</w:t>
-      </w:r>
-    </w:p>
-    <w:p>
-      <w:pPr>
-        <w:spacing w:after="0"/>
-        <w:rPr>
-          <w:rFonts w:ascii="Times New Roman" w:hAnsi="Times New Roman" w:cs="Times New Roman"/>
-          <w:i/>
-        </w:rPr>
-      </w:pPr>
-      <w:r>
-        <w:rPr>
-          <w:rFonts w:ascii="Times New Roman" w:hAnsi="Times New Roman" w:cs="Times New Roman"/>
-          <w:b/>
+          <w:i/>
         </w:rPr>
         <w:tab/>
       </w:r>
-      <w:r>
-        <w:rPr>
-          <w:rFonts w:ascii="Times New Roman" w:hAnsi="Times New Roman" w:cs="Times New Roman"/>
-          <w:b/>
-        </w:rPr>
-        <w:tab/>
-      </w:r>
       <w:proofErr w:type="spellStart"/>
       <w:r>
         <w:rPr>
           <w:rFonts w:ascii="Times New Roman" w:hAnsi="Times New Roman" w:cs="Times New Roman"/>
           <w:i/>
         </w:rPr>
-        <w:t>MapSelector</w:t>
-      </w:r>
-      <w:r>
-        <w:rPr>
-          <w:rFonts w:ascii="Times New Roman" w:hAnsi="Times New Roman" w:cs="Times New Roman"/>
-          <w:i/>
-        </w:rPr>
-        <w:t>.fxml</w:t>
+        <w:t>Reinforcement.fxml</w:t>
       </w:r>
       <w:proofErr w:type="spellEnd"/>
     </w:p>
@@ -4140,52 +4423,38 @@
         <w:rPr>
           <w:rFonts w:ascii="Times New Roman" w:hAnsi="Times New Roman" w:cs="Times New Roman"/>
         </w:rPr>
-        <w:t xml:space="preserve">View for controlling UI during </w:t>
+        <w:t>View for controlling UI during reinforcement phase</w:t>
+      </w:r>
+    </w:p>
+    <w:p>
+      <w:pPr>
+        <w:spacing w:after="0"/>
+        <w:rPr>
+          <w:rFonts w:ascii="Times New Roman" w:hAnsi="Times New Roman" w:cs="Times New Roman"/>
+          <w:i/>
+        </w:rPr>
+      </w:pPr>
+      <w:r>
+        <w:rPr>
+          <w:rFonts w:ascii="Times New Roman" w:hAnsi="Times New Roman" w:cs="Times New Roman"/>
+          <w:i/>
+        </w:rPr>
+        <w:tab/>
+      </w:r>
+      <w:r>
+        <w:rPr>
+          <w:rFonts w:ascii="Times New Roman" w:hAnsi="Times New Roman" w:cs="Times New Roman"/>
+          <w:i/>
+        </w:rPr>
+        <w:tab/>
       </w:r>
       <w:proofErr w:type="spellStart"/>
       <w:r>
         <w:rPr>
           <w:rFonts w:ascii="Times New Roman" w:hAnsi="Times New Roman" w:cs="Times New Roman"/>
-        </w:rPr>
-        <w:t>MapSelection</w:t>
-      </w:r>
-      <w:proofErr w:type="spellEnd"/>
-      <w:r>
-        <w:rPr>
-          <w:rFonts w:ascii="Times New Roman" w:hAnsi="Times New Roman" w:cs="Times New Roman"/>
-        </w:rPr>
-        <w:t xml:space="preserve"> phase</w:t>
-      </w:r>
-    </w:p>
-    <w:p>
-      <w:pPr>
-        <w:spacing w:after="0"/>
-        <w:rPr>
-          <w:rFonts w:ascii="Times New Roman" w:hAnsi="Times New Roman" w:cs="Times New Roman"/>
-          <w:i/>
-        </w:rPr>
-      </w:pPr>
-      <w:r>
-        <w:rPr>
-          <w:rFonts w:ascii="Times New Roman" w:hAnsi="Times New Roman" w:cs="Times New Roman"/>
-          <w:i/>
-        </w:rPr>
-        <w:tab/>
-      </w:r>
-      <w:r>
-        <w:rPr>
-          <w:rFonts w:ascii="Times New Roman" w:hAnsi="Times New Roman" w:cs="Times New Roman"/>
-          <w:i/>
-        </w:rPr>
-        <w:tab/>
-      </w:r>
-      <w:proofErr w:type="spellStart"/>
-      <w:r>
-        <w:rPr>
-          <w:rFonts w:ascii="Times New Roman" w:hAnsi="Times New Roman" w:cs="Times New Roman"/>
-          <w:i/>
-        </w:rPr>
-        <w:t>Reinforcement.fxml</w:t>
+          <w:i/>
+        </w:rPr>
+        <w:t>Attack.fxml</w:t>
       </w:r>
       <w:proofErr w:type="spellEnd"/>
     </w:p>
@@ -4206,7 +4475,7 @@
         <w:rPr>
           <w:rFonts w:ascii="Times New Roman" w:hAnsi="Times New Roman" w:cs="Times New Roman"/>
         </w:rPr>
-        <w:t>View for controlling UI during reinforcement phase</w:t>
+        <w:t>View for controlling UI during attack phase</w:t>
       </w:r>
     </w:p>
     <w:p>
@@ -4237,7 +4506,7 @@
           <w:rFonts w:ascii="Times New Roman" w:hAnsi="Times New Roman" w:cs="Times New Roman"/>
           <w:i/>
         </w:rPr>
-        <w:t>Attack.fxml</w:t>
+        <w:t>Fortification.fxml</w:t>
       </w:r>
       <w:proofErr w:type="spellEnd"/>
     </w:p>
@@ -4258,7 +4527,21 @@
         <w:rPr>
           <w:rFonts w:ascii="Times New Roman" w:hAnsi="Times New Roman" w:cs="Times New Roman"/>
         </w:rPr>
-        <w:t>View for controlling UI during attack phase</w:t>
+        <w:t xml:space="preserve">View for controlling UI </w:t>
+      </w:r>
+      <w:proofErr w:type="gramStart"/>
+      <w:r>
+        <w:rPr>
+          <w:rFonts w:ascii="Times New Roman" w:hAnsi="Times New Roman" w:cs="Times New Roman"/>
+        </w:rPr>
+        <w:t>during  fortification</w:t>
+      </w:r>
+      <w:proofErr w:type="gramEnd"/>
+      <w:r>
+        <w:rPr>
+          <w:rFonts w:ascii="Times New Roman" w:hAnsi="Times New Roman" w:cs="Times New Roman"/>
+        </w:rPr>
+        <w:t xml:space="preserve"> phase</w:t>
       </w:r>
     </w:p>
     <w:p>
@@ -4283,13 +4566,68 @@
         </w:rPr>
         <w:tab/>
       </w:r>
+    </w:p>
+    <w:p>
+      <w:pPr>
+        <w:spacing w:after="0"/>
+        <w:rPr>
+          <w:rFonts w:ascii="Times New Roman" w:hAnsi="Times New Roman" w:cs="Times New Roman"/>
+          <w:i/>
+        </w:rPr>
+      </w:pPr>
+      <w:r>
+        <w:rPr>
+          <w:rFonts w:ascii="Times New Roman" w:hAnsi="Times New Roman" w:cs="Times New Roman"/>
+          <w:i/>
+        </w:rPr>
+        <w:tab/>
+      </w:r>
+    </w:p>
+    <w:p>
+      <w:pPr>
+        <w:spacing w:after="0"/>
+        <w:rPr>
+          <w:rFonts w:ascii="Times New Roman" w:hAnsi="Times New Roman" w:cs="Times New Roman"/>
+          <w:b/>
+        </w:rPr>
+      </w:pPr>
+      <w:r>
+        <w:rPr>
+          <w:rFonts w:ascii="Times New Roman" w:hAnsi="Times New Roman" w:cs="Times New Roman"/>
+          <w:b/>
+        </w:rPr>
+        <w:t>Utility</w:t>
+      </w:r>
+    </w:p>
+    <w:p>
+      <w:pPr>
+        <w:spacing w:after="0"/>
+        <w:rPr>
+          <w:rFonts w:ascii="Times New Roman" w:hAnsi="Times New Roman" w:cs="Times New Roman"/>
+          <w:i/>
+        </w:rPr>
+      </w:pPr>
+      <w:r>
+        <w:rPr>
+          <w:rFonts w:ascii="Times New Roman" w:hAnsi="Times New Roman" w:cs="Times New Roman"/>
+          <w:b/>
+        </w:rPr>
+        <w:tab/>
+      </w:r>
+      <w:r>
+        <w:rPr>
+          <w:rFonts w:ascii="Times New Roman" w:hAnsi="Times New Roman" w:cs="Times New Roman"/>
+          <w:b/>
+        </w:rPr>
+        <w:tab/>
+      </w:r>
       <w:proofErr w:type="spellStart"/>
       <w:r>
         <w:rPr>
           <w:rFonts w:ascii="Times New Roman" w:hAnsi="Times New Roman" w:cs="Times New Roman"/>
           <w:i/>
         </w:rPr>
-        <w:t>Fortification.fxml</w:t>
+        <w:t>FileParser</w:t>
       </w:r>
       <w:proofErr w:type="spellEnd"/>
     </w:p>
@@ -4310,36 +4648,47 @@
         <w:rPr>
           <w:rFonts w:ascii="Times New Roman" w:hAnsi="Times New Roman" w:cs="Times New Roman"/>
         </w:rPr>
-        <w:t xml:space="preserve">View for controlling UI </w:t>
-      </w:r>
-      <w:proofErr w:type="gramStart"/>
-      <w:r>
-        <w:rPr>
-          <w:rFonts w:ascii="Times New Roman" w:hAnsi="Times New Roman" w:cs="Times New Roman"/>
-        </w:rPr>
-        <w:t>during  fortification</w:t>
-      </w:r>
-      <w:proofErr w:type="gramEnd"/>
-      <w:r>
-        <w:rPr>
-          <w:rFonts w:ascii="Times New Roman" w:hAnsi="Times New Roman" w:cs="Times New Roman"/>
-        </w:rPr>
-        <w:t xml:space="preserve"> phase</w:t>
-      </w:r>
-    </w:p>
-    <w:p>
-      <w:pPr>
-        <w:spacing w:after="0"/>
-        <w:rPr>
-          <w:rFonts w:ascii="Times New Roman" w:hAnsi="Times New Roman" w:cs="Times New Roman"/>
-          <w:i/>
-        </w:rPr>
-      </w:pPr>
-      <w:r>
-        <w:rPr>
-          <w:rFonts w:ascii="Times New Roman" w:hAnsi="Times New Roman" w:cs="Times New Roman"/>
-          <w:i/>
-        </w:rPr>
+        <w:t>This class is responsible for parsin</w:t>
+      </w:r>
+      <w:r>
+        <w:rPr>
+          <w:rFonts w:ascii="Times New Roman" w:hAnsi="Times New Roman" w:cs="Times New Roman"/>
+        </w:rPr>
+        <w:t xml:space="preserve">g the </w:t>
+      </w:r>
+      <w:r>
+        <w:rPr>
+          <w:rFonts w:ascii="Times New Roman" w:hAnsi="Times New Roman" w:cs="Times New Roman"/>
+        </w:rPr>
+        <w:t>input file</w:t>
+      </w:r>
+      <w:r>
+        <w:rPr>
+          <w:rFonts w:ascii="Times New Roman" w:hAnsi="Times New Roman" w:cs="Times New Roman"/>
+        </w:rPr>
+        <w:t xml:space="preserve"> that follows </w:t>
+      </w:r>
+      <w:r>
+        <w:rPr>
+          <w:rFonts w:ascii="Times New Roman" w:hAnsi="Times New Roman" w:cs="Times New Roman"/>
+        </w:rPr>
+        <w:t>our custom format</w:t>
+      </w:r>
+    </w:p>
+    <w:p>
+      <w:pPr>
+        <w:spacing w:after="0"/>
+        <w:rPr>
+          <w:rFonts w:ascii="Times New Roman" w:hAnsi="Times New Roman" w:cs="Times New Roman"/>
+          <w:i/>
+        </w:rPr>
+      </w:pPr>
+      <w:r>
+        <w:rPr>
+          <w:rFonts w:ascii="Times New Roman" w:hAnsi="Times New Roman" w:cs="Times New Roman"/>
+          <w:i/>
+        </w:rPr>
+        <w:lastRenderedPageBreak/>
         <w:tab/>
       </w:r>
       <w:r>
@@ -4348,62 +4697,15 @@
           <w:i/>
         </w:rPr>
         <w:tab/>
-      </w:r>
-    </w:p>
-    <w:p>
-      <w:pPr>
-        <w:spacing w:after="0"/>
-        <w:rPr>
-          <w:rFonts w:ascii="Times New Roman" w:hAnsi="Times New Roman" w:cs="Times New Roman"/>
-          <w:b/>
-        </w:rPr>
-      </w:pPr>
-      <w:r>
-        <w:rPr>
-          <w:rFonts w:ascii="Times New Roman" w:hAnsi="Times New Roman" w:cs="Times New Roman"/>
-          <w:i/>
-        </w:rPr>
-        <w:tab/>
-      </w:r>
-      <w:r>
-        <w:rPr>
-          <w:rFonts w:ascii="Times New Roman" w:hAnsi="Times New Roman" w:cs="Times New Roman"/>
-          <w:b/>
-        </w:rPr>
-        <w:t>Utility</w:t>
-      </w:r>
-    </w:p>
-    <w:p>
-      <w:pPr>
-        <w:spacing w:after="0"/>
-        <w:rPr>
-          <w:rFonts w:ascii="Times New Roman" w:hAnsi="Times New Roman" w:cs="Times New Roman"/>
-          <w:i/>
-        </w:rPr>
-      </w:pPr>
-      <w:r>
-        <w:rPr>
-          <w:rFonts w:ascii="Times New Roman" w:hAnsi="Times New Roman" w:cs="Times New Roman"/>
-          <w:b/>
-        </w:rPr>
-        <w:tab/>
-      </w:r>
-      <w:r>
-        <w:rPr>
-          <w:rFonts w:ascii="Times New Roman" w:hAnsi="Times New Roman" w:cs="Times New Roman"/>
-          <w:b/>
-        </w:rPr>
-        <w:tab/>
-      </w:r>
-      <w:proofErr w:type="spellStart"/>
-      <w:r>
-        <w:rPr>
-          <w:rFonts w:ascii="Times New Roman" w:hAnsi="Times New Roman" w:cs="Times New Roman"/>
-          <w:i/>
-        </w:rPr>
-        <w:t>FileParser</w:t>
-      </w:r>
-      <w:proofErr w:type="spellEnd"/>
+        <w:t>Validat</w:t>
+      </w:r>
+      <w:r>
+        <w:rPr>
+          <w:rFonts w:ascii="Times New Roman" w:hAnsi="Times New Roman" w:cs="Times New Roman"/>
+          <w:i/>
+        </w:rPr>
+        <w:t>e</w:t>
+      </w:r>
     </w:p>
     <w:p>
       <w:pPr>
@@ -4415,29 +4717,49 @@
         <w:spacing w:after="0"/>
         <w:rPr>
           <w:rFonts w:ascii="Times New Roman" w:hAnsi="Times New Roman" w:cs="Times New Roman"/>
-          <w:i/>
-        </w:rPr>
-      </w:pPr>
-      <w:r>
-        <w:rPr>
-          <w:rFonts w:ascii="Times New Roman" w:hAnsi="Times New Roman" w:cs="Times New Roman"/>
-        </w:rPr>
-        <w:t xml:space="preserve">This class is responsible for reading the map format and parsing it into </w:t>
-      </w:r>
-      <w:proofErr w:type="spellStart"/>
-      <w:r>
-        <w:rPr>
-          <w:rFonts w:ascii="Times New Roman" w:hAnsi="Times New Roman" w:cs="Times New Roman"/>
-        </w:rPr>
-        <w:t>MapMode</w:t>
-      </w:r>
-      <w:r>
-        <w:rPr>
-          <w:rFonts w:ascii="Times New Roman" w:hAnsi="Times New Roman" w:cs="Times New Roman"/>
-        </w:rPr>
-        <w:t>l</w:t>
-      </w:r>
-      <w:proofErr w:type="spellEnd"/>
+        </w:rPr>
+      </w:pPr>
+      <w:r>
+        <w:rPr>
+          <w:rFonts w:ascii="Times New Roman" w:hAnsi="Times New Roman" w:cs="Times New Roman"/>
+        </w:rPr>
+        <w:t xml:space="preserve">This class is responsible for validating </w:t>
+      </w:r>
+      <w:r>
+        <w:rPr>
+          <w:rFonts w:ascii="Times New Roman" w:hAnsi="Times New Roman" w:cs="Times New Roman"/>
+        </w:rPr>
+        <w:t>the Map after par</w:t>
+      </w:r>
+      <w:r>
+        <w:rPr>
+          <w:rFonts w:ascii="Times New Roman" w:hAnsi="Times New Roman" w:cs="Times New Roman"/>
+        </w:rPr>
+        <w:t xml:space="preserve">sing </w:t>
+      </w:r>
+      <w:r>
+        <w:rPr>
+          <w:rFonts w:ascii="Times New Roman" w:hAnsi="Times New Roman" w:cs="Times New Roman"/>
+        </w:rPr>
+        <w:t>to make sure that the country limit in the continent is fixed, map is connected and finally, the we cannot assign country to a continent that does not exist</w:t>
+      </w:r>
+    </w:p>
+    <w:p>
+      <w:pPr>
+        <w:spacing w:after="0"/>
+        <w:ind w:left="720" w:firstLine="720"/>
+        <w:rPr>
+          <w:rFonts w:ascii="Times New Roman" w:hAnsi="Times New Roman" w:cs="Times New Roman"/>
+          <w:i/>
+        </w:rPr>
+      </w:pPr>
+      <w:r>
+        <w:rPr>
+          <w:rFonts w:ascii="Times New Roman" w:hAnsi="Times New Roman" w:cs="Times New Roman"/>
+          <w:i/>
+        </w:rPr>
+        <w:t>Output</w:t>
+      </w:r>
     </w:p>
     <w:p>
       <w:pPr>
@@ -4456,160 +4778,19 @@
         <w:rPr>
           <w:rFonts w:ascii="Times New Roman" w:hAnsi="Times New Roman" w:cs="Times New Roman"/>
         </w:rPr>
-        <w:t xml:space="preserve">It </w:t>
-      </w:r>
-      <w:proofErr w:type="spellStart"/>
-      <w:r>
-        <w:rPr>
-          <w:rFonts w:ascii="Times New Roman" w:hAnsi="Times New Roman" w:cs="Times New Roman"/>
-        </w:rPr>
-        <w:t>alsom</w:t>
-      </w:r>
-      <w:proofErr w:type="spellEnd"/>
-      <w:r>
-        <w:rPr>
-          <w:rFonts w:ascii="Times New Roman" w:hAnsi="Times New Roman" w:cs="Times New Roman"/>
-        </w:rPr>
-        <w:t xml:space="preserve"> checks for duplicate countries and invalid file format</w:t>
-      </w:r>
-    </w:p>
-    <w:p>
-      <w:pPr>
-        <w:spacing w:after="0"/>
-        <w:rPr>
-          <w:rFonts w:ascii="Times New Roman" w:hAnsi="Times New Roman" w:cs="Times New Roman"/>
-          <w:i/>
-        </w:rPr>
-      </w:pPr>
-      <w:r>
-        <w:rPr>
-          <w:rFonts w:ascii="Times New Roman" w:hAnsi="Times New Roman" w:cs="Times New Roman"/>
-          <w:i/>
-        </w:rPr>
-        <w:tab/>
-      </w:r>
-      <w:r>
-        <w:rPr>
-          <w:rFonts w:ascii="Times New Roman" w:hAnsi="Times New Roman" w:cs="Times New Roman"/>
-          <w:i/>
-        </w:rPr>
-        <w:tab/>
-        <w:t>Validat</w:t>
-      </w:r>
-      <w:r>
-        <w:rPr>
-          <w:rFonts w:ascii="Times New Roman" w:hAnsi="Times New Roman" w:cs="Times New Roman"/>
-          <w:i/>
-        </w:rPr>
-        <w:t>e</w:t>
-      </w:r>
-    </w:p>
-    <w:p>
-      <w:pPr>
-        <w:pStyle w:val="ListParagraph"/>
-        <w:numPr>
-          <w:ilvl w:val="1"/>
-          <w:numId w:val="8"/>
-        </w:numPr>
-        <w:spacing w:after="0"/>
-        <w:rPr>
-          <w:rFonts w:ascii="Times New Roman" w:hAnsi="Times New Roman" w:cs="Times New Roman"/>
-        </w:rPr>
-      </w:pPr>
-      <w:r>
-        <w:rPr>
-          <w:rFonts w:ascii="Times New Roman" w:hAnsi="Times New Roman" w:cs="Times New Roman"/>
-        </w:rPr>
-        <w:lastRenderedPageBreak/>
-        <w:t xml:space="preserve">This class is responsible for validating the </w:t>
-      </w:r>
-      <w:proofErr w:type="spellStart"/>
-      <w:r>
-        <w:rPr>
-          <w:rFonts w:ascii="Times New Roman" w:hAnsi="Times New Roman" w:cs="Times New Roman"/>
-        </w:rPr>
-        <w:t>MapModel</w:t>
-      </w:r>
-      <w:proofErr w:type="spellEnd"/>
-      <w:r>
-        <w:rPr>
-          <w:rFonts w:ascii="Times New Roman" w:hAnsi="Times New Roman" w:cs="Times New Roman"/>
-        </w:rPr>
-        <w:t xml:space="preserve"> after parsing to make sure that the country limit in the continent is fixed, map is connected and finally, the we cannot assign country to a continent that does not exist</w:t>
-      </w:r>
-    </w:p>
-    <w:p>
-      <w:pPr>
-        <w:spacing w:after="0"/>
-        <w:rPr>
-          <w:rFonts w:ascii="Times New Roman" w:hAnsi="Times New Roman" w:cs="Times New Roman"/>
-          <w:i/>
-        </w:rPr>
-      </w:pPr>
-      <w:r>
-        <w:rPr>
-          <w:rFonts w:ascii="Times New Roman" w:hAnsi="Times New Roman" w:cs="Times New Roman"/>
-          <w:i/>
-        </w:rPr>
-        <w:tab/>
-      </w:r>
-      <w:r>
-        <w:rPr>
-          <w:rFonts w:ascii="Times New Roman" w:hAnsi="Times New Roman" w:cs="Times New Roman"/>
-          <w:i/>
-        </w:rPr>
-        <w:tab/>
-      </w:r>
-    </w:p>
-    <w:p>
-      <w:pPr>
-        <w:spacing w:after="0"/>
-        <w:ind w:left="720" w:firstLine="720"/>
-        <w:rPr>
-          <w:rFonts w:ascii="Times New Roman" w:hAnsi="Times New Roman" w:cs="Times New Roman"/>
-          <w:i/>
-        </w:rPr>
-      </w:pPr>
-      <w:r>
-        <w:rPr>
-          <w:rFonts w:ascii="Times New Roman" w:hAnsi="Times New Roman" w:cs="Times New Roman"/>
-          <w:i/>
-        </w:rPr>
-        <w:t>Output</w:t>
-      </w:r>
-    </w:p>
-    <w:p>
-      <w:pPr>
-        <w:pStyle w:val="ListParagraph"/>
-        <w:numPr>
-          <w:ilvl w:val="1"/>
-          <w:numId w:val="8"/>
-        </w:numPr>
-        <w:spacing w:after="0"/>
-        <w:rPr>
-          <w:rFonts w:ascii="Times New Roman" w:hAnsi="Times New Roman" w:cs="Times New Roman"/>
-          <w:i/>
-        </w:rPr>
-      </w:pPr>
-      <w:r>
-        <w:rPr>
-          <w:rFonts w:ascii="Times New Roman" w:hAnsi="Times New Roman" w:cs="Times New Roman"/>
-        </w:rPr>
-        <w:t>This class is responsible for outputting the edited map after it has been validated</w:t>
-      </w:r>
-    </w:p>
-    <w:p>
-      <w:pPr>
-        <w:spacing w:after="0"/>
-        <w:rPr>
-          <w:rFonts w:ascii="Times New Roman" w:hAnsi="Times New Roman" w:cs="Times New Roman"/>
-        </w:rPr>
-      </w:pPr>
-      <w:r>
-        <w:rPr>
-          <w:rFonts w:ascii="Times New Roman" w:hAnsi="Times New Roman" w:cs="Times New Roman"/>
-        </w:rPr>
-        <w:tab/>
+        <w:t xml:space="preserve">This class is responsible for </w:t>
+      </w:r>
+      <w:r>
+        <w:rPr>
+          <w:rFonts w:ascii="Times New Roman" w:hAnsi="Times New Roman" w:cs="Times New Roman"/>
+        </w:rPr>
+        <w:t xml:space="preserve">creating a new file </w:t>
+      </w:r>
+      <w:r>
+        <w:rPr>
+          <w:rFonts w:ascii="Times New Roman" w:hAnsi="Times New Roman" w:cs="Times New Roman"/>
+        </w:rPr>
+        <w:t>that follows the same format</w:t>
       </w:r>
     </w:p>
     <w:p>
@@ -7014,7 +7195,7 @@
 </file>
 
 <file path=customXml/itemProps1.xml><?xml version="1.0" encoding="utf-8"?>
-<ds:datastoreItem xmlns:ds="http://schemas.openxmlformats.org/officeDocument/2006/customXml" ds:itemID="{D22EA588-0D57-4C04-BFC1-FD9659E6FC0C}">
+<ds:datastoreItem xmlns:ds="http://schemas.openxmlformats.org/officeDocument/2006/customXml" ds:itemID="{4B469656-BAB1-487D-BC52-D2ADC5646608}">
   <ds:schemaRefs>
     <ds:schemaRef ds:uri="http://schemas.openxmlformats.org/officeDocument/2006/bibliography"/>
   </ds:schemaRefs>

</xml_diff>

<commit_message>
removed cardSkipObserver as duplicate
</commit_message>
<xml_diff>
--- a/projectdescription/RiskBuild1Documentation.docx
+++ b/projectdescription/RiskBuild1Documentation.docx
@@ -2393,255 +2393,1745 @@
           <w:b/>
         </w:rPr>
       </w:pPr>
+      <w:r>
+        <w:rPr>
+          <w:rFonts w:ascii="Times New Roman" w:hAnsi="Times New Roman" w:cs="Times New Roman"/>
+          <w:b/>
+        </w:rPr>
+        <w:lastRenderedPageBreak/>
+        <w:t>Figure 1: Model – View - Controller architecture used in</w:t>
+      </w:r>
+      <w:r>
+        <w:rPr>
+          <w:rFonts w:ascii="Times New Roman" w:hAnsi="Times New Roman" w:cs="Times New Roman"/>
+          <w:b/>
+        </w:rPr>
+        <w:t xml:space="preserve"> Risk build 1</w:t>
+      </w:r>
+    </w:p>
+    <w:p>
+      <w:pPr>
+        <w:spacing w:after="0"/>
+        <w:rPr>
+          <w:rFonts w:ascii="Times New Roman" w:hAnsi="Times New Roman" w:cs="Times New Roman"/>
+        </w:rPr>
+      </w:pPr>
+      <w:r>
+        <w:rPr>
+          <w:rFonts w:ascii="Times New Roman" w:hAnsi="Times New Roman" w:cs="Times New Roman"/>
+        </w:rPr>
+        <w:t xml:space="preserve">The diagram above shows the MVC architecture of Risk build 1. The controller listens for events triggered by the user. Upon activation, the controller can get or set the state of the model, </w:t>
+      </w:r>
+      <w:proofErr w:type="gramStart"/>
+      <w:r>
+        <w:rPr>
+          <w:rFonts w:ascii="Times New Roman" w:hAnsi="Times New Roman" w:cs="Times New Roman"/>
+        </w:rPr>
+        <w:t>and also</w:t>
+      </w:r>
+      <w:proofErr w:type="gramEnd"/>
+      <w:r>
+        <w:rPr>
+          <w:rFonts w:ascii="Times New Roman" w:hAnsi="Times New Roman" w:cs="Times New Roman"/>
+        </w:rPr>
+        <w:t xml:space="preserve"> create or update the view.</w:t>
+      </w:r>
+      <w:r>
+        <w:rPr>
+          <w:rFonts w:ascii="Times New Roman" w:hAnsi="Times New Roman" w:cs="Times New Roman"/>
+        </w:rPr>
+        <w:t xml:space="preserve"> </w:t>
+      </w:r>
+      <w:r>
+        <w:rPr>
+          <w:rFonts w:ascii="Times New Roman" w:hAnsi="Times New Roman" w:cs="Times New Roman"/>
+        </w:rPr>
+        <w:t>Model represents the</w:t>
+      </w:r>
+      <w:r>
+        <w:rPr>
+          <w:rFonts w:ascii="Times New Roman" w:hAnsi="Times New Roman" w:cs="Times New Roman"/>
+        </w:rPr>
+        <w:t xml:space="preserve"> mutable</w:t>
+      </w:r>
+      <w:r>
+        <w:rPr>
+          <w:rFonts w:ascii="Times New Roman" w:hAnsi="Times New Roman" w:cs="Times New Roman"/>
+        </w:rPr>
+        <w:t xml:space="preserve"> </w:t>
+      </w:r>
+      <w:r>
+        <w:rPr>
+          <w:rFonts w:ascii="Times New Roman" w:hAnsi="Times New Roman" w:cs="Times New Roman"/>
+        </w:rPr>
+        <w:t>data</w:t>
+      </w:r>
+      <w:r>
+        <w:rPr>
+          <w:rFonts w:ascii="Times New Roman" w:hAnsi="Times New Roman" w:cs="Times New Roman"/>
+        </w:rPr>
+        <w:t xml:space="preserve"> storage</w:t>
+      </w:r>
+      <w:r>
+        <w:rPr>
+          <w:rFonts w:ascii="Times New Roman" w:hAnsi="Times New Roman" w:cs="Times New Roman"/>
+        </w:rPr>
+        <w:t xml:space="preserve"> </w:t>
+      </w:r>
+      <w:r>
+        <w:rPr>
+          <w:rFonts w:ascii="Times New Roman" w:hAnsi="Times New Roman" w:cs="Times New Roman"/>
+        </w:rPr>
+        <w:t xml:space="preserve">and has </w:t>
+      </w:r>
+      <w:r>
+        <w:rPr>
+          <w:rFonts w:ascii="Times New Roman" w:hAnsi="Times New Roman" w:cs="Times New Roman"/>
+        </w:rPr>
+        <w:t xml:space="preserve">actions </w:t>
+      </w:r>
+      <w:r>
+        <w:rPr>
+          <w:rFonts w:ascii="Times New Roman" w:hAnsi="Times New Roman" w:cs="Times New Roman"/>
+        </w:rPr>
+        <w:t xml:space="preserve">that allows controller </w:t>
+      </w:r>
+      <w:r>
+        <w:rPr>
+          <w:rFonts w:ascii="Times New Roman" w:hAnsi="Times New Roman" w:cs="Times New Roman"/>
+        </w:rPr>
+        <w:t>to have access to its state, allowing controll</w:t>
+      </w:r>
+      <w:r>
+        <w:rPr>
+          <w:rFonts w:ascii="Times New Roman" w:hAnsi="Times New Roman" w:cs="Times New Roman"/>
+        </w:rPr>
+        <w:t xml:space="preserve">er to </w:t>
+      </w:r>
+      <w:proofErr w:type="spellStart"/>
+      <w:r>
+        <w:rPr>
+          <w:rFonts w:ascii="Times New Roman" w:hAnsi="Times New Roman" w:cs="Times New Roman"/>
+        </w:rPr>
+        <w:t>upate</w:t>
+      </w:r>
+      <w:proofErr w:type="spellEnd"/>
+      <w:r>
+        <w:rPr>
+          <w:rFonts w:ascii="Times New Roman" w:hAnsi="Times New Roman" w:cs="Times New Roman"/>
+        </w:rPr>
+        <w:t xml:space="preserve"> the view.</w:t>
+      </w:r>
+    </w:p>
+    <w:p>
+      <w:pPr>
+        <w:spacing w:after="0"/>
+        <w:rPr>
+          <w:rFonts w:ascii="Times New Roman" w:hAnsi="Times New Roman" w:cs="Times New Roman"/>
+          <w:b/>
+        </w:rPr>
+      </w:pPr>
+    </w:p>
+    <w:p>
+      <w:pPr>
+        <w:spacing w:after="0"/>
+        <w:rPr>
+          <w:rFonts w:ascii="Times New Roman" w:hAnsi="Times New Roman" w:cs="Times New Roman"/>
+          <w:b/>
+        </w:rPr>
+      </w:pPr>
+      <w:r>
+        <w:rPr>
+          <w:rFonts w:ascii="Times New Roman" w:hAnsi="Times New Roman" w:cs="Times New Roman"/>
+          <w:b/>
+        </w:rPr>
+        <w:t>Architecture modules</w:t>
+      </w:r>
+    </w:p>
+    <w:p>
+      <w:pPr>
+        <w:spacing w:after="0"/>
+        <w:rPr>
+          <w:rFonts w:ascii="Times New Roman" w:hAnsi="Times New Roman" w:cs="Times New Roman"/>
+        </w:rPr>
+      </w:pPr>
+      <w:r>
+        <w:rPr>
+          <w:rFonts w:ascii="Times New Roman" w:hAnsi="Times New Roman" w:cs="Times New Roman"/>
+        </w:rPr>
+        <w:tab/>
+        <w:t xml:space="preserve">Below </w:t>
+      </w:r>
+      <w:proofErr w:type="gramStart"/>
+      <w:r>
+        <w:rPr>
+          <w:rFonts w:ascii="Times New Roman" w:hAnsi="Times New Roman" w:cs="Times New Roman"/>
+        </w:rPr>
+        <w:t>describes</w:t>
+      </w:r>
+      <w:proofErr w:type="gramEnd"/>
+      <w:r>
+        <w:rPr>
+          <w:rFonts w:ascii="Times New Roman" w:hAnsi="Times New Roman" w:cs="Times New Roman"/>
+        </w:rPr>
+        <w:t xml:space="preserve"> the modules of the MVC architecture for Risk build 1.</w:t>
+      </w:r>
+    </w:p>
+    <w:p>
+      <w:pPr>
+        <w:spacing w:after="0"/>
+        <w:rPr>
+          <w:rFonts w:ascii="Times New Roman" w:hAnsi="Times New Roman" w:cs="Times New Roman"/>
+        </w:rPr>
+      </w:pPr>
+    </w:p>
+    <w:p>
+      <w:pPr>
+        <w:spacing w:after="0"/>
+        <w:rPr>
+          <w:rFonts w:ascii="Times New Roman" w:hAnsi="Times New Roman" w:cs="Times New Roman"/>
+          <w:b/>
+        </w:rPr>
+      </w:pPr>
+      <w:r>
+        <w:rPr>
+          <w:rFonts w:ascii="Times New Roman" w:hAnsi="Times New Roman" w:cs="Times New Roman"/>
+          <w:b/>
+        </w:rPr>
+        <w:tab/>
+        <w:t>Model</w:t>
+      </w:r>
+    </w:p>
+    <w:p>
+      <w:pPr>
+        <w:spacing w:after="0"/>
+        <w:rPr>
+          <w:rFonts w:ascii="Times New Roman" w:hAnsi="Times New Roman" w:cs="Times New Roman"/>
+          <w:i/>
+        </w:rPr>
+      </w:pPr>
+      <w:r>
+        <w:rPr>
+          <w:rFonts w:ascii="Times New Roman" w:hAnsi="Times New Roman" w:cs="Times New Roman"/>
+          <w:b/>
+        </w:rPr>
+        <w:tab/>
+      </w:r>
+      <w:r>
+        <w:rPr>
+          <w:rFonts w:ascii="Times New Roman" w:hAnsi="Times New Roman" w:cs="Times New Roman"/>
+          <w:b/>
+        </w:rPr>
+        <w:tab/>
+      </w:r>
+      <w:proofErr w:type="spellStart"/>
+      <w:r>
+        <w:rPr>
+          <w:rFonts w:ascii="Times New Roman" w:hAnsi="Times New Roman" w:cs="Times New Roman"/>
+          <w:i/>
+        </w:rPr>
+        <w:t>GamePhaseModel</w:t>
+      </w:r>
+      <w:proofErr w:type="spellEnd"/>
+      <w:r>
+        <w:rPr>
+          <w:rFonts w:ascii="Times New Roman" w:hAnsi="Times New Roman" w:cs="Times New Roman"/>
+          <w:i/>
+        </w:rPr>
+        <w:tab/>
+      </w:r>
+    </w:p>
+    <w:p>
+      <w:pPr>
+        <w:pStyle w:val="ListParagraph"/>
+        <w:numPr>
+          <w:ilvl w:val="1"/>
+          <w:numId w:val="8"/>
+        </w:numPr>
+        <w:spacing w:after="0"/>
+        <w:rPr>
+          <w:rFonts w:ascii="Times New Roman" w:hAnsi="Times New Roman" w:cs="Times New Roman"/>
+          <w:i/>
+        </w:rPr>
+      </w:pPr>
+      <w:r>
+        <w:rPr>
+          <w:rFonts w:ascii="Times New Roman" w:hAnsi="Times New Roman" w:cs="Times New Roman"/>
+        </w:rPr>
+        <w:t>Class representing the state of the game phase</w:t>
+      </w:r>
+      <w:r>
+        <w:rPr>
+          <w:rFonts w:ascii="Times New Roman" w:hAnsi="Times New Roman" w:cs="Times New Roman"/>
+        </w:rPr>
+        <w:t xml:space="preserve">. This class is an observable and attaches </w:t>
+      </w:r>
+      <w:proofErr w:type="spellStart"/>
+      <w:r>
+        <w:rPr>
+          <w:rFonts w:ascii="Times New Roman" w:hAnsi="Times New Roman" w:cs="Times New Roman"/>
+        </w:rPr>
+        <w:t>GamePhaseController</w:t>
+      </w:r>
+      <w:proofErr w:type="spellEnd"/>
+      <w:r>
+        <w:rPr>
+          <w:rFonts w:ascii="Times New Roman" w:hAnsi="Times New Roman" w:cs="Times New Roman"/>
+        </w:rPr>
+        <w:t xml:space="preserve"> observer</w:t>
+      </w:r>
+      <w:r>
+        <w:rPr>
+          <w:rFonts w:ascii="Times New Roman" w:hAnsi="Times New Roman" w:cs="Times New Roman"/>
+        </w:rPr>
+        <w:t>, which is the game engine.</w:t>
+      </w:r>
+    </w:p>
+    <w:p>
+      <w:pPr>
+        <w:pStyle w:val="ListParagraph"/>
+        <w:numPr>
+          <w:ilvl w:val="2"/>
+          <w:numId w:val="8"/>
+        </w:numPr>
+        <w:spacing w:after="0"/>
+        <w:rPr>
+          <w:rFonts w:ascii="Times New Roman" w:hAnsi="Times New Roman" w:cs="Times New Roman"/>
+          <w:i/>
+        </w:rPr>
+      </w:pPr>
+      <w:r>
+        <w:rPr>
+          <w:rFonts w:ascii="Times New Roman" w:hAnsi="Times New Roman" w:cs="Times New Roman"/>
+        </w:rPr>
+        <w:t xml:space="preserve">When the state </w:t>
+      </w:r>
+      <w:r>
+        <w:rPr>
+          <w:rFonts w:ascii="Times New Roman" w:hAnsi="Times New Roman" w:cs="Times New Roman"/>
+        </w:rPr>
+        <w:t>of this class changes</w:t>
+      </w:r>
+      <w:r>
+        <w:rPr>
+          <w:rFonts w:ascii="Times New Roman" w:hAnsi="Times New Roman" w:cs="Times New Roman"/>
+        </w:rPr>
+        <w:t xml:space="preserve"> it notify the </w:t>
+      </w:r>
+      <w:proofErr w:type="spellStart"/>
+      <w:r>
+        <w:rPr>
+          <w:rFonts w:ascii="Times New Roman" w:hAnsi="Times New Roman" w:cs="Times New Roman"/>
+        </w:rPr>
+        <w:t>GamePhaseController</w:t>
+      </w:r>
+      <w:proofErr w:type="spellEnd"/>
+      <w:r>
+        <w:rPr>
+          <w:rFonts w:ascii="Times New Roman" w:hAnsi="Times New Roman" w:cs="Times New Roman"/>
+        </w:rPr>
+        <w:t xml:space="preserve"> to update to a new view</w:t>
+      </w:r>
+      <w:r>
+        <w:rPr>
+          <w:rFonts w:ascii="Times New Roman" w:hAnsi="Times New Roman" w:cs="Times New Roman"/>
+        </w:rPr>
+        <w:t>, such as reinforcement, attack or fortification.</w:t>
+      </w:r>
+    </w:p>
+    <w:p>
+      <w:pPr>
+        <w:spacing w:after="0"/>
+        <w:rPr>
+          <w:rFonts w:ascii="Times New Roman" w:hAnsi="Times New Roman" w:cs="Times New Roman"/>
+          <w:i/>
+        </w:rPr>
+      </w:pPr>
+      <w:r>
+        <w:rPr>
+          <w:rFonts w:ascii="Times New Roman" w:hAnsi="Times New Roman" w:cs="Times New Roman"/>
+          <w:i/>
+        </w:rPr>
+        <w:tab/>
+      </w:r>
+      <w:r>
+        <w:rPr>
+          <w:rFonts w:ascii="Times New Roman" w:hAnsi="Times New Roman" w:cs="Times New Roman"/>
+          <w:i/>
+        </w:rPr>
+        <w:tab/>
+      </w:r>
+      <w:proofErr w:type="spellStart"/>
+      <w:r>
+        <w:rPr>
+          <w:rFonts w:ascii="Times New Roman" w:hAnsi="Times New Roman" w:cs="Times New Roman"/>
+          <w:i/>
+        </w:rPr>
+        <w:t>MapModel</w:t>
+      </w:r>
+      <w:proofErr w:type="spellEnd"/>
+    </w:p>
+    <w:p>
+      <w:pPr>
+        <w:pStyle w:val="ListParagraph"/>
+        <w:numPr>
+          <w:ilvl w:val="1"/>
+          <w:numId w:val="8"/>
+        </w:numPr>
+        <w:spacing w:after="0"/>
+        <w:rPr>
+          <w:rFonts w:ascii="Times New Roman" w:hAnsi="Times New Roman" w:cs="Times New Roman"/>
+          <w:i/>
+        </w:rPr>
+      </w:pPr>
+      <w:r>
+        <w:rPr>
+          <w:rFonts w:ascii="Times New Roman" w:hAnsi="Times New Roman" w:cs="Times New Roman"/>
+        </w:rPr>
+        <w:t xml:space="preserve">Class </w:t>
+      </w:r>
+      <w:r>
+        <w:rPr>
+          <w:rFonts w:ascii="Times New Roman" w:hAnsi="Times New Roman" w:cs="Times New Roman"/>
+        </w:rPr>
+        <w:t>representin</w:t>
+      </w:r>
+      <w:r>
+        <w:rPr>
+          <w:rFonts w:ascii="Times New Roman" w:hAnsi="Times New Roman" w:cs="Times New Roman"/>
+        </w:rPr>
+        <w:t>g the map of the RI</w:t>
+      </w:r>
+      <w:r>
+        <w:rPr>
+          <w:rFonts w:ascii="Times New Roman" w:hAnsi="Times New Roman" w:cs="Times New Roman"/>
+        </w:rPr>
+        <w:t xml:space="preserve">SK game </w:t>
+      </w:r>
+      <w:r>
+        <w:rPr>
+          <w:rFonts w:ascii="Times New Roman" w:hAnsi="Times New Roman" w:cs="Times New Roman"/>
+        </w:rPr>
+        <w:t>after map has been validated and</w:t>
+      </w:r>
+      <w:r>
+        <w:rPr>
+          <w:rFonts w:ascii="Times New Roman" w:hAnsi="Times New Roman" w:cs="Times New Roman"/>
+        </w:rPr>
+        <w:t xml:space="preserve"> randomly</w:t>
+      </w:r>
+      <w:r>
+        <w:rPr>
+          <w:rFonts w:ascii="Times New Roman" w:hAnsi="Times New Roman" w:cs="Times New Roman"/>
+        </w:rPr>
+        <w:t xml:space="preserve"> assigned correctly to the </w:t>
+      </w:r>
+      <w:proofErr w:type="spellStart"/>
+      <w:r>
+        <w:rPr>
+          <w:rFonts w:ascii="Times New Roman" w:hAnsi="Times New Roman" w:cs="Times New Roman"/>
+        </w:rPr>
+        <w:t>the</w:t>
+      </w:r>
+      <w:proofErr w:type="spellEnd"/>
+      <w:r>
+        <w:rPr>
+          <w:rFonts w:ascii="Times New Roman" w:hAnsi="Times New Roman" w:cs="Times New Roman"/>
+        </w:rPr>
+        <w:t xml:space="preserve"> number of players</w:t>
+      </w:r>
+      <w:r>
+        <w:rPr>
+          <w:rFonts w:ascii="Times New Roman" w:hAnsi="Times New Roman" w:cs="Times New Roman"/>
+        </w:rPr>
+        <w:t xml:space="preserve"> </w:t>
+      </w:r>
+      <w:r>
+        <w:rPr>
+          <w:rFonts w:ascii="Times New Roman" w:hAnsi="Times New Roman" w:cs="Times New Roman"/>
+        </w:rPr>
+        <w:t>between</w:t>
+      </w:r>
+      <w:r>
+        <w:rPr>
+          <w:rFonts w:ascii="Times New Roman" w:hAnsi="Times New Roman" w:cs="Times New Roman"/>
+        </w:rPr>
+        <w:t xml:space="preserve"> 2 to 6.</w:t>
+      </w:r>
+    </w:p>
+    <w:p>
+      <w:pPr>
+        <w:pStyle w:val="ListParagraph"/>
+        <w:numPr>
+          <w:ilvl w:val="1"/>
+          <w:numId w:val="8"/>
+        </w:numPr>
+        <w:spacing w:after="0"/>
+        <w:rPr>
+          <w:rFonts w:ascii="Times New Roman" w:hAnsi="Times New Roman" w:cs="Times New Roman"/>
+          <w:i/>
+        </w:rPr>
+      </w:pPr>
+      <w:r>
+        <w:rPr>
+          <w:rFonts w:ascii="Times New Roman" w:hAnsi="Times New Roman" w:cs="Times New Roman"/>
+        </w:rPr>
+        <w:t xml:space="preserve">This </w:t>
+      </w:r>
+      <w:proofErr w:type="spellStart"/>
+      <w:r>
+        <w:rPr>
+          <w:rFonts w:ascii="Times New Roman" w:hAnsi="Times New Roman" w:cs="Times New Roman"/>
+        </w:rPr>
+        <w:t>MapModel</w:t>
+      </w:r>
+      <w:proofErr w:type="spellEnd"/>
+      <w:r>
+        <w:rPr>
+          <w:rFonts w:ascii="Times New Roman" w:hAnsi="Times New Roman" w:cs="Times New Roman"/>
+        </w:rPr>
+        <w:t xml:space="preserve"> will hold the state of the map during the game play</w:t>
+      </w:r>
+      <w:r>
+        <w:rPr>
+          <w:rFonts w:ascii="Times New Roman" w:hAnsi="Times New Roman" w:cs="Times New Roman"/>
+        </w:rPr>
+        <w:t xml:space="preserve"> for reinforcement, attack and fortification</w:t>
+      </w:r>
+      <w:r>
+        <w:rPr>
+          <w:rFonts w:ascii="Times New Roman" w:hAnsi="Times New Roman" w:cs="Times New Roman"/>
+        </w:rPr>
+        <w:t>.</w:t>
+      </w:r>
+    </w:p>
+    <w:p>
+      <w:pPr>
+        <w:spacing w:after="0"/>
+        <w:ind w:left="1440"/>
+        <w:rPr>
+          <w:rFonts w:ascii="Times New Roman" w:hAnsi="Times New Roman" w:cs="Times New Roman"/>
+          <w:i/>
+        </w:rPr>
+      </w:pPr>
+      <w:proofErr w:type="spellStart"/>
+      <w:r>
+        <w:rPr>
+          <w:rFonts w:ascii="Times New Roman" w:hAnsi="Times New Roman" w:cs="Times New Roman"/>
+          <w:i/>
+        </w:rPr>
+        <w:t>PlayerModel</w:t>
+      </w:r>
+      <w:proofErr w:type="spellEnd"/>
+    </w:p>
+    <w:p>
+      <w:pPr>
+        <w:pStyle w:val="ListParagraph"/>
+        <w:numPr>
+          <w:ilvl w:val="1"/>
+          <w:numId w:val="8"/>
+        </w:numPr>
+        <w:spacing w:after="0"/>
+        <w:rPr>
+          <w:rFonts w:ascii="Times New Roman" w:hAnsi="Times New Roman" w:cs="Times New Roman"/>
+          <w:i/>
+        </w:rPr>
+      </w:pPr>
+      <w:r>
+        <w:rPr>
+          <w:rFonts w:ascii="Times New Roman" w:hAnsi="Times New Roman" w:cs="Times New Roman"/>
+        </w:rPr>
+        <w:t>Class representing the state of the players during the game play. It’s responsible for gettin</w:t>
+      </w:r>
+      <w:r>
+        <w:rPr>
+          <w:rFonts w:ascii="Times New Roman" w:hAnsi="Times New Roman" w:cs="Times New Roman"/>
+        </w:rPr>
+        <w:t>g</w:t>
+      </w:r>
+      <w:r>
+        <w:rPr>
+          <w:rFonts w:ascii="Times New Roman" w:hAnsi="Times New Roman" w:cs="Times New Roman"/>
+        </w:rPr>
+        <w:t xml:space="preserve"> Player object of the current turn.</w:t>
+      </w:r>
+    </w:p>
+    <w:p>
+      <w:pPr>
+        <w:pStyle w:val="ListParagraph"/>
+        <w:spacing w:after="0"/>
+        <w:ind w:left="1440"/>
+        <w:rPr>
+          <w:rFonts w:ascii="Times New Roman" w:hAnsi="Times New Roman" w:cs="Times New Roman"/>
+          <w:i/>
+        </w:rPr>
+      </w:pPr>
+      <w:proofErr w:type="spellStart"/>
+      <w:r>
+        <w:rPr>
+          <w:rFonts w:ascii="Times New Roman" w:hAnsi="Times New Roman" w:cs="Times New Roman"/>
+          <w:i/>
+        </w:rPr>
+        <w:t>DeckModel</w:t>
+      </w:r>
+      <w:proofErr w:type="spellEnd"/>
+    </w:p>
+    <w:p>
+      <w:pPr>
+        <w:pStyle w:val="ListParagraph"/>
+        <w:numPr>
+          <w:ilvl w:val="1"/>
+          <w:numId w:val="8"/>
+        </w:numPr>
+        <w:spacing w:after="0"/>
+        <w:rPr>
+          <w:rFonts w:ascii="Times New Roman" w:hAnsi="Times New Roman" w:cs="Times New Roman"/>
+          <w:i/>
+        </w:rPr>
+      </w:pPr>
+      <w:r>
+        <w:rPr>
+          <w:rFonts w:ascii="Times New Roman" w:hAnsi="Times New Roman" w:cs="Times New Roman"/>
+        </w:rPr>
+        <w:t>Class representing the state of the decks during the game play. It’s responsible sending a randomly shuffled card to the player.</w:t>
+      </w:r>
+    </w:p>
+    <w:p>
+      <w:pPr>
+        <w:pStyle w:val="ListParagraph"/>
+        <w:spacing w:after="0"/>
+        <w:ind w:left="1800"/>
+        <w:rPr>
+          <w:rFonts w:ascii="Times New Roman" w:hAnsi="Times New Roman" w:cs="Times New Roman"/>
+          <w:i/>
+        </w:rPr>
+      </w:pPr>
+    </w:p>
+    <w:p>
+      <w:pPr>
+        <w:spacing w:after="0"/>
+        <w:ind w:left="720"/>
+        <w:rPr>
+          <w:rFonts w:ascii="Times New Roman" w:hAnsi="Times New Roman" w:cs="Times New Roman"/>
+        </w:rPr>
+      </w:pPr>
+      <w:r>
+        <w:rPr>
+          <w:rFonts w:ascii="Times New Roman" w:hAnsi="Times New Roman" w:cs="Times New Roman"/>
+          <w:b/>
+        </w:rPr>
+        <w:t>Controllers</w:t>
+      </w:r>
+      <w:r>
+        <w:rPr>
+          <w:rFonts w:ascii="Times New Roman" w:hAnsi="Times New Roman" w:cs="Times New Roman"/>
+          <w:b/>
+        </w:rPr>
+        <w:t xml:space="preserve"> </w:t>
+      </w:r>
+      <w:r>
+        <w:rPr>
+          <w:rFonts w:ascii="Times New Roman" w:hAnsi="Times New Roman" w:cs="Times New Roman"/>
+        </w:rPr>
+        <w:t>– all the controller have access to all the models</w:t>
+      </w:r>
+    </w:p>
+    <w:p>
+      <w:pPr>
+        <w:spacing w:after="0"/>
+        <w:ind w:left="720"/>
+        <w:rPr>
+          <w:rFonts w:ascii="Times New Roman" w:hAnsi="Times New Roman" w:cs="Times New Roman"/>
+          <w:i/>
+        </w:rPr>
+      </w:pPr>
+      <w:r>
+        <w:rPr>
+          <w:rFonts w:ascii="Times New Roman" w:hAnsi="Times New Roman" w:cs="Times New Roman"/>
+        </w:rPr>
+        <w:tab/>
+      </w:r>
+      <w:proofErr w:type="spellStart"/>
+      <w:r>
+        <w:rPr>
+          <w:rFonts w:ascii="Times New Roman" w:hAnsi="Times New Roman" w:cs="Times New Roman"/>
+          <w:i/>
+        </w:rPr>
+        <w:t>GamePhaseController</w:t>
+      </w:r>
+      <w:proofErr w:type="spellEnd"/>
+    </w:p>
+    <w:p>
+      <w:pPr>
+        <w:pStyle w:val="ListParagraph"/>
+        <w:numPr>
+          <w:ilvl w:val="1"/>
+          <w:numId w:val="8"/>
+        </w:numPr>
+        <w:spacing w:after="0"/>
+        <w:rPr>
+          <w:rFonts w:ascii="Times New Roman" w:hAnsi="Times New Roman" w:cs="Times New Roman"/>
+        </w:rPr>
+      </w:pPr>
+      <w:r>
+        <w:rPr>
+          <w:rFonts w:ascii="Times New Roman" w:hAnsi="Times New Roman" w:cs="Times New Roman"/>
+        </w:rPr>
+        <w:t>This is the game engi</w:t>
+      </w:r>
+      <w:r>
+        <w:rPr>
+          <w:rFonts w:ascii="Times New Roman" w:hAnsi="Times New Roman" w:cs="Times New Roman"/>
+        </w:rPr>
+        <w:t xml:space="preserve">ne that </w:t>
+      </w:r>
+      <w:proofErr w:type="gramStart"/>
+      <w:r>
+        <w:rPr>
+          <w:rFonts w:ascii="Times New Roman" w:hAnsi="Times New Roman" w:cs="Times New Roman"/>
+        </w:rPr>
+        <w:t>is able to</w:t>
+      </w:r>
+      <w:proofErr w:type="gramEnd"/>
+      <w:r>
+        <w:rPr>
+          <w:rFonts w:ascii="Times New Roman" w:hAnsi="Times New Roman" w:cs="Times New Roman"/>
+        </w:rPr>
+        <w:t xml:space="preserve"> change its nested controller depending on the phase of the game, as well as the controller responsible for phase view</w:t>
+      </w:r>
+    </w:p>
+    <w:p>
+      <w:pPr>
+        <w:pStyle w:val="ListParagraph"/>
+        <w:numPr>
+          <w:ilvl w:val="2"/>
+          <w:numId w:val="8"/>
+        </w:numPr>
+        <w:spacing w:after="0"/>
+        <w:rPr>
+          <w:rFonts w:ascii="Times New Roman" w:hAnsi="Times New Roman" w:cs="Times New Roman"/>
+        </w:rPr>
+      </w:pPr>
+      <w:r>
+        <w:rPr>
+          <w:rFonts w:ascii="Times New Roman" w:hAnsi="Times New Roman" w:cs="Times New Roman"/>
+        </w:rPr>
+        <w:t xml:space="preserve">It acts as an Observer for </w:t>
+      </w:r>
+      <w:proofErr w:type="spellStart"/>
+      <w:r>
+        <w:rPr>
+          <w:rFonts w:ascii="Times New Roman" w:hAnsi="Times New Roman" w:cs="Times New Roman"/>
+        </w:rPr>
+        <w:t>GamePhaseModel</w:t>
+      </w:r>
+      <w:proofErr w:type="spellEnd"/>
+      <w:r>
+        <w:rPr>
+          <w:rFonts w:ascii="Times New Roman" w:hAnsi="Times New Roman" w:cs="Times New Roman"/>
+        </w:rPr>
+        <w:t xml:space="preserve"> observable</w:t>
+      </w:r>
+      <w:r>
+        <w:rPr>
+          <w:rFonts w:ascii="Times New Roman" w:hAnsi="Times New Roman" w:cs="Times New Roman"/>
+        </w:rPr>
+        <w:t>, which u</w:t>
+      </w:r>
+      <w:r>
+        <w:rPr>
+          <w:rFonts w:ascii="Times New Roman" w:hAnsi="Times New Roman" w:cs="Times New Roman"/>
+        </w:rPr>
+        <w:t>pdates the view</w:t>
+      </w:r>
+      <w:r>
+        <w:rPr>
+          <w:rFonts w:ascii="Times New Roman" w:hAnsi="Times New Roman" w:cs="Times New Roman"/>
+        </w:rPr>
+        <w:t>/controller</w:t>
+      </w:r>
+      <w:r>
+        <w:rPr>
+          <w:rFonts w:ascii="Times New Roman" w:hAnsi="Times New Roman" w:cs="Times New Roman"/>
+        </w:rPr>
+        <w:t xml:space="preserve"> to the correct phase when the state of </w:t>
+      </w:r>
+      <w:proofErr w:type="spellStart"/>
+      <w:r>
+        <w:rPr>
+          <w:rFonts w:ascii="Times New Roman" w:hAnsi="Times New Roman" w:cs="Times New Roman"/>
+        </w:rPr>
+        <w:t>GamePhaseModel</w:t>
+      </w:r>
+      <w:proofErr w:type="spellEnd"/>
+      <w:r>
+        <w:rPr>
+          <w:rFonts w:ascii="Times New Roman" w:hAnsi="Times New Roman" w:cs="Times New Roman"/>
+        </w:rPr>
+        <w:t xml:space="preserve"> change</w:t>
+      </w:r>
+      <w:r>
+        <w:rPr>
+          <w:rFonts w:ascii="Times New Roman" w:hAnsi="Times New Roman" w:cs="Times New Roman"/>
+        </w:rPr>
+        <w:t>s</w:t>
+      </w:r>
+    </w:p>
+    <w:p>
+      <w:pPr>
+        <w:pStyle w:val="ListParagraph"/>
+        <w:numPr>
+          <w:ilvl w:val="2"/>
+          <w:numId w:val="8"/>
+        </w:numPr>
+        <w:spacing w:after="0"/>
+        <w:rPr>
+          <w:rFonts w:ascii="Times New Roman" w:hAnsi="Times New Roman" w:cs="Times New Roman"/>
+        </w:rPr>
+      </w:pPr>
+      <w:r>
+        <w:rPr>
+          <w:rFonts w:ascii="Times New Roman" w:hAnsi="Times New Roman" w:cs="Times New Roman"/>
+        </w:rPr>
+        <w:t xml:space="preserve">This controller is also responsible for phase view represented by </w:t>
+      </w:r>
+      <w:proofErr w:type="spellStart"/>
+      <w:r>
+        <w:rPr>
+          <w:rFonts w:ascii="Times New Roman" w:hAnsi="Times New Roman" w:cs="Times New Roman"/>
+        </w:rPr>
+        <w:t>Layout.fxml</w:t>
+      </w:r>
+      <w:proofErr w:type="spellEnd"/>
+      <w:r>
+        <w:rPr>
+          <w:rFonts w:ascii="Times New Roman" w:hAnsi="Times New Roman" w:cs="Times New Roman"/>
+        </w:rPr>
+        <w:t xml:space="preserve">, </w:t>
+      </w:r>
+      <w:r>
+        <w:rPr>
+          <w:rFonts w:ascii="Times New Roman" w:hAnsi="Times New Roman" w:cs="Times New Roman"/>
+        </w:rPr>
+        <w:t>which shows the current player in the phase and what type of phase.</w:t>
+      </w:r>
+    </w:p>
+    <w:p>
+      <w:pPr>
+        <w:spacing w:after="0"/>
+        <w:ind w:left="720"/>
+        <w:rPr>
+          <w:rFonts w:ascii="Times New Roman" w:hAnsi="Times New Roman" w:cs="Times New Roman"/>
+          <w:i/>
+        </w:rPr>
+      </w:pPr>
+      <w:r>
+        <w:rPr>
+          <w:rFonts w:ascii="Times New Roman" w:hAnsi="Times New Roman" w:cs="Times New Roman"/>
+          <w:i/>
+        </w:rPr>
+        <w:tab/>
+      </w:r>
+      <w:proofErr w:type="spellStart"/>
+      <w:r>
+        <w:rPr>
+          <w:rFonts w:ascii="Times New Roman" w:hAnsi="Times New Roman" w:cs="Times New Roman"/>
+          <w:i/>
+        </w:rPr>
+        <w:t>MapEditor</w:t>
+      </w:r>
+      <w:r>
+        <w:rPr>
+          <w:rFonts w:ascii="Times New Roman" w:hAnsi="Times New Roman" w:cs="Times New Roman"/>
+          <w:i/>
+        </w:rPr>
+        <w:t>Controlle</w:t>
+      </w:r>
+      <w:r>
+        <w:rPr>
+          <w:rFonts w:ascii="Times New Roman" w:hAnsi="Times New Roman" w:cs="Times New Roman"/>
+          <w:i/>
+        </w:rPr>
+        <w:t>r</w:t>
+      </w:r>
+      <w:proofErr w:type="spellEnd"/>
+    </w:p>
+    <w:p>
+      <w:pPr>
+        <w:pStyle w:val="ListParagraph"/>
+        <w:numPr>
+          <w:ilvl w:val="1"/>
+          <w:numId w:val="8"/>
+        </w:numPr>
+        <w:spacing w:after="0"/>
+        <w:rPr>
+          <w:rFonts w:ascii="Times New Roman" w:hAnsi="Times New Roman" w:cs="Times New Roman"/>
+          <w:i/>
+        </w:rPr>
+      </w:pPr>
+      <w:r>
+        <w:rPr>
+          <w:rFonts w:ascii="Times New Roman" w:hAnsi="Times New Roman" w:cs="Times New Roman"/>
+        </w:rPr>
+        <w:t>Medi</w:t>
+      </w:r>
+      <w:r>
+        <w:rPr>
+          <w:rFonts w:ascii="Times New Roman" w:hAnsi="Times New Roman" w:cs="Times New Roman"/>
+        </w:rPr>
+        <w:t>ato</w:t>
+      </w:r>
+      <w:r>
+        <w:rPr>
+          <w:rFonts w:ascii="Times New Roman" w:hAnsi="Times New Roman" w:cs="Times New Roman"/>
+        </w:rPr>
+        <w:t xml:space="preserve">r </w:t>
+      </w:r>
+      <w:r>
+        <w:rPr>
+          <w:rFonts w:ascii="Times New Roman" w:hAnsi="Times New Roman" w:cs="Times New Roman"/>
+        </w:rPr>
+        <w:t xml:space="preserve">between </w:t>
+      </w:r>
+      <w:proofErr w:type="spellStart"/>
+      <w:r>
+        <w:rPr>
+          <w:rFonts w:ascii="Times New Roman" w:hAnsi="Times New Roman" w:cs="Times New Roman"/>
+        </w:rPr>
+        <w:t>MapSelectorView</w:t>
+      </w:r>
+      <w:proofErr w:type="spellEnd"/>
+      <w:r>
+        <w:rPr>
+          <w:rFonts w:ascii="Times New Roman" w:hAnsi="Times New Roman" w:cs="Times New Roman"/>
+        </w:rPr>
+        <w:t xml:space="preserve"> (</w:t>
+      </w:r>
+      <w:proofErr w:type="spellStart"/>
+      <w:r>
+        <w:rPr>
+          <w:rFonts w:ascii="Times New Roman" w:hAnsi="Times New Roman" w:cs="Times New Roman"/>
+        </w:rPr>
+        <w:t>MapSelector.fxml</w:t>
+      </w:r>
+      <w:proofErr w:type="spellEnd"/>
+      <w:r>
+        <w:rPr>
+          <w:rFonts w:ascii="Times New Roman" w:hAnsi="Times New Roman" w:cs="Times New Roman"/>
+        </w:rPr>
+        <w:t xml:space="preserve">) and </w:t>
+      </w:r>
+      <w:proofErr w:type="spellStart"/>
+      <w:r>
+        <w:rPr>
+          <w:rFonts w:ascii="Times New Roman" w:hAnsi="Times New Roman" w:cs="Times New Roman"/>
+        </w:rPr>
+        <w:t>MapModel</w:t>
+      </w:r>
+      <w:proofErr w:type="spellEnd"/>
+      <w:r>
+        <w:rPr>
+          <w:rFonts w:ascii="Times New Roman" w:hAnsi="Times New Roman" w:cs="Times New Roman"/>
+        </w:rPr>
+        <w:t xml:space="preserve"> and </w:t>
+      </w:r>
+      <w:proofErr w:type="spellStart"/>
+      <w:r>
+        <w:rPr>
+          <w:rFonts w:ascii="Times New Roman" w:hAnsi="Times New Roman" w:cs="Times New Roman"/>
+        </w:rPr>
+        <w:t>PlayerModel</w:t>
+      </w:r>
+      <w:proofErr w:type="spellEnd"/>
+      <w:r>
+        <w:rPr>
+          <w:rFonts w:ascii="Times New Roman" w:hAnsi="Times New Roman" w:cs="Times New Roman"/>
+        </w:rPr>
+        <w:t xml:space="preserve"> class.</w:t>
+      </w:r>
+    </w:p>
+    <w:p>
+      <w:pPr>
+        <w:pStyle w:val="ListParagraph"/>
+        <w:numPr>
+          <w:ilvl w:val="2"/>
+          <w:numId w:val="8"/>
+        </w:numPr>
+        <w:spacing w:after="0"/>
+        <w:rPr>
+          <w:rFonts w:ascii="Times New Roman" w:hAnsi="Times New Roman" w:cs="Times New Roman"/>
+          <w:i/>
+        </w:rPr>
+      </w:pPr>
+      <w:r>
+        <w:rPr>
+          <w:rFonts w:ascii="Times New Roman" w:hAnsi="Times New Roman" w:cs="Times New Roman"/>
+        </w:rPr>
+        <w:t>It’s res</w:t>
+      </w:r>
+      <w:r>
+        <w:rPr>
+          <w:rFonts w:ascii="Times New Roman" w:hAnsi="Times New Roman" w:cs="Times New Roman"/>
+        </w:rPr>
+        <w:t xml:space="preserve">ponsible for parsing map, validating map and determining number of players and assigning territories to the players </w:t>
+      </w:r>
+      <w:r>
+        <w:rPr>
+          <w:rFonts w:ascii="Times New Roman" w:hAnsi="Times New Roman" w:cs="Times New Roman"/>
+        </w:rPr>
+        <w:t>with the correct number of initial armies</w:t>
+      </w:r>
+    </w:p>
+    <w:p>
+      <w:pPr>
+        <w:spacing w:after="0"/>
+        <w:ind w:left="1440"/>
+        <w:rPr>
+          <w:rFonts w:ascii="Times New Roman" w:hAnsi="Times New Roman" w:cs="Times New Roman"/>
+          <w:i/>
+        </w:rPr>
+      </w:pPr>
+      <w:proofErr w:type="spellStart"/>
+      <w:r>
+        <w:rPr>
+          <w:rFonts w:ascii="Times New Roman" w:hAnsi="Times New Roman" w:cs="Times New Roman"/>
+          <w:i/>
+        </w:rPr>
+        <w:t>setUpController</w:t>
+      </w:r>
+      <w:proofErr w:type="spellEnd"/>
+    </w:p>
+    <w:p>
+      <w:pPr>
+        <w:pStyle w:val="ListParagraph"/>
+        <w:numPr>
+          <w:ilvl w:val="1"/>
+          <w:numId w:val="8"/>
+        </w:numPr>
+        <w:spacing w:after="0"/>
+        <w:rPr>
+          <w:rFonts w:ascii="Times New Roman" w:hAnsi="Times New Roman" w:cs="Times New Roman"/>
+          <w:i/>
+        </w:rPr>
+      </w:pPr>
+      <w:r>
+        <w:rPr>
+          <w:rFonts w:ascii="Times New Roman" w:hAnsi="Times New Roman" w:cs="Times New Roman"/>
+        </w:rPr>
+        <w:t xml:space="preserve">Mediator between </w:t>
+      </w:r>
+      <w:proofErr w:type="spellStart"/>
+      <w:r>
+        <w:rPr>
+          <w:rFonts w:ascii="Times New Roman" w:hAnsi="Times New Roman" w:cs="Times New Roman"/>
+        </w:rPr>
+        <w:t>setUpView</w:t>
+      </w:r>
+      <w:proofErr w:type="spellEnd"/>
+      <w:r>
+        <w:rPr>
+          <w:rFonts w:ascii="Times New Roman" w:hAnsi="Times New Roman" w:cs="Times New Roman"/>
+        </w:rPr>
+        <w:t xml:space="preserve"> (</w:t>
+      </w:r>
+      <w:proofErr w:type="spellStart"/>
+      <w:proofErr w:type="gramStart"/>
+      <w:r>
+        <w:rPr>
+          <w:rFonts w:ascii="Times New Roman" w:hAnsi="Times New Roman" w:cs="Times New Roman"/>
+        </w:rPr>
+        <w:t>setup.fxml</w:t>
+      </w:r>
+      <w:proofErr w:type="spellEnd"/>
+      <w:proofErr w:type="gramEnd"/>
+      <w:r>
+        <w:rPr>
+          <w:rFonts w:ascii="Times New Roman" w:hAnsi="Times New Roman" w:cs="Times New Roman"/>
+        </w:rPr>
+        <w:t xml:space="preserve">) and the </w:t>
+      </w:r>
+      <w:proofErr w:type="spellStart"/>
+      <w:r>
+        <w:rPr>
+          <w:rFonts w:ascii="Times New Roman" w:hAnsi="Times New Roman" w:cs="Times New Roman"/>
+        </w:rPr>
+        <w:t>PlayerModel</w:t>
+      </w:r>
+      <w:proofErr w:type="spellEnd"/>
+    </w:p>
+    <w:p>
+      <w:pPr>
+        <w:pStyle w:val="ListParagraph"/>
+        <w:numPr>
+          <w:ilvl w:val="2"/>
+          <w:numId w:val="8"/>
+        </w:numPr>
+        <w:spacing w:after="0"/>
+        <w:rPr>
+          <w:rFonts w:ascii="Times New Roman" w:hAnsi="Times New Roman" w:cs="Times New Roman"/>
+          <w:i/>
+        </w:rPr>
+      </w:pPr>
+      <w:r>
+        <w:rPr>
+          <w:rFonts w:ascii="Times New Roman" w:hAnsi="Times New Roman" w:cs="Times New Roman"/>
+        </w:rPr>
+        <w:t xml:space="preserve">It’s responsible for allowing players to assign their initial army one by one to </w:t>
+      </w:r>
+      <w:proofErr w:type="gramStart"/>
+      <w:r>
+        <w:rPr>
+          <w:rFonts w:ascii="Times New Roman" w:hAnsi="Times New Roman" w:cs="Times New Roman"/>
+        </w:rPr>
+        <w:t>the their</w:t>
+      </w:r>
+      <w:proofErr w:type="gramEnd"/>
+      <w:r>
+        <w:rPr>
+          <w:rFonts w:ascii="Times New Roman" w:hAnsi="Times New Roman" w:cs="Times New Roman"/>
+        </w:rPr>
+        <w:t xml:space="preserve"> territory following round robin fashion</w:t>
+      </w:r>
+    </w:p>
+    <w:p>
+      <w:pPr>
+        <w:spacing w:after="0"/>
+        <w:rPr>
+          <w:rFonts w:ascii="Times New Roman" w:hAnsi="Times New Roman" w:cs="Times New Roman"/>
+          <w:i/>
+        </w:rPr>
+      </w:pPr>
+    </w:p>
+    <w:p>
+      <w:pPr>
+        <w:spacing w:after="0"/>
+        <w:ind w:left="1440"/>
+        <w:rPr>
+          <w:rFonts w:ascii="Times New Roman" w:hAnsi="Times New Roman" w:cs="Times New Roman"/>
+          <w:i/>
+        </w:rPr>
+      </w:pPr>
+      <w:proofErr w:type="spellStart"/>
+      <w:r>
+        <w:rPr>
+          <w:rFonts w:ascii="Times New Roman" w:hAnsi="Times New Roman" w:cs="Times New Roman"/>
+          <w:i/>
+        </w:rPr>
+        <w:t>ReinforcementController</w:t>
+      </w:r>
+      <w:proofErr w:type="spellEnd"/>
+    </w:p>
+    <w:p>
+      <w:pPr>
+        <w:pStyle w:val="ListParagraph"/>
+        <w:numPr>
+          <w:ilvl w:val="1"/>
+          <w:numId w:val="8"/>
+        </w:numPr>
+        <w:spacing w:after="0"/>
+        <w:rPr>
+          <w:rFonts w:ascii="Times New Roman" w:hAnsi="Times New Roman" w:cs="Times New Roman"/>
+          <w:i/>
+        </w:rPr>
+      </w:pPr>
+      <w:r>
+        <w:rPr>
+          <w:rFonts w:ascii="Times New Roman" w:hAnsi="Times New Roman" w:cs="Times New Roman"/>
+        </w:rPr>
+        <w:t>Media</w:t>
+      </w:r>
+      <w:r>
+        <w:rPr>
+          <w:rFonts w:ascii="Times New Roman" w:hAnsi="Times New Roman" w:cs="Times New Roman"/>
+        </w:rPr>
+        <w:t>t</w:t>
+      </w:r>
+      <w:r>
+        <w:rPr>
+          <w:rFonts w:ascii="Times New Roman" w:hAnsi="Times New Roman" w:cs="Times New Roman"/>
+        </w:rPr>
+        <w:t xml:space="preserve">or </w:t>
+      </w:r>
+      <w:r>
+        <w:rPr>
+          <w:rFonts w:ascii="Times New Roman" w:hAnsi="Times New Roman" w:cs="Times New Roman"/>
+        </w:rPr>
+        <w:t xml:space="preserve">between </w:t>
+      </w:r>
+      <w:proofErr w:type="spellStart"/>
+      <w:r>
+        <w:rPr>
+          <w:rFonts w:ascii="Times New Roman" w:hAnsi="Times New Roman" w:cs="Times New Roman"/>
+        </w:rPr>
+        <w:t>ReinforcementView</w:t>
+      </w:r>
+      <w:proofErr w:type="spellEnd"/>
+      <w:r>
+        <w:rPr>
+          <w:rFonts w:ascii="Times New Roman" w:hAnsi="Times New Roman" w:cs="Times New Roman"/>
+        </w:rPr>
+        <w:t xml:space="preserve"> (</w:t>
+      </w:r>
+      <w:proofErr w:type="spellStart"/>
+      <w:r>
+        <w:rPr>
+          <w:rFonts w:ascii="Times New Roman" w:hAnsi="Times New Roman" w:cs="Times New Roman"/>
+        </w:rPr>
+        <w:t>Reinforcement.fxml</w:t>
+      </w:r>
+      <w:proofErr w:type="spellEnd"/>
+      <w:r>
+        <w:rPr>
+          <w:rFonts w:ascii="Times New Roman" w:hAnsi="Times New Roman" w:cs="Times New Roman"/>
+        </w:rPr>
+        <w:t xml:space="preserve">) and </w:t>
+      </w:r>
+      <w:proofErr w:type="spellStart"/>
+      <w:r>
+        <w:rPr>
+          <w:rFonts w:ascii="Times New Roman" w:hAnsi="Times New Roman" w:cs="Times New Roman"/>
+        </w:rPr>
+        <w:t>MapModel</w:t>
+      </w:r>
+      <w:proofErr w:type="spellEnd"/>
+      <w:r>
+        <w:rPr>
+          <w:rFonts w:ascii="Times New Roman" w:hAnsi="Times New Roman" w:cs="Times New Roman"/>
+        </w:rPr>
+        <w:t xml:space="preserve"> and </w:t>
+      </w:r>
+      <w:proofErr w:type="spellStart"/>
+      <w:r>
+        <w:rPr>
+          <w:rFonts w:ascii="Times New Roman" w:hAnsi="Times New Roman" w:cs="Times New Roman"/>
+        </w:rPr>
+        <w:t>PlayerModel</w:t>
+      </w:r>
+      <w:proofErr w:type="spellEnd"/>
+      <w:r>
+        <w:rPr>
+          <w:rFonts w:ascii="Times New Roman" w:hAnsi="Times New Roman" w:cs="Times New Roman"/>
+        </w:rPr>
+        <w:t xml:space="preserve"> class. </w:t>
+      </w:r>
+    </w:p>
+    <w:p>
+      <w:pPr>
+        <w:pStyle w:val="ListParagraph"/>
+        <w:numPr>
+          <w:ilvl w:val="2"/>
+          <w:numId w:val="8"/>
+        </w:numPr>
+        <w:spacing w:after="0"/>
+        <w:rPr>
+          <w:rFonts w:ascii="Times New Roman" w:hAnsi="Times New Roman" w:cs="Times New Roman"/>
+          <w:i/>
+        </w:rPr>
+      </w:pPr>
+      <w:r>
+        <w:rPr>
+          <w:rFonts w:ascii="Times New Roman" w:hAnsi="Times New Roman" w:cs="Times New Roman"/>
+        </w:rPr>
+        <w:t>It is responsible</w:t>
+      </w:r>
+      <w:r>
+        <w:rPr>
+          <w:rFonts w:ascii="Times New Roman" w:hAnsi="Times New Roman" w:cs="Times New Roman"/>
+        </w:rPr>
+        <w:t xml:space="preserve"> for getting</w:t>
+      </w:r>
+      <w:r>
+        <w:rPr>
+          <w:rFonts w:ascii="Times New Roman" w:hAnsi="Times New Roman" w:cs="Times New Roman"/>
+        </w:rPr>
+        <w:t xml:space="preserve"> </w:t>
+      </w:r>
+      <w:r>
+        <w:rPr>
+          <w:rFonts w:ascii="Times New Roman" w:hAnsi="Times New Roman" w:cs="Times New Roman"/>
+        </w:rPr>
+        <w:t xml:space="preserve">the Player object of the current turn from </w:t>
+      </w:r>
+      <w:proofErr w:type="spellStart"/>
+      <w:r>
+        <w:rPr>
+          <w:rFonts w:ascii="Times New Roman" w:hAnsi="Times New Roman" w:cs="Times New Roman"/>
+        </w:rPr>
+        <w:t>PlayerModel</w:t>
+      </w:r>
+      <w:proofErr w:type="spellEnd"/>
+      <w:r>
+        <w:rPr>
+          <w:rFonts w:ascii="Times New Roman" w:hAnsi="Times New Roman" w:cs="Times New Roman"/>
+        </w:rPr>
+        <w:t xml:space="preserve"> </w:t>
+      </w:r>
+    </w:p>
+    <w:p>
+      <w:pPr>
+        <w:pStyle w:val="ListParagraph"/>
+        <w:numPr>
+          <w:ilvl w:val="2"/>
+          <w:numId w:val="8"/>
+        </w:numPr>
+        <w:spacing w:after="0"/>
+        <w:rPr>
+          <w:rFonts w:ascii="Times New Roman" w:hAnsi="Times New Roman" w:cs="Times New Roman"/>
+          <w:i/>
+        </w:rPr>
+      </w:pPr>
+      <w:r>
+        <w:rPr>
+          <w:rFonts w:ascii="Times New Roman" w:hAnsi="Times New Roman" w:cs="Times New Roman"/>
+        </w:rPr>
+        <w:t>It then</w:t>
+      </w:r>
+      <w:r>
+        <w:rPr>
+          <w:rFonts w:ascii="Times New Roman" w:hAnsi="Times New Roman" w:cs="Times New Roman"/>
+        </w:rPr>
+        <w:t xml:space="preserve"> calculates the correct number reinforcemen</w:t>
+      </w:r>
+      <w:r>
+        <w:rPr>
+          <w:rFonts w:ascii="Times New Roman" w:hAnsi="Times New Roman" w:cs="Times New Roman"/>
+        </w:rPr>
+        <w:t>t from continent control, number of occupied territory and traded cards</w:t>
+      </w:r>
+      <w:r>
+        <w:rPr>
+          <w:rFonts w:ascii="Times New Roman" w:hAnsi="Times New Roman" w:cs="Times New Roman"/>
+        </w:rPr>
+        <w:t xml:space="preserve"> </w:t>
+      </w:r>
+      <w:r>
+        <w:rPr>
+          <w:rFonts w:ascii="Times New Roman" w:hAnsi="Times New Roman" w:cs="Times New Roman"/>
+        </w:rPr>
+        <w:t>based on information given in the Player object.</w:t>
+      </w:r>
+    </w:p>
+    <w:p>
+      <w:pPr>
+        <w:pStyle w:val="ListParagraph"/>
+        <w:numPr>
+          <w:ilvl w:val="2"/>
+          <w:numId w:val="8"/>
+        </w:numPr>
+        <w:spacing w:after="0"/>
+        <w:rPr>
+          <w:rFonts w:ascii="Times New Roman" w:hAnsi="Times New Roman" w:cs="Times New Roman"/>
+          <w:i/>
+        </w:rPr>
+      </w:pPr>
+      <w:r>
+        <w:rPr>
+          <w:rFonts w:ascii="Times New Roman" w:hAnsi="Times New Roman" w:cs="Times New Roman"/>
+        </w:rPr>
+        <w:t xml:space="preserve">It is also responsible for handling user inputs of assigning armies, which </w:t>
+      </w:r>
+      <w:r>
+        <w:rPr>
+          <w:rFonts w:ascii="Times New Roman" w:hAnsi="Times New Roman" w:cs="Times New Roman"/>
+        </w:rPr>
+        <w:t>is stored into the</w:t>
+      </w:r>
+      <w:r>
+        <w:rPr>
+          <w:rFonts w:ascii="Times New Roman" w:hAnsi="Times New Roman" w:cs="Times New Roman"/>
+        </w:rPr>
+        <w:t xml:space="preserve"> model and updates the view to show</w:t>
+      </w:r>
+      <w:r>
+        <w:rPr>
+          <w:rFonts w:ascii="Times New Roman" w:hAnsi="Times New Roman" w:cs="Times New Roman"/>
+        </w:rPr>
+        <w:t xml:space="preserve"> the </w:t>
+      </w:r>
+      <w:r>
+        <w:rPr>
+          <w:rFonts w:ascii="Times New Roman" w:hAnsi="Times New Roman" w:cs="Times New Roman"/>
+        </w:rPr>
+        <w:t>change in the state.</w:t>
+      </w:r>
+    </w:p>
+    <w:p>
+      <w:pPr>
+        <w:spacing w:after="0"/>
+        <w:ind w:left="720" w:firstLine="720"/>
+        <w:rPr>
+          <w:rFonts w:ascii="Times New Roman" w:hAnsi="Times New Roman" w:cs="Times New Roman"/>
+          <w:i/>
+        </w:rPr>
+      </w:pPr>
+      <w:proofErr w:type="spellStart"/>
+      <w:r>
+        <w:rPr>
+          <w:rFonts w:ascii="Times New Roman" w:hAnsi="Times New Roman" w:cs="Times New Roman"/>
+          <w:i/>
+        </w:rPr>
+        <w:t>CardController</w:t>
+      </w:r>
+      <w:proofErr w:type="spellEnd"/>
+    </w:p>
+    <w:p>
+      <w:pPr>
+        <w:pStyle w:val="ListParagraph"/>
+        <w:numPr>
+          <w:ilvl w:val="1"/>
+          <w:numId w:val="8"/>
+        </w:numPr>
+        <w:spacing w:after="0"/>
+        <w:rPr>
+          <w:rFonts w:ascii="Times New Roman" w:hAnsi="Times New Roman" w:cs="Times New Roman"/>
+          <w:i/>
+        </w:rPr>
+      </w:pPr>
+      <w:r>
+        <w:rPr>
+          <w:rFonts w:ascii="Times New Roman" w:hAnsi="Times New Roman" w:cs="Times New Roman"/>
+        </w:rPr>
+        <w:t xml:space="preserve">Nested controller within the reinforcement controller. This is a mediator between </w:t>
+      </w:r>
+      <w:proofErr w:type="spellStart"/>
+      <w:r>
+        <w:rPr>
+          <w:rFonts w:ascii="Times New Roman" w:hAnsi="Times New Roman" w:cs="Times New Roman"/>
+        </w:rPr>
+        <w:t>CardView.fxml</w:t>
+      </w:r>
+      <w:proofErr w:type="spellEnd"/>
+      <w:r>
+        <w:rPr>
+          <w:rFonts w:ascii="Times New Roman" w:hAnsi="Times New Roman" w:cs="Times New Roman"/>
+        </w:rPr>
+        <w:t xml:space="preserve"> and the </w:t>
+      </w:r>
+      <w:proofErr w:type="spellStart"/>
+      <w:r>
+        <w:rPr>
+          <w:rFonts w:ascii="Times New Roman" w:hAnsi="Times New Roman" w:cs="Times New Roman"/>
+        </w:rPr>
+        <w:t>PlayerModel</w:t>
+      </w:r>
+      <w:proofErr w:type="spellEnd"/>
+      <w:r>
+        <w:rPr>
+          <w:rFonts w:ascii="Times New Roman" w:hAnsi="Times New Roman" w:cs="Times New Roman"/>
+        </w:rPr>
+        <w:t xml:space="preserve"> class</w:t>
+      </w:r>
+    </w:p>
+    <w:p>
+      <w:pPr>
+        <w:pStyle w:val="ListParagraph"/>
+        <w:numPr>
+          <w:ilvl w:val="2"/>
+          <w:numId w:val="8"/>
+        </w:numPr>
+        <w:spacing w:after="0"/>
+        <w:rPr>
+          <w:rFonts w:ascii="Times New Roman" w:hAnsi="Times New Roman" w:cs="Times New Roman"/>
+          <w:i/>
+        </w:rPr>
+      </w:pPr>
+      <w:r>
+        <w:rPr>
+          <w:rFonts w:ascii="Times New Roman" w:hAnsi="Times New Roman" w:cs="Times New Roman"/>
+        </w:rPr>
+        <w:t xml:space="preserve">This is responsible for handling user interaction with </w:t>
+      </w:r>
+      <w:proofErr w:type="spellStart"/>
+      <w:r>
+        <w:rPr>
+          <w:rFonts w:ascii="Times New Roman" w:hAnsi="Times New Roman" w:cs="Times New Roman"/>
+        </w:rPr>
+        <w:t>CardView.fxml</w:t>
+      </w:r>
+      <w:proofErr w:type="spellEnd"/>
+      <w:r>
+        <w:rPr>
+          <w:rFonts w:ascii="Times New Roman" w:hAnsi="Times New Roman" w:cs="Times New Roman"/>
+        </w:rPr>
+        <w:t xml:space="preserve">. </w:t>
+      </w:r>
+      <w:proofErr w:type="spellStart"/>
+      <w:r>
+        <w:rPr>
+          <w:rFonts w:ascii="Times New Roman" w:hAnsi="Times New Roman" w:cs="Times New Roman"/>
+        </w:rPr>
+        <w:t>Namey</w:t>
+      </w:r>
+      <w:proofErr w:type="spellEnd"/>
+      <w:r>
+        <w:rPr>
+          <w:rFonts w:ascii="Times New Roman" w:hAnsi="Times New Roman" w:cs="Times New Roman"/>
+        </w:rPr>
+        <w:t>, it only allows user to select 3 cards at a time</w:t>
+      </w:r>
+    </w:p>
+    <w:p>
+      <w:pPr>
+        <w:pStyle w:val="ListParagraph"/>
+        <w:numPr>
+          <w:ilvl w:val="2"/>
+          <w:numId w:val="8"/>
+        </w:numPr>
+        <w:spacing w:after="0"/>
+        <w:rPr>
+          <w:rFonts w:ascii="Times New Roman" w:hAnsi="Times New Roman" w:cs="Times New Roman"/>
+          <w:i/>
+        </w:rPr>
+      </w:pPr>
+      <w:r>
+        <w:rPr>
+          <w:rFonts w:ascii="Times New Roman" w:hAnsi="Times New Roman" w:cs="Times New Roman"/>
+        </w:rPr>
+        <w:t>It also calls validation method to make sure that the card is valid</w:t>
+      </w:r>
+      <w:r>
+        <w:rPr>
+          <w:rFonts w:ascii="Times New Roman" w:hAnsi="Times New Roman" w:cs="Times New Roman"/>
+        </w:rPr>
+        <w:tab/>
+      </w:r>
+    </w:p>
+    <w:p>
+      <w:pPr>
+        <w:spacing w:after="0"/>
+        <w:ind w:left="720" w:firstLine="720"/>
+        <w:rPr>
+          <w:rFonts w:ascii="Times New Roman" w:hAnsi="Times New Roman" w:cs="Times New Roman"/>
+          <w:i/>
+        </w:rPr>
+      </w:pPr>
+      <w:proofErr w:type="spellStart"/>
+      <w:r>
+        <w:rPr>
+          <w:rFonts w:ascii="Times New Roman" w:hAnsi="Times New Roman" w:cs="Times New Roman"/>
+          <w:i/>
+        </w:rPr>
+        <w:t>AttackController</w:t>
+      </w:r>
+      <w:proofErr w:type="spellEnd"/>
+    </w:p>
+    <w:p>
+      <w:pPr>
+        <w:pStyle w:val="ListParagraph"/>
+        <w:numPr>
+          <w:ilvl w:val="1"/>
+          <w:numId w:val="8"/>
+        </w:numPr>
+        <w:spacing w:after="0"/>
+        <w:rPr>
+          <w:rFonts w:ascii="Times New Roman" w:hAnsi="Times New Roman" w:cs="Times New Roman"/>
+          <w:i/>
+        </w:rPr>
+      </w:pPr>
+      <w:r>
+        <w:rPr>
+          <w:rFonts w:ascii="Times New Roman" w:hAnsi="Times New Roman" w:cs="Times New Roman"/>
+        </w:rPr>
+        <w:t xml:space="preserve">Mediator between </w:t>
+      </w:r>
+      <w:proofErr w:type="spellStart"/>
+      <w:r>
+        <w:rPr>
+          <w:rFonts w:ascii="Times New Roman" w:hAnsi="Times New Roman" w:cs="Times New Roman"/>
+        </w:rPr>
+        <w:t>AttackView</w:t>
+      </w:r>
+      <w:proofErr w:type="spellEnd"/>
+      <w:r>
+        <w:rPr>
+          <w:rFonts w:ascii="Times New Roman" w:hAnsi="Times New Roman" w:cs="Times New Roman"/>
+        </w:rPr>
+        <w:t xml:space="preserve"> (</w:t>
+      </w:r>
+      <w:proofErr w:type="spellStart"/>
+      <w:r>
+        <w:rPr>
+          <w:rFonts w:ascii="Times New Roman" w:hAnsi="Times New Roman" w:cs="Times New Roman"/>
+        </w:rPr>
+        <w:t>Attack.fxml</w:t>
+      </w:r>
+      <w:proofErr w:type="spellEnd"/>
+      <w:r>
+        <w:rPr>
+          <w:rFonts w:ascii="Times New Roman" w:hAnsi="Times New Roman" w:cs="Times New Roman"/>
+        </w:rPr>
+        <w:t xml:space="preserve">) and the </w:t>
+      </w:r>
+      <w:proofErr w:type="spellStart"/>
+      <w:r>
+        <w:rPr>
+          <w:rFonts w:ascii="Times New Roman" w:hAnsi="Times New Roman" w:cs="Times New Roman"/>
+        </w:rPr>
+        <w:t>MapModel</w:t>
+      </w:r>
+      <w:proofErr w:type="spellEnd"/>
+      <w:r>
+        <w:rPr>
+          <w:rFonts w:ascii="Times New Roman" w:hAnsi="Times New Roman" w:cs="Times New Roman"/>
+        </w:rPr>
+        <w:t xml:space="preserve"> and </w:t>
+      </w:r>
+      <w:proofErr w:type="spellStart"/>
+      <w:r>
+        <w:rPr>
+          <w:rFonts w:ascii="Times New Roman" w:hAnsi="Times New Roman" w:cs="Times New Roman"/>
+        </w:rPr>
+        <w:t>PlayerModel</w:t>
+      </w:r>
+      <w:proofErr w:type="spellEnd"/>
+      <w:r>
+        <w:rPr>
+          <w:rFonts w:ascii="Times New Roman" w:hAnsi="Times New Roman" w:cs="Times New Roman"/>
+        </w:rPr>
+        <w:t xml:space="preserve"> class.</w:t>
+      </w:r>
+    </w:p>
+    <w:p>
+      <w:pPr>
+        <w:pStyle w:val="ListParagraph"/>
+        <w:numPr>
+          <w:ilvl w:val="2"/>
+          <w:numId w:val="8"/>
+        </w:numPr>
+        <w:spacing w:after="0"/>
+        <w:rPr>
+          <w:rFonts w:ascii="Times New Roman" w:hAnsi="Times New Roman" w:cs="Times New Roman"/>
+          <w:i/>
+        </w:rPr>
+      </w:pPr>
+      <w:r>
+        <w:rPr>
+          <w:rFonts w:ascii="Times New Roman" w:hAnsi="Times New Roman" w:cs="Times New Roman"/>
+        </w:rPr>
+        <w:t>Currently this class is placeholder class for build 2</w:t>
+      </w:r>
+    </w:p>
+    <w:p>
+      <w:pPr>
+        <w:spacing w:after="0"/>
+        <w:ind w:left="1440"/>
+        <w:rPr>
+          <w:rFonts w:ascii="Times New Roman" w:hAnsi="Times New Roman" w:cs="Times New Roman"/>
+          <w:i/>
+        </w:rPr>
+      </w:pPr>
+      <w:proofErr w:type="spellStart"/>
+      <w:r>
+        <w:rPr>
+          <w:rFonts w:ascii="Times New Roman" w:hAnsi="Times New Roman" w:cs="Times New Roman"/>
+          <w:i/>
+        </w:rPr>
+        <w:t>ConqueredController</w:t>
+      </w:r>
+      <w:proofErr w:type="spellEnd"/>
+    </w:p>
+    <w:p>
+      <w:pPr>
+        <w:pStyle w:val="ListParagraph"/>
+        <w:numPr>
+          <w:ilvl w:val="1"/>
+          <w:numId w:val="8"/>
+        </w:numPr>
+        <w:spacing w:after="0"/>
+        <w:rPr>
+          <w:rFonts w:ascii="Times New Roman" w:hAnsi="Times New Roman" w:cs="Times New Roman"/>
+          <w:i/>
+        </w:rPr>
+      </w:pPr>
+      <w:r>
+        <w:rPr>
+          <w:rFonts w:ascii="Times New Roman" w:hAnsi="Times New Roman" w:cs="Times New Roman"/>
+        </w:rPr>
+        <w:t xml:space="preserve">This is a mediator between </w:t>
+      </w:r>
+      <w:proofErr w:type="spellStart"/>
+      <w:r>
+        <w:rPr>
+          <w:rFonts w:ascii="Times New Roman" w:hAnsi="Times New Roman" w:cs="Times New Roman"/>
+        </w:rPr>
+        <w:t>ConqueredView</w:t>
+      </w:r>
+      <w:proofErr w:type="spellEnd"/>
+      <w:r>
+        <w:rPr>
+          <w:rFonts w:ascii="Times New Roman" w:hAnsi="Times New Roman" w:cs="Times New Roman"/>
+        </w:rPr>
+        <w:t xml:space="preserve"> and </w:t>
+      </w:r>
+      <w:proofErr w:type="spellStart"/>
+      <w:r>
+        <w:rPr>
+          <w:rFonts w:ascii="Times New Roman" w:hAnsi="Times New Roman" w:cs="Times New Roman"/>
+        </w:rPr>
+        <w:t>PlayerModel</w:t>
+      </w:r>
+      <w:proofErr w:type="spellEnd"/>
+      <w:r>
+        <w:rPr>
+          <w:rFonts w:ascii="Times New Roman" w:hAnsi="Times New Roman" w:cs="Times New Roman"/>
+        </w:rPr>
+        <w:t xml:space="preserve">. </w:t>
+      </w:r>
+    </w:p>
+    <w:p>
+      <w:pPr>
+        <w:pStyle w:val="ListParagraph"/>
+        <w:numPr>
+          <w:ilvl w:val="2"/>
+          <w:numId w:val="8"/>
+        </w:numPr>
+        <w:spacing w:after="0"/>
+        <w:rPr>
+          <w:rFonts w:ascii="Times New Roman" w:hAnsi="Times New Roman" w:cs="Times New Roman"/>
+          <w:i/>
+        </w:rPr>
+      </w:pPr>
+      <w:r>
+        <w:rPr>
+          <w:rFonts w:ascii="Times New Roman" w:hAnsi="Times New Roman" w:cs="Times New Roman"/>
+        </w:rPr>
+        <w:t xml:space="preserve">When a player conquers a </w:t>
+      </w:r>
+      <w:proofErr w:type="gramStart"/>
+      <w:r>
+        <w:rPr>
+          <w:rFonts w:ascii="Times New Roman" w:hAnsi="Times New Roman" w:cs="Times New Roman"/>
+        </w:rPr>
+        <w:t>country</w:t>
+      </w:r>
+      <w:proofErr w:type="gramEnd"/>
+      <w:r>
+        <w:rPr>
+          <w:rFonts w:ascii="Times New Roman" w:hAnsi="Times New Roman" w:cs="Times New Roman"/>
+        </w:rPr>
+        <w:t xml:space="preserve"> this controller is automatically initialized to allow user to move their army to the conquered country</w:t>
+      </w:r>
       <w:bookmarkStart w:id="0" w:name="_GoBack"/>
       <w:bookmarkEnd w:id="0"/>
-      <w:r>
-        <w:rPr>
-          <w:rFonts w:ascii="Times New Roman" w:hAnsi="Times New Roman" w:cs="Times New Roman"/>
-          <w:b/>
-        </w:rPr>
-        <w:lastRenderedPageBreak/>
-        <w:t>Figure 1: Model – View - Controller architecture used in</w:t>
-      </w:r>
-      <w:r>
-        <w:rPr>
-          <w:rFonts w:ascii="Times New Roman" w:hAnsi="Times New Roman" w:cs="Times New Roman"/>
-          <w:b/>
-        </w:rPr>
-        <w:t xml:space="preserve"> Risk build 1</w:t>
-      </w:r>
-    </w:p>
-    <w:p>
-      <w:pPr>
-        <w:spacing w:after="0"/>
-        <w:rPr>
-          <w:rFonts w:ascii="Times New Roman" w:hAnsi="Times New Roman" w:cs="Times New Roman"/>
-        </w:rPr>
-      </w:pPr>
-      <w:r>
-        <w:rPr>
-          <w:rFonts w:ascii="Times New Roman" w:hAnsi="Times New Roman" w:cs="Times New Roman"/>
-        </w:rPr>
-        <w:t xml:space="preserve">The diagram above shows the MVC architecture of Risk build 1. The controller listens for events triggered by the user. Upon activation, the controller can get or set the state of the model, </w:t>
-      </w:r>
-      <w:proofErr w:type="gramStart"/>
-      <w:r>
-        <w:rPr>
-          <w:rFonts w:ascii="Times New Roman" w:hAnsi="Times New Roman" w:cs="Times New Roman"/>
-        </w:rPr>
-        <w:t>and also</w:t>
-      </w:r>
-      <w:proofErr w:type="gramEnd"/>
-      <w:r>
-        <w:rPr>
-          <w:rFonts w:ascii="Times New Roman" w:hAnsi="Times New Roman" w:cs="Times New Roman"/>
-        </w:rPr>
-        <w:t xml:space="preserve"> create or update the view.</w:t>
-      </w:r>
-      <w:r>
-        <w:rPr>
-          <w:rFonts w:ascii="Times New Roman" w:hAnsi="Times New Roman" w:cs="Times New Roman"/>
-        </w:rPr>
-        <w:t xml:space="preserve"> </w:t>
-      </w:r>
-      <w:r>
-        <w:rPr>
-          <w:rFonts w:ascii="Times New Roman" w:hAnsi="Times New Roman" w:cs="Times New Roman"/>
-        </w:rPr>
-        <w:t>Model represents the</w:t>
-      </w:r>
-      <w:r>
-        <w:rPr>
-          <w:rFonts w:ascii="Times New Roman" w:hAnsi="Times New Roman" w:cs="Times New Roman"/>
-        </w:rPr>
-        <w:t xml:space="preserve"> mutable</w:t>
-      </w:r>
-      <w:r>
-        <w:rPr>
-          <w:rFonts w:ascii="Times New Roman" w:hAnsi="Times New Roman" w:cs="Times New Roman"/>
-        </w:rPr>
-        <w:t xml:space="preserve"> </w:t>
-      </w:r>
-      <w:r>
-        <w:rPr>
-          <w:rFonts w:ascii="Times New Roman" w:hAnsi="Times New Roman" w:cs="Times New Roman"/>
-        </w:rPr>
-        <w:t>data</w:t>
-      </w:r>
-      <w:r>
-        <w:rPr>
-          <w:rFonts w:ascii="Times New Roman" w:hAnsi="Times New Roman" w:cs="Times New Roman"/>
-        </w:rPr>
-        <w:t xml:space="preserve"> storage</w:t>
-      </w:r>
-      <w:r>
-        <w:rPr>
-          <w:rFonts w:ascii="Times New Roman" w:hAnsi="Times New Roman" w:cs="Times New Roman"/>
-        </w:rPr>
-        <w:t xml:space="preserve"> </w:t>
-      </w:r>
-      <w:r>
-        <w:rPr>
-          <w:rFonts w:ascii="Times New Roman" w:hAnsi="Times New Roman" w:cs="Times New Roman"/>
-        </w:rPr>
-        <w:t xml:space="preserve">and has </w:t>
-      </w:r>
-      <w:r>
-        <w:rPr>
-          <w:rFonts w:ascii="Times New Roman" w:hAnsi="Times New Roman" w:cs="Times New Roman"/>
-        </w:rPr>
-        <w:t xml:space="preserve">actions </w:t>
-      </w:r>
-      <w:r>
-        <w:rPr>
-          <w:rFonts w:ascii="Times New Roman" w:hAnsi="Times New Roman" w:cs="Times New Roman"/>
-        </w:rPr>
-        <w:t xml:space="preserve">that allows controller </w:t>
-      </w:r>
-      <w:r>
-        <w:rPr>
-          <w:rFonts w:ascii="Times New Roman" w:hAnsi="Times New Roman" w:cs="Times New Roman"/>
-        </w:rPr>
-        <w:t>to have access to its state, allowing controll</w:t>
-      </w:r>
-      <w:r>
-        <w:rPr>
-          <w:rFonts w:ascii="Times New Roman" w:hAnsi="Times New Roman" w:cs="Times New Roman"/>
-        </w:rPr>
-        <w:t xml:space="preserve">er to </w:t>
-      </w:r>
+    </w:p>
+    <w:p>
+      <w:pPr>
+        <w:spacing w:after="0"/>
+        <w:ind w:left="1440"/>
+        <w:rPr>
+          <w:rFonts w:ascii="Times New Roman" w:hAnsi="Times New Roman" w:cs="Times New Roman"/>
+          <w:i/>
+        </w:rPr>
+      </w:pPr>
       <w:proofErr w:type="spellStart"/>
       <w:r>
         <w:rPr>
           <w:rFonts w:ascii="Times New Roman" w:hAnsi="Times New Roman" w:cs="Times New Roman"/>
-        </w:rPr>
-        <w:t>upate</w:t>
+          <w:i/>
+        </w:rPr>
+        <w:t>FortificationController</w:t>
       </w:r>
       <w:proofErr w:type="spellEnd"/>
-      <w:r>
-        <w:rPr>
-          <w:rFonts w:ascii="Times New Roman" w:hAnsi="Times New Roman" w:cs="Times New Roman"/>
-        </w:rPr>
-        <w:t xml:space="preserve"> the view.</w:t>
-      </w:r>
-    </w:p>
-    <w:p>
-      <w:pPr>
-        <w:spacing w:after="0"/>
-        <w:rPr>
-          <w:rFonts w:ascii="Times New Roman" w:hAnsi="Times New Roman" w:cs="Times New Roman"/>
-          <w:b/>
-        </w:rPr>
-      </w:pPr>
-    </w:p>
-    <w:p>
-      <w:pPr>
-        <w:spacing w:after="0"/>
-        <w:rPr>
-          <w:rFonts w:ascii="Times New Roman" w:hAnsi="Times New Roman" w:cs="Times New Roman"/>
-          <w:b/>
-        </w:rPr>
-      </w:pPr>
-      <w:r>
-        <w:rPr>
-          <w:rFonts w:ascii="Times New Roman" w:hAnsi="Times New Roman" w:cs="Times New Roman"/>
-          <w:b/>
-        </w:rPr>
-        <w:t>Architecture modules</w:t>
-      </w:r>
-    </w:p>
-    <w:p>
-      <w:pPr>
-        <w:spacing w:after="0"/>
-        <w:rPr>
-          <w:rFonts w:ascii="Times New Roman" w:hAnsi="Times New Roman" w:cs="Times New Roman"/>
-        </w:rPr>
-      </w:pPr>
-      <w:r>
-        <w:rPr>
-          <w:rFonts w:ascii="Times New Roman" w:hAnsi="Times New Roman" w:cs="Times New Roman"/>
-        </w:rPr>
-        <w:tab/>
-        <w:t xml:space="preserve">Below </w:t>
-      </w:r>
-      <w:proofErr w:type="gramStart"/>
-      <w:r>
-        <w:rPr>
-          <w:rFonts w:ascii="Times New Roman" w:hAnsi="Times New Roman" w:cs="Times New Roman"/>
-        </w:rPr>
-        <w:t>describes</w:t>
-      </w:r>
-      <w:proofErr w:type="gramEnd"/>
-      <w:r>
-        <w:rPr>
-          <w:rFonts w:ascii="Times New Roman" w:hAnsi="Times New Roman" w:cs="Times New Roman"/>
-        </w:rPr>
-        <w:t xml:space="preserve"> the modules of the MVC architecture for Risk build 1.</w:t>
-      </w:r>
-    </w:p>
-    <w:p>
-      <w:pPr>
-        <w:spacing w:after="0"/>
-        <w:rPr>
-          <w:rFonts w:ascii="Times New Roman" w:hAnsi="Times New Roman" w:cs="Times New Roman"/>
-        </w:rPr>
-      </w:pPr>
-    </w:p>
-    <w:p>
-      <w:pPr>
-        <w:spacing w:after="0"/>
-        <w:rPr>
-          <w:rFonts w:ascii="Times New Roman" w:hAnsi="Times New Roman" w:cs="Times New Roman"/>
-          <w:b/>
-        </w:rPr>
-      </w:pPr>
-      <w:r>
-        <w:rPr>
-          <w:rFonts w:ascii="Times New Roman" w:hAnsi="Times New Roman" w:cs="Times New Roman"/>
-          <w:b/>
-        </w:rPr>
-        <w:tab/>
-        <w:t>Model</w:t>
-      </w:r>
-    </w:p>
-    <w:p>
-      <w:pPr>
-        <w:spacing w:after="0"/>
-        <w:rPr>
-          <w:rFonts w:ascii="Times New Roman" w:hAnsi="Times New Roman" w:cs="Times New Roman"/>
-          <w:i/>
-        </w:rPr>
-      </w:pPr>
-      <w:r>
-        <w:rPr>
-          <w:rFonts w:ascii="Times New Roman" w:hAnsi="Times New Roman" w:cs="Times New Roman"/>
-          <w:b/>
-        </w:rPr>
-        <w:tab/>
-      </w:r>
-      <w:r>
-        <w:rPr>
-          <w:rFonts w:ascii="Times New Roman" w:hAnsi="Times New Roman" w:cs="Times New Roman"/>
-          <w:b/>
-        </w:rPr>
-        <w:tab/>
-      </w:r>
-      <w:proofErr w:type="spellStart"/>
-      <w:r>
-        <w:rPr>
-          <w:rFonts w:ascii="Times New Roman" w:hAnsi="Times New Roman" w:cs="Times New Roman"/>
-          <w:i/>
-        </w:rPr>
-        <w:t>GamePhaseModel</w:t>
-      </w:r>
-      <w:proofErr w:type="spellEnd"/>
-      <w:r>
-        <w:rPr>
-          <w:rFonts w:ascii="Times New Roman" w:hAnsi="Times New Roman" w:cs="Times New Roman"/>
-          <w:i/>
-        </w:rPr>
-        <w:tab/>
-      </w:r>
     </w:p>
     <w:p>
       <w:pPr>
@@ -2660,34 +4150,58 @@
         <w:rPr>
           <w:rFonts w:ascii="Times New Roman" w:hAnsi="Times New Roman" w:cs="Times New Roman"/>
         </w:rPr>
-        <w:t>Class representing the state of the game phase</w:t>
-      </w:r>
-      <w:r>
-        <w:rPr>
-          <w:rFonts w:ascii="Times New Roman" w:hAnsi="Times New Roman" w:cs="Times New Roman"/>
-        </w:rPr>
-        <w:t xml:space="preserve">. This class is an observable and attaches </w:t>
+        <w:t xml:space="preserve">Mediator between </w:t>
       </w:r>
       <w:proofErr w:type="spellStart"/>
       <w:r>
         <w:rPr>
           <w:rFonts w:ascii="Times New Roman" w:hAnsi="Times New Roman" w:cs="Times New Roman"/>
         </w:rPr>
-        <w:t>GamePhaseController</w:t>
+        <w:t>FortificationView</w:t>
       </w:r>
       <w:proofErr w:type="spellEnd"/>
       <w:r>
         <w:rPr>
           <w:rFonts w:ascii="Times New Roman" w:hAnsi="Times New Roman" w:cs="Times New Roman"/>
         </w:rPr>
-        <w:t xml:space="preserve"> observer</w:t>
-      </w:r>
-      <w:r>
-        <w:rPr>
-          <w:rFonts w:ascii="Times New Roman" w:hAnsi="Times New Roman" w:cs="Times New Roman"/>
-        </w:rPr>
-        <w:t>, which is the game engine.</w:t>
-      </w:r>
+        <w:t xml:space="preserve"> (</w:t>
+      </w:r>
+      <w:proofErr w:type="spellStart"/>
+      <w:r>
+        <w:rPr>
+          <w:rFonts w:ascii="Times New Roman" w:hAnsi="Times New Roman" w:cs="Times New Roman"/>
+        </w:rPr>
+        <w:t>Fortification.fxml</w:t>
+      </w:r>
+      <w:proofErr w:type="spellEnd"/>
+      <w:r>
+        <w:rPr>
+          <w:rFonts w:ascii="Times New Roman" w:hAnsi="Times New Roman" w:cs="Times New Roman"/>
+        </w:rPr>
+        <w:t xml:space="preserve">) and the </w:t>
+      </w:r>
+      <w:proofErr w:type="spellStart"/>
+      <w:r>
+        <w:rPr>
+          <w:rFonts w:ascii="Times New Roman" w:hAnsi="Times New Roman" w:cs="Times New Roman"/>
+        </w:rPr>
+        <w:t>MapModel</w:t>
+      </w:r>
+      <w:proofErr w:type="spellEnd"/>
+      <w:r>
+        <w:rPr>
+          <w:rFonts w:ascii="Times New Roman" w:hAnsi="Times New Roman" w:cs="Times New Roman"/>
+        </w:rPr>
+        <w:t xml:space="preserve"> and </w:t>
+      </w:r>
+      <w:proofErr w:type="spellStart"/>
+      <w:r>
+        <w:rPr>
+          <w:rFonts w:ascii="Times New Roman" w:hAnsi="Times New Roman" w:cs="Times New Roman"/>
+        </w:rPr>
+        <w:t>PlayerModel</w:t>
+      </w:r>
+      <w:proofErr w:type="spellEnd"/>
     </w:p>
     <w:p>
       <w:pPr>
@@ -2706,72 +4220,108 @@
         <w:rPr>
           <w:rFonts w:ascii="Times New Roman" w:hAnsi="Times New Roman" w:cs="Times New Roman"/>
         </w:rPr>
-        <w:t xml:space="preserve">When the state </w:t>
-      </w:r>
-      <w:r>
-        <w:rPr>
-          <w:rFonts w:ascii="Times New Roman" w:hAnsi="Times New Roman" w:cs="Times New Roman"/>
-        </w:rPr>
-        <w:t>of this class changes</w:t>
-      </w:r>
-      <w:r>
-        <w:rPr>
-          <w:rFonts w:ascii="Times New Roman" w:hAnsi="Times New Roman" w:cs="Times New Roman"/>
-        </w:rPr>
-        <w:t xml:space="preserve"> it notify the </w:t>
+        <w:t xml:space="preserve">It is responsible for getting the occupied territory from </w:t>
       </w:r>
       <w:proofErr w:type="spellStart"/>
       <w:r>
         <w:rPr>
           <w:rFonts w:ascii="Times New Roman" w:hAnsi="Times New Roman" w:cs="Times New Roman"/>
         </w:rPr>
-        <w:t>GamePhaseController</w:t>
+        <w:t>PlayerMod</w:t>
+      </w:r>
+      <w:r>
+        <w:rPr>
+          <w:rFonts w:ascii="Times New Roman" w:hAnsi="Times New Roman" w:cs="Times New Roman"/>
+        </w:rPr>
+        <w:t>el</w:t>
       </w:r>
       <w:proofErr w:type="spellEnd"/>
       <w:r>
         <w:rPr>
           <w:rFonts w:ascii="Times New Roman" w:hAnsi="Times New Roman" w:cs="Times New Roman"/>
         </w:rPr>
-        <w:t xml:space="preserve"> to update to a new view</w:t>
-      </w:r>
-      <w:r>
-        <w:rPr>
-          <w:rFonts w:ascii="Times New Roman" w:hAnsi="Times New Roman" w:cs="Times New Roman"/>
-        </w:rPr>
-        <w:t>, such as reinforcement, attack or fortification.</w:t>
-      </w:r>
-    </w:p>
-    <w:p>
-      <w:pPr>
-        <w:spacing w:after="0"/>
-        <w:rPr>
-          <w:rFonts w:ascii="Times New Roman" w:hAnsi="Times New Roman" w:cs="Times New Roman"/>
-          <w:i/>
-        </w:rPr>
-      </w:pPr>
-      <w:r>
-        <w:rPr>
-          <w:rFonts w:ascii="Times New Roman" w:hAnsi="Times New Roman" w:cs="Times New Roman"/>
-          <w:i/>
+        <w:t xml:space="preserve"> and determines</w:t>
+      </w:r>
+      <w:r>
+        <w:rPr>
+          <w:rFonts w:ascii="Times New Roman" w:hAnsi="Times New Roman" w:cs="Times New Roman"/>
+        </w:rPr>
+        <w:t xml:space="preserve"> for each territory,</w:t>
+      </w:r>
+      <w:r>
+        <w:rPr>
+          <w:rFonts w:ascii="Times New Roman" w:hAnsi="Times New Roman" w:cs="Times New Roman"/>
+        </w:rPr>
+        <w:t xml:space="preserve"> </w:t>
+      </w:r>
+      <w:proofErr w:type="gramStart"/>
+      <w:r>
+        <w:rPr>
+          <w:rFonts w:ascii="Times New Roman" w:hAnsi="Times New Roman" w:cs="Times New Roman"/>
+        </w:rPr>
+        <w:t>all of</w:t>
+      </w:r>
+      <w:proofErr w:type="gramEnd"/>
+      <w:r>
+        <w:rPr>
+          <w:rFonts w:ascii="Times New Roman" w:hAnsi="Times New Roman" w:cs="Times New Roman"/>
+        </w:rPr>
+        <w:t xml:space="preserve"> the adjacent territories that you could fortify your arm</w:t>
+      </w:r>
+      <w:r>
+        <w:rPr>
+          <w:rFonts w:ascii="Times New Roman" w:hAnsi="Times New Roman" w:cs="Times New Roman"/>
+        </w:rPr>
+        <w:t>ies.</w:t>
+      </w:r>
+    </w:p>
+    <w:p>
+      <w:pPr>
+        <w:spacing w:after="0"/>
+        <w:ind w:left="720"/>
+        <w:rPr>
+          <w:rFonts w:ascii="Times New Roman" w:hAnsi="Times New Roman" w:cs="Times New Roman"/>
+          <w:b/>
+        </w:rPr>
+      </w:pPr>
+      <w:r>
+        <w:rPr>
+          <w:rFonts w:ascii="Times New Roman" w:hAnsi="Times New Roman" w:cs="Times New Roman"/>
+          <w:b/>
+        </w:rPr>
+        <w:t>Entity</w:t>
+      </w:r>
+      <w:r>
+        <w:rPr>
+          <w:rFonts w:ascii="Times New Roman" w:hAnsi="Times New Roman" w:cs="Times New Roman"/>
+          <w:b/>
         </w:rPr>
         <w:tab/>
       </w:r>
-      <w:r>
-        <w:rPr>
-          <w:rFonts w:ascii="Times New Roman" w:hAnsi="Times New Roman" w:cs="Times New Roman"/>
-          <w:i/>
+    </w:p>
+    <w:p>
+      <w:pPr>
+        <w:spacing w:after="0"/>
+        <w:ind w:left="720"/>
+        <w:rPr>
+          <w:rFonts w:ascii="Times New Roman" w:hAnsi="Times New Roman" w:cs="Times New Roman"/>
+          <w:i/>
+        </w:rPr>
+      </w:pPr>
+      <w:r>
+        <w:rPr>
+          <w:rFonts w:ascii="Times New Roman" w:hAnsi="Times New Roman" w:cs="Times New Roman"/>
+          <w:b/>
         </w:rPr>
         <w:tab/>
       </w:r>
-      <w:proofErr w:type="spellStart"/>
-      <w:r>
-        <w:rPr>
-          <w:rFonts w:ascii="Times New Roman" w:hAnsi="Times New Roman" w:cs="Times New Roman"/>
-          <w:i/>
-        </w:rPr>
-        <w:t>MapModel</w:t>
-      </w:r>
-      <w:proofErr w:type="spellEnd"/>
+      <w:r>
+        <w:rPr>
+          <w:rFonts w:ascii="Times New Roman" w:hAnsi="Times New Roman" w:cs="Times New Roman"/>
+          <w:i/>
+        </w:rPr>
+        <w:t>Player</w:t>
+      </w:r>
     </w:p>
     <w:p>
       <w:pPr>
@@ -2790,75 +4340,43 @@
         <w:rPr>
           <w:rFonts w:ascii="Times New Roman" w:hAnsi="Times New Roman" w:cs="Times New Roman"/>
         </w:rPr>
-        <w:t xml:space="preserve">Class </w:t>
-      </w:r>
-      <w:r>
-        <w:rPr>
-          <w:rFonts w:ascii="Times New Roman" w:hAnsi="Times New Roman" w:cs="Times New Roman"/>
-        </w:rPr>
-        <w:t>representin</w:t>
-      </w:r>
-      <w:r>
-        <w:rPr>
-          <w:rFonts w:ascii="Times New Roman" w:hAnsi="Times New Roman" w:cs="Times New Roman"/>
-        </w:rPr>
-        <w:t>g the map of the RI</w:t>
-      </w:r>
-      <w:r>
-        <w:rPr>
-          <w:rFonts w:ascii="Times New Roman" w:hAnsi="Times New Roman" w:cs="Times New Roman"/>
-        </w:rPr>
-        <w:t xml:space="preserve">SK game </w:t>
-      </w:r>
-      <w:r>
-        <w:rPr>
-          <w:rFonts w:ascii="Times New Roman" w:hAnsi="Times New Roman" w:cs="Times New Roman"/>
-        </w:rPr>
-        <w:t>after map has been validated and</w:t>
-      </w:r>
-      <w:r>
-        <w:rPr>
-          <w:rFonts w:ascii="Times New Roman" w:hAnsi="Times New Roman" w:cs="Times New Roman"/>
-        </w:rPr>
-        <w:t xml:space="preserve"> randomly</w:t>
-      </w:r>
-      <w:r>
-        <w:rPr>
-          <w:rFonts w:ascii="Times New Roman" w:hAnsi="Times New Roman" w:cs="Times New Roman"/>
-        </w:rPr>
-        <w:t xml:space="preserve"> assigned correctly to the </w:t>
-      </w:r>
-      <w:proofErr w:type="spellStart"/>
-      <w:r>
-        <w:rPr>
-          <w:rFonts w:ascii="Times New Roman" w:hAnsi="Times New Roman" w:cs="Times New Roman"/>
-        </w:rPr>
-        <w:t>the</w:t>
-      </w:r>
-      <w:proofErr w:type="spellEnd"/>
-      <w:r>
-        <w:rPr>
-          <w:rFonts w:ascii="Times New Roman" w:hAnsi="Times New Roman" w:cs="Times New Roman"/>
-        </w:rPr>
-        <w:t xml:space="preserve"> number of players</w:t>
-      </w:r>
-      <w:r>
-        <w:rPr>
-          <w:rFonts w:ascii="Times New Roman" w:hAnsi="Times New Roman" w:cs="Times New Roman"/>
-        </w:rPr>
-        <w:t xml:space="preserve"> </w:t>
-      </w:r>
-      <w:r>
-        <w:rPr>
-          <w:rFonts w:ascii="Times New Roman" w:hAnsi="Times New Roman" w:cs="Times New Roman"/>
-        </w:rPr>
-        <w:t>between</w:t>
-      </w:r>
-      <w:r>
-        <w:rPr>
-          <w:rFonts w:ascii="Times New Roman" w:hAnsi="Times New Roman" w:cs="Times New Roman"/>
-        </w:rPr>
-        <w:t xml:space="preserve"> 2 to 6.</w:t>
+        <w:t xml:space="preserve">Blueprint </w:t>
+      </w:r>
+      <w:r>
+        <w:rPr>
+          <w:rFonts w:ascii="Times New Roman" w:hAnsi="Times New Roman" w:cs="Times New Roman"/>
+        </w:rPr>
+        <w:t>to</w:t>
+      </w:r>
+      <w:r>
+        <w:rPr>
+          <w:rFonts w:ascii="Times New Roman" w:hAnsi="Times New Roman" w:cs="Times New Roman"/>
+        </w:rPr>
+        <w:t xml:space="preserve"> create a</w:t>
+      </w:r>
+      <w:r>
+        <w:rPr>
+          <w:rFonts w:ascii="Times New Roman" w:hAnsi="Times New Roman" w:cs="Times New Roman"/>
+        </w:rPr>
+        <w:t xml:space="preserve"> player</w:t>
+      </w:r>
+    </w:p>
+    <w:p>
+      <w:pPr>
+        <w:spacing w:after="0"/>
+        <w:ind w:left="720"/>
+        <w:rPr>
+          <w:rFonts w:ascii="Times New Roman" w:hAnsi="Times New Roman" w:cs="Times New Roman"/>
+          <w:i/>
+        </w:rPr>
+      </w:pPr>
+      <w:r>
+        <w:rPr>
+          <w:rFonts w:ascii="Times New Roman" w:hAnsi="Times New Roman" w:cs="Times New Roman"/>
+          <w:i/>
+        </w:rPr>
+        <w:tab/>
+        <w:t>Dice</w:t>
       </w:r>
     </w:p>
     <w:p>
@@ -2878,53 +4396,26 @@
         <w:rPr>
           <w:rFonts w:ascii="Times New Roman" w:hAnsi="Times New Roman" w:cs="Times New Roman"/>
         </w:rPr>
-        <w:t xml:space="preserve">This </w:t>
-      </w:r>
-      <w:proofErr w:type="spellStart"/>
-      <w:r>
-        <w:rPr>
-          <w:rFonts w:ascii="Times New Roman" w:hAnsi="Times New Roman" w:cs="Times New Roman"/>
-        </w:rPr>
-        <w:t>MapModel</w:t>
-      </w:r>
-      <w:proofErr w:type="spellEnd"/>
-      <w:r>
-        <w:rPr>
-          <w:rFonts w:ascii="Times New Roman" w:hAnsi="Times New Roman" w:cs="Times New Roman"/>
-        </w:rPr>
-        <w:t xml:space="preserve"> will hold the state of the map during the game play</w:t>
-      </w:r>
-      <w:r>
-        <w:rPr>
-          <w:rFonts w:ascii="Times New Roman" w:hAnsi="Times New Roman" w:cs="Times New Roman"/>
-        </w:rPr>
-        <w:t xml:space="preserve"> for reinforcement, attack and fortification</w:t>
-      </w:r>
-      <w:r>
-        <w:rPr>
-          <w:rFonts w:ascii="Times New Roman" w:hAnsi="Times New Roman" w:cs="Times New Roman"/>
-        </w:rPr>
-        <w:t>.</w:t>
-      </w:r>
-    </w:p>
-    <w:p>
-      <w:pPr>
-        <w:spacing w:after="0"/>
-        <w:ind w:left="1440"/>
-        <w:rPr>
-          <w:rFonts w:ascii="Times New Roman" w:hAnsi="Times New Roman" w:cs="Times New Roman"/>
-          <w:i/>
-        </w:rPr>
-      </w:pPr>
-      <w:proofErr w:type="spellStart"/>
-      <w:r>
-        <w:rPr>
-          <w:rFonts w:ascii="Times New Roman" w:hAnsi="Times New Roman" w:cs="Times New Roman"/>
-          <w:i/>
-        </w:rPr>
-        <w:t>PlayerModel</w:t>
-      </w:r>
-      <w:proofErr w:type="spellEnd"/>
+        <w:t>Contains operation on rolling a random number and getting maximum number of dice the attacker and defender can roll</w:t>
+      </w:r>
+    </w:p>
+    <w:p>
+      <w:pPr>
+        <w:spacing w:after="0"/>
+        <w:ind w:left="720"/>
+        <w:rPr>
+          <w:rFonts w:ascii="Times New Roman" w:hAnsi="Times New Roman" w:cs="Times New Roman"/>
+          <w:i/>
+        </w:rPr>
+      </w:pPr>
+      <w:r>
+        <w:rPr>
+          <w:rFonts w:ascii="Times New Roman" w:hAnsi="Times New Roman" w:cs="Times New Roman"/>
+          <w:i/>
+        </w:rPr>
+        <w:tab/>
+        <w:t>Continent</w:t>
+      </w:r>
     </w:p>
     <w:p>
       <w:pPr>
@@ -2943,31 +4434,8 @@
         <w:rPr>
           <w:rFonts w:ascii="Times New Roman" w:hAnsi="Times New Roman" w:cs="Times New Roman"/>
         </w:rPr>
-        <w:t>Class representing the state of the players during the game play. It’s responsible for gettin</w:t>
-      </w:r>
-      <w:r>
-        <w:rPr>
-          <w:rFonts w:ascii="Times New Roman" w:hAnsi="Times New Roman" w:cs="Times New Roman"/>
-        </w:rPr>
-        <w:t>g</w:t>
-      </w:r>
-      <w:r>
-        <w:rPr>
-          <w:rFonts w:ascii="Times New Roman" w:hAnsi="Times New Roman" w:cs="Times New Roman"/>
-        </w:rPr>
-        <w:t xml:space="preserve"> Player object of the current turn.</w:t>
-      </w:r>
-    </w:p>
-    <w:p>
-      <w:pPr>
-        <w:pStyle w:val="ListParagraph"/>
-        <w:spacing w:after="0"/>
-        <w:ind w:left="1800"/>
-        <w:rPr>
-          <w:rFonts w:ascii="Times New Roman" w:hAnsi="Times New Roman" w:cs="Times New Roman"/>
-          <w:i/>
-        </w:rPr>
-      </w:pPr>
+        <w:t xml:space="preserve">Blueprint to create a continent </w:t>
+      </w:r>
     </w:p>
     <w:p>
       <w:pPr>
@@ -2975,53 +4443,17 @@
         <w:ind w:left="720"/>
         <w:rPr>
           <w:rFonts w:ascii="Times New Roman" w:hAnsi="Times New Roman" w:cs="Times New Roman"/>
-        </w:rPr>
-      </w:pPr>
-      <w:r>
-        <w:rPr>
-          <w:rFonts w:ascii="Times New Roman" w:hAnsi="Times New Roman" w:cs="Times New Roman"/>
-          <w:b/>
-        </w:rPr>
-        <w:t>Controllers</w:t>
-      </w:r>
-      <w:r>
-        <w:rPr>
-          <w:rFonts w:ascii="Times New Roman" w:hAnsi="Times New Roman" w:cs="Times New Roman"/>
-          <w:b/>
-        </w:rPr>
-        <w:t xml:space="preserve"> </w:t>
-      </w:r>
-      <w:r>
-        <w:rPr>
-          <w:rFonts w:ascii="Times New Roman" w:hAnsi="Times New Roman" w:cs="Times New Roman"/>
-        </w:rPr>
-        <w:t>– all the controller have access to all the models</w:t>
-      </w:r>
-    </w:p>
-    <w:p>
-      <w:pPr>
-        <w:spacing w:after="0"/>
-        <w:ind w:left="720"/>
-        <w:rPr>
-          <w:rFonts w:ascii="Times New Roman" w:hAnsi="Times New Roman" w:cs="Times New Roman"/>
-          <w:i/>
-        </w:rPr>
-      </w:pPr>
-      <w:r>
-        <w:rPr>
-          <w:rFonts w:ascii="Times New Roman" w:hAnsi="Times New Roman" w:cs="Times New Roman"/>
+          <w:i/>
+        </w:rPr>
+      </w:pPr>
+      <w:r>
+        <w:rPr>
+          <w:rFonts w:ascii="Times New Roman" w:hAnsi="Times New Roman" w:cs="Times New Roman"/>
+          <w:i/>
         </w:rPr>
         <w:tab/>
-      </w:r>
-      <w:proofErr w:type="spellStart"/>
-      <w:r>
-        <w:rPr>
-          <w:rFonts w:ascii="Times New Roman" w:hAnsi="Times New Roman" w:cs="Times New Roman"/>
-          <w:i/>
-        </w:rPr>
-        <w:t>GamePhaseController</w:t>
-      </w:r>
-      <w:proofErr w:type="spellEnd"/>
+        <w:t>Country</w:t>
+      </w:r>
     </w:p>
     <w:p>
       <w:pPr>
@@ -3033,137 +4465,14 @@
         <w:spacing w:after="0"/>
         <w:rPr>
           <w:rFonts w:ascii="Times New Roman" w:hAnsi="Times New Roman" w:cs="Times New Roman"/>
-        </w:rPr>
-      </w:pPr>
-      <w:r>
-        <w:rPr>
-          <w:rFonts w:ascii="Times New Roman" w:hAnsi="Times New Roman" w:cs="Times New Roman"/>
-        </w:rPr>
-        <w:t>This is the game engine and a m</w:t>
-      </w:r>
-      <w:r>
-        <w:rPr>
-          <w:rFonts w:ascii="Times New Roman" w:hAnsi="Times New Roman" w:cs="Times New Roman"/>
-        </w:rPr>
-        <w:t>ediator</w:t>
-      </w:r>
-      <w:r>
-        <w:rPr>
-          <w:rFonts w:ascii="Times New Roman" w:hAnsi="Times New Roman" w:cs="Times New Roman"/>
-        </w:rPr>
-        <w:t xml:space="preserve"> between </w:t>
-      </w:r>
-      <w:proofErr w:type="spellStart"/>
-      <w:r>
-        <w:rPr>
-          <w:rFonts w:ascii="Times New Roman" w:hAnsi="Times New Roman" w:cs="Times New Roman"/>
-        </w:rPr>
-        <w:t>GamePhaseMo</w:t>
-      </w:r>
-      <w:r>
-        <w:rPr>
-          <w:rFonts w:ascii="Times New Roman" w:hAnsi="Times New Roman" w:cs="Times New Roman"/>
-        </w:rPr>
-        <w:t>del</w:t>
-      </w:r>
-      <w:proofErr w:type="spellEnd"/>
-      <w:r>
-        <w:rPr>
-          <w:rFonts w:ascii="Times New Roman" w:hAnsi="Times New Roman" w:cs="Times New Roman"/>
-        </w:rPr>
-        <w:t xml:space="preserve"> and </w:t>
-      </w:r>
-      <w:proofErr w:type="gramStart"/>
-      <w:r>
-        <w:rPr>
-          <w:rFonts w:ascii="Times New Roman" w:hAnsi="Times New Roman" w:cs="Times New Roman"/>
-        </w:rPr>
-        <w:t>all of</w:t>
-      </w:r>
-      <w:proofErr w:type="gramEnd"/>
-      <w:r>
-        <w:rPr>
-          <w:rFonts w:ascii="Times New Roman" w:hAnsi="Times New Roman" w:cs="Times New Roman"/>
-        </w:rPr>
-        <w:t xml:space="preserve"> the </w:t>
-      </w:r>
-      <w:r>
-        <w:rPr>
-          <w:rFonts w:ascii="Times New Roman" w:hAnsi="Times New Roman" w:cs="Times New Roman"/>
-        </w:rPr>
-        <w:t>Game phase view</w:t>
-      </w:r>
-    </w:p>
-    <w:p>
-      <w:pPr>
-        <w:pStyle w:val="ListParagraph"/>
-        <w:numPr>
-          <w:ilvl w:val="2"/>
-          <w:numId w:val="8"/>
-        </w:numPr>
-        <w:spacing w:after="0"/>
-        <w:rPr>
-          <w:rFonts w:ascii="Times New Roman" w:hAnsi="Times New Roman" w:cs="Times New Roman"/>
-        </w:rPr>
-      </w:pPr>
-      <w:r>
-        <w:rPr>
-          <w:rFonts w:ascii="Times New Roman" w:hAnsi="Times New Roman" w:cs="Times New Roman"/>
-        </w:rPr>
-        <w:t xml:space="preserve">It acts as an Observer for </w:t>
-      </w:r>
-      <w:proofErr w:type="spellStart"/>
-      <w:r>
-        <w:rPr>
-          <w:rFonts w:ascii="Times New Roman" w:hAnsi="Times New Roman" w:cs="Times New Roman"/>
-        </w:rPr>
-        <w:t>GamePhaseModel</w:t>
-      </w:r>
-      <w:proofErr w:type="spellEnd"/>
-      <w:r>
-        <w:rPr>
-          <w:rFonts w:ascii="Times New Roman" w:hAnsi="Times New Roman" w:cs="Times New Roman"/>
-        </w:rPr>
-        <w:t xml:space="preserve"> observable</w:t>
-      </w:r>
-      <w:r>
-        <w:rPr>
-          <w:rFonts w:ascii="Times New Roman" w:hAnsi="Times New Roman" w:cs="Times New Roman"/>
-        </w:rPr>
-        <w:t xml:space="preserve">. </w:t>
-      </w:r>
-    </w:p>
-    <w:p>
-      <w:pPr>
-        <w:pStyle w:val="ListParagraph"/>
-        <w:numPr>
-          <w:ilvl w:val="2"/>
-          <w:numId w:val="8"/>
-        </w:numPr>
-        <w:spacing w:after="0"/>
-        <w:rPr>
-          <w:rFonts w:ascii="Times New Roman" w:hAnsi="Times New Roman" w:cs="Times New Roman"/>
-        </w:rPr>
-      </w:pPr>
-      <w:r>
-        <w:rPr>
-          <w:rFonts w:ascii="Times New Roman" w:hAnsi="Times New Roman" w:cs="Times New Roman"/>
-        </w:rPr>
-        <w:t xml:space="preserve">Updates the view to the correct phase when the state of </w:t>
-      </w:r>
-      <w:proofErr w:type="spellStart"/>
-      <w:r>
-        <w:rPr>
-          <w:rFonts w:ascii="Times New Roman" w:hAnsi="Times New Roman" w:cs="Times New Roman"/>
-        </w:rPr>
-        <w:t>GamePhaseModel</w:t>
-      </w:r>
-      <w:proofErr w:type="spellEnd"/>
-      <w:r>
-        <w:rPr>
-          <w:rFonts w:ascii="Times New Roman" w:hAnsi="Times New Roman" w:cs="Times New Roman"/>
-        </w:rPr>
-        <w:t xml:space="preserve"> changes</w:t>
+          <w:i/>
+        </w:rPr>
+      </w:pPr>
+      <w:r>
+        <w:rPr>
+          <w:rFonts w:ascii="Times New Roman" w:hAnsi="Times New Roman" w:cs="Times New Roman"/>
+        </w:rPr>
+        <w:t>Blueprint to create a country</w:t>
       </w:r>
     </w:p>
     <w:p>
@@ -3181,30 +4490,8 @@
           <w:i/>
         </w:rPr>
         <w:tab/>
-      </w:r>
-      <w:proofErr w:type="spellStart"/>
-      <w:r>
-        <w:rPr>
-          <w:rFonts w:ascii="Times New Roman" w:hAnsi="Times New Roman" w:cs="Times New Roman"/>
-          <w:i/>
-        </w:rPr>
-        <w:t>MapEditor</w:t>
-      </w:r>
-      <w:r>
-        <w:rPr>
-          <w:rFonts w:ascii="Times New Roman" w:hAnsi="Times New Roman" w:cs="Times New Roman"/>
-          <w:i/>
-        </w:rPr>
-        <w:t>Controlle</w:t>
-      </w:r>
-      <w:r>
-        <w:rPr>
-          <w:rFonts w:ascii="Times New Roman" w:hAnsi="Times New Roman" w:cs="Times New Roman"/>
-          <w:i/>
-        </w:rPr>
-        <w:t>r</w:t>
-      </w:r>
-      <w:proofErr w:type="spellEnd"/>
+        <w:t>Card</w:t>
+      </w:r>
     </w:p>
     <w:p>
       <w:pPr>
@@ -3223,133 +4510,26 @@
         <w:rPr>
           <w:rFonts w:ascii="Times New Roman" w:hAnsi="Times New Roman" w:cs="Times New Roman"/>
         </w:rPr>
-        <w:t>Medi</w:t>
-      </w:r>
-      <w:r>
-        <w:rPr>
-          <w:rFonts w:ascii="Times New Roman" w:hAnsi="Times New Roman" w:cs="Times New Roman"/>
-        </w:rPr>
-        <w:t>ato</w:t>
-      </w:r>
-      <w:r>
-        <w:rPr>
-          <w:rFonts w:ascii="Times New Roman" w:hAnsi="Times New Roman" w:cs="Times New Roman"/>
-        </w:rPr>
-        <w:t xml:space="preserve">r </w:t>
-      </w:r>
-      <w:r>
-        <w:rPr>
-          <w:rFonts w:ascii="Times New Roman" w:hAnsi="Times New Roman" w:cs="Times New Roman"/>
-        </w:rPr>
-        <w:t xml:space="preserve">between </w:t>
-      </w:r>
-      <w:proofErr w:type="spellStart"/>
-      <w:r>
-        <w:rPr>
-          <w:rFonts w:ascii="Times New Roman" w:hAnsi="Times New Roman" w:cs="Times New Roman"/>
-        </w:rPr>
-        <w:t>MapSelectorView</w:t>
-      </w:r>
-      <w:proofErr w:type="spellEnd"/>
-      <w:r>
-        <w:rPr>
-          <w:rFonts w:ascii="Times New Roman" w:hAnsi="Times New Roman" w:cs="Times New Roman"/>
-        </w:rPr>
-        <w:t xml:space="preserve"> (</w:t>
-      </w:r>
-      <w:proofErr w:type="spellStart"/>
-      <w:r>
-        <w:rPr>
-          <w:rFonts w:ascii="Times New Roman" w:hAnsi="Times New Roman" w:cs="Times New Roman"/>
-        </w:rPr>
-        <w:t>MapSelector.fxml</w:t>
-      </w:r>
-      <w:proofErr w:type="spellEnd"/>
-      <w:r>
-        <w:rPr>
-          <w:rFonts w:ascii="Times New Roman" w:hAnsi="Times New Roman" w:cs="Times New Roman"/>
-        </w:rPr>
-        <w:t xml:space="preserve">) and </w:t>
-      </w:r>
-      <w:proofErr w:type="spellStart"/>
-      <w:r>
-        <w:rPr>
-          <w:rFonts w:ascii="Times New Roman" w:hAnsi="Times New Roman" w:cs="Times New Roman"/>
-        </w:rPr>
-        <w:t>MapModel</w:t>
-      </w:r>
-      <w:proofErr w:type="spellEnd"/>
-      <w:r>
-        <w:rPr>
-          <w:rFonts w:ascii="Times New Roman" w:hAnsi="Times New Roman" w:cs="Times New Roman"/>
-        </w:rPr>
-        <w:t xml:space="preserve"> and </w:t>
-      </w:r>
-      <w:proofErr w:type="spellStart"/>
-      <w:r>
-        <w:rPr>
-          <w:rFonts w:ascii="Times New Roman" w:hAnsi="Times New Roman" w:cs="Times New Roman"/>
-        </w:rPr>
-        <w:t>PlayerModel</w:t>
-      </w:r>
-      <w:proofErr w:type="spellEnd"/>
-      <w:r>
-        <w:rPr>
-          <w:rFonts w:ascii="Times New Roman" w:hAnsi="Times New Roman" w:cs="Times New Roman"/>
-        </w:rPr>
-        <w:t xml:space="preserve"> class.</w:t>
-      </w:r>
-    </w:p>
-    <w:p>
-      <w:pPr>
-        <w:pStyle w:val="ListParagraph"/>
-        <w:numPr>
-          <w:ilvl w:val="2"/>
-          <w:numId w:val="8"/>
-        </w:numPr>
-        <w:spacing w:after="0"/>
-        <w:rPr>
-          <w:rFonts w:ascii="Times New Roman" w:hAnsi="Times New Roman" w:cs="Times New Roman"/>
-          <w:i/>
-        </w:rPr>
-      </w:pPr>
-      <w:r>
-        <w:rPr>
-          <w:rFonts w:ascii="Times New Roman" w:hAnsi="Times New Roman" w:cs="Times New Roman"/>
-        </w:rPr>
-        <w:t>It’s res</w:t>
-      </w:r>
-      <w:r>
-        <w:rPr>
-          <w:rFonts w:ascii="Times New Roman" w:hAnsi="Times New Roman" w:cs="Times New Roman"/>
-        </w:rPr>
-        <w:t xml:space="preserve">ponsible for parsing map, validating map and determining number of players and assigning territories to the players </w:t>
-      </w:r>
-      <w:r>
-        <w:rPr>
-          <w:rFonts w:ascii="Times New Roman" w:hAnsi="Times New Roman" w:cs="Times New Roman"/>
-        </w:rPr>
-        <w:t>with the correct number of initial armies</w:t>
-      </w:r>
-    </w:p>
-    <w:p>
-      <w:pPr>
-        <w:spacing w:after="0"/>
-        <w:ind w:left="1440"/>
-        <w:rPr>
-          <w:rFonts w:ascii="Times New Roman" w:hAnsi="Times New Roman" w:cs="Times New Roman"/>
-          <w:i/>
-        </w:rPr>
-      </w:pPr>
-      <w:proofErr w:type="spellStart"/>
-      <w:r>
-        <w:rPr>
-          <w:rFonts w:ascii="Times New Roman" w:hAnsi="Times New Roman" w:cs="Times New Roman"/>
-          <w:i/>
-        </w:rPr>
-        <w:t>setUpController</w:t>
-      </w:r>
-      <w:proofErr w:type="spellEnd"/>
+        <w:t>Blueprint to create a card</w:t>
+      </w:r>
+    </w:p>
+    <w:p>
+      <w:pPr>
+        <w:spacing w:after="0"/>
+        <w:ind w:left="720"/>
+        <w:rPr>
+          <w:rFonts w:ascii="Times New Roman" w:hAnsi="Times New Roman" w:cs="Times New Roman"/>
+          <w:i/>
+        </w:rPr>
+      </w:pPr>
+      <w:r>
+        <w:rPr>
+          <w:rFonts w:ascii="Times New Roman" w:hAnsi="Times New Roman" w:cs="Times New Roman"/>
+          <w:i/>
+        </w:rPr>
+        <w:tab/>
+        <w:t>Deck</w:t>
+      </w:r>
     </w:p>
     <w:p>
       <w:pPr>
@@ -3368,117 +4548,78 @@
         <w:rPr>
           <w:rFonts w:ascii="Times New Roman" w:hAnsi="Times New Roman" w:cs="Times New Roman"/>
         </w:rPr>
-        <w:t xml:space="preserve">Mediator between </w:t>
+        <w:t>Contains operation on initializing deck of cards, shuffling cards and getting a card for a player</w:t>
+      </w:r>
+    </w:p>
+    <w:p>
+      <w:pPr>
+        <w:spacing w:after="0"/>
+        <w:rPr>
+          <w:rFonts w:ascii="Times New Roman" w:hAnsi="Times New Roman" w:cs="Times New Roman"/>
+          <w:b/>
+        </w:rPr>
+      </w:pPr>
+    </w:p>
+    <w:p>
+      <w:pPr>
+        <w:spacing w:after="0"/>
+        <w:rPr>
+          <w:rFonts w:ascii="Times New Roman" w:hAnsi="Times New Roman" w:cs="Times New Roman"/>
+          <w:b/>
+        </w:rPr>
+      </w:pPr>
+      <w:r>
+        <w:rPr>
+          <w:rFonts w:ascii="Times New Roman" w:hAnsi="Times New Roman" w:cs="Times New Roman"/>
+          <w:i/>
+        </w:rPr>
+        <w:lastRenderedPageBreak/>
+        <w:tab/>
+      </w:r>
+      <w:r>
+        <w:rPr>
+          <w:rFonts w:ascii="Times New Roman" w:hAnsi="Times New Roman" w:cs="Times New Roman"/>
+          <w:b/>
+        </w:rPr>
+        <w:t>View</w:t>
+      </w:r>
+    </w:p>
+    <w:p>
+      <w:pPr>
+        <w:spacing w:after="0"/>
+        <w:rPr>
+          <w:rFonts w:ascii="Times New Roman" w:hAnsi="Times New Roman" w:cs="Times New Roman"/>
+          <w:i/>
+        </w:rPr>
+      </w:pPr>
+      <w:r>
+        <w:rPr>
+          <w:rFonts w:ascii="Times New Roman" w:hAnsi="Times New Roman" w:cs="Times New Roman"/>
+          <w:b/>
+        </w:rPr>
+        <w:tab/>
+      </w:r>
+      <w:r>
+        <w:rPr>
+          <w:rFonts w:ascii="Times New Roman" w:hAnsi="Times New Roman" w:cs="Times New Roman"/>
+          <w:b/>
+        </w:rPr>
+        <w:tab/>
       </w:r>
       <w:proofErr w:type="spellStart"/>
       <w:r>
         <w:rPr>
           <w:rFonts w:ascii="Times New Roman" w:hAnsi="Times New Roman" w:cs="Times New Roman"/>
-        </w:rPr>
-        <w:t>setUpView</w:t>
-      </w:r>
-      <w:proofErr w:type="spellEnd"/>
-      <w:r>
-        <w:rPr>
-          <w:rFonts w:ascii="Times New Roman" w:hAnsi="Times New Roman" w:cs="Times New Roman"/>
-        </w:rPr>
-        <w:t xml:space="preserve"> (</w:t>
-      </w:r>
-      <w:proofErr w:type="spellStart"/>
-      <w:proofErr w:type="gramStart"/>
-      <w:r>
-        <w:rPr>
-          <w:rFonts w:ascii="Times New Roman" w:hAnsi="Times New Roman" w:cs="Times New Roman"/>
-        </w:rPr>
-        <w:t>setup.fxml</w:t>
-      </w:r>
-      <w:proofErr w:type="spellEnd"/>
-      <w:proofErr w:type="gramEnd"/>
-      <w:r>
-        <w:rPr>
-          <w:rFonts w:ascii="Times New Roman" w:hAnsi="Times New Roman" w:cs="Times New Roman"/>
-        </w:rPr>
-        <w:t xml:space="preserve">) and the </w:t>
-      </w:r>
-      <w:proofErr w:type="spellStart"/>
-      <w:r>
-        <w:rPr>
-          <w:rFonts w:ascii="Times New Roman" w:hAnsi="Times New Roman" w:cs="Times New Roman"/>
-        </w:rPr>
-        <w:t>PlayerModel</w:t>
-      </w:r>
-      <w:proofErr w:type="spellEnd"/>
-    </w:p>
-    <w:p>
-      <w:pPr>
-        <w:pStyle w:val="ListParagraph"/>
-        <w:numPr>
-          <w:ilvl w:val="2"/>
-          <w:numId w:val="8"/>
-        </w:numPr>
-        <w:spacing w:after="0"/>
-        <w:rPr>
-          <w:rFonts w:ascii="Times New Roman" w:hAnsi="Times New Roman" w:cs="Times New Roman"/>
-          <w:i/>
-        </w:rPr>
-      </w:pPr>
-      <w:r>
-        <w:rPr>
-          <w:rFonts w:ascii="Times New Roman" w:hAnsi="Times New Roman" w:cs="Times New Roman"/>
-        </w:rPr>
-        <w:t xml:space="preserve">It’s responsible for allowing players to assign their initial army one by one to </w:t>
-      </w:r>
-      <w:proofErr w:type="gramStart"/>
-      <w:r>
-        <w:rPr>
-          <w:rFonts w:ascii="Times New Roman" w:hAnsi="Times New Roman" w:cs="Times New Roman"/>
-        </w:rPr>
-        <w:t>the their</w:t>
-      </w:r>
-      <w:proofErr w:type="gramEnd"/>
-      <w:r>
-        <w:rPr>
-          <w:rFonts w:ascii="Times New Roman" w:hAnsi="Times New Roman" w:cs="Times New Roman"/>
-        </w:rPr>
-        <w:t xml:space="preserve"> territory following round robin fashion</w:t>
-      </w:r>
-    </w:p>
-    <w:p>
-      <w:pPr>
-        <w:spacing w:after="0"/>
-        <w:ind w:left="1440"/>
-        <w:rPr>
-          <w:rFonts w:ascii="Times New Roman" w:hAnsi="Times New Roman" w:cs="Times New Roman"/>
-          <w:i/>
-        </w:rPr>
-      </w:pPr>
-    </w:p>
-    <w:p>
-      <w:pPr>
-        <w:spacing w:after="0"/>
-        <w:ind w:left="1440"/>
-        <w:rPr>
-          <w:rFonts w:ascii="Times New Roman" w:hAnsi="Times New Roman" w:cs="Times New Roman"/>
-          <w:i/>
-        </w:rPr>
-      </w:pPr>
-    </w:p>
-    <w:p>
-      <w:pPr>
-        <w:spacing w:after="0"/>
-        <w:ind w:left="1440"/>
-        <w:rPr>
-          <w:rFonts w:ascii="Times New Roman" w:hAnsi="Times New Roman" w:cs="Times New Roman"/>
-          <w:i/>
-        </w:rPr>
-      </w:pPr>
-      <w:proofErr w:type="spellStart"/>
-      <w:r>
-        <w:rPr>
-          <w:rFonts w:ascii="Times New Roman" w:hAnsi="Times New Roman" w:cs="Times New Roman"/>
-          <w:i/>
-        </w:rPr>
-        <w:t>ReinforcementController</w:t>
+          <w:i/>
+        </w:rPr>
+        <w:t>MapSelector</w:t>
+      </w:r>
+      <w:r>
+        <w:rPr>
+          <w:rFonts w:ascii="Times New Roman" w:hAnsi="Times New Roman" w:cs="Times New Roman"/>
+          <w:i/>
+        </w:rPr>
+        <w:t>.fxml</w:t>
       </w:r>
       <w:proofErr w:type="spellEnd"/>
     </w:p>
@@ -3499,240 +4640,52 @@
         <w:rPr>
           <w:rFonts w:ascii="Times New Roman" w:hAnsi="Times New Roman" w:cs="Times New Roman"/>
         </w:rPr>
-        <w:t>Media</w:t>
-      </w:r>
-      <w:r>
-        <w:rPr>
-          <w:rFonts w:ascii="Times New Roman" w:hAnsi="Times New Roman" w:cs="Times New Roman"/>
-        </w:rPr>
-        <w:t>t</w:t>
-      </w:r>
-      <w:r>
-        <w:rPr>
-          <w:rFonts w:ascii="Times New Roman" w:hAnsi="Times New Roman" w:cs="Times New Roman"/>
-        </w:rPr>
-        <w:t xml:space="preserve">or </w:t>
-      </w:r>
-      <w:r>
-        <w:rPr>
-          <w:rFonts w:ascii="Times New Roman" w:hAnsi="Times New Roman" w:cs="Times New Roman"/>
-        </w:rPr>
-        <w:t xml:space="preserve">between </w:t>
+        <w:t xml:space="preserve">View for controlling UI during </w:t>
       </w:r>
       <w:proofErr w:type="spellStart"/>
       <w:r>
         <w:rPr>
           <w:rFonts w:ascii="Times New Roman" w:hAnsi="Times New Roman" w:cs="Times New Roman"/>
         </w:rPr>
-        <w:t>ReinforcementView</w:t>
+        <w:t>MapSelection</w:t>
       </w:r>
       <w:proofErr w:type="spellEnd"/>
       <w:r>
         <w:rPr>
           <w:rFonts w:ascii="Times New Roman" w:hAnsi="Times New Roman" w:cs="Times New Roman"/>
         </w:rPr>
-        <w:t xml:space="preserve"> (</w:t>
+        <w:t xml:space="preserve"> phase</w:t>
+      </w:r>
+    </w:p>
+    <w:p>
+      <w:pPr>
+        <w:spacing w:after="0"/>
+        <w:rPr>
+          <w:rFonts w:ascii="Times New Roman" w:hAnsi="Times New Roman" w:cs="Times New Roman"/>
+          <w:i/>
+        </w:rPr>
+      </w:pPr>
+      <w:r>
+        <w:rPr>
+          <w:rFonts w:ascii="Times New Roman" w:hAnsi="Times New Roman" w:cs="Times New Roman"/>
+          <w:i/>
+        </w:rPr>
+        <w:tab/>
+      </w:r>
+      <w:r>
+        <w:rPr>
+          <w:rFonts w:ascii="Times New Roman" w:hAnsi="Times New Roman" w:cs="Times New Roman"/>
+          <w:i/>
+        </w:rPr>
+        <w:tab/>
       </w:r>
       <w:proofErr w:type="spellStart"/>
       <w:r>
         <w:rPr>
           <w:rFonts w:ascii="Times New Roman" w:hAnsi="Times New Roman" w:cs="Times New Roman"/>
+          <w:i/>
         </w:rPr>
         <w:t>Reinforcement.fxml</w:t>
-      </w:r>
-      <w:proofErr w:type="spellEnd"/>
-      <w:r>
-        <w:rPr>
-          <w:rFonts w:ascii="Times New Roman" w:hAnsi="Times New Roman" w:cs="Times New Roman"/>
-        </w:rPr>
-        <w:t xml:space="preserve">) and </w:t>
-      </w:r>
-      <w:proofErr w:type="spellStart"/>
-      <w:r>
-        <w:rPr>
-          <w:rFonts w:ascii="Times New Roman" w:hAnsi="Times New Roman" w:cs="Times New Roman"/>
-        </w:rPr>
-        <w:t>MapModel</w:t>
-      </w:r>
-      <w:proofErr w:type="spellEnd"/>
-      <w:r>
-        <w:rPr>
-          <w:rFonts w:ascii="Times New Roman" w:hAnsi="Times New Roman" w:cs="Times New Roman"/>
-        </w:rPr>
-        <w:t xml:space="preserve"> and </w:t>
-      </w:r>
-      <w:proofErr w:type="spellStart"/>
-      <w:r>
-        <w:rPr>
-          <w:rFonts w:ascii="Times New Roman" w:hAnsi="Times New Roman" w:cs="Times New Roman"/>
-        </w:rPr>
-        <w:t>PlayerModel</w:t>
-      </w:r>
-      <w:proofErr w:type="spellEnd"/>
-      <w:r>
-        <w:rPr>
-          <w:rFonts w:ascii="Times New Roman" w:hAnsi="Times New Roman" w:cs="Times New Roman"/>
-        </w:rPr>
-        <w:t xml:space="preserve"> class. </w:t>
-      </w:r>
-    </w:p>
-    <w:p>
-      <w:pPr>
-        <w:pStyle w:val="ListParagraph"/>
-        <w:numPr>
-          <w:ilvl w:val="2"/>
-          <w:numId w:val="8"/>
-        </w:numPr>
-        <w:spacing w:after="0"/>
-        <w:rPr>
-          <w:rFonts w:ascii="Times New Roman" w:hAnsi="Times New Roman" w:cs="Times New Roman"/>
-          <w:i/>
-        </w:rPr>
-      </w:pPr>
-      <w:r>
-        <w:rPr>
-          <w:rFonts w:ascii="Times New Roman" w:hAnsi="Times New Roman" w:cs="Times New Roman"/>
-        </w:rPr>
-        <w:lastRenderedPageBreak/>
-        <w:t>It is responsible</w:t>
-      </w:r>
-      <w:r>
-        <w:rPr>
-          <w:rFonts w:ascii="Times New Roman" w:hAnsi="Times New Roman" w:cs="Times New Roman"/>
-        </w:rPr>
-        <w:t xml:space="preserve"> for getting</w:t>
-      </w:r>
-      <w:r>
-        <w:rPr>
-          <w:rFonts w:ascii="Times New Roman" w:hAnsi="Times New Roman" w:cs="Times New Roman"/>
-        </w:rPr>
-        <w:t xml:space="preserve"> </w:t>
-      </w:r>
-      <w:r>
-        <w:rPr>
-          <w:rFonts w:ascii="Times New Roman" w:hAnsi="Times New Roman" w:cs="Times New Roman"/>
-        </w:rPr>
-        <w:t xml:space="preserve">the Player object of the current turn from </w:t>
-      </w:r>
-      <w:proofErr w:type="spellStart"/>
-      <w:r>
-        <w:rPr>
-          <w:rFonts w:ascii="Times New Roman" w:hAnsi="Times New Roman" w:cs="Times New Roman"/>
-        </w:rPr>
-        <w:t>PlayerModel</w:t>
-      </w:r>
-      <w:proofErr w:type="spellEnd"/>
-      <w:r>
-        <w:rPr>
-          <w:rFonts w:ascii="Times New Roman" w:hAnsi="Times New Roman" w:cs="Times New Roman"/>
-        </w:rPr>
-        <w:t xml:space="preserve"> </w:t>
-      </w:r>
-    </w:p>
-    <w:p>
-      <w:pPr>
-        <w:pStyle w:val="ListParagraph"/>
-        <w:numPr>
-          <w:ilvl w:val="2"/>
-          <w:numId w:val="8"/>
-        </w:numPr>
-        <w:spacing w:after="0"/>
-        <w:rPr>
-          <w:rFonts w:ascii="Times New Roman" w:hAnsi="Times New Roman" w:cs="Times New Roman"/>
-          <w:i/>
-        </w:rPr>
-      </w:pPr>
-      <w:r>
-        <w:rPr>
-          <w:rFonts w:ascii="Times New Roman" w:hAnsi="Times New Roman" w:cs="Times New Roman"/>
-        </w:rPr>
-        <w:t>It then</w:t>
-      </w:r>
-      <w:r>
-        <w:rPr>
-          <w:rFonts w:ascii="Times New Roman" w:hAnsi="Times New Roman" w:cs="Times New Roman"/>
-        </w:rPr>
-        <w:t xml:space="preserve"> calculates the correct number reinforcemen</w:t>
-      </w:r>
-      <w:r>
-        <w:rPr>
-          <w:rFonts w:ascii="Times New Roman" w:hAnsi="Times New Roman" w:cs="Times New Roman"/>
-        </w:rPr>
-        <w:t>t from continent control, number of occupied territory and traded cards</w:t>
-      </w:r>
-      <w:r>
-        <w:rPr>
-          <w:rFonts w:ascii="Times New Roman" w:hAnsi="Times New Roman" w:cs="Times New Roman"/>
-        </w:rPr>
-        <w:t xml:space="preserve"> </w:t>
-      </w:r>
-      <w:r>
-        <w:rPr>
-          <w:rFonts w:ascii="Times New Roman" w:hAnsi="Times New Roman" w:cs="Times New Roman"/>
-        </w:rPr>
-        <w:t>based on information given in the Player object.</w:t>
-      </w:r>
-    </w:p>
-    <w:p>
-      <w:pPr>
-        <w:pStyle w:val="ListParagraph"/>
-        <w:numPr>
-          <w:ilvl w:val="2"/>
-          <w:numId w:val="8"/>
-        </w:numPr>
-        <w:spacing w:after="0"/>
-        <w:rPr>
-          <w:rFonts w:ascii="Times New Roman" w:hAnsi="Times New Roman" w:cs="Times New Roman"/>
-          <w:i/>
-        </w:rPr>
-      </w:pPr>
-      <w:r>
-        <w:rPr>
-          <w:rFonts w:ascii="Times New Roman" w:hAnsi="Times New Roman" w:cs="Times New Roman"/>
-        </w:rPr>
-        <w:t xml:space="preserve">It is also responsible for handling user inputs of assigning armies, which </w:t>
-      </w:r>
-      <w:r>
-        <w:rPr>
-          <w:rFonts w:ascii="Times New Roman" w:hAnsi="Times New Roman" w:cs="Times New Roman"/>
-        </w:rPr>
-        <w:t>is stored into the</w:t>
-      </w:r>
-      <w:r>
-        <w:rPr>
-          <w:rFonts w:ascii="Times New Roman" w:hAnsi="Times New Roman" w:cs="Times New Roman"/>
-        </w:rPr>
-        <w:t xml:space="preserve"> model and updates the view to show</w:t>
-      </w:r>
-      <w:r>
-        <w:rPr>
-          <w:rFonts w:ascii="Times New Roman" w:hAnsi="Times New Roman" w:cs="Times New Roman"/>
-        </w:rPr>
-        <w:t xml:space="preserve"> the </w:t>
-      </w:r>
-      <w:r>
-        <w:rPr>
-          <w:rFonts w:ascii="Times New Roman" w:hAnsi="Times New Roman" w:cs="Times New Roman"/>
-        </w:rPr>
-        <w:t>change in the state.</w:t>
-      </w:r>
-    </w:p>
-    <w:p>
-      <w:pPr>
-        <w:spacing w:after="0"/>
-        <w:ind w:left="720" w:firstLine="720"/>
-        <w:rPr>
-          <w:rFonts w:ascii="Times New Roman" w:hAnsi="Times New Roman" w:cs="Times New Roman"/>
-          <w:i/>
-        </w:rPr>
-      </w:pPr>
-      <w:proofErr w:type="spellStart"/>
-      <w:r>
-        <w:rPr>
-          <w:rFonts w:ascii="Times New Roman" w:hAnsi="Times New Roman" w:cs="Times New Roman"/>
-          <w:i/>
-        </w:rPr>
-        <w:t>AttackController</w:t>
       </w:r>
       <w:proofErr w:type="spellEnd"/>
     </w:p>
@@ -3753,101 +4706,38 @@
         <w:rPr>
           <w:rFonts w:ascii="Times New Roman" w:hAnsi="Times New Roman" w:cs="Times New Roman"/>
         </w:rPr>
-        <w:t xml:space="preserve">Mediator between </w:t>
+        <w:t>View for controlling UI during reinforcement phase</w:t>
+      </w:r>
+    </w:p>
+    <w:p>
+      <w:pPr>
+        <w:spacing w:after="0"/>
+        <w:rPr>
+          <w:rFonts w:ascii="Times New Roman" w:hAnsi="Times New Roman" w:cs="Times New Roman"/>
+          <w:i/>
+        </w:rPr>
+      </w:pPr>
+      <w:r>
+        <w:rPr>
+          <w:rFonts w:ascii="Times New Roman" w:hAnsi="Times New Roman" w:cs="Times New Roman"/>
+          <w:i/>
+        </w:rPr>
+        <w:tab/>
+      </w:r>
+      <w:r>
+        <w:rPr>
+          <w:rFonts w:ascii="Times New Roman" w:hAnsi="Times New Roman" w:cs="Times New Roman"/>
+          <w:i/>
+        </w:rPr>
+        <w:tab/>
       </w:r>
       <w:proofErr w:type="spellStart"/>
       <w:r>
         <w:rPr>
           <w:rFonts w:ascii="Times New Roman" w:hAnsi="Times New Roman" w:cs="Times New Roman"/>
-        </w:rPr>
-        <w:t>AttackView</w:t>
-      </w:r>
-      <w:proofErr w:type="spellEnd"/>
-      <w:r>
-        <w:rPr>
-          <w:rFonts w:ascii="Times New Roman" w:hAnsi="Times New Roman" w:cs="Times New Roman"/>
-        </w:rPr>
-        <w:t xml:space="preserve"> (</w:t>
-      </w:r>
-      <w:proofErr w:type="spellStart"/>
-      <w:r>
-        <w:rPr>
-          <w:rFonts w:ascii="Times New Roman" w:hAnsi="Times New Roman" w:cs="Times New Roman"/>
+          <w:i/>
         </w:rPr>
         <w:t>Attack.fxml</w:t>
-      </w:r>
-      <w:proofErr w:type="spellEnd"/>
-      <w:r>
-        <w:rPr>
-          <w:rFonts w:ascii="Times New Roman" w:hAnsi="Times New Roman" w:cs="Times New Roman"/>
-        </w:rPr>
-        <w:t xml:space="preserve">) and the </w:t>
-      </w:r>
-      <w:proofErr w:type="spellStart"/>
-      <w:r>
-        <w:rPr>
-          <w:rFonts w:ascii="Times New Roman" w:hAnsi="Times New Roman" w:cs="Times New Roman"/>
-        </w:rPr>
-        <w:t>MapModel</w:t>
-      </w:r>
-      <w:proofErr w:type="spellEnd"/>
-      <w:r>
-        <w:rPr>
-          <w:rFonts w:ascii="Times New Roman" w:hAnsi="Times New Roman" w:cs="Times New Roman"/>
-        </w:rPr>
-        <w:t xml:space="preserve"> and </w:t>
-      </w:r>
-      <w:proofErr w:type="spellStart"/>
-      <w:r>
-        <w:rPr>
-          <w:rFonts w:ascii="Times New Roman" w:hAnsi="Times New Roman" w:cs="Times New Roman"/>
-        </w:rPr>
-        <w:t>PlayerModel</w:t>
-      </w:r>
-      <w:proofErr w:type="spellEnd"/>
-      <w:r>
-        <w:rPr>
-          <w:rFonts w:ascii="Times New Roman" w:hAnsi="Times New Roman" w:cs="Times New Roman"/>
-        </w:rPr>
-        <w:t xml:space="preserve"> class.</w:t>
-      </w:r>
-    </w:p>
-    <w:p>
-      <w:pPr>
-        <w:pStyle w:val="ListParagraph"/>
-        <w:numPr>
-          <w:ilvl w:val="2"/>
-          <w:numId w:val="8"/>
-        </w:numPr>
-        <w:spacing w:after="0"/>
-        <w:rPr>
-          <w:rFonts w:ascii="Times New Roman" w:hAnsi="Times New Roman" w:cs="Times New Roman"/>
-          <w:i/>
-        </w:rPr>
-      </w:pPr>
-      <w:r>
-        <w:rPr>
-          <w:rFonts w:ascii="Times New Roman" w:hAnsi="Times New Roman" w:cs="Times New Roman"/>
-        </w:rPr>
-        <w:t>Currently this class is placeholder class for build 2</w:t>
-      </w:r>
-    </w:p>
-    <w:p>
-      <w:pPr>
-        <w:spacing w:after="0"/>
-        <w:ind w:left="1440"/>
-        <w:rPr>
-          <w:rFonts w:ascii="Times New Roman" w:hAnsi="Times New Roman" w:cs="Times New Roman"/>
-          <w:i/>
-        </w:rPr>
-      </w:pPr>
-      <w:proofErr w:type="spellStart"/>
-      <w:r>
-        <w:rPr>
-          <w:rFonts w:ascii="Times New Roman" w:hAnsi="Times New Roman" w:cs="Times New Roman"/>
-          <w:i/>
-        </w:rPr>
-        <w:t>FortificationController</w:t>
       </w:r>
       <w:proofErr w:type="spellEnd"/>
     </w:p>
@@ -3868,178 +4758,40 @@
         <w:rPr>
           <w:rFonts w:ascii="Times New Roman" w:hAnsi="Times New Roman" w:cs="Times New Roman"/>
         </w:rPr>
-        <w:t xml:space="preserve">Mediator between </w:t>
+        <w:t>View for controlling UI during attack phase</w:t>
+      </w:r>
+    </w:p>
+    <w:p>
+      <w:pPr>
+        <w:spacing w:after="0"/>
+        <w:rPr>
+          <w:rFonts w:ascii="Times New Roman" w:hAnsi="Times New Roman" w:cs="Times New Roman"/>
+          <w:i/>
+        </w:rPr>
+      </w:pPr>
+      <w:r>
+        <w:rPr>
+          <w:rFonts w:ascii="Times New Roman" w:hAnsi="Times New Roman" w:cs="Times New Roman"/>
+          <w:i/>
+        </w:rPr>
+        <w:tab/>
+      </w:r>
+      <w:r>
+        <w:rPr>
+          <w:rFonts w:ascii="Times New Roman" w:hAnsi="Times New Roman" w:cs="Times New Roman"/>
+          <w:i/>
+        </w:rPr>
+        <w:tab/>
       </w:r>
       <w:proofErr w:type="spellStart"/>
       <w:r>
         <w:rPr>
           <w:rFonts w:ascii="Times New Roman" w:hAnsi="Times New Roman" w:cs="Times New Roman"/>
-        </w:rPr>
-        <w:t>FortificationView</w:t>
+          <w:i/>
+        </w:rPr>
+        <w:t>Fortification.fxml</w:t>
       </w:r>
       <w:proofErr w:type="spellEnd"/>
-      <w:r>
-        <w:rPr>
-          <w:rFonts w:ascii="Times New Roman" w:hAnsi="Times New Roman" w:cs="Times New Roman"/>
-        </w:rPr>
-        <w:t xml:space="preserve"> (</w:t>
-      </w:r>
-      <w:proofErr w:type="spellStart"/>
-      <w:r>
-        <w:rPr>
-          <w:rFonts w:ascii="Times New Roman" w:hAnsi="Times New Roman" w:cs="Times New Roman"/>
-        </w:rPr>
-        <w:t>Fortification.fxml</w:t>
-      </w:r>
-      <w:proofErr w:type="spellEnd"/>
-      <w:r>
-        <w:rPr>
-          <w:rFonts w:ascii="Times New Roman" w:hAnsi="Times New Roman" w:cs="Times New Roman"/>
-        </w:rPr>
-        <w:t xml:space="preserve">) and the </w:t>
-      </w:r>
-      <w:proofErr w:type="spellStart"/>
-      <w:r>
-        <w:rPr>
-          <w:rFonts w:ascii="Times New Roman" w:hAnsi="Times New Roman" w:cs="Times New Roman"/>
-        </w:rPr>
-        <w:t>MapModel</w:t>
-      </w:r>
-      <w:proofErr w:type="spellEnd"/>
-      <w:r>
-        <w:rPr>
-          <w:rFonts w:ascii="Times New Roman" w:hAnsi="Times New Roman" w:cs="Times New Roman"/>
-        </w:rPr>
-        <w:t xml:space="preserve"> and </w:t>
-      </w:r>
-      <w:proofErr w:type="spellStart"/>
-      <w:r>
-        <w:rPr>
-          <w:rFonts w:ascii="Times New Roman" w:hAnsi="Times New Roman" w:cs="Times New Roman"/>
-        </w:rPr>
-        <w:t>PlayerModel</w:t>
-      </w:r>
-      <w:proofErr w:type="spellEnd"/>
-    </w:p>
-    <w:p>
-      <w:pPr>
-        <w:pStyle w:val="ListParagraph"/>
-        <w:numPr>
-          <w:ilvl w:val="2"/>
-          <w:numId w:val="8"/>
-        </w:numPr>
-        <w:spacing w:after="0"/>
-        <w:rPr>
-          <w:rFonts w:ascii="Times New Roman" w:hAnsi="Times New Roman" w:cs="Times New Roman"/>
-          <w:i/>
-        </w:rPr>
-      </w:pPr>
-      <w:r>
-        <w:rPr>
-          <w:rFonts w:ascii="Times New Roman" w:hAnsi="Times New Roman" w:cs="Times New Roman"/>
-        </w:rPr>
-        <w:t xml:space="preserve">It is responsible for getting the occupied territory from </w:t>
-      </w:r>
-      <w:proofErr w:type="spellStart"/>
-      <w:r>
-        <w:rPr>
-          <w:rFonts w:ascii="Times New Roman" w:hAnsi="Times New Roman" w:cs="Times New Roman"/>
-        </w:rPr>
-        <w:t>PlayerMod</w:t>
-      </w:r>
-      <w:r>
-        <w:rPr>
-          <w:rFonts w:ascii="Times New Roman" w:hAnsi="Times New Roman" w:cs="Times New Roman"/>
-        </w:rPr>
-        <w:t>el</w:t>
-      </w:r>
-      <w:proofErr w:type="spellEnd"/>
-      <w:r>
-        <w:rPr>
-          <w:rFonts w:ascii="Times New Roman" w:hAnsi="Times New Roman" w:cs="Times New Roman"/>
-        </w:rPr>
-        <w:t xml:space="preserve"> and determines</w:t>
-      </w:r>
-      <w:r>
-        <w:rPr>
-          <w:rFonts w:ascii="Times New Roman" w:hAnsi="Times New Roman" w:cs="Times New Roman"/>
-        </w:rPr>
-        <w:t xml:space="preserve"> for each territory,</w:t>
-      </w:r>
-      <w:r>
-        <w:rPr>
-          <w:rFonts w:ascii="Times New Roman" w:hAnsi="Times New Roman" w:cs="Times New Roman"/>
-        </w:rPr>
-        <w:t xml:space="preserve"> </w:t>
-      </w:r>
-      <w:proofErr w:type="gramStart"/>
-      <w:r>
-        <w:rPr>
-          <w:rFonts w:ascii="Times New Roman" w:hAnsi="Times New Roman" w:cs="Times New Roman"/>
-        </w:rPr>
-        <w:t>all of</w:t>
-      </w:r>
-      <w:proofErr w:type="gramEnd"/>
-      <w:r>
-        <w:rPr>
-          <w:rFonts w:ascii="Times New Roman" w:hAnsi="Times New Roman" w:cs="Times New Roman"/>
-        </w:rPr>
-        <w:t xml:space="preserve"> the adjacent territories that you could fortify your arm</w:t>
-      </w:r>
-      <w:r>
-        <w:rPr>
-          <w:rFonts w:ascii="Times New Roman" w:hAnsi="Times New Roman" w:cs="Times New Roman"/>
-        </w:rPr>
-        <w:t>ies.</w:t>
-      </w:r>
-    </w:p>
-    <w:p>
-      <w:pPr>
-        <w:spacing w:after="0"/>
-        <w:ind w:left="720"/>
-        <w:rPr>
-          <w:rFonts w:ascii="Times New Roman" w:hAnsi="Times New Roman" w:cs="Times New Roman"/>
-          <w:b/>
-        </w:rPr>
-      </w:pPr>
-      <w:r>
-        <w:rPr>
-          <w:rFonts w:ascii="Times New Roman" w:hAnsi="Times New Roman" w:cs="Times New Roman"/>
-          <w:b/>
-        </w:rPr>
-        <w:t>Entity</w:t>
-      </w:r>
-      <w:r>
-        <w:rPr>
-          <w:rFonts w:ascii="Times New Roman" w:hAnsi="Times New Roman" w:cs="Times New Roman"/>
-          <w:b/>
-        </w:rPr>
-        <w:tab/>
-      </w:r>
-    </w:p>
-    <w:p>
-      <w:pPr>
-        <w:spacing w:after="0"/>
-        <w:ind w:left="720"/>
-        <w:rPr>
-          <w:rFonts w:ascii="Times New Roman" w:hAnsi="Times New Roman" w:cs="Times New Roman"/>
-          <w:i/>
-        </w:rPr>
-      </w:pPr>
-      <w:r>
-        <w:rPr>
-          <w:rFonts w:ascii="Times New Roman" w:hAnsi="Times New Roman" w:cs="Times New Roman"/>
-          <w:b/>
-        </w:rPr>
-        <w:tab/>
-      </w:r>
-      <w:r>
-        <w:rPr>
-          <w:rFonts w:ascii="Times New Roman" w:hAnsi="Times New Roman" w:cs="Times New Roman"/>
-          <w:i/>
-        </w:rPr>
-        <w:t>Player</w:t>
-      </w:r>
     </w:p>
     <w:p>
       <w:pPr>
@@ -4058,31 +4810,26 @@
         <w:rPr>
           <w:rFonts w:ascii="Times New Roman" w:hAnsi="Times New Roman" w:cs="Times New Roman"/>
         </w:rPr>
-        <w:t xml:space="preserve">Blueprint </w:t>
-      </w:r>
-      <w:r>
-        <w:rPr>
-          <w:rFonts w:ascii="Times New Roman" w:hAnsi="Times New Roman" w:cs="Times New Roman"/>
-        </w:rPr>
-        <w:t>to</w:t>
-      </w:r>
-      <w:r>
-        <w:rPr>
-          <w:rFonts w:ascii="Times New Roman" w:hAnsi="Times New Roman" w:cs="Times New Roman"/>
-        </w:rPr>
-        <w:t xml:space="preserve"> create a</w:t>
-      </w:r>
-      <w:r>
-        <w:rPr>
-          <w:rFonts w:ascii="Times New Roman" w:hAnsi="Times New Roman" w:cs="Times New Roman"/>
-        </w:rPr>
-        <w:t xml:space="preserve"> player</w:t>
-      </w:r>
-    </w:p>
-    <w:p>
-      <w:pPr>
-        <w:spacing w:after="0"/>
-        <w:ind w:left="720"/>
+        <w:t xml:space="preserve">View for controlling UI </w:t>
+      </w:r>
+      <w:proofErr w:type="gramStart"/>
+      <w:r>
+        <w:rPr>
+          <w:rFonts w:ascii="Times New Roman" w:hAnsi="Times New Roman" w:cs="Times New Roman"/>
+        </w:rPr>
+        <w:t>during  fortification</w:t>
+      </w:r>
+      <w:proofErr w:type="gramEnd"/>
+      <w:r>
+        <w:rPr>
+          <w:rFonts w:ascii="Times New Roman" w:hAnsi="Times New Roman" w:cs="Times New Roman"/>
+        </w:rPr>
+        <w:t xml:space="preserve"> phase</w:t>
+      </w:r>
+    </w:p>
+    <w:p>
+      <w:pPr>
+        <w:spacing w:after="0"/>
         <w:rPr>
           <w:rFonts w:ascii="Times New Roman" w:hAnsi="Times New Roman" w:cs="Times New Roman"/>
           <w:i/>
@@ -4094,8 +4841,78 @@
           <w:i/>
         </w:rPr>
         <w:tab/>
-        <w:t>Dice</w:t>
-      </w:r>
+      </w:r>
+      <w:r>
+        <w:rPr>
+          <w:rFonts w:ascii="Times New Roman" w:hAnsi="Times New Roman" w:cs="Times New Roman"/>
+          <w:i/>
+        </w:rPr>
+        <w:tab/>
+      </w:r>
+    </w:p>
+    <w:p>
+      <w:pPr>
+        <w:spacing w:after="0"/>
+        <w:rPr>
+          <w:rFonts w:ascii="Times New Roman" w:hAnsi="Times New Roman" w:cs="Times New Roman"/>
+          <w:i/>
+        </w:rPr>
+      </w:pPr>
+      <w:r>
+        <w:rPr>
+          <w:rFonts w:ascii="Times New Roman" w:hAnsi="Times New Roman" w:cs="Times New Roman"/>
+          <w:i/>
+        </w:rPr>
+        <w:tab/>
+      </w:r>
+    </w:p>
+    <w:p>
+      <w:pPr>
+        <w:spacing w:after="0"/>
+        <w:rPr>
+          <w:rFonts w:ascii="Times New Roman" w:hAnsi="Times New Roman" w:cs="Times New Roman"/>
+          <w:b/>
+        </w:rPr>
+      </w:pPr>
+      <w:r>
+        <w:rPr>
+          <w:rFonts w:ascii="Times New Roman" w:hAnsi="Times New Roman" w:cs="Times New Roman"/>
+          <w:b/>
+        </w:rPr>
+        <w:t>Utility</w:t>
+      </w:r>
+    </w:p>
+    <w:p>
+      <w:pPr>
+        <w:spacing w:after="0"/>
+        <w:rPr>
+          <w:rFonts w:ascii="Times New Roman" w:hAnsi="Times New Roman" w:cs="Times New Roman"/>
+          <w:i/>
+        </w:rPr>
+      </w:pPr>
+      <w:r>
+        <w:rPr>
+          <w:rFonts w:ascii="Times New Roman" w:hAnsi="Times New Roman" w:cs="Times New Roman"/>
+          <w:b/>
+        </w:rPr>
+        <w:tab/>
+      </w:r>
+      <w:r>
+        <w:rPr>
+          <w:rFonts w:ascii="Times New Roman" w:hAnsi="Times New Roman" w:cs="Times New Roman"/>
+          <w:b/>
+        </w:rPr>
+        <w:tab/>
+      </w:r>
+      <w:proofErr w:type="spellStart"/>
+      <w:r>
+        <w:rPr>
+          <w:rFonts w:ascii="Times New Roman" w:hAnsi="Times New Roman" w:cs="Times New Roman"/>
+          <w:i/>
+        </w:rPr>
+        <w:t>FileParser</w:t>
+      </w:r>
+      <w:proofErr w:type="spellEnd"/>
     </w:p>
     <w:p>
       <w:pPr>
@@ -4114,540 +4931,6 @@
         <w:rPr>
           <w:rFonts w:ascii="Times New Roman" w:hAnsi="Times New Roman" w:cs="Times New Roman"/>
         </w:rPr>
-        <w:t>Contains operation on rolling a random number and getting maximum number of dice the attacker and defender can roll</w:t>
-      </w:r>
-    </w:p>
-    <w:p>
-      <w:pPr>
-        <w:spacing w:after="0"/>
-        <w:ind w:left="720"/>
-        <w:rPr>
-          <w:rFonts w:ascii="Times New Roman" w:hAnsi="Times New Roman" w:cs="Times New Roman"/>
-          <w:i/>
-        </w:rPr>
-      </w:pPr>
-      <w:r>
-        <w:rPr>
-          <w:rFonts w:ascii="Times New Roman" w:hAnsi="Times New Roman" w:cs="Times New Roman"/>
-          <w:i/>
-        </w:rPr>
-        <w:tab/>
-        <w:t>Continent</w:t>
-      </w:r>
-    </w:p>
-    <w:p>
-      <w:pPr>
-        <w:pStyle w:val="ListParagraph"/>
-        <w:numPr>
-          <w:ilvl w:val="1"/>
-          <w:numId w:val="8"/>
-        </w:numPr>
-        <w:spacing w:after="0"/>
-        <w:rPr>
-          <w:rFonts w:ascii="Times New Roman" w:hAnsi="Times New Roman" w:cs="Times New Roman"/>
-          <w:i/>
-        </w:rPr>
-      </w:pPr>
-      <w:r>
-        <w:rPr>
-          <w:rFonts w:ascii="Times New Roman" w:hAnsi="Times New Roman" w:cs="Times New Roman"/>
-        </w:rPr>
-        <w:t xml:space="preserve">Blueprint to create a continent </w:t>
-      </w:r>
-    </w:p>
-    <w:p>
-      <w:pPr>
-        <w:spacing w:after="0"/>
-        <w:ind w:left="720"/>
-        <w:rPr>
-          <w:rFonts w:ascii="Times New Roman" w:hAnsi="Times New Roman" w:cs="Times New Roman"/>
-          <w:i/>
-        </w:rPr>
-      </w:pPr>
-      <w:r>
-        <w:rPr>
-          <w:rFonts w:ascii="Times New Roman" w:hAnsi="Times New Roman" w:cs="Times New Roman"/>
-          <w:i/>
-        </w:rPr>
-        <w:tab/>
-        <w:t>Country</w:t>
-      </w:r>
-    </w:p>
-    <w:p>
-      <w:pPr>
-        <w:pStyle w:val="ListParagraph"/>
-        <w:numPr>
-          <w:ilvl w:val="1"/>
-          <w:numId w:val="8"/>
-        </w:numPr>
-        <w:spacing w:after="0"/>
-        <w:rPr>
-          <w:rFonts w:ascii="Times New Roman" w:hAnsi="Times New Roman" w:cs="Times New Roman"/>
-          <w:i/>
-        </w:rPr>
-      </w:pPr>
-      <w:r>
-        <w:rPr>
-          <w:rFonts w:ascii="Times New Roman" w:hAnsi="Times New Roman" w:cs="Times New Roman"/>
-        </w:rPr>
-        <w:t>Blueprint to create a country</w:t>
-      </w:r>
-    </w:p>
-    <w:p>
-      <w:pPr>
-        <w:spacing w:after="0"/>
-        <w:ind w:left="720"/>
-        <w:rPr>
-          <w:rFonts w:ascii="Times New Roman" w:hAnsi="Times New Roman" w:cs="Times New Roman"/>
-          <w:i/>
-        </w:rPr>
-      </w:pPr>
-      <w:r>
-        <w:rPr>
-          <w:rFonts w:ascii="Times New Roman" w:hAnsi="Times New Roman" w:cs="Times New Roman"/>
-          <w:i/>
-        </w:rPr>
-        <w:tab/>
-        <w:t>Card</w:t>
-      </w:r>
-    </w:p>
-    <w:p>
-      <w:pPr>
-        <w:pStyle w:val="ListParagraph"/>
-        <w:numPr>
-          <w:ilvl w:val="1"/>
-          <w:numId w:val="8"/>
-        </w:numPr>
-        <w:spacing w:after="0"/>
-        <w:rPr>
-          <w:rFonts w:ascii="Times New Roman" w:hAnsi="Times New Roman" w:cs="Times New Roman"/>
-          <w:i/>
-        </w:rPr>
-      </w:pPr>
-      <w:r>
-        <w:rPr>
-          <w:rFonts w:ascii="Times New Roman" w:hAnsi="Times New Roman" w:cs="Times New Roman"/>
-        </w:rPr>
-        <w:t>Blueprint to create a card</w:t>
-      </w:r>
-    </w:p>
-    <w:p>
-      <w:pPr>
-        <w:spacing w:after="0"/>
-        <w:ind w:left="720"/>
-        <w:rPr>
-          <w:rFonts w:ascii="Times New Roman" w:hAnsi="Times New Roman" w:cs="Times New Roman"/>
-          <w:i/>
-        </w:rPr>
-      </w:pPr>
-      <w:r>
-        <w:rPr>
-          <w:rFonts w:ascii="Times New Roman" w:hAnsi="Times New Roman" w:cs="Times New Roman"/>
-          <w:i/>
-        </w:rPr>
-        <w:tab/>
-        <w:t>Deck</w:t>
-      </w:r>
-    </w:p>
-    <w:p>
-      <w:pPr>
-        <w:pStyle w:val="ListParagraph"/>
-        <w:numPr>
-          <w:ilvl w:val="1"/>
-          <w:numId w:val="8"/>
-        </w:numPr>
-        <w:spacing w:after="0"/>
-        <w:rPr>
-          <w:rFonts w:ascii="Times New Roman" w:hAnsi="Times New Roman" w:cs="Times New Roman"/>
-          <w:i/>
-        </w:rPr>
-      </w:pPr>
-      <w:r>
-        <w:rPr>
-          <w:rFonts w:ascii="Times New Roman" w:hAnsi="Times New Roman" w:cs="Times New Roman"/>
-        </w:rPr>
-        <w:t>Contains operation on initializing deck of cards, shuffling cards and getting a card for a player</w:t>
-      </w:r>
-    </w:p>
-    <w:p>
-      <w:pPr>
-        <w:spacing w:after="0"/>
-        <w:rPr>
-          <w:rFonts w:ascii="Times New Roman" w:hAnsi="Times New Roman" w:cs="Times New Roman"/>
-          <w:b/>
-        </w:rPr>
-      </w:pPr>
-    </w:p>
-    <w:p>
-      <w:pPr>
-        <w:spacing w:after="0"/>
-        <w:rPr>
-          <w:rFonts w:ascii="Times New Roman" w:hAnsi="Times New Roman" w:cs="Times New Roman"/>
-          <w:b/>
-        </w:rPr>
-      </w:pPr>
-      <w:r>
-        <w:rPr>
-          <w:rFonts w:ascii="Times New Roman" w:hAnsi="Times New Roman" w:cs="Times New Roman"/>
-          <w:i/>
-        </w:rPr>
-        <w:tab/>
-      </w:r>
-      <w:r>
-        <w:rPr>
-          <w:rFonts w:ascii="Times New Roman" w:hAnsi="Times New Roman" w:cs="Times New Roman"/>
-          <w:b/>
-        </w:rPr>
-        <w:t>View</w:t>
-      </w:r>
-    </w:p>
-    <w:p>
-      <w:pPr>
-        <w:spacing w:after="0"/>
-        <w:rPr>
-          <w:rFonts w:ascii="Times New Roman" w:hAnsi="Times New Roman" w:cs="Times New Roman"/>
-          <w:i/>
-        </w:rPr>
-      </w:pPr>
-      <w:r>
-        <w:rPr>
-          <w:rFonts w:ascii="Times New Roman" w:hAnsi="Times New Roman" w:cs="Times New Roman"/>
-          <w:b/>
-        </w:rPr>
-        <w:tab/>
-      </w:r>
-      <w:r>
-        <w:rPr>
-          <w:rFonts w:ascii="Times New Roman" w:hAnsi="Times New Roman" w:cs="Times New Roman"/>
-          <w:b/>
-        </w:rPr>
-        <w:tab/>
-      </w:r>
-      <w:proofErr w:type="spellStart"/>
-      <w:r>
-        <w:rPr>
-          <w:rFonts w:ascii="Times New Roman" w:hAnsi="Times New Roman" w:cs="Times New Roman"/>
-          <w:i/>
-        </w:rPr>
-        <w:t>MapSelector</w:t>
-      </w:r>
-      <w:r>
-        <w:rPr>
-          <w:rFonts w:ascii="Times New Roman" w:hAnsi="Times New Roman" w:cs="Times New Roman"/>
-          <w:i/>
-        </w:rPr>
-        <w:t>.fxml</w:t>
-      </w:r>
-      <w:proofErr w:type="spellEnd"/>
-    </w:p>
-    <w:p>
-      <w:pPr>
-        <w:pStyle w:val="ListParagraph"/>
-        <w:numPr>
-          <w:ilvl w:val="1"/>
-          <w:numId w:val="8"/>
-        </w:numPr>
-        <w:spacing w:after="0"/>
-        <w:rPr>
-          <w:rFonts w:ascii="Times New Roman" w:hAnsi="Times New Roman" w:cs="Times New Roman"/>
-          <w:i/>
-        </w:rPr>
-      </w:pPr>
-      <w:r>
-        <w:rPr>
-          <w:rFonts w:ascii="Times New Roman" w:hAnsi="Times New Roman" w:cs="Times New Roman"/>
-        </w:rPr>
-        <w:t xml:space="preserve">View for controlling UI during </w:t>
-      </w:r>
-      <w:proofErr w:type="spellStart"/>
-      <w:r>
-        <w:rPr>
-          <w:rFonts w:ascii="Times New Roman" w:hAnsi="Times New Roman" w:cs="Times New Roman"/>
-        </w:rPr>
-        <w:t>MapSelection</w:t>
-      </w:r>
-      <w:proofErr w:type="spellEnd"/>
-      <w:r>
-        <w:rPr>
-          <w:rFonts w:ascii="Times New Roman" w:hAnsi="Times New Roman" w:cs="Times New Roman"/>
-        </w:rPr>
-        <w:t xml:space="preserve"> phase</w:t>
-      </w:r>
-    </w:p>
-    <w:p>
-      <w:pPr>
-        <w:spacing w:after="0"/>
-        <w:rPr>
-          <w:rFonts w:ascii="Times New Roman" w:hAnsi="Times New Roman" w:cs="Times New Roman"/>
-          <w:i/>
-        </w:rPr>
-      </w:pPr>
-      <w:r>
-        <w:rPr>
-          <w:rFonts w:ascii="Times New Roman" w:hAnsi="Times New Roman" w:cs="Times New Roman"/>
-          <w:i/>
-        </w:rPr>
-        <w:tab/>
-      </w:r>
-      <w:r>
-        <w:rPr>
-          <w:rFonts w:ascii="Times New Roman" w:hAnsi="Times New Roman" w:cs="Times New Roman"/>
-          <w:i/>
-        </w:rPr>
-        <w:tab/>
-      </w:r>
-      <w:proofErr w:type="spellStart"/>
-      <w:r>
-        <w:rPr>
-          <w:rFonts w:ascii="Times New Roman" w:hAnsi="Times New Roman" w:cs="Times New Roman"/>
-          <w:i/>
-        </w:rPr>
-        <w:t>Reinforcement.fxml</w:t>
-      </w:r>
-      <w:proofErr w:type="spellEnd"/>
-    </w:p>
-    <w:p>
-      <w:pPr>
-        <w:pStyle w:val="ListParagraph"/>
-        <w:numPr>
-          <w:ilvl w:val="1"/>
-          <w:numId w:val="8"/>
-        </w:numPr>
-        <w:spacing w:after="0"/>
-        <w:rPr>
-          <w:rFonts w:ascii="Times New Roman" w:hAnsi="Times New Roman" w:cs="Times New Roman"/>
-          <w:i/>
-        </w:rPr>
-      </w:pPr>
-      <w:r>
-        <w:rPr>
-          <w:rFonts w:ascii="Times New Roman" w:hAnsi="Times New Roman" w:cs="Times New Roman"/>
-        </w:rPr>
-        <w:t>View for controlling UI during reinforcement phase</w:t>
-      </w:r>
-    </w:p>
-    <w:p>
-      <w:pPr>
-        <w:spacing w:after="0"/>
-        <w:rPr>
-          <w:rFonts w:ascii="Times New Roman" w:hAnsi="Times New Roman" w:cs="Times New Roman"/>
-          <w:i/>
-        </w:rPr>
-      </w:pPr>
-      <w:r>
-        <w:rPr>
-          <w:rFonts w:ascii="Times New Roman" w:hAnsi="Times New Roman" w:cs="Times New Roman"/>
-          <w:i/>
-        </w:rPr>
-        <w:tab/>
-      </w:r>
-      <w:r>
-        <w:rPr>
-          <w:rFonts w:ascii="Times New Roman" w:hAnsi="Times New Roman" w:cs="Times New Roman"/>
-          <w:i/>
-        </w:rPr>
-        <w:tab/>
-      </w:r>
-      <w:proofErr w:type="spellStart"/>
-      <w:r>
-        <w:rPr>
-          <w:rFonts w:ascii="Times New Roman" w:hAnsi="Times New Roman" w:cs="Times New Roman"/>
-          <w:i/>
-        </w:rPr>
-        <w:t>Attack.fxml</w:t>
-      </w:r>
-      <w:proofErr w:type="spellEnd"/>
-    </w:p>
-    <w:p>
-      <w:pPr>
-        <w:pStyle w:val="ListParagraph"/>
-        <w:numPr>
-          <w:ilvl w:val="1"/>
-          <w:numId w:val="8"/>
-        </w:numPr>
-        <w:spacing w:after="0"/>
-        <w:rPr>
-          <w:rFonts w:ascii="Times New Roman" w:hAnsi="Times New Roman" w:cs="Times New Roman"/>
-          <w:i/>
-        </w:rPr>
-      </w:pPr>
-      <w:r>
-        <w:rPr>
-          <w:rFonts w:ascii="Times New Roman" w:hAnsi="Times New Roman" w:cs="Times New Roman"/>
-        </w:rPr>
-        <w:t>View for controlling UI during attack phase</w:t>
-      </w:r>
-    </w:p>
-    <w:p>
-      <w:pPr>
-        <w:spacing w:after="0"/>
-        <w:rPr>
-          <w:rFonts w:ascii="Times New Roman" w:hAnsi="Times New Roman" w:cs="Times New Roman"/>
-          <w:i/>
-        </w:rPr>
-      </w:pPr>
-      <w:r>
-        <w:rPr>
-          <w:rFonts w:ascii="Times New Roman" w:hAnsi="Times New Roman" w:cs="Times New Roman"/>
-          <w:i/>
-        </w:rPr>
-        <w:tab/>
-      </w:r>
-      <w:r>
-        <w:rPr>
-          <w:rFonts w:ascii="Times New Roman" w:hAnsi="Times New Roman" w:cs="Times New Roman"/>
-          <w:i/>
-        </w:rPr>
-        <w:tab/>
-      </w:r>
-      <w:proofErr w:type="spellStart"/>
-      <w:r>
-        <w:rPr>
-          <w:rFonts w:ascii="Times New Roman" w:hAnsi="Times New Roman" w:cs="Times New Roman"/>
-          <w:i/>
-        </w:rPr>
-        <w:t>Fortification.fxml</w:t>
-      </w:r>
-      <w:proofErr w:type="spellEnd"/>
-    </w:p>
-    <w:p>
-      <w:pPr>
-        <w:pStyle w:val="ListParagraph"/>
-        <w:numPr>
-          <w:ilvl w:val="1"/>
-          <w:numId w:val="8"/>
-        </w:numPr>
-        <w:spacing w:after="0"/>
-        <w:rPr>
-          <w:rFonts w:ascii="Times New Roman" w:hAnsi="Times New Roman" w:cs="Times New Roman"/>
-          <w:i/>
-        </w:rPr>
-      </w:pPr>
-      <w:r>
-        <w:rPr>
-          <w:rFonts w:ascii="Times New Roman" w:hAnsi="Times New Roman" w:cs="Times New Roman"/>
-        </w:rPr>
-        <w:t xml:space="preserve">View for controlling UI </w:t>
-      </w:r>
-      <w:proofErr w:type="gramStart"/>
-      <w:r>
-        <w:rPr>
-          <w:rFonts w:ascii="Times New Roman" w:hAnsi="Times New Roman" w:cs="Times New Roman"/>
-        </w:rPr>
-        <w:t>during  fortification</w:t>
-      </w:r>
-      <w:proofErr w:type="gramEnd"/>
-      <w:r>
-        <w:rPr>
-          <w:rFonts w:ascii="Times New Roman" w:hAnsi="Times New Roman" w:cs="Times New Roman"/>
-        </w:rPr>
-        <w:t xml:space="preserve"> phase</w:t>
-      </w:r>
-    </w:p>
-    <w:p>
-      <w:pPr>
-        <w:spacing w:after="0"/>
-        <w:rPr>
-          <w:rFonts w:ascii="Times New Roman" w:hAnsi="Times New Roman" w:cs="Times New Roman"/>
-          <w:i/>
-        </w:rPr>
-      </w:pPr>
-      <w:r>
-        <w:rPr>
-          <w:rFonts w:ascii="Times New Roman" w:hAnsi="Times New Roman" w:cs="Times New Roman"/>
-          <w:i/>
-        </w:rPr>
-        <w:tab/>
-      </w:r>
-      <w:r>
-        <w:rPr>
-          <w:rFonts w:ascii="Times New Roman" w:hAnsi="Times New Roman" w:cs="Times New Roman"/>
-          <w:i/>
-        </w:rPr>
-        <w:tab/>
-      </w:r>
-    </w:p>
-    <w:p>
-      <w:pPr>
-        <w:spacing w:after="0"/>
-        <w:rPr>
-          <w:rFonts w:ascii="Times New Roman" w:hAnsi="Times New Roman" w:cs="Times New Roman"/>
-          <w:i/>
-        </w:rPr>
-      </w:pPr>
-      <w:r>
-        <w:rPr>
-          <w:rFonts w:ascii="Times New Roman" w:hAnsi="Times New Roman" w:cs="Times New Roman"/>
-          <w:i/>
-        </w:rPr>
-        <w:tab/>
-      </w:r>
-    </w:p>
-    <w:p>
-      <w:pPr>
-        <w:spacing w:after="0"/>
-        <w:rPr>
-          <w:rFonts w:ascii="Times New Roman" w:hAnsi="Times New Roman" w:cs="Times New Roman"/>
-          <w:b/>
-        </w:rPr>
-      </w:pPr>
-      <w:r>
-        <w:rPr>
-          <w:rFonts w:ascii="Times New Roman" w:hAnsi="Times New Roman" w:cs="Times New Roman"/>
-          <w:b/>
-        </w:rPr>
-        <w:t>Utility</w:t>
-      </w:r>
-    </w:p>
-    <w:p>
-      <w:pPr>
-        <w:spacing w:after="0"/>
-        <w:rPr>
-          <w:rFonts w:ascii="Times New Roman" w:hAnsi="Times New Roman" w:cs="Times New Roman"/>
-          <w:i/>
-        </w:rPr>
-      </w:pPr>
-      <w:r>
-        <w:rPr>
-          <w:rFonts w:ascii="Times New Roman" w:hAnsi="Times New Roman" w:cs="Times New Roman"/>
-          <w:b/>
-        </w:rPr>
-        <w:tab/>
-      </w:r>
-      <w:r>
-        <w:rPr>
-          <w:rFonts w:ascii="Times New Roman" w:hAnsi="Times New Roman" w:cs="Times New Roman"/>
-          <w:b/>
-        </w:rPr>
-        <w:tab/>
-      </w:r>
-      <w:proofErr w:type="spellStart"/>
-      <w:r>
-        <w:rPr>
-          <w:rFonts w:ascii="Times New Roman" w:hAnsi="Times New Roman" w:cs="Times New Roman"/>
-          <w:i/>
-        </w:rPr>
-        <w:t>FileParser</w:t>
-      </w:r>
-      <w:proofErr w:type="spellEnd"/>
-    </w:p>
-    <w:p>
-      <w:pPr>
-        <w:pStyle w:val="ListParagraph"/>
-        <w:numPr>
-          <w:ilvl w:val="1"/>
-          <w:numId w:val="8"/>
-        </w:numPr>
-        <w:spacing w:after="0"/>
-        <w:rPr>
-          <w:rFonts w:ascii="Times New Roman" w:hAnsi="Times New Roman" w:cs="Times New Roman"/>
-          <w:i/>
-        </w:rPr>
-      </w:pPr>
-      <w:r>
-        <w:rPr>
-          <w:rFonts w:ascii="Times New Roman" w:hAnsi="Times New Roman" w:cs="Times New Roman"/>
-        </w:rPr>
         <w:t>This class is responsible for parsin</w:t>
       </w:r>
       <w:r>
@@ -4688,7 +4971,6 @@
           <w:rFonts w:ascii="Times New Roman" w:hAnsi="Times New Roman" w:cs="Times New Roman"/>
           <w:i/>
         </w:rPr>
-        <w:lastRenderedPageBreak/>
         <w:tab/>
       </w:r>
       <w:r>
@@ -7195,7 +7477,7 @@
 </file>
 
 <file path=customXml/itemProps1.xml><?xml version="1.0" encoding="utf-8"?>
-<ds:datastoreItem xmlns:ds="http://schemas.openxmlformats.org/officeDocument/2006/customXml" ds:itemID="{4B469656-BAB1-487D-BC52-D2ADC5646608}">
+<ds:datastoreItem xmlns:ds="http://schemas.openxmlformats.org/officeDocument/2006/customXml" ds:itemID="{1B0C3B37-603C-44D9-B7D6-66A23B6E7914}">
   <ds:schemaRefs>
     <ds:schemaRef ds:uri="http://schemas.openxmlformats.org/officeDocument/2006/bibliography"/>
   </ds:schemaRefs>

</xml_diff>

<commit_message>
3 major refactoring process, pre and post image and explanation for the need for refactoring and how it was done
</commit_message>
<xml_diff>
--- a/projectdescription/RiskBuild1Documentation.docx
+++ b/projectdescription/RiskBuild1Documentation.docx
@@ -634,7 +634,6 @@
           <w:id w:val="-1967274830"/>
           <w:citation/>
         </w:sdtPr>
-        <w:sdtEndPr/>
         <w:sdtContent>
           <w:r>
             <w:rPr>
@@ -822,7 +821,6 @@
           <w:id w:val="-1918239638"/>
           <w:citation/>
         </w:sdtPr>
-        <w:sdtEndPr/>
         <w:sdtContent>
           <w:r>
             <w:rPr>
@@ -2998,66 +2996,20 @@
     </w:p>
     <w:p>
       <w:pPr>
-        <w:pStyle w:val="ListParagraph"/>
-        <w:spacing w:after="0"/>
-        <w:ind w:left="1800"/>
-        <w:rPr>
-          <w:rFonts w:ascii="Times New Roman" w:hAnsi="Times New Roman" w:cs="Times New Roman"/>
-          <w:i/>
-        </w:rPr>
-      </w:pPr>
-    </w:p>
-    <w:p>
-      <w:pPr>
-        <w:spacing w:after="0"/>
-        <w:ind w:left="720"/>
-        <w:rPr>
-          <w:rFonts w:ascii="Times New Roman" w:hAnsi="Times New Roman" w:cs="Times New Roman"/>
-        </w:rPr>
-      </w:pPr>
-      <w:r>
-        <w:rPr>
-          <w:rFonts w:ascii="Times New Roman" w:hAnsi="Times New Roman" w:cs="Times New Roman"/>
-          <w:b/>
-        </w:rPr>
-        <w:t>Controllers</w:t>
-      </w:r>
-      <w:r>
-        <w:rPr>
-          <w:rFonts w:ascii="Times New Roman" w:hAnsi="Times New Roman" w:cs="Times New Roman"/>
-          <w:b/>
-        </w:rPr>
-        <w:t xml:space="preserve"> </w:t>
-      </w:r>
-      <w:r>
-        <w:rPr>
-          <w:rFonts w:ascii="Times New Roman" w:hAnsi="Times New Roman" w:cs="Times New Roman"/>
-        </w:rPr>
-        <w:t>– all the controller have access to all the models</w:t>
-      </w:r>
-    </w:p>
-    <w:p>
-      <w:pPr>
-        <w:spacing w:after="0"/>
-        <w:ind w:left="720"/>
-        <w:rPr>
-          <w:rFonts w:ascii="Times New Roman" w:hAnsi="Times New Roman" w:cs="Times New Roman"/>
-          <w:i/>
-        </w:rPr>
-      </w:pPr>
-      <w:r>
-        <w:rPr>
-          <w:rFonts w:ascii="Times New Roman" w:hAnsi="Times New Roman" w:cs="Times New Roman"/>
-        </w:rPr>
-        <w:tab/>
-      </w:r>
+        <w:spacing w:after="0"/>
+        <w:ind w:left="1440"/>
+        <w:rPr>
+          <w:rFonts w:ascii="Times New Roman" w:hAnsi="Times New Roman" w:cs="Times New Roman"/>
+          <w:i/>
+        </w:rPr>
+      </w:pPr>
       <w:proofErr w:type="spellStart"/>
       <w:r>
         <w:rPr>
           <w:rFonts w:ascii="Times New Roman" w:hAnsi="Times New Roman" w:cs="Times New Roman"/>
           <w:i/>
         </w:rPr>
-        <w:t>GamePhaseController</w:t>
+        <w:t>ActionModel</w:t>
       </w:r>
       <w:proofErr w:type="spellEnd"/>
     </w:p>
@@ -3071,6 +3023,97 @@
         <w:spacing w:after="0"/>
         <w:rPr>
           <w:rFonts w:ascii="Times New Roman" w:hAnsi="Times New Roman" w:cs="Times New Roman"/>
+          <w:i/>
+        </w:rPr>
+      </w:pPr>
+      <w:r>
+        <w:rPr>
+          <w:rFonts w:ascii="Times New Roman" w:hAnsi="Times New Roman" w:cs="Times New Roman"/>
+        </w:rPr>
+        <w:t>Class representing the stat</w:t>
+      </w:r>
+      <w:r>
+        <w:rPr>
+          <w:rFonts w:ascii="Times New Roman" w:hAnsi="Times New Roman" w:cs="Times New Roman"/>
+        </w:rPr>
+        <w:t>e of the message in different phase of the game. It’s responsible for updating the message view when an action that took place in the game has been added to its state.</w:t>
+      </w:r>
+    </w:p>
+    <w:p>
+      <w:pPr>
+        <w:pStyle w:val="ListParagraph"/>
+        <w:spacing w:after="0"/>
+        <w:ind w:left="1800"/>
+        <w:rPr>
+          <w:rFonts w:ascii="Times New Roman" w:hAnsi="Times New Roman" w:cs="Times New Roman"/>
+          <w:i/>
+        </w:rPr>
+      </w:pPr>
+    </w:p>
+    <w:p>
+      <w:pPr>
+        <w:spacing w:after="0"/>
+        <w:ind w:left="720"/>
+        <w:rPr>
+          <w:rFonts w:ascii="Times New Roman" w:hAnsi="Times New Roman" w:cs="Times New Roman"/>
+        </w:rPr>
+      </w:pPr>
+      <w:r>
+        <w:rPr>
+          <w:rFonts w:ascii="Times New Roman" w:hAnsi="Times New Roman" w:cs="Times New Roman"/>
+          <w:b/>
+        </w:rPr>
+        <w:t>Controllers</w:t>
+      </w:r>
+      <w:r>
+        <w:rPr>
+          <w:rFonts w:ascii="Times New Roman" w:hAnsi="Times New Roman" w:cs="Times New Roman"/>
+          <w:b/>
+        </w:rPr>
+        <w:t xml:space="preserve"> </w:t>
+      </w:r>
+      <w:r>
+        <w:rPr>
+          <w:rFonts w:ascii="Times New Roman" w:hAnsi="Times New Roman" w:cs="Times New Roman"/>
+        </w:rPr>
+        <w:t>– all the controller have access to all the models</w:t>
+      </w:r>
+    </w:p>
+    <w:p>
+      <w:pPr>
+        <w:spacing w:after="0"/>
+        <w:ind w:left="720"/>
+        <w:rPr>
+          <w:rFonts w:ascii="Times New Roman" w:hAnsi="Times New Roman" w:cs="Times New Roman"/>
+          <w:i/>
+        </w:rPr>
+      </w:pPr>
+      <w:r>
+        <w:rPr>
+          <w:rFonts w:ascii="Times New Roman" w:hAnsi="Times New Roman" w:cs="Times New Roman"/>
+        </w:rPr>
+        <w:tab/>
+      </w:r>
+      <w:proofErr w:type="spellStart"/>
+      <w:r>
+        <w:rPr>
+          <w:rFonts w:ascii="Times New Roman" w:hAnsi="Times New Roman" w:cs="Times New Roman"/>
+          <w:i/>
+        </w:rPr>
+        <w:t>GamePhaseController</w:t>
+      </w:r>
+      <w:proofErr w:type="spellEnd"/>
+    </w:p>
+    <w:p>
+      <w:pPr>
+        <w:pStyle w:val="ListParagraph"/>
+        <w:numPr>
+          <w:ilvl w:val="1"/>
+          <w:numId w:val="8"/>
+        </w:numPr>
+        <w:spacing w:after="0"/>
+        <w:rPr>
+          <w:rFonts w:ascii="Times New Roman" w:hAnsi="Times New Roman" w:cs="Times New Roman"/>
         </w:rPr>
       </w:pPr>
       <w:r>
@@ -3207,13 +3250,7 @@
         <w:rPr>
           <w:rFonts w:ascii="Times New Roman" w:hAnsi="Times New Roman" w:cs="Times New Roman"/>
         </w:rPr>
-        <w:t xml:space="preserve">, </w:t>
-      </w:r>
-      <w:r>
-        <w:rPr>
-          <w:rFonts w:ascii="Times New Roman" w:hAnsi="Times New Roman" w:cs="Times New Roman"/>
-        </w:rPr>
-        <w:t>which shows the current player in the phase and what type of phase.</w:t>
+        <w:t>, which shows the current player in the phase and what type of phase.</w:t>
       </w:r>
     </w:p>
     <w:p>
@@ -3397,6 +3434,7 @@
           <w:rFonts w:ascii="Times New Roman" w:hAnsi="Times New Roman" w:cs="Times New Roman"/>
           <w:i/>
         </w:rPr>
+        <w:lastRenderedPageBreak/>
         <w:t>setUpController</w:t>
       </w:r>
       <w:proofErr w:type="spellEnd"/>
@@ -4111,8 +4149,6 @@
         </w:rPr>
         <w:t xml:space="preserve"> this controller is automatically initialized to allow user to move their army to the conquered country</w:t>
       </w:r>
-      <w:bookmarkStart w:id="0" w:name="_GoBack"/>
-      <w:bookmarkEnd w:id="0"/>
     </w:p>
     <w:p>
       <w:pPr>
@@ -4527,6 +4563,7 @@
           <w:rFonts w:ascii="Times New Roman" w:hAnsi="Times New Roman" w:cs="Times New Roman"/>
           <w:i/>
         </w:rPr>
+        <w:lastRenderedPageBreak/>
         <w:tab/>
         <w:t>Deck</w:t>
       </w:r>
@@ -4573,7 +4610,6 @@
           <w:rFonts w:ascii="Times New Roman" w:hAnsi="Times New Roman" w:cs="Times New Roman"/>
           <w:i/>
         </w:rPr>
-        <w:lastRenderedPageBreak/>
         <w:tab/>
       </w:r>
       <w:r>
@@ -5460,9 +5496,1273 @@
         <w:spacing w:after="0"/>
         <w:rPr>
           <w:rFonts w:ascii="Times New Roman" w:hAnsi="Times New Roman" w:cs="Times New Roman"/>
-          <w:i/>
-        </w:rPr>
-      </w:pPr>
+          <w:b/>
+        </w:rPr>
+      </w:pPr>
+    </w:p>
+    <w:p>
+      <w:pPr>
+        <w:spacing w:after="0"/>
+        <w:rPr>
+          <w:rFonts w:ascii="Times New Roman" w:hAnsi="Times New Roman" w:cs="Times New Roman"/>
+          <w:b/>
+        </w:rPr>
+      </w:pPr>
+    </w:p>
+    <w:p>
+      <w:pPr>
+        <w:spacing w:after="0"/>
+        <w:rPr>
+          <w:rFonts w:ascii="Times New Roman" w:hAnsi="Times New Roman" w:cs="Times New Roman"/>
+          <w:b/>
+        </w:rPr>
+      </w:pPr>
+    </w:p>
+    <w:p>
+      <w:pPr>
+        <w:spacing w:after="0"/>
+        <w:rPr>
+          <w:rFonts w:ascii="Times New Roman" w:hAnsi="Times New Roman" w:cs="Times New Roman"/>
+          <w:b/>
+        </w:rPr>
+      </w:pPr>
+    </w:p>
+    <w:p>
+      <w:pPr>
+        <w:spacing w:after="0"/>
+        <w:rPr>
+          <w:rFonts w:ascii="Times New Roman" w:hAnsi="Times New Roman" w:cs="Times New Roman"/>
+          <w:b/>
+        </w:rPr>
+      </w:pPr>
+    </w:p>
+    <w:p>
+      <w:pPr>
+        <w:spacing w:after="0"/>
+        <w:rPr>
+          <w:rFonts w:ascii="Times New Roman" w:hAnsi="Times New Roman" w:cs="Times New Roman"/>
+          <w:b/>
+        </w:rPr>
+      </w:pPr>
+    </w:p>
+    <w:p>
+      <w:pPr>
+        <w:spacing w:after="0"/>
+        <w:rPr>
+          <w:rFonts w:ascii="Times New Roman" w:hAnsi="Times New Roman" w:cs="Times New Roman"/>
+          <w:b/>
+        </w:rPr>
+      </w:pPr>
+      <w:r>
+        <w:rPr>
+          <w:rFonts w:ascii="Times New Roman" w:hAnsi="Times New Roman" w:cs="Times New Roman"/>
+          <w:b/>
+        </w:rPr>
+        <w:lastRenderedPageBreak/>
+        <w:t>Refactoring for build 2.0</w:t>
+      </w:r>
+    </w:p>
+    <w:p>
+      <w:pPr>
+        <w:spacing w:after="0"/>
+        <w:rPr>
+          <w:rFonts w:ascii="Times New Roman" w:hAnsi="Times New Roman" w:cs="Times New Roman"/>
+          <w:b/>
+        </w:rPr>
+      </w:pPr>
+    </w:p>
+    <w:p>
+      <w:pPr>
+        <w:spacing w:after="0"/>
+        <w:rPr>
+          <w:rFonts w:ascii="Times New Roman" w:hAnsi="Times New Roman" w:cs="Times New Roman"/>
+        </w:rPr>
+      </w:pPr>
+      <w:r>
+        <w:rPr>
+          <w:rFonts w:ascii="Times New Roman" w:hAnsi="Times New Roman" w:cs="Times New Roman"/>
+        </w:rPr>
+        <w:t>[1] Refactoring technique: Substitute Algorithm</w:t>
+      </w:r>
+      <w:r>
+        <w:rPr>
+          <w:rFonts w:ascii="Times New Roman" w:hAnsi="Times New Roman" w:cs="Times New Roman"/>
+        </w:rPr>
+        <w:tab/>
+      </w:r>
+    </w:p>
+    <w:p>
+      <w:pPr>
+        <w:pStyle w:val="ListParagraph"/>
+        <w:numPr>
+          <w:ilvl w:val="0"/>
+          <w:numId w:val="12"/>
+        </w:numPr>
+        <w:spacing w:after="0"/>
+        <w:rPr>
+          <w:rFonts w:ascii="Times New Roman" w:hAnsi="Times New Roman" w:cs="Times New Roman"/>
+        </w:rPr>
+      </w:pPr>
+      <w:r>
+        <w:rPr>
+          <w:rFonts w:ascii="Times New Roman" w:hAnsi="Times New Roman" w:cs="Times New Roman"/>
+        </w:rPr>
+        <w:t xml:space="preserve">Why refactor? </w:t>
+      </w:r>
+    </w:p>
+    <w:p>
+      <w:pPr>
+        <w:pStyle w:val="ListParagraph"/>
+        <w:numPr>
+          <w:ilvl w:val="1"/>
+          <w:numId w:val="12"/>
+        </w:numPr>
+        <w:spacing w:after="0"/>
+        <w:rPr>
+          <w:rFonts w:ascii="Times New Roman" w:hAnsi="Times New Roman" w:cs="Times New Roman"/>
+        </w:rPr>
+      </w:pPr>
+      <w:r>
+        <w:rPr>
+          <w:rFonts w:ascii="Times New Roman" w:hAnsi="Times New Roman" w:cs="Times New Roman"/>
+        </w:rPr>
+        <w:t xml:space="preserve">This method is responsible for deleting the territory from the continent. When deleted, the territory should </w:t>
+      </w:r>
+      <w:r>
+        <w:rPr>
+          <w:rFonts w:ascii="Times New Roman" w:hAnsi="Times New Roman" w:cs="Times New Roman"/>
+        </w:rPr>
+        <w:t xml:space="preserve">also be deleted from adjacent list </w:t>
+      </w:r>
+      <w:r>
+        <w:rPr>
+          <w:rFonts w:ascii="Times New Roman" w:hAnsi="Times New Roman" w:cs="Times New Roman"/>
+        </w:rPr>
+        <w:t>other connected country</w:t>
+      </w:r>
+      <w:r>
+        <w:rPr>
+          <w:rFonts w:ascii="Times New Roman" w:hAnsi="Times New Roman" w:cs="Times New Roman"/>
+        </w:rPr>
+        <w:t xml:space="preserve"> because it doesn’t exist anymore. </w:t>
+      </w:r>
+      <w:r>
+        <w:rPr>
+          <w:rFonts w:ascii="Times New Roman" w:hAnsi="Times New Roman" w:cs="Times New Roman"/>
+        </w:rPr>
+        <w:t xml:space="preserve"> </w:t>
+      </w:r>
+    </w:p>
+    <w:p>
+      <w:pPr>
+        <w:pStyle w:val="ListParagraph"/>
+        <w:numPr>
+          <w:ilvl w:val="1"/>
+          <w:numId w:val="12"/>
+        </w:numPr>
+        <w:spacing w:after="0"/>
+        <w:rPr>
+          <w:rFonts w:ascii="Times New Roman" w:hAnsi="Times New Roman" w:cs="Times New Roman"/>
+        </w:rPr>
+      </w:pPr>
+      <w:r>
+        <w:rPr>
+          <w:rFonts w:ascii="Times New Roman" w:hAnsi="Times New Roman" w:cs="Times New Roman"/>
+        </w:rPr>
+        <w:t>To do this we traverse</w:t>
+      </w:r>
+      <w:r>
+        <w:rPr>
+          <w:rFonts w:ascii="Times New Roman" w:hAnsi="Times New Roman" w:cs="Times New Roman"/>
+        </w:rPr>
+        <w:t>d through the</w:t>
+      </w:r>
+      <w:r>
+        <w:rPr>
+          <w:rFonts w:ascii="Times New Roman" w:hAnsi="Times New Roman" w:cs="Times New Roman"/>
+        </w:rPr>
+        <w:t xml:space="preserve"> </w:t>
+      </w:r>
+      <w:r>
+        <w:rPr>
+          <w:rFonts w:ascii="Times New Roman" w:hAnsi="Times New Roman" w:cs="Times New Roman"/>
+        </w:rPr>
+        <w:t>adjacent list</w:t>
+      </w:r>
+      <w:r>
+        <w:rPr>
+          <w:rFonts w:ascii="Times New Roman" w:hAnsi="Times New Roman" w:cs="Times New Roman"/>
+        </w:rPr>
+        <w:t xml:space="preserve"> of the </w:t>
+      </w:r>
+      <w:r>
+        <w:rPr>
+          <w:rFonts w:ascii="Times New Roman" w:hAnsi="Times New Roman" w:cs="Times New Roman"/>
+        </w:rPr>
+        <w:t>country to be removed</w:t>
+      </w:r>
+      <w:r>
+        <w:rPr>
+          <w:rFonts w:ascii="Times New Roman" w:hAnsi="Times New Roman" w:cs="Times New Roman"/>
+        </w:rPr>
+        <w:t xml:space="preserve">, then </w:t>
+      </w:r>
+      <w:r>
+        <w:rPr>
+          <w:rFonts w:ascii="Times New Roman" w:hAnsi="Times New Roman" w:cs="Times New Roman"/>
+        </w:rPr>
+        <w:t>for each connected country we traversed its adjacent list</w:t>
+      </w:r>
+      <w:r>
+        <w:rPr>
+          <w:rFonts w:ascii="Times New Roman" w:hAnsi="Times New Roman" w:cs="Times New Roman"/>
+        </w:rPr>
+        <w:t xml:space="preserve"> to find the country that was removed</w:t>
+      </w:r>
+      <w:r>
+        <w:rPr>
+          <w:rFonts w:ascii="Times New Roman" w:hAnsi="Times New Roman" w:cs="Times New Roman"/>
+        </w:rPr>
+        <w:t>.</w:t>
+      </w:r>
+      <w:r>
+        <w:rPr>
+          <w:rFonts w:ascii="Times New Roman" w:hAnsi="Times New Roman" w:cs="Times New Roman"/>
+        </w:rPr>
+        <w:t xml:space="preserve"> When found, it was then deleted from the </w:t>
+      </w:r>
+      <w:r>
+        <w:rPr>
+          <w:rFonts w:ascii="Times New Roman" w:hAnsi="Times New Roman" w:cs="Times New Roman"/>
+        </w:rPr>
+        <w:t>adjacent list</w:t>
+      </w:r>
+      <w:r>
+        <w:rPr>
+          <w:rFonts w:ascii="Times New Roman" w:hAnsi="Times New Roman" w:cs="Times New Roman"/>
+        </w:rPr>
+        <w:t xml:space="preserve"> of other connected country.</w:t>
+      </w:r>
+    </w:p>
+    <w:p>
+      <w:pPr>
+        <w:pStyle w:val="ListParagraph"/>
+        <w:numPr>
+          <w:ilvl w:val="1"/>
+          <w:numId w:val="12"/>
+        </w:numPr>
+        <w:spacing w:after="0"/>
+        <w:rPr>
+          <w:rFonts w:ascii="Times New Roman" w:hAnsi="Times New Roman" w:cs="Times New Roman"/>
+        </w:rPr>
+      </w:pPr>
+      <w:r>
+        <w:rPr>
+          <w:rFonts w:ascii="Times New Roman" w:hAnsi="Times New Roman" w:cs="Times New Roman"/>
+        </w:rPr>
+        <w:t>However, I realized that an algorithm does not require a for loop to traverse through adjacent list of connected country</w:t>
+      </w:r>
+      <w:r>
+        <w:rPr>
+          <w:rFonts w:ascii="Times New Roman" w:hAnsi="Times New Roman" w:cs="Times New Roman"/>
+        </w:rPr>
+        <w:t xml:space="preserve"> because the assumption is that if the country A is connected to country B, then A’s adjacent list should be </w:t>
+      </w:r>
+      <w:proofErr w:type="gramStart"/>
+      <w:r>
+        <w:rPr>
+          <w:rFonts w:ascii="Times New Roman" w:hAnsi="Times New Roman" w:cs="Times New Roman"/>
+        </w:rPr>
+        <w:t>have</w:t>
+      </w:r>
+      <w:proofErr w:type="gramEnd"/>
+      <w:r>
+        <w:rPr>
+          <w:rFonts w:ascii="Times New Roman" w:hAnsi="Times New Roman" w:cs="Times New Roman"/>
+        </w:rPr>
+        <w:t xml:space="preserve"> B, and vice versa</w:t>
+      </w:r>
+      <w:r>
+        <w:rPr>
+          <w:rFonts w:ascii="Times New Roman" w:hAnsi="Times New Roman" w:cs="Times New Roman"/>
+        </w:rPr>
+        <w:t xml:space="preserve">. </w:t>
+      </w:r>
+    </w:p>
+    <w:p>
+      <w:pPr>
+        <w:pStyle w:val="ListParagraph"/>
+        <w:numPr>
+          <w:ilvl w:val="1"/>
+          <w:numId w:val="12"/>
+        </w:numPr>
+        <w:spacing w:after="0"/>
+        <w:rPr>
+          <w:rFonts w:ascii="Times New Roman" w:hAnsi="Times New Roman" w:cs="Times New Roman"/>
+          <w:b/>
+        </w:rPr>
+      </w:pPr>
+      <w:r>
+        <w:rPr>
+          <w:rFonts w:ascii="Times New Roman" w:hAnsi="Times New Roman" w:cs="Times New Roman"/>
+        </w:rPr>
+        <w:t xml:space="preserve">Namely, all we need </w:t>
+      </w:r>
+      <w:r>
+        <w:rPr>
+          <w:rFonts w:ascii="Times New Roman" w:hAnsi="Times New Roman" w:cs="Times New Roman"/>
+        </w:rPr>
+        <w:t xml:space="preserve">was </w:t>
+      </w:r>
+      <w:r>
+        <w:rPr>
+          <w:rFonts w:ascii="Times New Roman" w:hAnsi="Times New Roman" w:cs="Times New Roman"/>
+        </w:rPr>
+        <w:t>one for loop to traverse through adjacent list</w:t>
+      </w:r>
+      <w:r>
+        <w:rPr>
+          <w:rFonts w:ascii="Times New Roman" w:hAnsi="Times New Roman" w:cs="Times New Roman"/>
+        </w:rPr>
+        <w:t xml:space="preserve"> </w:t>
+      </w:r>
+      <w:r>
+        <w:rPr>
+          <w:rFonts w:ascii="Times New Roman" w:hAnsi="Times New Roman" w:cs="Times New Roman"/>
+        </w:rPr>
+        <w:t xml:space="preserve">of the country to be removed </w:t>
+      </w:r>
+      <w:r>
+        <w:rPr>
+          <w:rFonts w:ascii="Times New Roman" w:hAnsi="Times New Roman" w:cs="Times New Roman"/>
+        </w:rPr>
+        <w:t xml:space="preserve">and remove </w:t>
+      </w:r>
+      <w:r>
+        <w:rPr>
+          <w:rFonts w:ascii="Times New Roman" w:hAnsi="Times New Roman" w:cs="Times New Roman"/>
+        </w:rPr>
+        <w:t>it</w:t>
+      </w:r>
+      <w:r>
+        <w:rPr>
+          <w:rFonts w:ascii="Times New Roman" w:hAnsi="Times New Roman" w:cs="Times New Roman"/>
+        </w:rPr>
+        <w:t xml:space="preserve"> from </w:t>
+      </w:r>
+      <w:r>
+        <w:rPr>
+          <w:rFonts w:ascii="Times New Roman" w:hAnsi="Times New Roman" w:cs="Times New Roman"/>
+        </w:rPr>
+        <w:t xml:space="preserve">their </w:t>
+      </w:r>
+      <w:r>
+        <w:rPr>
+          <w:rFonts w:ascii="Times New Roman" w:hAnsi="Times New Roman" w:cs="Times New Roman"/>
+        </w:rPr>
+        <w:t>adjacent lis</w:t>
+      </w:r>
+      <w:r>
+        <w:rPr>
+          <w:rFonts w:ascii="Times New Roman" w:hAnsi="Times New Roman" w:cs="Times New Roman"/>
+        </w:rPr>
+        <w:t>t</w:t>
+      </w:r>
+      <w:r>
+        <w:rPr>
+          <w:rFonts w:ascii="Times New Roman" w:hAnsi="Times New Roman" w:cs="Times New Roman"/>
+        </w:rPr>
+        <w:t>.</w:t>
+      </w:r>
+    </w:p>
+    <w:p>
+      <w:pPr>
+        <w:spacing w:after="0"/>
+        <w:rPr>
+          <w:rFonts w:ascii="Times New Roman" w:hAnsi="Times New Roman" w:cs="Times New Roman"/>
+        </w:rPr>
+      </w:pPr>
+      <w:r>
+        <w:rPr>
+          <w:noProof/>
+        </w:rPr>
+        <w:drawing>
+          <wp:inline distT="0" distB="0" distL="0" distR="0" wp14:anchorId="21A65549" wp14:editId="08FFF51E">
+            <wp:extent cx="5943600" cy="3139440"/>
+            <wp:effectExtent l="0" t="0" r="0" b="3810"/>
+            <wp:docPr id="4" name="Picture 4"/>
+            <wp:cNvGraphicFramePr>
+              <a:graphicFrameLocks xmlns:a="http://schemas.openxmlformats.org/drawingml/2006/main" noChangeAspect="1"/>
+            </wp:cNvGraphicFramePr>
+            <a:graphic xmlns:a="http://schemas.openxmlformats.org/drawingml/2006/main">
+              <a:graphicData uri="http://schemas.openxmlformats.org/drawingml/2006/picture">
+                <pic:pic xmlns:pic="http://schemas.openxmlformats.org/drawingml/2006/picture">
+                  <pic:nvPicPr>
+                    <pic:cNvPr id="1" name=""/>
+                    <pic:cNvPicPr/>
+                  </pic:nvPicPr>
+                  <pic:blipFill>
+                    <a:blip r:embed="rId7"/>
+                    <a:stretch>
+                      <a:fillRect/>
+                    </a:stretch>
+                  </pic:blipFill>
+                  <pic:spPr>
+                    <a:xfrm>
+                      <a:off x="0" y="0"/>
+                      <a:ext cx="5943600" cy="3139440"/>
+                    </a:xfrm>
+                    <a:prstGeom prst="rect">
+                      <a:avLst/>
+                    </a:prstGeom>
+                  </pic:spPr>
+                </pic:pic>
+              </a:graphicData>
+            </a:graphic>
+          </wp:inline>
+        </w:drawing>
+      </w:r>
+    </w:p>
+    <w:p>
+      <w:pPr>
+        <w:spacing w:after="0"/>
+        <w:rPr>
+          <w:rFonts w:ascii="Times New Roman" w:hAnsi="Times New Roman" w:cs="Times New Roman"/>
+        </w:rPr>
+      </w:pPr>
+    </w:p>
+    <w:p>
+      <w:pPr>
+        <w:spacing w:after="0"/>
+        <w:rPr>
+          <w:rFonts w:ascii="Times New Roman" w:hAnsi="Times New Roman" w:cs="Times New Roman"/>
+        </w:rPr>
+      </w:pPr>
+      <w:r>
+        <w:rPr>
+          <w:rFonts w:ascii="Times New Roman" w:hAnsi="Times New Roman" w:cs="Times New Roman"/>
+        </w:rPr>
+        <w:t xml:space="preserve">[2] Refactoring technique: Extract </w:t>
+      </w:r>
+      <w:r>
+        <w:rPr>
+          <w:rFonts w:ascii="Times New Roman" w:hAnsi="Times New Roman" w:cs="Times New Roman"/>
+        </w:rPr>
+        <w:t>super controller</w:t>
+      </w:r>
+      <w:r>
+        <w:rPr>
+          <w:rFonts w:ascii="Times New Roman" w:hAnsi="Times New Roman" w:cs="Times New Roman"/>
+        </w:rPr>
+        <w:t xml:space="preserve"> in the user interface</w:t>
+      </w:r>
+    </w:p>
+    <w:p>
+      <w:pPr>
+        <w:pStyle w:val="ListParagraph"/>
+        <w:numPr>
+          <w:ilvl w:val="0"/>
+          <w:numId w:val="12"/>
+        </w:numPr>
+        <w:spacing w:after="0"/>
+        <w:rPr>
+          <w:rFonts w:ascii="Times New Roman" w:hAnsi="Times New Roman" w:cs="Times New Roman"/>
+        </w:rPr>
+      </w:pPr>
+      <w:r>
+        <w:rPr>
+          <w:rFonts w:ascii="Times New Roman" w:hAnsi="Times New Roman" w:cs="Times New Roman"/>
+        </w:rPr>
+        <w:t>Why refactor?</w:t>
+      </w:r>
+    </w:p>
+    <w:p>
+      <w:pPr>
+        <w:pStyle w:val="ListParagraph"/>
+        <w:numPr>
+          <w:ilvl w:val="1"/>
+          <w:numId w:val="12"/>
+        </w:numPr>
+        <w:spacing w:after="0"/>
+        <w:rPr>
+          <w:rFonts w:ascii="Times New Roman" w:hAnsi="Times New Roman" w:cs="Times New Roman"/>
+        </w:rPr>
+      </w:pPr>
+      <w:r>
+        <w:rPr>
+          <w:rFonts w:ascii="Times New Roman" w:hAnsi="Times New Roman" w:cs="Times New Roman"/>
+        </w:rPr>
+        <w:t>Three</w:t>
+      </w:r>
+      <w:r>
+        <w:rPr>
+          <w:rFonts w:ascii="Times New Roman" w:hAnsi="Times New Roman" w:cs="Times New Roman"/>
+        </w:rPr>
+        <w:t xml:space="preserve"> </w:t>
+      </w:r>
+      <w:r>
+        <w:rPr>
+          <w:rFonts w:ascii="Times New Roman" w:hAnsi="Times New Roman" w:cs="Times New Roman"/>
+        </w:rPr>
+        <w:t xml:space="preserve">phase </w:t>
+      </w:r>
+      <w:r>
+        <w:rPr>
+          <w:rFonts w:ascii="Times New Roman" w:hAnsi="Times New Roman" w:cs="Times New Roman"/>
+        </w:rPr>
+        <w:t>controllers</w:t>
+      </w:r>
+      <w:r>
+        <w:rPr>
+          <w:rFonts w:ascii="Times New Roman" w:hAnsi="Times New Roman" w:cs="Times New Roman"/>
+        </w:rPr>
+        <w:t xml:space="preserve">, such as reinforcement, attack and fortification, all have common </w:t>
+      </w:r>
+      <w:proofErr w:type="spellStart"/>
+      <w:r>
+        <w:rPr>
+          <w:rFonts w:ascii="Times New Roman" w:hAnsi="Times New Roman" w:cs="Times New Roman"/>
+        </w:rPr>
+        <w:t>common</w:t>
+      </w:r>
+      <w:proofErr w:type="spellEnd"/>
+      <w:r>
+        <w:rPr>
+          <w:rFonts w:ascii="Times New Roman" w:hAnsi="Times New Roman" w:cs="Times New Roman"/>
+        </w:rPr>
+        <w:t xml:space="preserve"> functionality of </w:t>
+      </w:r>
+      <w:r>
+        <w:rPr>
+          <w:rFonts w:ascii="Times New Roman" w:hAnsi="Times New Roman" w:cs="Times New Roman"/>
+        </w:rPr>
+        <w:t>showing player name, current game phase a</w:t>
+      </w:r>
+      <w:r>
+        <w:rPr>
+          <w:rFonts w:ascii="Times New Roman" w:hAnsi="Times New Roman" w:cs="Times New Roman"/>
+        </w:rPr>
+        <w:t xml:space="preserve">nd </w:t>
+      </w:r>
+      <w:r>
+        <w:rPr>
+          <w:rFonts w:ascii="Times New Roman" w:hAnsi="Times New Roman" w:cs="Times New Roman"/>
+        </w:rPr>
+        <w:t>game messages.</w:t>
+      </w:r>
+    </w:p>
+    <w:p>
+      <w:pPr>
+        <w:pStyle w:val="ListParagraph"/>
+        <w:numPr>
+          <w:ilvl w:val="1"/>
+          <w:numId w:val="12"/>
+        </w:numPr>
+        <w:spacing w:after="0"/>
+        <w:rPr>
+          <w:rFonts w:ascii="Times New Roman" w:hAnsi="Times New Roman" w:cs="Times New Roman"/>
+        </w:rPr>
+      </w:pPr>
+      <w:r>
+        <w:rPr>
+          <w:rFonts w:ascii="Times New Roman" w:hAnsi="Times New Roman" w:cs="Times New Roman"/>
+        </w:rPr>
+        <w:t xml:space="preserve">Therefore, I created a </w:t>
+      </w:r>
+      <w:proofErr w:type="spellStart"/>
+      <w:r>
+        <w:rPr>
+          <w:rFonts w:ascii="Times New Roman" w:hAnsi="Times New Roman" w:cs="Times New Roman"/>
+        </w:rPr>
+        <w:t>GamePhaseControlle</w:t>
+      </w:r>
+      <w:r>
+        <w:rPr>
+          <w:rFonts w:ascii="Times New Roman" w:hAnsi="Times New Roman" w:cs="Times New Roman"/>
+        </w:rPr>
+        <w:t>r</w:t>
+      </w:r>
+      <w:proofErr w:type="spellEnd"/>
+      <w:r>
+        <w:rPr>
+          <w:rFonts w:ascii="Times New Roman" w:hAnsi="Times New Roman" w:cs="Times New Roman"/>
+        </w:rPr>
+        <w:t xml:space="preserve"> </w:t>
+      </w:r>
+      <w:r>
+        <w:rPr>
+          <w:rFonts w:ascii="Times New Roman" w:hAnsi="Times New Roman" w:cs="Times New Roman"/>
+        </w:rPr>
+        <w:t>super class</w:t>
+      </w:r>
+      <w:r>
+        <w:rPr>
+          <w:rFonts w:ascii="Times New Roman" w:hAnsi="Times New Roman" w:cs="Times New Roman"/>
+        </w:rPr>
+        <w:t xml:space="preserve">, </w:t>
+      </w:r>
+      <w:r>
+        <w:rPr>
+          <w:rFonts w:ascii="Times New Roman" w:hAnsi="Times New Roman" w:cs="Times New Roman"/>
+        </w:rPr>
+        <w:t>and moved all the identical fields</w:t>
+      </w:r>
+      <w:r>
+        <w:rPr>
+          <w:rFonts w:ascii="Times New Roman" w:hAnsi="Times New Roman" w:cs="Times New Roman"/>
+        </w:rPr>
+        <w:t xml:space="preserve"> (player name, current game phase and game message board) </w:t>
+      </w:r>
+      <w:r>
+        <w:rPr>
+          <w:rFonts w:ascii="Times New Roman" w:hAnsi="Times New Roman" w:cs="Times New Roman"/>
+        </w:rPr>
+        <w:t xml:space="preserve">to </w:t>
+      </w:r>
+      <w:proofErr w:type="gramStart"/>
+      <w:r>
+        <w:rPr>
+          <w:rFonts w:ascii="Times New Roman" w:hAnsi="Times New Roman" w:cs="Times New Roman"/>
+        </w:rPr>
+        <w:t xml:space="preserve">the </w:t>
+      </w:r>
+      <w:r>
+        <w:rPr>
+          <w:rFonts w:ascii="Times New Roman" w:hAnsi="Times New Roman" w:cs="Times New Roman"/>
+        </w:rPr>
+        <w:t>this</w:t>
+      </w:r>
+      <w:proofErr w:type="gramEnd"/>
+      <w:r>
+        <w:rPr>
+          <w:rFonts w:ascii="Times New Roman" w:hAnsi="Times New Roman" w:cs="Times New Roman"/>
+        </w:rPr>
+        <w:t xml:space="preserve"> super controller.</w:t>
+      </w:r>
+      <w:r>
+        <w:rPr>
+          <w:rFonts w:ascii="Times New Roman" w:hAnsi="Times New Roman" w:cs="Times New Roman"/>
+        </w:rPr>
+        <w:t xml:space="preserve"> Rest of the controllers</w:t>
+      </w:r>
+      <w:r>
+        <w:rPr>
+          <w:rFonts w:ascii="Times New Roman" w:hAnsi="Times New Roman" w:cs="Times New Roman"/>
+        </w:rPr>
+        <w:t xml:space="preserve"> for different phase</w:t>
+      </w:r>
+      <w:r>
+        <w:rPr>
+          <w:rFonts w:ascii="Times New Roman" w:hAnsi="Times New Roman" w:cs="Times New Roman"/>
+        </w:rPr>
+        <w:t xml:space="preserve"> </w:t>
+      </w:r>
+      <w:r>
+        <w:rPr>
+          <w:rFonts w:ascii="Times New Roman" w:hAnsi="Times New Roman" w:cs="Times New Roman"/>
+        </w:rPr>
+        <w:t>are</w:t>
+      </w:r>
+      <w:r>
+        <w:rPr>
+          <w:rFonts w:ascii="Times New Roman" w:hAnsi="Times New Roman" w:cs="Times New Roman"/>
+        </w:rPr>
+        <w:t xml:space="preserve"> now</w:t>
+      </w:r>
+      <w:r>
+        <w:rPr>
+          <w:rFonts w:ascii="Times New Roman" w:hAnsi="Times New Roman" w:cs="Times New Roman"/>
+        </w:rPr>
+        <w:t xml:space="preserve"> nested inside this </w:t>
+      </w:r>
+      <w:proofErr w:type="spellStart"/>
+      <w:r>
+        <w:rPr>
+          <w:rFonts w:ascii="Times New Roman" w:hAnsi="Times New Roman" w:cs="Times New Roman"/>
+        </w:rPr>
+        <w:t>GamePhaseContr</w:t>
+      </w:r>
+      <w:r>
+        <w:rPr>
+          <w:rFonts w:ascii="Times New Roman" w:hAnsi="Times New Roman" w:cs="Times New Roman"/>
+        </w:rPr>
+        <w:t>oller</w:t>
+      </w:r>
+      <w:proofErr w:type="spellEnd"/>
+      <w:r>
+        <w:rPr>
+          <w:rFonts w:ascii="Times New Roman" w:hAnsi="Times New Roman" w:cs="Times New Roman"/>
+        </w:rPr>
+        <w:t>, and they functionality is more specialized</w:t>
+      </w:r>
+      <w:r>
+        <w:rPr>
+          <w:rFonts w:ascii="Times New Roman" w:hAnsi="Times New Roman" w:cs="Times New Roman"/>
+        </w:rPr>
+        <w:t xml:space="preserve"> as super controller is responsible for taking care of common functionalities.</w:t>
+      </w:r>
+    </w:p>
+    <w:p>
+      <w:pPr>
+        <w:spacing w:after="0"/>
+        <w:ind w:left="1080"/>
+        <w:rPr>
+          <w:rFonts w:ascii="Times New Roman" w:hAnsi="Times New Roman" w:cs="Times New Roman"/>
+        </w:rPr>
+      </w:pPr>
+    </w:p>
+    <w:p>
+      <w:pPr>
+        <w:spacing w:after="0"/>
+        <w:ind w:left="1080"/>
+        <w:rPr>
+          <w:rFonts w:ascii="Times New Roman" w:hAnsi="Times New Roman" w:cs="Times New Roman"/>
+        </w:rPr>
+      </w:pPr>
+    </w:p>
+    <w:p>
+      <w:pPr>
+        <w:spacing w:after="0"/>
+        <w:ind w:left="1080"/>
+        <w:rPr>
+          <w:rFonts w:ascii="Times New Roman" w:hAnsi="Times New Roman" w:cs="Times New Roman"/>
+        </w:rPr>
+      </w:pPr>
+    </w:p>
+    <w:p>
+      <w:pPr>
+        <w:spacing w:after="0"/>
+        <w:ind w:left="1080"/>
+        <w:rPr>
+          <w:rFonts w:ascii="Times New Roman" w:hAnsi="Times New Roman" w:cs="Times New Roman"/>
+        </w:rPr>
+      </w:pPr>
+      <w:r>
+        <w:rPr>
+          <w:rFonts w:ascii="Times New Roman" w:hAnsi="Times New Roman" w:cs="Times New Roman"/>
+        </w:rPr>
+        <w:lastRenderedPageBreak/>
+        <w:t>BEFORE:</w:t>
+      </w:r>
+    </w:p>
+    <w:p>
+      <w:pPr>
+        <w:pStyle w:val="ListParagraph"/>
+        <w:spacing w:after="0"/>
+        <w:ind w:left="1080"/>
+        <w:rPr>
+          <w:rFonts w:ascii="Times New Roman" w:hAnsi="Times New Roman" w:cs="Times New Roman"/>
+        </w:rPr>
+      </w:pPr>
+      <w:r>
+        <w:rPr>
+          <w:noProof/>
+        </w:rPr>
+        <w:drawing>
+          <wp:inline distT="0" distB="0" distL="0" distR="0" wp14:anchorId="5D281B6C" wp14:editId="66B0E33A">
+            <wp:extent cx="5943600" cy="2632075"/>
+            <wp:effectExtent l="0" t="0" r="0" b="0"/>
+            <wp:docPr id="6" name="Picture 6"/>
+            <wp:cNvGraphicFramePr>
+              <a:graphicFrameLocks xmlns:a="http://schemas.openxmlformats.org/drawingml/2006/main" noChangeAspect="1"/>
+            </wp:cNvGraphicFramePr>
+            <a:graphic xmlns:a="http://schemas.openxmlformats.org/drawingml/2006/main">
+              <a:graphicData uri="http://schemas.openxmlformats.org/drawingml/2006/picture">
+                <pic:pic xmlns:pic="http://schemas.openxmlformats.org/drawingml/2006/picture">
+                  <pic:nvPicPr>
+                    <pic:cNvPr id="1" name=""/>
+                    <pic:cNvPicPr/>
+                  </pic:nvPicPr>
+                  <pic:blipFill>
+                    <a:blip r:embed="rId8"/>
+                    <a:stretch>
+                      <a:fillRect/>
+                    </a:stretch>
+                  </pic:blipFill>
+                  <pic:spPr>
+                    <a:xfrm>
+                      <a:off x="0" y="0"/>
+                      <a:ext cx="5943600" cy="2632075"/>
+                    </a:xfrm>
+                    <a:prstGeom prst="rect">
+                      <a:avLst/>
+                    </a:prstGeom>
+                  </pic:spPr>
+                </pic:pic>
+              </a:graphicData>
+            </a:graphic>
+          </wp:inline>
+        </w:drawing>
+      </w:r>
+    </w:p>
+    <w:p>
+      <w:pPr>
+        <w:pStyle w:val="ListParagraph"/>
+        <w:numPr>
+          <w:ilvl w:val="1"/>
+          <w:numId w:val="12"/>
+        </w:numPr>
+        <w:spacing w:after="0"/>
+        <w:rPr>
+          <w:rFonts w:ascii="Times New Roman" w:hAnsi="Times New Roman" w:cs="Times New Roman"/>
+        </w:rPr>
+      </w:pPr>
+      <w:r>
+        <w:rPr>
+          <w:rFonts w:ascii="Times New Roman" w:hAnsi="Times New Roman" w:cs="Times New Roman"/>
+        </w:rPr>
+        <w:t>This is a view for reinforcement before refactoring. It has its own field for current player and its own message board. This is the same for attack and fortification</w:t>
+      </w:r>
+    </w:p>
+    <w:p>
+      <w:pPr>
+        <w:spacing w:after="0"/>
+        <w:rPr>
+          <w:rFonts w:ascii="Times New Roman" w:hAnsi="Times New Roman" w:cs="Times New Roman"/>
+        </w:rPr>
+      </w:pPr>
+    </w:p>
+    <w:p>
+      <w:pPr>
+        <w:spacing w:after="0"/>
+        <w:ind w:left="1440"/>
+        <w:rPr>
+          <w:rFonts w:ascii="Times New Roman" w:hAnsi="Times New Roman" w:cs="Times New Roman"/>
+        </w:rPr>
+      </w:pPr>
+      <w:r>
+        <w:rPr>
+          <w:rFonts w:ascii="Times New Roman" w:hAnsi="Times New Roman" w:cs="Times New Roman"/>
+        </w:rPr>
+        <w:t>AFTER:</w:t>
+      </w:r>
+    </w:p>
+    <w:p>
+      <w:pPr>
+        <w:pStyle w:val="ListParagraph"/>
+        <w:spacing w:after="0"/>
+        <w:ind w:left="1440"/>
+        <w:rPr>
+          <w:rFonts w:ascii="Times New Roman" w:hAnsi="Times New Roman" w:cs="Times New Roman"/>
+        </w:rPr>
+      </w:pPr>
+      <w:r>
+        <w:rPr>
+          <w:noProof/>
+        </w:rPr>
+        <w:drawing>
+          <wp:inline distT="0" distB="0" distL="0" distR="0" wp14:anchorId="3AFC036A" wp14:editId="402BF095">
+            <wp:extent cx="5943600" cy="2808605"/>
+            <wp:effectExtent l="0" t="0" r="0" b="0"/>
+            <wp:docPr id="7" name="Picture 7"/>
+            <wp:cNvGraphicFramePr>
+              <a:graphicFrameLocks xmlns:a="http://schemas.openxmlformats.org/drawingml/2006/main" noChangeAspect="1"/>
+            </wp:cNvGraphicFramePr>
+            <a:graphic xmlns:a="http://schemas.openxmlformats.org/drawingml/2006/main">
+              <a:graphicData uri="http://schemas.openxmlformats.org/drawingml/2006/picture">
+                <pic:pic xmlns:pic="http://schemas.openxmlformats.org/drawingml/2006/picture">
+                  <pic:nvPicPr>
+                    <pic:cNvPr id="1" name=""/>
+                    <pic:cNvPicPr/>
+                  </pic:nvPicPr>
+                  <pic:blipFill>
+                    <a:blip r:embed="rId9"/>
+                    <a:stretch>
+                      <a:fillRect/>
+                    </a:stretch>
+                  </pic:blipFill>
+                  <pic:spPr>
+                    <a:xfrm>
+                      <a:off x="0" y="0"/>
+                      <a:ext cx="5943600" cy="2808605"/>
+                    </a:xfrm>
+                    <a:prstGeom prst="rect">
+                      <a:avLst/>
+                    </a:prstGeom>
+                  </pic:spPr>
+                </pic:pic>
+              </a:graphicData>
+            </a:graphic>
+          </wp:inline>
+        </w:drawing>
+      </w:r>
+    </w:p>
+    <w:p>
+      <w:pPr>
+        <w:pStyle w:val="ListParagraph"/>
+        <w:numPr>
+          <w:ilvl w:val="1"/>
+          <w:numId w:val="12"/>
+        </w:numPr>
+        <w:spacing w:after="0"/>
+        <w:rPr>
+          <w:rFonts w:ascii="Times New Roman" w:hAnsi="Times New Roman" w:cs="Times New Roman"/>
+        </w:rPr>
+      </w:pPr>
+      <w:r>
+        <w:rPr>
+          <w:rFonts w:ascii="Times New Roman" w:hAnsi="Times New Roman" w:cs="Times New Roman"/>
+        </w:rPr>
+        <w:t xml:space="preserve">Above shows a view where we </w:t>
+      </w:r>
+      <w:r>
+        <w:rPr>
+          <w:rFonts w:ascii="Times New Roman" w:hAnsi="Times New Roman" w:cs="Times New Roman"/>
+        </w:rPr>
+        <w:t>pulled up the</w:t>
+      </w:r>
+      <w:r>
+        <w:rPr>
+          <w:rFonts w:ascii="Times New Roman" w:hAnsi="Times New Roman" w:cs="Times New Roman"/>
+        </w:rPr>
+        <w:t xml:space="preserve"> </w:t>
+      </w:r>
+      <w:proofErr w:type="spellStart"/>
+      <w:r>
+        <w:rPr>
+          <w:rFonts w:ascii="Times New Roman" w:hAnsi="Times New Roman" w:cs="Times New Roman"/>
+        </w:rPr>
+        <w:t>identifical</w:t>
+      </w:r>
+      <w:proofErr w:type="spellEnd"/>
+      <w:r>
+        <w:rPr>
+          <w:rFonts w:ascii="Times New Roman" w:hAnsi="Times New Roman" w:cs="Times New Roman"/>
+        </w:rPr>
+        <w:t xml:space="preserve"> fields from the different phase controller</w:t>
+      </w:r>
+      <w:r>
+        <w:rPr>
+          <w:rFonts w:ascii="Times New Roman" w:hAnsi="Times New Roman" w:cs="Times New Roman"/>
+        </w:rPr>
+        <w:t>.</w:t>
+      </w:r>
+    </w:p>
+    <w:p>
+      <w:pPr>
+        <w:spacing w:after="0"/>
+        <w:rPr>
+          <w:rFonts w:ascii="Times New Roman" w:hAnsi="Times New Roman" w:cs="Times New Roman"/>
+        </w:rPr>
+      </w:pPr>
+      <w:r>
+        <w:rPr>
+          <w:rFonts w:ascii="Times New Roman" w:hAnsi="Times New Roman" w:cs="Times New Roman"/>
+        </w:rPr>
+        <w:t xml:space="preserve">[4] Refactoring technique: Replacing </w:t>
+      </w:r>
+      <w:r>
+        <w:rPr>
+          <w:rFonts w:ascii="Times New Roman" w:hAnsi="Times New Roman" w:cs="Times New Roman"/>
+        </w:rPr>
+        <w:t xml:space="preserve">model </w:t>
+      </w:r>
+      <w:r>
+        <w:rPr>
+          <w:rFonts w:ascii="Times New Roman" w:hAnsi="Times New Roman" w:cs="Times New Roman"/>
+        </w:rPr>
+        <w:t xml:space="preserve">constructor with singleton </w:t>
+      </w:r>
+      <w:r>
+        <w:rPr>
+          <w:rFonts w:ascii="Times New Roman" w:hAnsi="Times New Roman" w:cs="Times New Roman"/>
+        </w:rPr>
+        <w:t>factory</w:t>
+      </w:r>
+    </w:p>
+    <w:p>
+      <w:pPr>
+        <w:pStyle w:val="ListParagraph"/>
+        <w:numPr>
+          <w:ilvl w:val="0"/>
+          <w:numId w:val="12"/>
+        </w:numPr>
+        <w:spacing w:after="0"/>
+        <w:rPr>
+          <w:rFonts w:ascii="Times New Roman" w:hAnsi="Times New Roman" w:cs="Times New Roman"/>
+        </w:rPr>
+      </w:pPr>
+      <w:r>
+        <w:rPr>
+          <w:rFonts w:ascii="Times New Roman" w:hAnsi="Times New Roman" w:cs="Times New Roman"/>
+        </w:rPr>
+        <w:t>Why refactor?</w:t>
+      </w:r>
+    </w:p>
+    <w:p>
+      <w:pPr>
+        <w:pStyle w:val="ListParagraph"/>
+        <w:numPr>
+          <w:ilvl w:val="1"/>
+          <w:numId w:val="12"/>
+        </w:numPr>
+        <w:spacing w:after="0"/>
+        <w:rPr>
+          <w:rFonts w:ascii="Times New Roman" w:hAnsi="Times New Roman" w:cs="Times New Roman"/>
+        </w:rPr>
+      </w:pPr>
+      <w:r>
+        <w:rPr>
+          <w:rFonts w:ascii="Times New Roman" w:hAnsi="Times New Roman" w:cs="Times New Roman"/>
+        </w:rPr>
+        <w:t>Prior to usin</w:t>
+      </w:r>
+      <w:r>
+        <w:rPr>
+          <w:rFonts w:ascii="Times New Roman" w:hAnsi="Times New Roman" w:cs="Times New Roman"/>
+        </w:rPr>
+        <w:t>g singleton, different controller</w:t>
+      </w:r>
+      <w:r>
+        <w:rPr>
+          <w:rFonts w:ascii="Times New Roman" w:hAnsi="Times New Roman" w:cs="Times New Roman"/>
+        </w:rPr>
+        <w:t xml:space="preserve"> </w:t>
+      </w:r>
+      <w:r>
+        <w:rPr>
+          <w:rFonts w:ascii="Times New Roman" w:hAnsi="Times New Roman" w:cs="Times New Roman"/>
+        </w:rPr>
+        <w:t>class</w:t>
+      </w:r>
+      <w:r>
+        <w:rPr>
+          <w:rFonts w:ascii="Times New Roman" w:hAnsi="Times New Roman" w:cs="Times New Roman"/>
+        </w:rPr>
+        <w:t xml:space="preserve"> gained access the model</w:t>
+      </w:r>
+      <w:r>
+        <w:rPr>
+          <w:rFonts w:ascii="Times New Roman" w:hAnsi="Times New Roman" w:cs="Times New Roman"/>
+        </w:rPr>
+        <w:t xml:space="preserve"> class</w:t>
+      </w:r>
+      <w:r>
+        <w:rPr>
+          <w:rFonts w:ascii="Times New Roman" w:hAnsi="Times New Roman" w:cs="Times New Roman"/>
+        </w:rPr>
+        <w:t xml:space="preserve"> by passing models into to their constructo</w:t>
+      </w:r>
+      <w:r>
+        <w:rPr>
+          <w:rFonts w:ascii="Times New Roman" w:hAnsi="Times New Roman" w:cs="Times New Roman"/>
+        </w:rPr>
+        <w:t xml:space="preserve">rs. Namely, at different phase of the game, the model objects were passed between different controller objects to keep single instance of model classes. When a controller required multiple models objects then we had to pass </w:t>
+      </w:r>
+      <w:proofErr w:type="gramStart"/>
+      <w:r>
+        <w:rPr>
+          <w:rFonts w:ascii="Times New Roman" w:hAnsi="Times New Roman" w:cs="Times New Roman"/>
+        </w:rPr>
+        <w:t>all of</w:t>
+      </w:r>
+      <w:proofErr w:type="gramEnd"/>
+      <w:r>
+        <w:rPr>
+          <w:rFonts w:ascii="Times New Roman" w:hAnsi="Times New Roman" w:cs="Times New Roman"/>
+        </w:rPr>
+        <w:t xml:space="preserve"> the model objects into the constructor, making our application less flexible.</w:t>
+      </w:r>
+    </w:p>
+    <w:p>
+      <w:pPr>
+        <w:spacing w:after="0"/>
+        <w:rPr>
+          <w:rFonts w:ascii="Times New Roman" w:hAnsi="Times New Roman" w:cs="Times New Roman"/>
+        </w:rPr>
+      </w:pPr>
+    </w:p>
+    <w:p>
+      <w:pPr>
+        <w:spacing w:after="0"/>
+        <w:rPr>
+          <w:rFonts w:ascii="Times New Roman" w:hAnsi="Times New Roman" w:cs="Times New Roman"/>
+        </w:rPr>
+      </w:pPr>
+    </w:p>
+    <w:p>
+      <w:pPr>
+        <w:spacing w:after="0"/>
+        <w:ind w:left="1080"/>
+      </w:pPr>
+      <w:r>
+        <w:rPr>
+          <w:rFonts w:ascii="Times New Roman" w:hAnsi="Times New Roman" w:cs="Times New Roman"/>
+        </w:rPr>
+        <w:lastRenderedPageBreak/>
+        <w:t>BEFORE:</w:t>
+      </w:r>
+    </w:p>
+    <w:p>
+      <w:pPr>
+        <w:pStyle w:val="ListParagraph"/>
+        <w:spacing w:after="0"/>
+        <w:ind w:left="1440"/>
+        <w:rPr>
+          <w:rFonts w:ascii="Times New Roman" w:hAnsi="Times New Roman" w:cs="Times New Roman"/>
+        </w:rPr>
+      </w:pPr>
+      <w:r>
+        <w:rPr>
+          <w:noProof/>
+        </w:rPr>
+        <w:drawing>
+          <wp:inline distT="0" distB="0" distL="0" distR="0" wp14:anchorId="79E0C47A" wp14:editId="3EDE70D6">
+            <wp:extent cx="5943600" cy="1995170"/>
+            <wp:effectExtent l="0" t="0" r="0" b="5080"/>
+            <wp:docPr id="8" name="Picture 8"/>
+            <wp:cNvGraphicFramePr>
+              <a:graphicFrameLocks xmlns:a="http://schemas.openxmlformats.org/drawingml/2006/main" noChangeAspect="1"/>
+            </wp:cNvGraphicFramePr>
+            <a:graphic xmlns:a="http://schemas.openxmlformats.org/drawingml/2006/main">
+              <a:graphicData uri="http://schemas.openxmlformats.org/drawingml/2006/picture">
+                <pic:pic xmlns:pic="http://schemas.openxmlformats.org/drawingml/2006/picture">
+                  <pic:nvPicPr>
+                    <pic:cNvPr id="1" name=""/>
+                    <pic:cNvPicPr/>
+                  </pic:nvPicPr>
+                  <pic:blipFill>
+                    <a:blip r:embed="rId10"/>
+                    <a:stretch>
+                      <a:fillRect/>
+                    </a:stretch>
+                  </pic:blipFill>
+                  <pic:spPr>
+                    <a:xfrm>
+                      <a:off x="0" y="0"/>
+                      <a:ext cx="5943600" cy="1995170"/>
+                    </a:xfrm>
+                    <a:prstGeom prst="rect">
+                      <a:avLst/>
+                    </a:prstGeom>
+                  </pic:spPr>
+                </pic:pic>
+              </a:graphicData>
+            </a:graphic>
+          </wp:inline>
+        </w:drawing>
+      </w:r>
+    </w:p>
+    <w:p>
+      <w:pPr>
+        <w:pStyle w:val="ListParagraph"/>
+        <w:numPr>
+          <w:ilvl w:val="1"/>
+          <w:numId w:val="12"/>
+        </w:numPr>
+        <w:spacing w:after="0"/>
+        <w:rPr>
+          <w:rFonts w:ascii="Times New Roman" w:hAnsi="Times New Roman" w:cs="Times New Roman"/>
+        </w:rPr>
+      </w:pPr>
+      <w:r>
+        <w:rPr>
+          <w:rFonts w:ascii="Times New Roman" w:hAnsi="Times New Roman" w:cs="Times New Roman"/>
+        </w:rPr>
+        <w:t>To fix this we used lazy initialization singleton</w:t>
+      </w:r>
+      <w:r>
+        <w:rPr>
+          <w:rFonts w:ascii="Times New Roman" w:hAnsi="Times New Roman" w:cs="Times New Roman"/>
+        </w:rPr>
+        <w:t xml:space="preserve"> using public static method that returns the instance of the class</w:t>
+      </w:r>
+      <w:r>
+        <w:rPr>
+          <w:rFonts w:ascii="Times New Roman" w:hAnsi="Times New Roman" w:cs="Times New Roman"/>
+        </w:rPr>
+        <w:t>.</w:t>
+      </w:r>
+    </w:p>
+    <w:p>
+      <w:pPr>
+        <w:pStyle w:val="ListParagraph"/>
+        <w:numPr>
+          <w:ilvl w:val="1"/>
+          <w:numId w:val="12"/>
+        </w:numPr>
+        <w:spacing w:after="0"/>
+        <w:rPr>
+          <w:rFonts w:ascii="Times New Roman" w:hAnsi="Times New Roman" w:cs="Times New Roman"/>
+        </w:rPr>
+      </w:pPr>
+      <w:r>
+        <w:rPr>
+          <w:rFonts w:ascii="Times New Roman" w:hAnsi="Times New Roman" w:cs="Times New Roman"/>
+        </w:rPr>
+        <w:t>This allowed other objects from instantiating the copies of their single object, such that all the controller has access to the same model objects whenever it was required during the game.</w:t>
+      </w:r>
+    </w:p>
+    <w:p>
+      <w:pPr>
+        <w:pStyle w:val="ListParagraph"/>
+        <w:spacing w:after="0"/>
+        <w:ind w:left="1440"/>
+        <w:rPr>
+          <w:rFonts w:ascii="Times New Roman" w:hAnsi="Times New Roman" w:cs="Times New Roman"/>
+        </w:rPr>
+      </w:pPr>
+      <w:r>
+        <w:rPr>
+          <w:rFonts w:ascii="Times New Roman" w:hAnsi="Times New Roman" w:cs="Times New Roman"/>
+        </w:rPr>
+        <w:t>AFTER:</w:t>
+      </w:r>
+      <w:r>
+        <w:rPr>
+          <w:noProof/>
+        </w:rPr>
+        <w:t xml:space="preserve"> </w:t>
+      </w:r>
+      <w:r>
+        <w:rPr>
+          <w:noProof/>
+        </w:rPr>
+        <w:drawing>
+          <wp:inline distT="0" distB="0" distL="0" distR="0" wp14:anchorId="1D1D190F" wp14:editId="6EDCBED9">
+            <wp:extent cx="4524375" cy="1676400"/>
+            <wp:effectExtent l="0" t="0" r="9525" b="0"/>
+            <wp:docPr id="9" name="Picture 9"/>
+            <wp:cNvGraphicFramePr>
+              <a:graphicFrameLocks xmlns:a="http://schemas.openxmlformats.org/drawingml/2006/main" noChangeAspect="1"/>
+            </wp:cNvGraphicFramePr>
+            <a:graphic xmlns:a="http://schemas.openxmlformats.org/drawingml/2006/main">
+              <a:graphicData uri="http://schemas.openxmlformats.org/drawingml/2006/picture">
+                <pic:pic xmlns:pic="http://schemas.openxmlformats.org/drawingml/2006/picture">
+                  <pic:nvPicPr>
+                    <pic:cNvPr id="1" name=""/>
+                    <pic:cNvPicPr/>
+                  </pic:nvPicPr>
+                  <pic:blipFill>
+                    <a:blip r:embed="rId11"/>
+                    <a:stretch>
+                      <a:fillRect/>
+                    </a:stretch>
+                  </pic:blipFill>
+                  <pic:spPr>
+                    <a:xfrm>
+                      <a:off x="0" y="0"/>
+                      <a:ext cx="4524375" cy="1676400"/>
+                    </a:xfrm>
+                    <a:prstGeom prst="rect">
+                      <a:avLst/>
+                    </a:prstGeom>
+                  </pic:spPr>
+                </pic:pic>
+              </a:graphicData>
+            </a:graphic>
+          </wp:inline>
+        </w:drawing>
+      </w:r>
+    </w:p>
+    <w:p>
+      <w:pPr>
+        <w:tabs>
+          <w:tab w:val="left" w:pos="4104"/>
+        </w:tabs>
+      </w:pPr>
+      <w:bookmarkStart w:id="0" w:name="_GoBack"/>
+      <w:bookmarkEnd w:id="0"/>
     </w:p>
     <w:sectPr>
       <w:pgSz w:w="12240" w:h="15840"/>
@@ -5477,6 +6777,118 @@
 <file path=word/numbering.xml><?xml version="1.0" encoding="utf-8"?>
 <w:numbering xmlns:wpc="http://schemas.microsoft.com/office/word/2010/wordprocessingCanvas" xmlns:cx="http://schemas.microsoft.com/office/drawing/2014/chartex" xmlns:cx1="http://schemas.microsoft.com/office/drawing/2015/9/8/chartex" xmlns:cx2="http://schemas.microsoft.com/office/drawing/2015/10/21/chartex" xmlns:cx3="http://schemas.microsoft.com/office/drawing/2016/5/9/chartex" xmlns:cx4="http://schemas.microsoft.com/office/drawing/2016/5/10/chartex" xmlns:cx5="http://schemas.microsoft.com/office/drawing/2016/5/11/chartex" xmlns:cx6="http://schemas.microsoft.com/office/drawing/2016/5/12/chartex" xmlns:cx7="http://schemas.microsoft.com/office/drawing/2016/5/13/chartex" xmlns:cx8="http://schemas.microsoft.com/office/drawing/2016/5/14/chartex" xmlns:mc="http://schemas.openxmlformats.org/markup-compatibility/2006" xmlns:aink="http://schemas.microsoft.com/office/drawing/2016/ink" xmlns:am3d="http://schemas.microsoft.com/office/drawing/2017/model3d" xmlns:o="urn:schemas-microsoft-com:office:office" xmlns:r="http://schemas.openxmlformats.org/officeDocument/2006/relationships" xmlns:m="http://schemas.openxmlformats.org/officeDocument/2006/math" xmlns:v="urn:schemas-microsoft-com:vml" xmlns:wp14="http://schemas.microsoft.com/office/word/2010/wordprocessingDrawing" xmlns:wp="http://schemas.openxmlformats.org/drawingml/2006/wordprocessingDrawing" xmlns:w10="urn:schemas-microsoft-com:office:word" xmlns:w="http://schemas.openxmlformats.org/wordprocessingml/2006/main" xmlns:w14="http://schemas.microsoft.com/office/word/2010/wordml" xmlns:w15="http://schemas.microsoft.com/office/word/2012/wordml" xmlns:w16cid="http://schemas.microsoft.com/office/word/2016/wordml/cid" xmlns:w16se="http://schemas.microsoft.com/office/word/2015/wordml/symex" xmlns:wpg="http://schemas.microsoft.com/office/word/2010/wordprocessingGroup" xmlns:wpi="http://schemas.microsoft.com/office/word/2010/wordprocessingInk" xmlns:wne="http://schemas.microsoft.com/office/word/2006/wordml" xmlns:wps="http://schemas.microsoft.com/office/word/2010/wordprocessingShape" mc:Ignorable="w14 w15 w16se w16cid wp14">
   <w:abstractNum w:abstractNumId="0" w15:restartNumberingAfterBreak="0">
+    <w:nsid w:val="102A563E"/>
+    <w:multiLevelType w:val="hybridMultilevel"/>
+    <w:tmpl w:val="6CE04766"/>
+    <w:lvl w:ilvl="0" w:tplc="417EF692">
+      <w:numFmt w:val="bullet"/>
+      <w:lvlText w:val="-"/>
+      <w:lvlJc w:val="left"/>
+      <w:pPr>
+        <w:ind w:left="1080" w:hanging="360"/>
+      </w:pPr>
+      <w:rPr>
+        <w:rFonts w:ascii="Times New Roman" w:eastAsiaTheme="minorHAnsi" w:hAnsi="Times New Roman" w:cs="Times New Roman" w:hint="default"/>
+      </w:rPr>
+    </w:lvl>
+    <w:lvl w:ilvl="1" w:tplc="04090003">
+      <w:start w:val="1"/>
+      <w:numFmt w:val="bullet"/>
+      <w:lvlText w:val="o"/>
+      <w:lvlJc w:val="left"/>
+      <w:pPr>
+        <w:ind w:left="1440" w:hanging="360"/>
+      </w:pPr>
+      <w:rPr>
+        <w:rFonts w:ascii="Courier New" w:hAnsi="Courier New" w:cs="Courier New" w:hint="default"/>
+      </w:rPr>
+    </w:lvl>
+    <w:lvl w:ilvl="2" w:tplc="04090005">
+      <w:start w:val="1"/>
+      <w:numFmt w:val="bullet"/>
+      <w:lvlText w:val=""/>
+      <w:lvlJc w:val="left"/>
+      <w:pPr>
+        <w:ind w:left="2160" w:hanging="360"/>
+      </w:pPr>
+      <w:rPr>
+        <w:rFonts w:ascii="Wingdings" w:hAnsi="Wingdings" w:hint="default"/>
+      </w:rPr>
+    </w:lvl>
+    <w:lvl w:ilvl="3" w:tplc="04090001" w:tentative="1">
+      <w:start w:val="1"/>
+      <w:numFmt w:val="bullet"/>
+      <w:lvlText w:val=""/>
+      <w:lvlJc w:val="left"/>
+      <w:pPr>
+        <w:ind w:left="2880" w:hanging="360"/>
+      </w:pPr>
+      <w:rPr>
+        <w:rFonts w:ascii="Symbol" w:hAnsi="Symbol" w:hint="default"/>
+      </w:rPr>
+    </w:lvl>
+    <w:lvl w:ilvl="4" w:tplc="04090003" w:tentative="1">
+      <w:start w:val="1"/>
+      <w:numFmt w:val="bullet"/>
+      <w:lvlText w:val="o"/>
+      <w:lvlJc w:val="left"/>
+      <w:pPr>
+        <w:ind w:left="3600" w:hanging="360"/>
+      </w:pPr>
+      <w:rPr>
+        <w:rFonts w:ascii="Courier New" w:hAnsi="Courier New" w:cs="Courier New" w:hint="default"/>
+      </w:rPr>
+    </w:lvl>
+    <w:lvl w:ilvl="5" w:tplc="04090005" w:tentative="1">
+      <w:start w:val="1"/>
+      <w:numFmt w:val="bullet"/>
+      <w:lvlText w:val=""/>
+      <w:lvlJc w:val="left"/>
+      <w:pPr>
+        <w:ind w:left="4320" w:hanging="360"/>
+      </w:pPr>
+      <w:rPr>
+        <w:rFonts w:ascii="Wingdings" w:hAnsi="Wingdings" w:hint="default"/>
+      </w:rPr>
+    </w:lvl>
+    <w:lvl w:ilvl="6" w:tplc="04090001" w:tentative="1">
+      <w:start w:val="1"/>
+      <w:numFmt w:val="bullet"/>
+      <w:lvlText w:val=""/>
+      <w:lvlJc w:val="left"/>
+      <w:pPr>
+        <w:ind w:left="5040" w:hanging="360"/>
+      </w:pPr>
+      <w:rPr>
+        <w:rFonts w:ascii="Symbol" w:hAnsi="Symbol" w:hint="default"/>
+      </w:rPr>
+    </w:lvl>
+    <w:lvl w:ilvl="7" w:tplc="04090003" w:tentative="1">
+      <w:start w:val="1"/>
+      <w:numFmt w:val="bullet"/>
+      <w:lvlText w:val="o"/>
+      <w:lvlJc w:val="left"/>
+      <w:pPr>
+        <w:ind w:left="5760" w:hanging="360"/>
+      </w:pPr>
+      <w:rPr>
+        <w:rFonts w:ascii="Courier New" w:hAnsi="Courier New" w:cs="Courier New" w:hint="default"/>
+      </w:rPr>
+    </w:lvl>
+    <w:lvl w:ilvl="8" w:tplc="04090005" w:tentative="1">
+      <w:start w:val="1"/>
+      <w:numFmt w:val="bullet"/>
+      <w:lvlText w:val=""/>
+      <w:lvlJc w:val="left"/>
+      <w:pPr>
+        <w:ind w:left="6480" w:hanging="360"/>
+      </w:pPr>
+      <w:rPr>
+        <w:rFonts w:ascii="Wingdings" w:hAnsi="Wingdings" w:hint="default"/>
+      </w:rPr>
+    </w:lvl>
+  </w:abstractNum>
+  <w:abstractNum w:abstractNumId="1" w15:restartNumberingAfterBreak="0">
     <w:nsid w:val="15882A8D"/>
     <w:multiLevelType w:val="hybridMultilevel"/>
     <w:tmpl w:val="90904DB0"/>
@@ -5588,7 +7000,156 @@
       </w:rPr>
     </w:lvl>
   </w:abstractNum>
-  <w:abstractNum w:abstractNumId="1" w15:restartNumberingAfterBreak="0">
+  <w:abstractNum w:abstractNumId="2" w15:restartNumberingAfterBreak="0">
+    <w:nsid w:val="1FF51FA7"/>
+    <w:multiLevelType w:val="multilevel"/>
+    <w:tmpl w:val="2694897E"/>
+    <w:lvl w:ilvl="0">
+      <w:start w:val="1"/>
+      <w:numFmt w:val="bullet"/>
+      <w:lvlText w:val=""/>
+      <w:lvlJc w:val="left"/>
+      <w:pPr>
+        <w:tabs>
+          <w:tab w:val="num" w:pos="720"/>
+        </w:tabs>
+        <w:ind w:left="720" w:hanging="360"/>
+      </w:pPr>
+      <w:rPr>
+        <w:rFonts w:ascii="Symbol" w:hAnsi="Symbol" w:hint="default"/>
+        <w:sz w:val="20"/>
+      </w:rPr>
+    </w:lvl>
+    <w:lvl w:ilvl="1" w:tentative="1">
+      <w:start w:val="1"/>
+      <w:numFmt w:val="bullet"/>
+      <w:lvlText w:val="o"/>
+      <w:lvlJc w:val="left"/>
+      <w:pPr>
+        <w:tabs>
+          <w:tab w:val="num" w:pos="1440"/>
+        </w:tabs>
+        <w:ind w:left="1440" w:hanging="360"/>
+      </w:pPr>
+      <w:rPr>
+        <w:rFonts w:ascii="Courier New" w:hAnsi="Courier New" w:hint="default"/>
+        <w:sz w:val="20"/>
+      </w:rPr>
+    </w:lvl>
+    <w:lvl w:ilvl="2" w:tentative="1">
+      <w:start w:val="1"/>
+      <w:numFmt w:val="bullet"/>
+      <w:lvlText w:val=""/>
+      <w:lvlJc w:val="left"/>
+      <w:pPr>
+        <w:tabs>
+          <w:tab w:val="num" w:pos="2160"/>
+        </w:tabs>
+        <w:ind w:left="2160" w:hanging="360"/>
+      </w:pPr>
+      <w:rPr>
+        <w:rFonts w:ascii="Wingdings" w:hAnsi="Wingdings" w:hint="default"/>
+        <w:sz w:val="20"/>
+      </w:rPr>
+    </w:lvl>
+    <w:lvl w:ilvl="3" w:tentative="1">
+      <w:start w:val="1"/>
+      <w:numFmt w:val="bullet"/>
+      <w:lvlText w:val=""/>
+      <w:lvlJc w:val="left"/>
+      <w:pPr>
+        <w:tabs>
+          <w:tab w:val="num" w:pos="2880"/>
+        </w:tabs>
+        <w:ind w:left="2880" w:hanging="360"/>
+      </w:pPr>
+      <w:rPr>
+        <w:rFonts w:ascii="Wingdings" w:hAnsi="Wingdings" w:hint="default"/>
+        <w:sz w:val="20"/>
+      </w:rPr>
+    </w:lvl>
+    <w:lvl w:ilvl="4" w:tentative="1">
+      <w:start w:val="1"/>
+      <w:numFmt w:val="bullet"/>
+      <w:lvlText w:val=""/>
+      <w:lvlJc w:val="left"/>
+      <w:pPr>
+        <w:tabs>
+          <w:tab w:val="num" w:pos="3600"/>
+        </w:tabs>
+        <w:ind w:left="3600" w:hanging="360"/>
+      </w:pPr>
+      <w:rPr>
+        <w:rFonts w:ascii="Wingdings" w:hAnsi="Wingdings" w:hint="default"/>
+        <w:sz w:val="20"/>
+      </w:rPr>
+    </w:lvl>
+    <w:lvl w:ilvl="5" w:tentative="1">
+      <w:start w:val="1"/>
+      <w:numFmt w:val="bullet"/>
+      <w:lvlText w:val=""/>
+      <w:lvlJc w:val="left"/>
+      <w:pPr>
+        <w:tabs>
+          <w:tab w:val="num" w:pos="4320"/>
+        </w:tabs>
+        <w:ind w:left="4320" w:hanging="360"/>
+      </w:pPr>
+      <w:rPr>
+        <w:rFonts w:ascii="Wingdings" w:hAnsi="Wingdings" w:hint="default"/>
+        <w:sz w:val="20"/>
+      </w:rPr>
+    </w:lvl>
+    <w:lvl w:ilvl="6" w:tentative="1">
+      <w:start w:val="1"/>
+      <w:numFmt w:val="bullet"/>
+      <w:lvlText w:val=""/>
+      <w:lvlJc w:val="left"/>
+      <w:pPr>
+        <w:tabs>
+          <w:tab w:val="num" w:pos="5040"/>
+        </w:tabs>
+        <w:ind w:left="5040" w:hanging="360"/>
+      </w:pPr>
+      <w:rPr>
+        <w:rFonts w:ascii="Wingdings" w:hAnsi="Wingdings" w:hint="default"/>
+        <w:sz w:val="20"/>
+      </w:rPr>
+    </w:lvl>
+    <w:lvl w:ilvl="7" w:tentative="1">
+      <w:start w:val="1"/>
+      <w:numFmt w:val="bullet"/>
+      <w:lvlText w:val=""/>
+      <w:lvlJc w:val="left"/>
+      <w:pPr>
+        <w:tabs>
+          <w:tab w:val="num" w:pos="5760"/>
+        </w:tabs>
+        <w:ind w:left="5760" w:hanging="360"/>
+      </w:pPr>
+      <w:rPr>
+        <w:rFonts w:ascii="Wingdings" w:hAnsi="Wingdings" w:hint="default"/>
+        <w:sz w:val="20"/>
+      </w:rPr>
+    </w:lvl>
+    <w:lvl w:ilvl="8" w:tentative="1">
+      <w:start w:val="1"/>
+      <w:numFmt w:val="bullet"/>
+      <w:lvlText w:val=""/>
+      <w:lvlJc w:val="left"/>
+      <w:pPr>
+        <w:tabs>
+          <w:tab w:val="num" w:pos="6480"/>
+        </w:tabs>
+        <w:ind w:left="6480" w:hanging="360"/>
+      </w:pPr>
+      <w:rPr>
+        <w:rFonts w:ascii="Wingdings" w:hAnsi="Wingdings" w:hint="default"/>
+        <w:sz w:val="20"/>
+      </w:rPr>
+    </w:lvl>
+  </w:abstractNum>
+  <w:abstractNum w:abstractNumId="3" w15:restartNumberingAfterBreak="0">
     <w:nsid w:val="2A0549E4"/>
     <w:multiLevelType w:val="hybridMultilevel"/>
     <w:tmpl w:val="D5469576"/>
@@ -5700,7 +7261,7 @@
       </w:rPr>
     </w:lvl>
   </w:abstractNum>
-  <w:abstractNum w:abstractNumId="2" w15:restartNumberingAfterBreak="0">
+  <w:abstractNum w:abstractNumId="4" w15:restartNumberingAfterBreak="0">
     <w:nsid w:val="2B411EBF"/>
     <w:multiLevelType w:val="hybridMultilevel"/>
     <w:tmpl w:val="686085AA"/>
@@ -5812,7 +7373,7 @@
       </w:rPr>
     </w:lvl>
   </w:abstractNum>
-  <w:abstractNum w:abstractNumId="3" w15:restartNumberingAfterBreak="0">
+  <w:abstractNum w:abstractNumId="5" w15:restartNumberingAfterBreak="0">
     <w:nsid w:val="2F811BEC"/>
     <w:multiLevelType w:val="hybridMultilevel"/>
     <w:tmpl w:val="E9DE6D32"/>
@@ -5925,7 +7486,7 @@
       </w:rPr>
     </w:lvl>
   </w:abstractNum>
-  <w:abstractNum w:abstractNumId="4" w15:restartNumberingAfterBreak="0">
+  <w:abstractNum w:abstractNumId="6" w15:restartNumberingAfterBreak="0">
     <w:nsid w:val="392A3112"/>
     <w:multiLevelType w:val="hybridMultilevel"/>
     <w:tmpl w:val="9AC04758"/>
@@ -6037,7 +7598,7 @@
       </w:rPr>
     </w:lvl>
   </w:abstractNum>
-  <w:abstractNum w:abstractNumId="5" w15:restartNumberingAfterBreak="0">
+  <w:abstractNum w:abstractNumId="7" w15:restartNumberingAfterBreak="0">
     <w:nsid w:val="4CB92086"/>
     <w:multiLevelType w:val="hybridMultilevel"/>
     <w:tmpl w:val="2F78779A"/>
@@ -6149,7 +7710,7 @@
       </w:rPr>
     </w:lvl>
   </w:abstractNum>
-  <w:abstractNum w:abstractNumId="6" w15:restartNumberingAfterBreak="0">
+  <w:abstractNum w:abstractNumId="8" w15:restartNumberingAfterBreak="0">
     <w:nsid w:val="518941EF"/>
     <w:multiLevelType w:val="hybridMultilevel"/>
     <w:tmpl w:val="14288062"/>
@@ -6261,7 +7822,7 @@
       </w:rPr>
     </w:lvl>
   </w:abstractNum>
-  <w:abstractNum w:abstractNumId="7" w15:restartNumberingAfterBreak="0">
+  <w:abstractNum w:abstractNumId="9" w15:restartNumberingAfterBreak="0">
     <w:nsid w:val="59AA1E32"/>
     <w:multiLevelType w:val="hybridMultilevel"/>
     <w:tmpl w:val="9C54BC74"/>
@@ -6373,7 +7934,7 @@
       </w:rPr>
     </w:lvl>
   </w:abstractNum>
-  <w:abstractNum w:abstractNumId="8" w15:restartNumberingAfterBreak="0">
+  <w:abstractNum w:abstractNumId="10" w15:restartNumberingAfterBreak="0">
     <w:nsid w:val="621F07F6"/>
     <w:multiLevelType w:val="hybridMultilevel"/>
     <w:tmpl w:val="35F8CD04"/>
@@ -6456,7 +8017,7 @@
       </w:pPr>
     </w:lvl>
   </w:abstractNum>
-  <w:abstractNum w:abstractNumId="9" w15:restartNumberingAfterBreak="0">
+  <w:abstractNum w:abstractNumId="11" w15:restartNumberingAfterBreak="0">
     <w:nsid w:val="662B5E10"/>
     <w:multiLevelType w:val="hybridMultilevel"/>
     <w:tmpl w:val="DB9EE6B4"/>
@@ -6568,7 +8129,7 @@
       </w:rPr>
     </w:lvl>
   </w:abstractNum>
-  <w:abstractNum w:abstractNumId="10" w15:restartNumberingAfterBreak="0">
+  <w:abstractNum w:abstractNumId="12" w15:restartNumberingAfterBreak="0">
     <w:nsid w:val="71A17FC2"/>
     <w:multiLevelType w:val="multilevel"/>
     <w:tmpl w:val="221E1BAE"/>
@@ -6682,37 +8243,43 @@
     </w:lvl>
   </w:abstractNum>
   <w:num w:numId="1">
-    <w:abstractNumId w:val="2"/>
+    <w:abstractNumId w:val="4"/>
   </w:num>
   <w:num w:numId="2">
+    <w:abstractNumId w:val="9"/>
+  </w:num>
+  <w:num w:numId="3">
+    <w:abstractNumId w:val="1"/>
+  </w:num>
+  <w:num w:numId="4">
+    <w:abstractNumId w:val="8"/>
+  </w:num>
+  <w:num w:numId="5">
+    <w:abstractNumId w:val="11"/>
+  </w:num>
+  <w:num w:numId="6">
+    <w:abstractNumId w:val="10"/>
+  </w:num>
+  <w:num w:numId="7">
     <w:abstractNumId w:val="7"/>
   </w:num>
-  <w:num w:numId="3">
+  <w:num w:numId="8">
+    <w:abstractNumId w:val="3"/>
+  </w:num>
+  <w:num w:numId="9">
+    <w:abstractNumId w:val="6"/>
+  </w:num>
+  <w:num w:numId="10">
+    <w:abstractNumId w:val="12"/>
+  </w:num>
+  <w:num w:numId="11">
+    <w:abstractNumId w:val="5"/>
+  </w:num>
+  <w:num w:numId="12">
     <w:abstractNumId w:val="0"/>
   </w:num>
-  <w:num w:numId="4">
-    <w:abstractNumId w:val="6"/>
-  </w:num>
-  <w:num w:numId="5">
-    <w:abstractNumId w:val="9"/>
-  </w:num>
-  <w:num w:numId="6">
-    <w:abstractNumId w:val="8"/>
-  </w:num>
-  <w:num w:numId="7">
-    <w:abstractNumId w:val="5"/>
-  </w:num>
-  <w:num w:numId="8">
-    <w:abstractNumId w:val="1"/>
-  </w:num>
-  <w:num w:numId="9">
-    <w:abstractNumId w:val="4"/>
-  </w:num>
-  <w:num w:numId="10">
-    <w:abstractNumId w:val="10"/>
-  </w:num>
-  <w:num w:numId="11">
-    <w:abstractNumId w:val="3"/>
+  <w:num w:numId="13">
+    <w:abstractNumId w:val="2"/>
   </w:num>
 </w:numbering>
 </file>
@@ -7477,7 +9044,7 @@
 </file>
 
 <file path=customXml/itemProps1.xml><?xml version="1.0" encoding="utf-8"?>
-<ds:datastoreItem xmlns:ds="http://schemas.openxmlformats.org/officeDocument/2006/customXml" ds:itemID="{1B0C3B37-603C-44D9-B7D6-66A23B6E7914}">
+<ds:datastoreItem xmlns:ds="http://schemas.openxmlformats.org/officeDocument/2006/customXml" ds:itemID="{91552FD4-5D77-4A00-8C02-DFBADE85D2DC}">
   <ds:schemaRefs>
     <ds:schemaRef ds:uri="http://schemas.openxmlformats.org/officeDocument/2006/bibliography"/>
   </ds:schemaRefs>

</xml_diff>

<commit_message>
fixed card exchange bug
</commit_message>
<xml_diff>
--- a/projectdescription/RiskBuild1Documentation.docx
+++ b/projectdescription/RiskBuild1Documentation.docx
@@ -634,6 +634,7 @@
           <w:id w:val="-1967274830"/>
           <w:citation/>
         </w:sdtPr>
+        <w:sdtEndPr/>
         <w:sdtContent>
           <w:r>
             <w:rPr>
@@ -821,6 +822,7 @@
           <w:id w:val="-1918239638"/>
           <w:citation/>
         </w:sdtPr>
+        <w:sdtEndPr/>
         <w:sdtContent>
           <w:r>
             <w:rPr>
@@ -5576,303 +5578,31 @@
         <w:spacing w:after="0"/>
         <w:rPr>
           <w:rFonts w:ascii="Times New Roman" w:hAnsi="Times New Roman" w:cs="Times New Roman"/>
-        </w:rPr>
-      </w:pPr>
-      <w:r>
-        <w:rPr>
-          <w:rFonts w:ascii="Times New Roman" w:hAnsi="Times New Roman" w:cs="Times New Roman"/>
-        </w:rPr>
-        <w:t>[1] Refactoring technique: Substitute Algorithm</w:t>
-      </w:r>
-      <w:r>
-        <w:rPr>
-          <w:rFonts w:ascii="Times New Roman" w:hAnsi="Times New Roman" w:cs="Times New Roman"/>
-        </w:rPr>
-        <w:tab/>
-      </w:r>
-    </w:p>
-    <w:p>
-      <w:pPr>
-        <w:pStyle w:val="ListParagraph"/>
-        <w:numPr>
-          <w:ilvl w:val="0"/>
-          <w:numId w:val="12"/>
-        </w:numPr>
-        <w:spacing w:after="0"/>
-        <w:rPr>
-          <w:rFonts w:ascii="Times New Roman" w:hAnsi="Times New Roman" w:cs="Times New Roman"/>
-        </w:rPr>
-      </w:pPr>
-      <w:r>
-        <w:rPr>
-          <w:rFonts w:ascii="Times New Roman" w:hAnsi="Times New Roman" w:cs="Times New Roman"/>
-        </w:rPr>
-        <w:t xml:space="preserve">Why refactor? </w:t>
-      </w:r>
-    </w:p>
-    <w:p>
-      <w:pPr>
-        <w:pStyle w:val="ListParagraph"/>
-        <w:numPr>
-          <w:ilvl w:val="1"/>
-          <w:numId w:val="12"/>
-        </w:numPr>
-        <w:spacing w:after="0"/>
-        <w:rPr>
-          <w:rFonts w:ascii="Times New Roman" w:hAnsi="Times New Roman" w:cs="Times New Roman"/>
-        </w:rPr>
-      </w:pPr>
-      <w:r>
-        <w:rPr>
-          <w:rFonts w:ascii="Times New Roman" w:hAnsi="Times New Roman" w:cs="Times New Roman"/>
-        </w:rPr>
-        <w:t xml:space="preserve">This method is responsible for deleting the territory from the continent. When deleted, the territory should </w:t>
-      </w:r>
-      <w:r>
-        <w:rPr>
-          <w:rFonts w:ascii="Times New Roman" w:hAnsi="Times New Roman" w:cs="Times New Roman"/>
-        </w:rPr>
-        <w:t xml:space="preserve">also be deleted from adjacent list </w:t>
-      </w:r>
-      <w:r>
-        <w:rPr>
-          <w:rFonts w:ascii="Times New Roman" w:hAnsi="Times New Roman" w:cs="Times New Roman"/>
-        </w:rPr>
-        <w:t>other connected country</w:t>
-      </w:r>
-      <w:r>
-        <w:rPr>
-          <w:rFonts w:ascii="Times New Roman" w:hAnsi="Times New Roman" w:cs="Times New Roman"/>
-        </w:rPr>
-        <w:t xml:space="preserve"> because it doesn’t exist anymore. </w:t>
-      </w:r>
-      <w:r>
-        <w:rPr>
-          <w:rFonts w:ascii="Times New Roman" w:hAnsi="Times New Roman" w:cs="Times New Roman"/>
-        </w:rPr>
-        <w:t xml:space="preserve"> </w:t>
-      </w:r>
-    </w:p>
-    <w:p>
-      <w:pPr>
-        <w:pStyle w:val="ListParagraph"/>
-        <w:numPr>
-          <w:ilvl w:val="1"/>
-          <w:numId w:val="12"/>
-        </w:numPr>
-        <w:spacing w:after="0"/>
-        <w:rPr>
-          <w:rFonts w:ascii="Times New Roman" w:hAnsi="Times New Roman" w:cs="Times New Roman"/>
-        </w:rPr>
-      </w:pPr>
-      <w:r>
-        <w:rPr>
-          <w:rFonts w:ascii="Times New Roman" w:hAnsi="Times New Roman" w:cs="Times New Roman"/>
-        </w:rPr>
-        <w:t>To do this we traverse</w:t>
-      </w:r>
-      <w:r>
-        <w:rPr>
-          <w:rFonts w:ascii="Times New Roman" w:hAnsi="Times New Roman" w:cs="Times New Roman"/>
-        </w:rPr>
-        <w:t>d through the</w:t>
-      </w:r>
-      <w:r>
-        <w:rPr>
-          <w:rFonts w:ascii="Times New Roman" w:hAnsi="Times New Roman" w:cs="Times New Roman"/>
-        </w:rPr>
-        <w:t xml:space="preserve"> </w:t>
-      </w:r>
-      <w:r>
-        <w:rPr>
-          <w:rFonts w:ascii="Times New Roman" w:hAnsi="Times New Roman" w:cs="Times New Roman"/>
-        </w:rPr>
-        <w:t>adjacent list</w:t>
-      </w:r>
-      <w:r>
-        <w:rPr>
-          <w:rFonts w:ascii="Times New Roman" w:hAnsi="Times New Roman" w:cs="Times New Roman"/>
-        </w:rPr>
-        <w:t xml:space="preserve"> of the </w:t>
-      </w:r>
-      <w:r>
-        <w:rPr>
-          <w:rFonts w:ascii="Times New Roman" w:hAnsi="Times New Roman" w:cs="Times New Roman"/>
-        </w:rPr>
-        <w:t>country to be removed</w:t>
-      </w:r>
-      <w:r>
-        <w:rPr>
-          <w:rFonts w:ascii="Times New Roman" w:hAnsi="Times New Roman" w:cs="Times New Roman"/>
-        </w:rPr>
-        <w:t xml:space="preserve">, then </w:t>
-      </w:r>
-      <w:r>
-        <w:rPr>
-          <w:rFonts w:ascii="Times New Roman" w:hAnsi="Times New Roman" w:cs="Times New Roman"/>
-        </w:rPr>
-        <w:t>for each connected country we traversed its adjacent list</w:t>
-      </w:r>
-      <w:r>
-        <w:rPr>
-          <w:rFonts w:ascii="Times New Roman" w:hAnsi="Times New Roman" w:cs="Times New Roman"/>
-        </w:rPr>
-        <w:t xml:space="preserve"> to find the country that was removed</w:t>
-      </w:r>
-      <w:r>
-        <w:rPr>
-          <w:rFonts w:ascii="Times New Roman" w:hAnsi="Times New Roman" w:cs="Times New Roman"/>
-        </w:rPr>
-        <w:t>.</w:t>
-      </w:r>
-      <w:r>
-        <w:rPr>
-          <w:rFonts w:ascii="Times New Roman" w:hAnsi="Times New Roman" w:cs="Times New Roman"/>
-        </w:rPr>
-        <w:t xml:space="preserve"> When found, it was then deleted from the </w:t>
-      </w:r>
-      <w:r>
-        <w:rPr>
-          <w:rFonts w:ascii="Times New Roman" w:hAnsi="Times New Roman" w:cs="Times New Roman"/>
-        </w:rPr>
-        <w:t>adjacent list</w:t>
-      </w:r>
-      <w:r>
-        <w:rPr>
-          <w:rFonts w:ascii="Times New Roman" w:hAnsi="Times New Roman" w:cs="Times New Roman"/>
-        </w:rPr>
-        <w:t xml:space="preserve"> of other connected country.</w:t>
-      </w:r>
-    </w:p>
-    <w:p>
-      <w:pPr>
-        <w:pStyle w:val="ListParagraph"/>
-        <w:numPr>
-          <w:ilvl w:val="1"/>
-          <w:numId w:val="12"/>
-        </w:numPr>
-        <w:spacing w:after="0"/>
-        <w:rPr>
-          <w:rFonts w:ascii="Times New Roman" w:hAnsi="Times New Roman" w:cs="Times New Roman"/>
-        </w:rPr>
-      </w:pPr>
-      <w:r>
-        <w:rPr>
-          <w:rFonts w:ascii="Times New Roman" w:hAnsi="Times New Roman" w:cs="Times New Roman"/>
-        </w:rPr>
-        <w:t>However, I realized that an algorithm does not require a for loop to traverse through adjacent list of connected country</w:t>
-      </w:r>
-      <w:r>
-        <w:rPr>
-          <w:rFonts w:ascii="Times New Roman" w:hAnsi="Times New Roman" w:cs="Times New Roman"/>
-        </w:rPr>
-        <w:t xml:space="preserve"> because the assumption is that if the country A is connected to country B, then A’s adjacent list should be </w:t>
-      </w:r>
-      <w:proofErr w:type="gramStart"/>
-      <w:r>
-        <w:rPr>
-          <w:rFonts w:ascii="Times New Roman" w:hAnsi="Times New Roman" w:cs="Times New Roman"/>
-        </w:rPr>
-        <w:t>have</w:t>
-      </w:r>
-      <w:proofErr w:type="gramEnd"/>
-      <w:r>
-        <w:rPr>
-          <w:rFonts w:ascii="Times New Roman" w:hAnsi="Times New Roman" w:cs="Times New Roman"/>
-        </w:rPr>
-        <w:t xml:space="preserve"> B, and vice versa</w:t>
-      </w:r>
-      <w:r>
-        <w:rPr>
-          <w:rFonts w:ascii="Times New Roman" w:hAnsi="Times New Roman" w:cs="Times New Roman"/>
-        </w:rPr>
-        <w:t xml:space="preserve">. </w:t>
-      </w:r>
-    </w:p>
-    <w:p>
-      <w:pPr>
-        <w:pStyle w:val="ListParagraph"/>
-        <w:numPr>
-          <w:ilvl w:val="1"/>
-          <w:numId w:val="12"/>
-        </w:numPr>
-        <w:spacing w:after="0"/>
-        <w:rPr>
-          <w:rFonts w:ascii="Times New Roman" w:hAnsi="Times New Roman" w:cs="Times New Roman"/>
           <w:b/>
-        </w:rPr>
-      </w:pPr>
-      <w:r>
-        <w:rPr>
-          <w:rFonts w:ascii="Times New Roman" w:hAnsi="Times New Roman" w:cs="Times New Roman"/>
-        </w:rPr>
-        <w:t xml:space="preserve">Namely, all we need </w:t>
-      </w:r>
-      <w:r>
-        <w:rPr>
-          <w:rFonts w:ascii="Times New Roman" w:hAnsi="Times New Roman" w:cs="Times New Roman"/>
-        </w:rPr>
-        <w:t xml:space="preserve">was </w:t>
-      </w:r>
-      <w:r>
-        <w:rPr>
-          <w:rFonts w:ascii="Times New Roman" w:hAnsi="Times New Roman" w:cs="Times New Roman"/>
-        </w:rPr>
-        <w:t>one for loop to traverse through adjacent list</w:t>
-      </w:r>
-      <w:r>
-        <w:rPr>
-          <w:rFonts w:ascii="Times New Roman" w:hAnsi="Times New Roman" w:cs="Times New Roman"/>
-        </w:rPr>
-        <w:t xml:space="preserve"> </w:t>
-      </w:r>
-      <w:r>
-        <w:rPr>
-          <w:rFonts w:ascii="Times New Roman" w:hAnsi="Times New Roman" w:cs="Times New Roman"/>
-        </w:rPr>
-        <w:t xml:space="preserve">of the country to be removed </w:t>
-      </w:r>
-      <w:r>
-        <w:rPr>
-          <w:rFonts w:ascii="Times New Roman" w:hAnsi="Times New Roman" w:cs="Times New Roman"/>
-        </w:rPr>
-        <w:t xml:space="preserve">and remove </w:t>
-      </w:r>
-      <w:r>
-        <w:rPr>
-          <w:rFonts w:ascii="Times New Roman" w:hAnsi="Times New Roman" w:cs="Times New Roman"/>
-        </w:rPr>
-        <w:t>it</w:t>
-      </w:r>
-      <w:r>
-        <w:rPr>
-          <w:rFonts w:ascii="Times New Roman" w:hAnsi="Times New Roman" w:cs="Times New Roman"/>
-        </w:rPr>
-        <w:t xml:space="preserve"> from </w:t>
-      </w:r>
-      <w:r>
-        <w:rPr>
-          <w:rFonts w:ascii="Times New Roman" w:hAnsi="Times New Roman" w:cs="Times New Roman"/>
-        </w:rPr>
-        <w:t xml:space="preserve">their </w:t>
-      </w:r>
-      <w:r>
-        <w:rPr>
-          <w:rFonts w:ascii="Times New Roman" w:hAnsi="Times New Roman" w:cs="Times New Roman"/>
-        </w:rPr>
-        <w:t>adjacent lis</w:t>
-      </w:r>
-      <w:r>
-        <w:rPr>
-          <w:rFonts w:ascii="Times New Roman" w:hAnsi="Times New Roman" w:cs="Times New Roman"/>
-        </w:rPr>
-        <w:t>t</w:t>
-      </w:r>
-      <w:r>
-        <w:rPr>
-          <w:rFonts w:ascii="Times New Roman" w:hAnsi="Times New Roman" w:cs="Times New Roman"/>
-        </w:rPr>
-        <w:t>.</w:t>
+          <w:u w:val="single"/>
+        </w:rPr>
+      </w:pPr>
+      <w:r>
+        <w:rPr>
+          <w:rFonts w:ascii="Times New Roman" w:hAnsi="Times New Roman" w:cs="Times New Roman"/>
+          <w:b/>
+          <w:u w:val="single"/>
+        </w:rPr>
+        <w:t>List of refactoring targets:</w:t>
+      </w:r>
+    </w:p>
+    <w:p>
+      <w:pPr>
+        <w:spacing w:after="0"/>
+        <w:rPr>
+          <w:rFonts w:ascii="Times New Roman" w:hAnsi="Times New Roman" w:cs="Times New Roman"/>
+        </w:rPr>
+      </w:pPr>
+      <w:r>
+        <w:rPr>
+          <w:rFonts w:ascii="Times New Roman" w:hAnsi="Times New Roman" w:cs="Times New Roman"/>
+        </w:rPr>
+        <w:t xml:space="preserve">[1] </w:t>
       </w:r>
     </w:p>
     <w:p>
@@ -5887,10 +5617,10 @@
           <w:noProof/>
         </w:rPr>
         <w:drawing>
-          <wp:inline distT="0" distB="0" distL="0" distR="0" wp14:anchorId="21A65549" wp14:editId="08FFF51E">
-            <wp:extent cx="5943600" cy="3139440"/>
-            <wp:effectExtent l="0" t="0" r="0" b="3810"/>
-            <wp:docPr id="4" name="Picture 4"/>
+          <wp:inline distT="0" distB="0" distL="0" distR="0" wp14:anchorId="77643E8F" wp14:editId="54544469">
+            <wp:extent cx="2409825" cy="748031"/>
+            <wp:effectExtent l="0" t="0" r="0" b="0"/>
+            <wp:docPr id="2" name="Picture 2"/>
             <wp:cNvGraphicFramePr>
               <a:graphicFrameLocks xmlns:a="http://schemas.openxmlformats.org/drawingml/2006/main" noChangeAspect="1"/>
             </wp:cNvGraphicFramePr>
@@ -5910,7 +5640,7 @@
                   <pic:spPr>
                     <a:xfrm>
                       <a:off x="0" y="0"/>
-                      <a:ext cx="5943600" cy="3139440"/>
+                      <a:ext cx="2430316" cy="754392"/>
                     </a:xfrm>
                     <a:prstGeom prst="rect">
                       <a:avLst/>
@@ -5922,77 +5652,17 @@
           </wp:inline>
         </w:drawing>
       </w:r>
-    </w:p>
-    <w:p>
-      <w:pPr>
-        <w:spacing w:after="0"/>
-        <w:rPr>
-          <w:rFonts w:ascii="Times New Roman" w:hAnsi="Times New Roman" w:cs="Times New Roman"/>
-        </w:rPr>
-      </w:pPr>
-    </w:p>
-    <w:p>
-      <w:pPr>
-        <w:spacing w:after="0"/>
-        <w:rPr>
-          <w:rFonts w:ascii="Times New Roman" w:hAnsi="Times New Roman" w:cs="Times New Roman"/>
-        </w:rPr>
-      </w:pPr>
-      <w:r>
-        <w:rPr>
-          <w:rFonts w:ascii="Times New Roman" w:hAnsi="Times New Roman" w:cs="Times New Roman"/>
-        </w:rPr>
-        <w:t xml:space="preserve">[2] Refactoring technique: Extract </w:t>
-      </w:r>
-      <w:r>
-        <w:rPr>
-          <w:rFonts w:ascii="Times New Roman" w:hAnsi="Times New Roman" w:cs="Times New Roman"/>
-        </w:rPr>
-        <w:t>super controller</w:t>
-      </w:r>
-      <w:r>
-        <w:rPr>
-          <w:rFonts w:ascii="Times New Roman" w:hAnsi="Times New Roman" w:cs="Times New Roman"/>
-        </w:rPr>
-        <w:t xml:space="preserve"> in the user interface</w:t>
-      </w:r>
-    </w:p>
-    <w:p>
-      <w:pPr>
-        <w:pStyle w:val="ListParagraph"/>
-        <w:numPr>
-          <w:ilvl w:val="0"/>
-          <w:numId w:val="12"/>
-        </w:numPr>
-        <w:spacing w:after="0"/>
-        <w:rPr>
-          <w:rFonts w:ascii="Times New Roman" w:hAnsi="Times New Roman" w:cs="Times New Roman"/>
-        </w:rPr>
-      </w:pPr>
-      <w:r>
-        <w:rPr>
-          <w:rFonts w:ascii="Times New Roman" w:hAnsi="Times New Roman" w:cs="Times New Roman"/>
-        </w:rPr>
-        <w:t>Why refactor?</w:t>
-      </w:r>
-    </w:p>
-    <w:p>
-      <w:pPr>
-        <w:pStyle w:val="ListParagraph"/>
-        <w:numPr>
-          <w:ilvl w:val="1"/>
-          <w:numId w:val="12"/>
-        </w:numPr>
-        <w:spacing w:after="0"/>
-        <w:rPr>
-          <w:rFonts w:ascii="Times New Roman" w:hAnsi="Times New Roman" w:cs="Times New Roman"/>
-        </w:rPr>
-      </w:pPr>
-      <w:r>
-        <w:rPr>
-          <w:rFonts w:ascii="Times New Roman" w:hAnsi="Times New Roman" w:cs="Times New Roman"/>
-        </w:rPr>
-        <w:t>Three</w:t>
+      <w:r>
+        <w:rPr>
+          <w:rFonts w:ascii="Times New Roman" w:hAnsi="Times New Roman" w:cs="Times New Roman"/>
+        </w:rPr>
+        <w:t xml:space="preserve">    </w:t>
+      </w:r>
+      <w:r>
+        <w:rPr>
+          <w:rFonts w:ascii="Times New Roman" w:hAnsi="Times New Roman" w:cs="Times New Roman"/>
+        </w:rPr>
+        <w:sym w:font="Wingdings" w:char="F0E0"/>
       </w:r>
       <w:r>
         <w:rPr>
@@ -6002,267 +5672,13 @@
       </w:r>
       <w:r>
         <w:rPr>
-          <w:rFonts w:ascii="Times New Roman" w:hAnsi="Times New Roman" w:cs="Times New Roman"/>
-        </w:rPr>
-        <w:t xml:space="preserve">phase </w:t>
-      </w:r>
-      <w:r>
-        <w:rPr>
-          <w:rFonts w:ascii="Times New Roman" w:hAnsi="Times New Roman" w:cs="Times New Roman"/>
-        </w:rPr>
-        <w:t>controllers</w:t>
-      </w:r>
-      <w:r>
-        <w:rPr>
-          <w:rFonts w:ascii="Times New Roman" w:hAnsi="Times New Roman" w:cs="Times New Roman"/>
-        </w:rPr>
-        <w:t xml:space="preserve">, such as reinforcement, attack and fortification, all have common </w:t>
-      </w:r>
-      <w:proofErr w:type="spellStart"/>
-      <w:r>
-        <w:rPr>
-          <w:rFonts w:ascii="Times New Roman" w:hAnsi="Times New Roman" w:cs="Times New Roman"/>
-        </w:rPr>
-        <w:t>common</w:t>
-      </w:r>
-      <w:proofErr w:type="spellEnd"/>
-      <w:r>
-        <w:rPr>
-          <w:rFonts w:ascii="Times New Roman" w:hAnsi="Times New Roman" w:cs="Times New Roman"/>
-        </w:rPr>
-        <w:t xml:space="preserve"> functionality of </w:t>
-      </w:r>
-      <w:r>
-        <w:rPr>
-          <w:rFonts w:ascii="Times New Roman" w:hAnsi="Times New Roman" w:cs="Times New Roman"/>
-        </w:rPr>
-        <w:t>showing player name, current game phase a</w:t>
-      </w:r>
-      <w:r>
-        <w:rPr>
-          <w:rFonts w:ascii="Times New Roman" w:hAnsi="Times New Roman" w:cs="Times New Roman"/>
-        </w:rPr>
-        <w:t xml:space="preserve">nd </w:t>
-      </w:r>
-      <w:r>
-        <w:rPr>
-          <w:rFonts w:ascii="Times New Roman" w:hAnsi="Times New Roman" w:cs="Times New Roman"/>
-        </w:rPr>
-        <w:t>game messages.</w:t>
-      </w:r>
-    </w:p>
-    <w:p>
-      <w:pPr>
-        <w:pStyle w:val="ListParagraph"/>
-        <w:numPr>
-          <w:ilvl w:val="1"/>
-          <w:numId w:val="12"/>
-        </w:numPr>
-        <w:spacing w:after="0"/>
-        <w:rPr>
-          <w:rFonts w:ascii="Times New Roman" w:hAnsi="Times New Roman" w:cs="Times New Roman"/>
-        </w:rPr>
-      </w:pPr>
-      <w:r>
-        <w:rPr>
-          <w:rFonts w:ascii="Times New Roman" w:hAnsi="Times New Roman" w:cs="Times New Roman"/>
-        </w:rPr>
-        <w:t xml:space="preserve">Therefore, I created a </w:t>
-      </w:r>
-      <w:proofErr w:type="spellStart"/>
-      <w:r>
-        <w:rPr>
-          <w:rFonts w:ascii="Times New Roman" w:hAnsi="Times New Roman" w:cs="Times New Roman"/>
-        </w:rPr>
-        <w:t>GamePhaseControlle</w:t>
-      </w:r>
-      <w:r>
-        <w:rPr>
-          <w:rFonts w:ascii="Times New Roman" w:hAnsi="Times New Roman" w:cs="Times New Roman"/>
-        </w:rPr>
-        <w:t>r</w:t>
-      </w:r>
-      <w:proofErr w:type="spellEnd"/>
-      <w:r>
-        <w:rPr>
-          <w:rFonts w:ascii="Times New Roman" w:hAnsi="Times New Roman" w:cs="Times New Roman"/>
-        </w:rPr>
-        <w:t xml:space="preserve"> </w:t>
-      </w:r>
-      <w:r>
-        <w:rPr>
-          <w:rFonts w:ascii="Times New Roman" w:hAnsi="Times New Roman" w:cs="Times New Roman"/>
-        </w:rPr>
-        <w:t>super class</w:t>
-      </w:r>
-      <w:r>
-        <w:rPr>
-          <w:rFonts w:ascii="Times New Roman" w:hAnsi="Times New Roman" w:cs="Times New Roman"/>
-        </w:rPr>
-        <w:t xml:space="preserve">, </w:t>
-      </w:r>
-      <w:r>
-        <w:rPr>
-          <w:rFonts w:ascii="Times New Roman" w:hAnsi="Times New Roman" w:cs="Times New Roman"/>
-        </w:rPr>
-        <w:t>and moved all the identical fields</w:t>
-      </w:r>
-      <w:r>
-        <w:rPr>
-          <w:rFonts w:ascii="Times New Roman" w:hAnsi="Times New Roman" w:cs="Times New Roman"/>
-        </w:rPr>
-        <w:t xml:space="preserve"> (player name, current game phase and game message board) </w:t>
-      </w:r>
-      <w:r>
-        <w:rPr>
-          <w:rFonts w:ascii="Times New Roman" w:hAnsi="Times New Roman" w:cs="Times New Roman"/>
-        </w:rPr>
-        <w:t xml:space="preserve">to </w:t>
-      </w:r>
-      <w:proofErr w:type="gramStart"/>
-      <w:r>
-        <w:rPr>
-          <w:rFonts w:ascii="Times New Roman" w:hAnsi="Times New Roman" w:cs="Times New Roman"/>
-        </w:rPr>
-        <w:t xml:space="preserve">the </w:t>
-      </w:r>
-      <w:r>
-        <w:rPr>
-          <w:rFonts w:ascii="Times New Roman" w:hAnsi="Times New Roman" w:cs="Times New Roman"/>
-        </w:rPr>
-        <w:t>this</w:t>
-      </w:r>
-      <w:proofErr w:type="gramEnd"/>
-      <w:r>
-        <w:rPr>
-          <w:rFonts w:ascii="Times New Roman" w:hAnsi="Times New Roman" w:cs="Times New Roman"/>
-        </w:rPr>
-        <w:t xml:space="preserve"> super controller.</w:t>
-      </w:r>
-      <w:r>
-        <w:rPr>
-          <w:rFonts w:ascii="Times New Roman" w:hAnsi="Times New Roman" w:cs="Times New Roman"/>
-        </w:rPr>
-        <w:t xml:space="preserve"> Rest of the controllers</w:t>
-      </w:r>
-      <w:r>
-        <w:rPr>
-          <w:rFonts w:ascii="Times New Roman" w:hAnsi="Times New Roman" w:cs="Times New Roman"/>
-        </w:rPr>
-        <w:t xml:space="preserve"> for different phase</w:t>
-      </w:r>
-      <w:r>
-        <w:rPr>
-          <w:rFonts w:ascii="Times New Roman" w:hAnsi="Times New Roman" w:cs="Times New Roman"/>
-        </w:rPr>
-        <w:t xml:space="preserve"> </w:t>
-      </w:r>
-      <w:r>
-        <w:rPr>
-          <w:rFonts w:ascii="Times New Roman" w:hAnsi="Times New Roman" w:cs="Times New Roman"/>
-        </w:rPr>
-        <w:t>are</w:t>
-      </w:r>
-      <w:r>
-        <w:rPr>
-          <w:rFonts w:ascii="Times New Roman" w:hAnsi="Times New Roman" w:cs="Times New Roman"/>
-        </w:rPr>
-        <w:t xml:space="preserve"> now</w:t>
-      </w:r>
-      <w:r>
-        <w:rPr>
-          <w:rFonts w:ascii="Times New Roman" w:hAnsi="Times New Roman" w:cs="Times New Roman"/>
-        </w:rPr>
-        <w:t xml:space="preserve"> nested inside this </w:t>
-      </w:r>
-      <w:proofErr w:type="spellStart"/>
-      <w:r>
-        <w:rPr>
-          <w:rFonts w:ascii="Times New Roman" w:hAnsi="Times New Roman" w:cs="Times New Roman"/>
-        </w:rPr>
-        <w:t>GamePhaseContr</w:t>
-      </w:r>
-      <w:r>
-        <w:rPr>
-          <w:rFonts w:ascii="Times New Roman" w:hAnsi="Times New Roman" w:cs="Times New Roman"/>
-        </w:rPr>
-        <w:t>oller</w:t>
-      </w:r>
-      <w:proofErr w:type="spellEnd"/>
-      <w:r>
-        <w:rPr>
-          <w:rFonts w:ascii="Times New Roman" w:hAnsi="Times New Roman" w:cs="Times New Roman"/>
-        </w:rPr>
-        <w:t>, and they functionality is more specialized</w:t>
-      </w:r>
-      <w:r>
-        <w:rPr>
-          <w:rFonts w:ascii="Times New Roman" w:hAnsi="Times New Roman" w:cs="Times New Roman"/>
-        </w:rPr>
-        <w:t xml:space="preserve"> as super controller is responsible for taking care of common functionalities.</w:t>
-      </w:r>
-    </w:p>
-    <w:p>
-      <w:pPr>
-        <w:spacing w:after="0"/>
-        <w:ind w:left="1080"/>
-        <w:rPr>
-          <w:rFonts w:ascii="Times New Roman" w:hAnsi="Times New Roman" w:cs="Times New Roman"/>
-        </w:rPr>
-      </w:pPr>
-    </w:p>
-    <w:p>
-      <w:pPr>
-        <w:spacing w:after="0"/>
-        <w:ind w:left="1080"/>
-        <w:rPr>
-          <w:rFonts w:ascii="Times New Roman" w:hAnsi="Times New Roman" w:cs="Times New Roman"/>
-        </w:rPr>
-      </w:pPr>
-    </w:p>
-    <w:p>
-      <w:pPr>
-        <w:spacing w:after="0"/>
-        <w:ind w:left="1080"/>
-        <w:rPr>
-          <w:rFonts w:ascii="Times New Roman" w:hAnsi="Times New Roman" w:cs="Times New Roman"/>
-        </w:rPr>
-      </w:pPr>
-    </w:p>
-    <w:p>
-      <w:pPr>
-        <w:spacing w:after="0"/>
-        <w:ind w:left="1080"/>
-        <w:rPr>
-          <w:rFonts w:ascii="Times New Roman" w:hAnsi="Times New Roman" w:cs="Times New Roman"/>
-        </w:rPr>
-      </w:pPr>
-      <w:r>
-        <w:rPr>
-          <w:rFonts w:ascii="Times New Roman" w:hAnsi="Times New Roman" w:cs="Times New Roman"/>
-        </w:rPr>
-        <w:lastRenderedPageBreak/>
-        <w:t>BEFORE:</w:t>
-      </w:r>
-    </w:p>
-    <w:p>
-      <w:pPr>
-        <w:pStyle w:val="ListParagraph"/>
-        <w:spacing w:after="0"/>
-        <w:ind w:left="1080"/>
-        <w:rPr>
-          <w:rFonts w:ascii="Times New Roman" w:hAnsi="Times New Roman" w:cs="Times New Roman"/>
-        </w:rPr>
-      </w:pPr>
-      <w:r>
-        <w:rPr>
           <w:noProof/>
         </w:rPr>
         <w:drawing>
-          <wp:inline distT="0" distB="0" distL="0" distR="0" wp14:anchorId="5D281B6C" wp14:editId="66B0E33A">
-            <wp:extent cx="5943600" cy="2632075"/>
-            <wp:effectExtent l="0" t="0" r="0" b="0"/>
-            <wp:docPr id="6" name="Picture 6"/>
+          <wp:inline distT="0" distB="0" distL="0" distR="0" wp14:anchorId="332AEF03" wp14:editId="7A3855E9">
+            <wp:extent cx="2735099" cy="1035305"/>
+            <wp:effectExtent l="0" t="0" r="8255" b="0"/>
+            <wp:docPr id="3" name="Picture 3"/>
             <wp:cNvGraphicFramePr>
               <a:graphicFrameLocks xmlns:a="http://schemas.openxmlformats.org/drawingml/2006/main" noChangeAspect="1"/>
             </wp:cNvGraphicFramePr>
@@ -6282,7 +5698,7 @@
                   <pic:spPr>
                     <a:xfrm>
                       <a:off x="0" y="0"/>
-                      <a:ext cx="5943600" cy="2632075"/>
+                      <a:ext cx="2798270" cy="1059217"/>
                     </a:xfrm>
                     <a:prstGeom prst="rect">
                       <a:avLst/>
@@ -6297,6 +5713,96 @@
     </w:p>
     <w:p>
       <w:pPr>
+        <w:spacing w:after="0"/>
+        <w:rPr>
+          <w:rFonts w:ascii="Times New Roman" w:hAnsi="Times New Roman" w:cs="Times New Roman"/>
+        </w:rPr>
+      </w:pPr>
+      <w:r>
+        <w:rPr>
+          <w:rFonts w:ascii="Times New Roman" w:hAnsi="Times New Roman" w:cs="Times New Roman"/>
+        </w:rPr>
+        <w:t>[2]</w:t>
+      </w:r>
+    </w:p>
+    <w:p>
+      <w:pPr>
+        <w:spacing w:after="0"/>
+        <w:rPr>
+          <w:rFonts w:ascii="Times New Roman" w:hAnsi="Times New Roman" w:cs="Times New Roman"/>
+        </w:rPr>
+      </w:pPr>
+      <w:bookmarkStart w:id="0" w:name="_GoBack"/>
+      <w:bookmarkEnd w:id="0"/>
+    </w:p>
+    <w:p>
+      <w:pPr>
+        <w:spacing w:after="0"/>
+        <w:rPr>
+          <w:rFonts w:ascii="Times New Roman" w:hAnsi="Times New Roman" w:cs="Times New Roman"/>
+          <w:b/>
+          <w:u w:val="single"/>
+        </w:rPr>
+      </w:pPr>
+      <w:r>
+        <w:rPr>
+          <w:rFonts w:ascii="Times New Roman" w:hAnsi="Times New Roman" w:cs="Times New Roman"/>
+          <w:b/>
+          <w:u w:val="single"/>
+        </w:rPr>
+        <w:t>Refactored targets</w:t>
+      </w:r>
+    </w:p>
+    <w:p>
+      <w:pPr>
+        <w:spacing w:after="0"/>
+        <w:rPr>
+          <w:rFonts w:ascii="Times New Roman" w:hAnsi="Times New Roman" w:cs="Times New Roman"/>
+          <w:b/>
+        </w:rPr>
+      </w:pPr>
+    </w:p>
+    <w:p>
+      <w:pPr>
+        <w:spacing w:after="0"/>
+        <w:rPr>
+          <w:rFonts w:ascii="Times New Roman" w:hAnsi="Times New Roman" w:cs="Times New Roman"/>
+        </w:rPr>
+      </w:pPr>
+      <w:r>
+        <w:rPr>
+          <w:rFonts w:ascii="Times New Roman" w:hAnsi="Times New Roman" w:cs="Times New Roman"/>
+        </w:rPr>
+        <w:t>[1] Refactoring technique: Substitute Algorithm</w:t>
+      </w:r>
+      <w:r>
+        <w:rPr>
+          <w:rFonts w:ascii="Times New Roman" w:hAnsi="Times New Roman" w:cs="Times New Roman"/>
+        </w:rPr>
+        <w:tab/>
+      </w:r>
+    </w:p>
+    <w:p>
+      <w:pPr>
+        <w:pStyle w:val="ListParagraph"/>
+        <w:numPr>
+          <w:ilvl w:val="0"/>
+          <w:numId w:val="12"/>
+        </w:numPr>
+        <w:spacing w:after="0"/>
+        <w:rPr>
+          <w:rFonts w:ascii="Times New Roman" w:hAnsi="Times New Roman" w:cs="Times New Roman"/>
+        </w:rPr>
+      </w:pPr>
+      <w:r>
+        <w:rPr>
+          <w:rFonts w:ascii="Times New Roman" w:hAnsi="Times New Roman" w:cs="Times New Roman"/>
+        </w:rPr>
+        <w:t xml:space="preserve">Why refactor? </w:t>
+      </w:r>
+    </w:p>
+    <w:p>
+      <w:pPr>
         <w:pStyle w:val="ListParagraph"/>
         <w:numPr>
           <w:ilvl w:val="1"/>
@@ -6311,37 +5817,258 @@
         <w:rPr>
           <w:rFonts w:ascii="Times New Roman" w:hAnsi="Times New Roman" w:cs="Times New Roman"/>
         </w:rPr>
-        <w:t>This is a view for reinforcement before refactoring. It has its own field for current player and its own message board. This is the same for attack and fortification</w:t>
-      </w:r>
-    </w:p>
-    <w:p>
-      <w:pPr>
-        <w:spacing w:after="0"/>
-        <w:rPr>
-          <w:rFonts w:ascii="Times New Roman" w:hAnsi="Times New Roman" w:cs="Times New Roman"/>
-        </w:rPr>
-      </w:pPr>
-    </w:p>
-    <w:p>
-      <w:pPr>
-        <w:spacing w:after="0"/>
-        <w:ind w:left="1440"/>
-        <w:rPr>
-          <w:rFonts w:ascii="Times New Roman" w:hAnsi="Times New Roman" w:cs="Times New Roman"/>
-        </w:rPr>
-      </w:pPr>
-      <w:r>
-        <w:rPr>
-          <w:rFonts w:ascii="Times New Roman" w:hAnsi="Times New Roman" w:cs="Times New Roman"/>
-        </w:rPr>
-        <w:t>AFTER:</w:t>
-      </w:r>
-    </w:p>
-    <w:p>
-      <w:pPr>
-        <w:pStyle w:val="ListParagraph"/>
-        <w:spacing w:after="0"/>
-        <w:ind w:left="1440"/>
+        <w:t xml:space="preserve">This method is responsible for deleting the territory from the continent. When deleted, the territory should </w:t>
+      </w:r>
+      <w:r>
+        <w:rPr>
+          <w:rFonts w:ascii="Times New Roman" w:hAnsi="Times New Roman" w:cs="Times New Roman"/>
+        </w:rPr>
+        <w:t xml:space="preserve">also be deleted from adjacent list </w:t>
+      </w:r>
+      <w:r>
+        <w:rPr>
+          <w:rFonts w:ascii="Times New Roman" w:hAnsi="Times New Roman" w:cs="Times New Roman"/>
+        </w:rPr>
+        <w:t>other connected country</w:t>
+      </w:r>
+      <w:r>
+        <w:rPr>
+          <w:rFonts w:ascii="Times New Roman" w:hAnsi="Times New Roman" w:cs="Times New Roman"/>
+        </w:rPr>
+        <w:t xml:space="preserve"> because it doesn’t exist anymore. </w:t>
+      </w:r>
+      <w:r>
+        <w:rPr>
+          <w:rFonts w:ascii="Times New Roman" w:hAnsi="Times New Roman" w:cs="Times New Roman"/>
+        </w:rPr>
+        <w:t xml:space="preserve"> </w:t>
+      </w:r>
+    </w:p>
+    <w:p>
+      <w:pPr>
+        <w:pStyle w:val="ListParagraph"/>
+        <w:numPr>
+          <w:ilvl w:val="1"/>
+          <w:numId w:val="12"/>
+        </w:numPr>
+        <w:spacing w:after="0"/>
+        <w:rPr>
+          <w:rFonts w:ascii="Times New Roman" w:hAnsi="Times New Roman" w:cs="Times New Roman"/>
+        </w:rPr>
+      </w:pPr>
+      <w:r>
+        <w:rPr>
+          <w:rFonts w:ascii="Times New Roman" w:hAnsi="Times New Roman" w:cs="Times New Roman"/>
+        </w:rPr>
+        <w:t>To do this we traverse</w:t>
+      </w:r>
+      <w:r>
+        <w:rPr>
+          <w:rFonts w:ascii="Times New Roman" w:hAnsi="Times New Roman" w:cs="Times New Roman"/>
+        </w:rPr>
+        <w:t>d through the</w:t>
+      </w:r>
+      <w:r>
+        <w:rPr>
+          <w:rFonts w:ascii="Times New Roman" w:hAnsi="Times New Roman" w:cs="Times New Roman"/>
+        </w:rPr>
+        <w:t xml:space="preserve"> </w:t>
+      </w:r>
+      <w:r>
+        <w:rPr>
+          <w:rFonts w:ascii="Times New Roman" w:hAnsi="Times New Roman" w:cs="Times New Roman"/>
+        </w:rPr>
+        <w:t>adjacent list</w:t>
+      </w:r>
+      <w:r>
+        <w:rPr>
+          <w:rFonts w:ascii="Times New Roman" w:hAnsi="Times New Roman" w:cs="Times New Roman"/>
+        </w:rPr>
+        <w:t xml:space="preserve"> of the </w:t>
+      </w:r>
+      <w:r>
+        <w:rPr>
+          <w:rFonts w:ascii="Times New Roman" w:hAnsi="Times New Roman" w:cs="Times New Roman"/>
+        </w:rPr>
+        <w:t>country to be removed</w:t>
+      </w:r>
+      <w:r>
+        <w:rPr>
+          <w:rFonts w:ascii="Times New Roman" w:hAnsi="Times New Roman" w:cs="Times New Roman"/>
+        </w:rPr>
+        <w:t xml:space="preserve">, then </w:t>
+      </w:r>
+      <w:r>
+        <w:rPr>
+          <w:rFonts w:ascii="Times New Roman" w:hAnsi="Times New Roman" w:cs="Times New Roman"/>
+        </w:rPr>
+        <w:t>for each connected country we traversed its adjacent list</w:t>
+      </w:r>
+      <w:r>
+        <w:rPr>
+          <w:rFonts w:ascii="Times New Roman" w:hAnsi="Times New Roman" w:cs="Times New Roman"/>
+        </w:rPr>
+        <w:t xml:space="preserve"> to find the country that was removed</w:t>
+      </w:r>
+      <w:r>
+        <w:rPr>
+          <w:rFonts w:ascii="Times New Roman" w:hAnsi="Times New Roman" w:cs="Times New Roman"/>
+        </w:rPr>
+        <w:t>.</w:t>
+      </w:r>
+      <w:r>
+        <w:rPr>
+          <w:rFonts w:ascii="Times New Roman" w:hAnsi="Times New Roman" w:cs="Times New Roman"/>
+        </w:rPr>
+        <w:t xml:space="preserve"> When found, it was then deleted from the </w:t>
+      </w:r>
+      <w:r>
+        <w:rPr>
+          <w:rFonts w:ascii="Times New Roman" w:hAnsi="Times New Roman" w:cs="Times New Roman"/>
+        </w:rPr>
+        <w:t>adjacent list</w:t>
+      </w:r>
+      <w:r>
+        <w:rPr>
+          <w:rFonts w:ascii="Times New Roman" w:hAnsi="Times New Roman" w:cs="Times New Roman"/>
+        </w:rPr>
+        <w:t xml:space="preserve"> of other connected country.</w:t>
+      </w:r>
+    </w:p>
+    <w:p>
+      <w:pPr>
+        <w:pStyle w:val="ListParagraph"/>
+        <w:numPr>
+          <w:ilvl w:val="1"/>
+          <w:numId w:val="12"/>
+        </w:numPr>
+        <w:spacing w:after="0"/>
+        <w:rPr>
+          <w:rFonts w:ascii="Times New Roman" w:hAnsi="Times New Roman" w:cs="Times New Roman"/>
+        </w:rPr>
+      </w:pPr>
+      <w:r>
+        <w:rPr>
+          <w:rFonts w:ascii="Times New Roman" w:hAnsi="Times New Roman" w:cs="Times New Roman"/>
+        </w:rPr>
+        <w:t>However, I realized that an algorithm does not require a for loop to traverse through adjacent list of connected country</w:t>
+      </w:r>
+      <w:r>
+        <w:rPr>
+          <w:rFonts w:ascii="Times New Roman" w:hAnsi="Times New Roman" w:cs="Times New Roman"/>
+        </w:rPr>
+        <w:t xml:space="preserve"> because the assumption is that if the country A is connected to country B, then A’s adjacent list should be </w:t>
+      </w:r>
+      <w:proofErr w:type="gramStart"/>
+      <w:r>
+        <w:rPr>
+          <w:rFonts w:ascii="Times New Roman" w:hAnsi="Times New Roman" w:cs="Times New Roman"/>
+        </w:rPr>
+        <w:t>have</w:t>
+      </w:r>
+      <w:proofErr w:type="gramEnd"/>
+      <w:r>
+        <w:rPr>
+          <w:rFonts w:ascii="Times New Roman" w:hAnsi="Times New Roman" w:cs="Times New Roman"/>
+        </w:rPr>
+        <w:t xml:space="preserve"> B, and vice versa</w:t>
+      </w:r>
+      <w:r>
+        <w:rPr>
+          <w:rFonts w:ascii="Times New Roman" w:hAnsi="Times New Roman" w:cs="Times New Roman"/>
+        </w:rPr>
+        <w:t xml:space="preserve">. </w:t>
+      </w:r>
+    </w:p>
+    <w:p>
+      <w:pPr>
+        <w:pStyle w:val="ListParagraph"/>
+        <w:numPr>
+          <w:ilvl w:val="1"/>
+          <w:numId w:val="12"/>
+        </w:numPr>
+        <w:spacing w:after="0"/>
+        <w:rPr>
+          <w:rFonts w:ascii="Times New Roman" w:hAnsi="Times New Roman" w:cs="Times New Roman"/>
+          <w:b/>
+        </w:rPr>
+      </w:pPr>
+      <w:r>
+        <w:rPr>
+          <w:rFonts w:ascii="Times New Roman" w:hAnsi="Times New Roman" w:cs="Times New Roman"/>
+        </w:rPr>
+        <w:t xml:space="preserve">Namely, all we need </w:t>
+      </w:r>
+      <w:r>
+        <w:rPr>
+          <w:rFonts w:ascii="Times New Roman" w:hAnsi="Times New Roman" w:cs="Times New Roman"/>
+        </w:rPr>
+        <w:t xml:space="preserve">was </w:t>
+      </w:r>
+      <w:r>
+        <w:rPr>
+          <w:rFonts w:ascii="Times New Roman" w:hAnsi="Times New Roman" w:cs="Times New Roman"/>
+        </w:rPr>
+        <w:t>one for loop to traverse through adjacent list</w:t>
+      </w:r>
+      <w:r>
+        <w:rPr>
+          <w:rFonts w:ascii="Times New Roman" w:hAnsi="Times New Roman" w:cs="Times New Roman"/>
+        </w:rPr>
+        <w:t xml:space="preserve"> </w:t>
+      </w:r>
+      <w:r>
+        <w:rPr>
+          <w:rFonts w:ascii="Times New Roman" w:hAnsi="Times New Roman" w:cs="Times New Roman"/>
+        </w:rPr>
+        <w:t xml:space="preserve">of the country to be removed </w:t>
+      </w:r>
+      <w:r>
+        <w:rPr>
+          <w:rFonts w:ascii="Times New Roman" w:hAnsi="Times New Roman" w:cs="Times New Roman"/>
+        </w:rPr>
+        <w:t xml:space="preserve">and remove </w:t>
+      </w:r>
+      <w:r>
+        <w:rPr>
+          <w:rFonts w:ascii="Times New Roman" w:hAnsi="Times New Roman" w:cs="Times New Roman"/>
+        </w:rPr>
+        <w:t>it</w:t>
+      </w:r>
+      <w:r>
+        <w:rPr>
+          <w:rFonts w:ascii="Times New Roman" w:hAnsi="Times New Roman" w:cs="Times New Roman"/>
+        </w:rPr>
+        <w:t xml:space="preserve"> from </w:t>
+      </w:r>
+      <w:r>
+        <w:rPr>
+          <w:rFonts w:ascii="Times New Roman" w:hAnsi="Times New Roman" w:cs="Times New Roman"/>
+        </w:rPr>
+        <w:t xml:space="preserve">their </w:t>
+      </w:r>
+      <w:r>
+        <w:rPr>
+          <w:rFonts w:ascii="Times New Roman" w:hAnsi="Times New Roman" w:cs="Times New Roman"/>
+        </w:rPr>
+        <w:t>adjacent lis</w:t>
+      </w:r>
+      <w:r>
+        <w:rPr>
+          <w:rFonts w:ascii="Times New Roman" w:hAnsi="Times New Roman" w:cs="Times New Roman"/>
+        </w:rPr>
+        <w:t>t</w:t>
+      </w:r>
+      <w:r>
+        <w:rPr>
+          <w:rFonts w:ascii="Times New Roman" w:hAnsi="Times New Roman" w:cs="Times New Roman"/>
+        </w:rPr>
+        <w:t>.</w:t>
+      </w:r>
+    </w:p>
+    <w:p>
+      <w:pPr>
+        <w:spacing w:after="0"/>
         <w:rPr>
           <w:rFonts w:ascii="Times New Roman" w:hAnsi="Times New Roman" w:cs="Times New Roman"/>
         </w:rPr>
@@ -6351,10 +6078,10 @@
           <w:noProof/>
         </w:rPr>
         <w:drawing>
-          <wp:inline distT="0" distB="0" distL="0" distR="0" wp14:anchorId="3AFC036A" wp14:editId="402BF095">
-            <wp:extent cx="5943600" cy="2808605"/>
-            <wp:effectExtent l="0" t="0" r="0" b="0"/>
-            <wp:docPr id="7" name="Picture 7"/>
+          <wp:inline distT="0" distB="0" distL="0" distR="0" wp14:anchorId="21A65549" wp14:editId="08FFF51E">
+            <wp:extent cx="5943600" cy="3139440"/>
+            <wp:effectExtent l="0" t="0" r="0" b="3810"/>
+            <wp:docPr id="4" name="Picture 4"/>
             <wp:cNvGraphicFramePr>
               <a:graphicFrameLocks xmlns:a="http://schemas.openxmlformats.org/drawingml/2006/main" noChangeAspect="1"/>
             </wp:cNvGraphicFramePr>
@@ -6374,7 +6101,7 @@
                   <pic:spPr>
                     <a:xfrm>
                       <a:off x="0" y="0"/>
-                      <a:ext cx="5943600" cy="2808605"/>
+                      <a:ext cx="5943600" cy="3139440"/>
                     </a:xfrm>
                     <a:prstGeom prst="rect">
                       <a:avLst/>
@@ -6389,6 +6116,60 @@
     </w:p>
     <w:p>
       <w:pPr>
+        <w:spacing w:after="0"/>
+        <w:rPr>
+          <w:rFonts w:ascii="Times New Roman" w:hAnsi="Times New Roman" w:cs="Times New Roman"/>
+        </w:rPr>
+      </w:pPr>
+    </w:p>
+    <w:p>
+      <w:pPr>
+        <w:spacing w:after="0"/>
+        <w:rPr>
+          <w:rFonts w:ascii="Times New Roman" w:hAnsi="Times New Roman" w:cs="Times New Roman"/>
+        </w:rPr>
+      </w:pPr>
+      <w:r>
+        <w:rPr>
+          <w:rFonts w:ascii="Times New Roman" w:hAnsi="Times New Roman" w:cs="Times New Roman"/>
+        </w:rPr>
+        <w:lastRenderedPageBreak/>
+        <w:t xml:space="preserve">[2] Refactoring technique: Extract </w:t>
+      </w:r>
+      <w:r>
+        <w:rPr>
+          <w:rFonts w:ascii="Times New Roman" w:hAnsi="Times New Roman" w:cs="Times New Roman"/>
+        </w:rPr>
+        <w:t>super controller</w:t>
+      </w:r>
+      <w:r>
+        <w:rPr>
+          <w:rFonts w:ascii="Times New Roman" w:hAnsi="Times New Roman" w:cs="Times New Roman"/>
+        </w:rPr>
+        <w:t xml:space="preserve"> in the user interface</w:t>
+      </w:r>
+    </w:p>
+    <w:p>
+      <w:pPr>
+        <w:pStyle w:val="ListParagraph"/>
+        <w:numPr>
+          <w:ilvl w:val="0"/>
+          <w:numId w:val="12"/>
+        </w:numPr>
+        <w:spacing w:after="0"/>
+        <w:rPr>
+          <w:rFonts w:ascii="Times New Roman" w:hAnsi="Times New Roman" w:cs="Times New Roman"/>
+        </w:rPr>
+      </w:pPr>
+      <w:r>
+        <w:rPr>
+          <w:rFonts w:ascii="Times New Roman" w:hAnsi="Times New Roman" w:cs="Times New Roman"/>
+        </w:rPr>
+        <w:t>Why refactor?</w:t>
+      </w:r>
+    </w:p>
+    <w:p>
+      <w:pPr>
         <w:pStyle w:val="ListParagraph"/>
         <w:numPr>
           <w:ilvl w:val="1"/>
@@ -6403,13 +6184,7 @@
         <w:rPr>
           <w:rFonts w:ascii="Times New Roman" w:hAnsi="Times New Roman" w:cs="Times New Roman"/>
         </w:rPr>
-        <w:t xml:space="preserve">Above shows a view where we </w:t>
-      </w:r>
-      <w:r>
-        <w:rPr>
-          <w:rFonts w:ascii="Times New Roman" w:hAnsi="Times New Roman" w:cs="Times New Roman"/>
-        </w:rPr>
-        <w:t>pulled up the</w:t>
+        <w:t>Three</w:t>
       </w:r>
       <w:r>
         <w:rPr>
@@ -6417,76 +6192,55 @@
         </w:rPr>
         <w:t xml:space="preserve"> </w:t>
       </w:r>
+      <w:r>
+        <w:rPr>
+          <w:rFonts w:ascii="Times New Roman" w:hAnsi="Times New Roman" w:cs="Times New Roman"/>
+        </w:rPr>
+        <w:t xml:space="preserve">phase </w:t>
+      </w:r>
+      <w:r>
+        <w:rPr>
+          <w:rFonts w:ascii="Times New Roman" w:hAnsi="Times New Roman" w:cs="Times New Roman"/>
+        </w:rPr>
+        <w:t>controllers</w:t>
+      </w:r>
+      <w:r>
+        <w:rPr>
+          <w:rFonts w:ascii="Times New Roman" w:hAnsi="Times New Roman" w:cs="Times New Roman"/>
+        </w:rPr>
+        <w:t xml:space="preserve">, such as reinforcement, attack and fortification, all have common </w:t>
+      </w:r>
       <w:proofErr w:type="spellStart"/>
       <w:r>
         <w:rPr>
           <w:rFonts w:ascii="Times New Roman" w:hAnsi="Times New Roman" w:cs="Times New Roman"/>
         </w:rPr>
-        <w:t>identifical</w:t>
+        <w:t>common</w:t>
       </w:r>
       <w:proofErr w:type="spellEnd"/>
       <w:r>
         <w:rPr>
           <w:rFonts w:ascii="Times New Roman" w:hAnsi="Times New Roman" w:cs="Times New Roman"/>
         </w:rPr>
-        <w:t xml:space="preserve"> fields from the different phase controller</w:t>
-      </w:r>
-      <w:r>
-        <w:rPr>
-          <w:rFonts w:ascii="Times New Roman" w:hAnsi="Times New Roman" w:cs="Times New Roman"/>
-        </w:rPr>
-        <w:t>.</w:t>
-      </w:r>
-    </w:p>
-    <w:p>
-      <w:pPr>
-        <w:spacing w:after="0"/>
-        <w:rPr>
-          <w:rFonts w:ascii="Times New Roman" w:hAnsi="Times New Roman" w:cs="Times New Roman"/>
-        </w:rPr>
-      </w:pPr>
-      <w:r>
-        <w:rPr>
-          <w:rFonts w:ascii="Times New Roman" w:hAnsi="Times New Roman" w:cs="Times New Roman"/>
-        </w:rPr>
-        <w:t xml:space="preserve">[4] Refactoring technique: Replacing </w:t>
-      </w:r>
-      <w:r>
-        <w:rPr>
-          <w:rFonts w:ascii="Times New Roman" w:hAnsi="Times New Roman" w:cs="Times New Roman"/>
-        </w:rPr>
-        <w:t xml:space="preserve">model </w:t>
-      </w:r>
-      <w:r>
-        <w:rPr>
-          <w:rFonts w:ascii="Times New Roman" w:hAnsi="Times New Roman" w:cs="Times New Roman"/>
-        </w:rPr>
-        <w:t xml:space="preserve">constructor with singleton </w:t>
-      </w:r>
-      <w:r>
-        <w:rPr>
-          <w:rFonts w:ascii="Times New Roman" w:hAnsi="Times New Roman" w:cs="Times New Roman"/>
-        </w:rPr>
-        <w:t>factory</w:t>
-      </w:r>
-    </w:p>
-    <w:p>
-      <w:pPr>
-        <w:pStyle w:val="ListParagraph"/>
-        <w:numPr>
-          <w:ilvl w:val="0"/>
-          <w:numId w:val="12"/>
-        </w:numPr>
-        <w:spacing w:after="0"/>
-        <w:rPr>
-          <w:rFonts w:ascii="Times New Roman" w:hAnsi="Times New Roman" w:cs="Times New Roman"/>
-        </w:rPr>
-      </w:pPr>
-      <w:r>
-        <w:rPr>
-          <w:rFonts w:ascii="Times New Roman" w:hAnsi="Times New Roman" w:cs="Times New Roman"/>
-        </w:rPr>
-        <w:t>Why refactor?</w:t>
+        <w:t xml:space="preserve"> functionality of </w:t>
+      </w:r>
+      <w:r>
+        <w:rPr>
+          <w:rFonts w:ascii="Times New Roman" w:hAnsi="Times New Roman" w:cs="Times New Roman"/>
+        </w:rPr>
+        <w:t>showing player name, current game phase a</w:t>
+      </w:r>
+      <w:r>
+        <w:rPr>
+          <w:rFonts w:ascii="Times New Roman" w:hAnsi="Times New Roman" w:cs="Times New Roman"/>
+        </w:rPr>
+        <w:t xml:space="preserve">nd </w:t>
+      </w:r>
+      <w:r>
+        <w:rPr>
+          <w:rFonts w:ascii="Times New Roman" w:hAnsi="Times New Roman" w:cs="Times New Roman"/>
+        </w:rPr>
+        <w:t>game messages.</w:t>
       </w:r>
     </w:p>
     <w:p>
@@ -6505,14 +6259,22 @@
         <w:rPr>
           <w:rFonts w:ascii="Times New Roman" w:hAnsi="Times New Roman" w:cs="Times New Roman"/>
         </w:rPr>
-        <w:t>Prior to usin</w:t>
-      </w:r>
-      <w:r>
-        <w:rPr>
-          <w:rFonts w:ascii="Times New Roman" w:hAnsi="Times New Roman" w:cs="Times New Roman"/>
-        </w:rPr>
-        <w:t>g singleton, different controller</w:t>
-      </w:r>
+        <w:t xml:space="preserve">Therefore, I created a </w:t>
+      </w:r>
+      <w:proofErr w:type="spellStart"/>
+      <w:r>
+        <w:rPr>
+          <w:rFonts w:ascii="Times New Roman" w:hAnsi="Times New Roman" w:cs="Times New Roman"/>
+        </w:rPr>
+        <w:t>GamePhaseControlle</w:t>
+      </w:r>
+      <w:r>
+        <w:rPr>
+          <w:rFonts w:ascii="Times New Roman" w:hAnsi="Times New Roman" w:cs="Times New Roman"/>
+        </w:rPr>
+        <w:t>r</w:t>
+      </w:r>
+      <w:proofErr w:type="spellEnd"/>
       <w:r>
         <w:rPr>
           <w:rFonts w:ascii="Times New Roman" w:hAnsi="Times New Roman" w:cs="Times New Roman"/>
@@ -6523,73 +6285,154 @@
         <w:rPr>
           <w:rFonts w:ascii="Times New Roman" w:hAnsi="Times New Roman" w:cs="Times New Roman"/>
         </w:rPr>
-        <w:t>class</w:t>
-      </w:r>
-      <w:r>
-        <w:rPr>
-          <w:rFonts w:ascii="Times New Roman" w:hAnsi="Times New Roman" w:cs="Times New Roman"/>
-        </w:rPr>
-        <w:t xml:space="preserve"> gained access the model</w:t>
-      </w:r>
-      <w:r>
-        <w:rPr>
-          <w:rFonts w:ascii="Times New Roman" w:hAnsi="Times New Roman" w:cs="Times New Roman"/>
-        </w:rPr>
-        <w:t xml:space="preserve"> class</w:t>
-      </w:r>
-      <w:r>
-        <w:rPr>
-          <w:rFonts w:ascii="Times New Roman" w:hAnsi="Times New Roman" w:cs="Times New Roman"/>
-        </w:rPr>
-        <w:t xml:space="preserve"> by passing models into to their constructo</w:t>
-      </w:r>
-      <w:r>
-        <w:rPr>
-          <w:rFonts w:ascii="Times New Roman" w:hAnsi="Times New Roman" w:cs="Times New Roman"/>
-        </w:rPr>
-        <w:t xml:space="preserve">rs. Namely, at different phase of the game, the model objects were passed between different controller objects to keep single instance of model classes. When a controller required multiple models objects then we had to pass </w:t>
+        <w:t>super class</w:t>
+      </w:r>
+      <w:r>
+        <w:rPr>
+          <w:rFonts w:ascii="Times New Roman" w:hAnsi="Times New Roman" w:cs="Times New Roman"/>
+        </w:rPr>
+        <w:t xml:space="preserve">, </w:t>
+      </w:r>
+      <w:r>
+        <w:rPr>
+          <w:rFonts w:ascii="Times New Roman" w:hAnsi="Times New Roman" w:cs="Times New Roman"/>
+        </w:rPr>
+        <w:t>and moved all the identical fields</w:t>
+      </w:r>
+      <w:r>
+        <w:rPr>
+          <w:rFonts w:ascii="Times New Roman" w:hAnsi="Times New Roman" w:cs="Times New Roman"/>
+        </w:rPr>
+        <w:t xml:space="preserve"> (player name, current game phase and game message board) </w:t>
+      </w:r>
+      <w:r>
+        <w:rPr>
+          <w:rFonts w:ascii="Times New Roman" w:hAnsi="Times New Roman" w:cs="Times New Roman"/>
+        </w:rPr>
+        <w:t xml:space="preserve">to </w:t>
       </w:r>
       <w:proofErr w:type="gramStart"/>
       <w:r>
         <w:rPr>
           <w:rFonts w:ascii="Times New Roman" w:hAnsi="Times New Roman" w:cs="Times New Roman"/>
         </w:rPr>
-        <w:t>all of</w:t>
+        <w:t xml:space="preserve">the </w:t>
+      </w:r>
+      <w:r>
+        <w:rPr>
+          <w:rFonts w:ascii="Times New Roman" w:hAnsi="Times New Roman" w:cs="Times New Roman"/>
+        </w:rPr>
+        <w:t>this</w:t>
       </w:r>
       <w:proofErr w:type="gramEnd"/>
       <w:r>
         <w:rPr>
           <w:rFonts w:ascii="Times New Roman" w:hAnsi="Times New Roman" w:cs="Times New Roman"/>
         </w:rPr>
-        <w:t xml:space="preserve"> the model objects into the constructor, making our application less flexible.</w:t>
-      </w:r>
-    </w:p>
-    <w:p>
-      <w:pPr>
-        <w:spacing w:after="0"/>
-        <w:rPr>
-          <w:rFonts w:ascii="Times New Roman" w:hAnsi="Times New Roman" w:cs="Times New Roman"/>
-        </w:rPr>
-      </w:pPr>
-    </w:p>
-    <w:p>
-      <w:pPr>
-        <w:spacing w:after="0"/>
-        <w:rPr>
-          <w:rFonts w:ascii="Times New Roman" w:hAnsi="Times New Roman" w:cs="Times New Roman"/>
-        </w:rPr>
-      </w:pPr>
+        <w:t xml:space="preserve"> super controller.</w:t>
+      </w:r>
+      <w:r>
+        <w:rPr>
+          <w:rFonts w:ascii="Times New Roman" w:hAnsi="Times New Roman" w:cs="Times New Roman"/>
+        </w:rPr>
+        <w:t xml:space="preserve"> Rest of the controllers</w:t>
+      </w:r>
+      <w:r>
+        <w:rPr>
+          <w:rFonts w:ascii="Times New Roman" w:hAnsi="Times New Roman" w:cs="Times New Roman"/>
+        </w:rPr>
+        <w:t xml:space="preserve"> for different phase</w:t>
+      </w:r>
+      <w:r>
+        <w:rPr>
+          <w:rFonts w:ascii="Times New Roman" w:hAnsi="Times New Roman" w:cs="Times New Roman"/>
+        </w:rPr>
+        <w:t xml:space="preserve"> </w:t>
+      </w:r>
+      <w:r>
+        <w:rPr>
+          <w:rFonts w:ascii="Times New Roman" w:hAnsi="Times New Roman" w:cs="Times New Roman"/>
+        </w:rPr>
+        <w:t>are</w:t>
+      </w:r>
+      <w:r>
+        <w:rPr>
+          <w:rFonts w:ascii="Times New Roman" w:hAnsi="Times New Roman" w:cs="Times New Roman"/>
+        </w:rPr>
+        <w:t xml:space="preserve"> now</w:t>
+      </w:r>
+      <w:r>
+        <w:rPr>
+          <w:rFonts w:ascii="Times New Roman" w:hAnsi="Times New Roman" w:cs="Times New Roman"/>
+        </w:rPr>
+        <w:t xml:space="preserve"> nested inside this </w:t>
+      </w:r>
+      <w:proofErr w:type="spellStart"/>
+      <w:r>
+        <w:rPr>
+          <w:rFonts w:ascii="Times New Roman" w:hAnsi="Times New Roman" w:cs="Times New Roman"/>
+        </w:rPr>
+        <w:t>GamePhaseContr</w:t>
+      </w:r>
+      <w:r>
+        <w:rPr>
+          <w:rFonts w:ascii="Times New Roman" w:hAnsi="Times New Roman" w:cs="Times New Roman"/>
+        </w:rPr>
+        <w:t>oller</w:t>
+      </w:r>
+      <w:proofErr w:type="spellEnd"/>
+      <w:r>
+        <w:rPr>
+          <w:rFonts w:ascii="Times New Roman" w:hAnsi="Times New Roman" w:cs="Times New Roman"/>
+        </w:rPr>
+        <w:t>, and they functionality is more specialized</w:t>
+      </w:r>
+      <w:r>
+        <w:rPr>
+          <w:rFonts w:ascii="Times New Roman" w:hAnsi="Times New Roman" w:cs="Times New Roman"/>
+        </w:rPr>
+        <w:t xml:space="preserve"> as super controller is responsible for taking care of common functionalities.</w:t>
+      </w:r>
     </w:p>
     <w:p>
       <w:pPr>
         <w:spacing w:after="0"/>
         <w:ind w:left="1080"/>
-      </w:pPr>
-      <w:r>
-        <w:rPr>
-          <w:rFonts w:ascii="Times New Roman" w:hAnsi="Times New Roman" w:cs="Times New Roman"/>
-        </w:rPr>
-        <w:lastRenderedPageBreak/>
+        <w:rPr>
+          <w:rFonts w:ascii="Times New Roman" w:hAnsi="Times New Roman" w:cs="Times New Roman"/>
+        </w:rPr>
+      </w:pPr>
+    </w:p>
+    <w:p>
+      <w:pPr>
+        <w:spacing w:after="0"/>
+        <w:ind w:left="1080"/>
+        <w:rPr>
+          <w:rFonts w:ascii="Times New Roman" w:hAnsi="Times New Roman" w:cs="Times New Roman"/>
+        </w:rPr>
+      </w:pPr>
+    </w:p>
+    <w:p>
+      <w:pPr>
+        <w:spacing w:after="0"/>
+        <w:ind w:left="1080"/>
+        <w:rPr>
+          <w:rFonts w:ascii="Times New Roman" w:hAnsi="Times New Roman" w:cs="Times New Roman"/>
+        </w:rPr>
+      </w:pPr>
+    </w:p>
+    <w:p>
+      <w:pPr>
+        <w:spacing w:after="0"/>
+        <w:ind w:left="1080"/>
+        <w:rPr>
+          <w:rFonts w:ascii="Times New Roman" w:hAnsi="Times New Roman" w:cs="Times New Roman"/>
+        </w:rPr>
+      </w:pPr>
+      <w:r>
+        <w:rPr>
+          <w:rFonts w:ascii="Times New Roman" w:hAnsi="Times New Roman" w:cs="Times New Roman"/>
+        </w:rPr>
         <w:t>BEFORE:</w:t>
       </w:r>
     </w:p>
@@ -6597,7 +6440,7 @@
       <w:pPr>
         <w:pStyle w:val="ListParagraph"/>
         <w:spacing w:after="0"/>
-        <w:ind w:left="1440"/>
+        <w:ind w:left="1080"/>
         <w:rPr>
           <w:rFonts w:ascii="Times New Roman" w:hAnsi="Times New Roman" w:cs="Times New Roman"/>
         </w:rPr>
@@ -6607,10 +6450,10 @@
           <w:noProof/>
         </w:rPr>
         <w:drawing>
-          <wp:inline distT="0" distB="0" distL="0" distR="0" wp14:anchorId="79E0C47A" wp14:editId="3EDE70D6">
-            <wp:extent cx="5943600" cy="1995170"/>
-            <wp:effectExtent l="0" t="0" r="0" b="5080"/>
-            <wp:docPr id="8" name="Picture 8"/>
+          <wp:inline distT="0" distB="0" distL="0" distR="0" wp14:anchorId="5D281B6C" wp14:editId="66B0E33A">
+            <wp:extent cx="5943600" cy="2632075"/>
+            <wp:effectExtent l="0" t="0" r="0" b="0"/>
+            <wp:docPr id="6" name="Picture 6"/>
             <wp:cNvGraphicFramePr>
               <a:graphicFrameLocks xmlns:a="http://schemas.openxmlformats.org/drawingml/2006/main" noChangeAspect="1"/>
             </wp:cNvGraphicFramePr>
@@ -6630,7 +6473,7 @@
                   <pic:spPr>
                     <a:xfrm>
                       <a:off x="0" y="0"/>
-                      <a:ext cx="5943600" cy="1995170"/>
+                      <a:ext cx="5943600" cy="2632075"/>
                     </a:xfrm>
                     <a:prstGeom prst="rect">
                       <a:avLst/>
@@ -6659,43 +6502,19 @@
         <w:rPr>
           <w:rFonts w:ascii="Times New Roman" w:hAnsi="Times New Roman" w:cs="Times New Roman"/>
         </w:rPr>
-        <w:t>To fix this we used lazy initialization singleton</w:t>
-      </w:r>
-      <w:r>
-        <w:rPr>
-          <w:rFonts w:ascii="Times New Roman" w:hAnsi="Times New Roman" w:cs="Times New Roman"/>
-        </w:rPr>
-        <w:t xml:space="preserve"> using public static method that returns the instance of the class</w:t>
-      </w:r>
-      <w:r>
-        <w:rPr>
-          <w:rFonts w:ascii="Times New Roman" w:hAnsi="Times New Roman" w:cs="Times New Roman"/>
-        </w:rPr>
-        <w:t>.</w:t>
-      </w:r>
-    </w:p>
-    <w:p>
-      <w:pPr>
-        <w:pStyle w:val="ListParagraph"/>
-        <w:numPr>
-          <w:ilvl w:val="1"/>
-          <w:numId w:val="12"/>
-        </w:numPr>
-        <w:spacing w:after="0"/>
-        <w:rPr>
-          <w:rFonts w:ascii="Times New Roman" w:hAnsi="Times New Roman" w:cs="Times New Roman"/>
-        </w:rPr>
-      </w:pPr>
-      <w:r>
-        <w:rPr>
-          <w:rFonts w:ascii="Times New Roman" w:hAnsi="Times New Roman" w:cs="Times New Roman"/>
-        </w:rPr>
-        <w:t>This allowed other objects from instantiating the copies of their single object, such that all the controller has access to the same model objects whenever it was required during the game.</w:t>
-      </w:r>
-    </w:p>
-    <w:p>
-      <w:pPr>
-        <w:pStyle w:val="ListParagraph"/>
+        <w:t>This is a view for reinforcement before refactoring. It has its own field for current player and its own message board. This is the same for attack and fortification</w:t>
+      </w:r>
+    </w:p>
+    <w:p>
+      <w:pPr>
+        <w:spacing w:after="0"/>
+        <w:rPr>
+          <w:rFonts w:ascii="Times New Roman" w:hAnsi="Times New Roman" w:cs="Times New Roman"/>
+        </w:rPr>
+      </w:pPr>
+    </w:p>
+    <w:p>
+      <w:pPr>
         <w:spacing w:after="0"/>
         <w:ind w:left="1440"/>
         <w:rPr>
@@ -6708,21 +6527,26 @@
         </w:rPr>
         <w:t>AFTER:</w:t>
       </w:r>
+    </w:p>
+    <w:p>
+      <w:pPr>
+        <w:pStyle w:val="ListParagraph"/>
+        <w:spacing w:after="0"/>
+        <w:ind w:left="1440"/>
+        <w:rPr>
+          <w:rFonts w:ascii="Times New Roman" w:hAnsi="Times New Roman" w:cs="Times New Roman"/>
+        </w:rPr>
+      </w:pPr>
       <w:r>
         <w:rPr>
           <w:noProof/>
         </w:rPr>
-        <w:t xml:space="preserve"> </w:t>
-      </w:r>
-      <w:r>
-        <w:rPr>
-          <w:noProof/>
-        </w:rPr>
+        <w:lastRenderedPageBreak/>
         <w:drawing>
-          <wp:inline distT="0" distB="0" distL="0" distR="0" wp14:anchorId="1D1D190F" wp14:editId="6EDCBED9">
-            <wp:extent cx="4524375" cy="1676400"/>
-            <wp:effectExtent l="0" t="0" r="9525" b="0"/>
-            <wp:docPr id="9" name="Picture 9"/>
+          <wp:inline distT="0" distB="0" distL="0" distR="0" wp14:anchorId="3AFC036A" wp14:editId="402BF095">
+            <wp:extent cx="5943600" cy="2808605"/>
+            <wp:effectExtent l="0" t="0" r="0" b="0"/>
+            <wp:docPr id="7" name="Picture 7"/>
             <wp:cNvGraphicFramePr>
               <a:graphicFrameLocks xmlns:a="http://schemas.openxmlformats.org/drawingml/2006/main" noChangeAspect="1"/>
             </wp:cNvGraphicFramePr>
@@ -6742,6 +6566,374 @@
                   <pic:spPr>
                     <a:xfrm>
                       <a:off x="0" y="0"/>
+                      <a:ext cx="5943600" cy="2808605"/>
+                    </a:xfrm>
+                    <a:prstGeom prst="rect">
+                      <a:avLst/>
+                    </a:prstGeom>
+                  </pic:spPr>
+                </pic:pic>
+              </a:graphicData>
+            </a:graphic>
+          </wp:inline>
+        </w:drawing>
+      </w:r>
+    </w:p>
+    <w:p>
+      <w:pPr>
+        <w:pStyle w:val="ListParagraph"/>
+        <w:numPr>
+          <w:ilvl w:val="1"/>
+          <w:numId w:val="12"/>
+        </w:numPr>
+        <w:spacing w:after="0"/>
+        <w:rPr>
+          <w:rFonts w:ascii="Times New Roman" w:hAnsi="Times New Roman" w:cs="Times New Roman"/>
+        </w:rPr>
+      </w:pPr>
+      <w:r>
+        <w:rPr>
+          <w:rFonts w:ascii="Times New Roman" w:hAnsi="Times New Roman" w:cs="Times New Roman"/>
+        </w:rPr>
+        <w:t xml:space="preserve">Above shows a view where we </w:t>
+      </w:r>
+      <w:r>
+        <w:rPr>
+          <w:rFonts w:ascii="Times New Roman" w:hAnsi="Times New Roman" w:cs="Times New Roman"/>
+        </w:rPr>
+        <w:t>pulled up the</w:t>
+      </w:r>
+      <w:r>
+        <w:rPr>
+          <w:rFonts w:ascii="Times New Roman" w:hAnsi="Times New Roman" w:cs="Times New Roman"/>
+        </w:rPr>
+        <w:t xml:space="preserve"> </w:t>
+      </w:r>
+      <w:proofErr w:type="spellStart"/>
+      <w:r>
+        <w:rPr>
+          <w:rFonts w:ascii="Times New Roman" w:hAnsi="Times New Roman" w:cs="Times New Roman"/>
+        </w:rPr>
+        <w:t>identifical</w:t>
+      </w:r>
+      <w:proofErr w:type="spellEnd"/>
+      <w:r>
+        <w:rPr>
+          <w:rFonts w:ascii="Times New Roman" w:hAnsi="Times New Roman" w:cs="Times New Roman"/>
+        </w:rPr>
+        <w:t xml:space="preserve"> fields from the different phase controller</w:t>
+      </w:r>
+      <w:r>
+        <w:rPr>
+          <w:rFonts w:ascii="Times New Roman" w:hAnsi="Times New Roman" w:cs="Times New Roman"/>
+        </w:rPr>
+        <w:t>.</w:t>
+      </w:r>
+    </w:p>
+    <w:p>
+      <w:pPr>
+        <w:spacing w:after="0"/>
+        <w:rPr>
+          <w:rFonts w:ascii="Times New Roman" w:hAnsi="Times New Roman" w:cs="Times New Roman"/>
+        </w:rPr>
+      </w:pPr>
+      <w:r>
+        <w:rPr>
+          <w:rFonts w:ascii="Times New Roman" w:hAnsi="Times New Roman" w:cs="Times New Roman"/>
+        </w:rPr>
+        <w:t xml:space="preserve">[4] Refactoring technique: Replacing </w:t>
+      </w:r>
+      <w:r>
+        <w:rPr>
+          <w:rFonts w:ascii="Times New Roman" w:hAnsi="Times New Roman" w:cs="Times New Roman"/>
+        </w:rPr>
+        <w:t xml:space="preserve">model </w:t>
+      </w:r>
+      <w:r>
+        <w:rPr>
+          <w:rFonts w:ascii="Times New Roman" w:hAnsi="Times New Roman" w:cs="Times New Roman"/>
+        </w:rPr>
+        <w:t xml:space="preserve">constructor with singleton </w:t>
+      </w:r>
+      <w:r>
+        <w:rPr>
+          <w:rFonts w:ascii="Times New Roman" w:hAnsi="Times New Roman" w:cs="Times New Roman"/>
+        </w:rPr>
+        <w:t>factory</w:t>
+      </w:r>
+    </w:p>
+    <w:p>
+      <w:pPr>
+        <w:pStyle w:val="ListParagraph"/>
+        <w:numPr>
+          <w:ilvl w:val="0"/>
+          <w:numId w:val="12"/>
+        </w:numPr>
+        <w:spacing w:after="0"/>
+        <w:rPr>
+          <w:rFonts w:ascii="Times New Roman" w:hAnsi="Times New Roman" w:cs="Times New Roman"/>
+        </w:rPr>
+      </w:pPr>
+      <w:r>
+        <w:rPr>
+          <w:rFonts w:ascii="Times New Roman" w:hAnsi="Times New Roman" w:cs="Times New Roman"/>
+        </w:rPr>
+        <w:t>Why refactor?</w:t>
+      </w:r>
+    </w:p>
+    <w:p>
+      <w:pPr>
+        <w:pStyle w:val="ListParagraph"/>
+        <w:numPr>
+          <w:ilvl w:val="1"/>
+          <w:numId w:val="12"/>
+        </w:numPr>
+        <w:spacing w:after="0"/>
+        <w:rPr>
+          <w:rFonts w:ascii="Times New Roman" w:hAnsi="Times New Roman" w:cs="Times New Roman"/>
+        </w:rPr>
+      </w:pPr>
+      <w:r>
+        <w:rPr>
+          <w:rFonts w:ascii="Times New Roman" w:hAnsi="Times New Roman" w:cs="Times New Roman"/>
+        </w:rPr>
+        <w:t>Prior to usin</w:t>
+      </w:r>
+      <w:r>
+        <w:rPr>
+          <w:rFonts w:ascii="Times New Roman" w:hAnsi="Times New Roman" w:cs="Times New Roman"/>
+        </w:rPr>
+        <w:t>g singleton, different controller</w:t>
+      </w:r>
+      <w:r>
+        <w:rPr>
+          <w:rFonts w:ascii="Times New Roman" w:hAnsi="Times New Roman" w:cs="Times New Roman"/>
+        </w:rPr>
+        <w:t xml:space="preserve"> </w:t>
+      </w:r>
+      <w:r>
+        <w:rPr>
+          <w:rFonts w:ascii="Times New Roman" w:hAnsi="Times New Roman" w:cs="Times New Roman"/>
+        </w:rPr>
+        <w:t>class</w:t>
+      </w:r>
+      <w:r>
+        <w:rPr>
+          <w:rFonts w:ascii="Times New Roman" w:hAnsi="Times New Roman" w:cs="Times New Roman"/>
+        </w:rPr>
+        <w:t xml:space="preserve"> gained access the model</w:t>
+      </w:r>
+      <w:r>
+        <w:rPr>
+          <w:rFonts w:ascii="Times New Roman" w:hAnsi="Times New Roman" w:cs="Times New Roman"/>
+        </w:rPr>
+        <w:t xml:space="preserve"> class</w:t>
+      </w:r>
+      <w:r>
+        <w:rPr>
+          <w:rFonts w:ascii="Times New Roman" w:hAnsi="Times New Roman" w:cs="Times New Roman"/>
+        </w:rPr>
+        <w:t xml:space="preserve"> by passing models into to their constructo</w:t>
+      </w:r>
+      <w:r>
+        <w:rPr>
+          <w:rFonts w:ascii="Times New Roman" w:hAnsi="Times New Roman" w:cs="Times New Roman"/>
+        </w:rPr>
+        <w:t xml:space="preserve">rs. Namely, at different phase of the game, the model objects were passed between different controller objects to keep single instance of model classes. When a controller required multiple models objects then we had to pass </w:t>
+      </w:r>
+      <w:proofErr w:type="gramStart"/>
+      <w:r>
+        <w:rPr>
+          <w:rFonts w:ascii="Times New Roman" w:hAnsi="Times New Roman" w:cs="Times New Roman"/>
+        </w:rPr>
+        <w:t>all of</w:t>
+      </w:r>
+      <w:proofErr w:type="gramEnd"/>
+      <w:r>
+        <w:rPr>
+          <w:rFonts w:ascii="Times New Roman" w:hAnsi="Times New Roman" w:cs="Times New Roman"/>
+        </w:rPr>
+        <w:t xml:space="preserve"> the model objects into the constructor, making our application less flexible.</w:t>
+      </w:r>
+    </w:p>
+    <w:p>
+      <w:pPr>
+        <w:spacing w:after="0"/>
+        <w:rPr>
+          <w:rFonts w:ascii="Times New Roman" w:hAnsi="Times New Roman" w:cs="Times New Roman"/>
+        </w:rPr>
+      </w:pPr>
+    </w:p>
+    <w:p>
+      <w:pPr>
+        <w:spacing w:after="0"/>
+        <w:rPr>
+          <w:rFonts w:ascii="Times New Roman" w:hAnsi="Times New Roman" w:cs="Times New Roman"/>
+        </w:rPr>
+      </w:pPr>
+    </w:p>
+    <w:p>
+      <w:pPr>
+        <w:spacing w:after="0"/>
+        <w:ind w:left="1080"/>
+      </w:pPr>
+      <w:r>
+        <w:rPr>
+          <w:rFonts w:ascii="Times New Roman" w:hAnsi="Times New Roman" w:cs="Times New Roman"/>
+        </w:rPr>
+        <w:t>BEFORE:</w:t>
+      </w:r>
+    </w:p>
+    <w:p>
+      <w:pPr>
+        <w:pStyle w:val="ListParagraph"/>
+        <w:spacing w:after="0"/>
+        <w:ind w:left="1440"/>
+        <w:rPr>
+          <w:rFonts w:ascii="Times New Roman" w:hAnsi="Times New Roman" w:cs="Times New Roman"/>
+        </w:rPr>
+      </w:pPr>
+      <w:r>
+        <w:rPr>
+          <w:noProof/>
+        </w:rPr>
+        <w:drawing>
+          <wp:inline distT="0" distB="0" distL="0" distR="0" wp14:anchorId="79E0C47A" wp14:editId="3EDE70D6">
+            <wp:extent cx="5943600" cy="1995170"/>
+            <wp:effectExtent l="0" t="0" r="0" b="5080"/>
+            <wp:docPr id="8" name="Picture 8"/>
+            <wp:cNvGraphicFramePr>
+              <a:graphicFrameLocks xmlns:a="http://schemas.openxmlformats.org/drawingml/2006/main" noChangeAspect="1"/>
+            </wp:cNvGraphicFramePr>
+            <a:graphic xmlns:a="http://schemas.openxmlformats.org/drawingml/2006/main">
+              <a:graphicData uri="http://schemas.openxmlformats.org/drawingml/2006/picture">
+                <pic:pic xmlns:pic="http://schemas.openxmlformats.org/drawingml/2006/picture">
+                  <pic:nvPicPr>
+                    <pic:cNvPr id="1" name=""/>
+                    <pic:cNvPicPr/>
+                  </pic:nvPicPr>
+                  <pic:blipFill>
+                    <a:blip r:embed="rId12"/>
+                    <a:stretch>
+                      <a:fillRect/>
+                    </a:stretch>
+                  </pic:blipFill>
+                  <pic:spPr>
+                    <a:xfrm>
+                      <a:off x="0" y="0"/>
+                      <a:ext cx="5943600" cy="1995170"/>
+                    </a:xfrm>
+                    <a:prstGeom prst="rect">
+                      <a:avLst/>
+                    </a:prstGeom>
+                  </pic:spPr>
+                </pic:pic>
+              </a:graphicData>
+            </a:graphic>
+          </wp:inline>
+        </w:drawing>
+      </w:r>
+    </w:p>
+    <w:p>
+      <w:pPr>
+        <w:pStyle w:val="ListParagraph"/>
+        <w:numPr>
+          <w:ilvl w:val="1"/>
+          <w:numId w:val="12"/>
+        </w:numPr>
+        <w:spacing w:after="0"/>
+        <w:rPr>
+          <w:rFonts w:ascii="Times New Roman" w:hAnsi="Times New Roman" w:cs="Times New Roman"/>
+        </w:rPr>
+      </w:pPr>
+      <w:r>
+        <w:rPr>
+          <w:rFonts w:ascii="Times New Roman" w:hAnsi="Times New Roman" w:cs="Times New Roman"/>
+        </w:rPr>
+        <w:t>To fix this we used lazy initialization singleton</w:t>
+      </w:r>
+      <w:r>
+        <w:rPr>
+          <w:rFonts w:ascii="Times New Roman" w:hAnsi="Times New Roman" w:cs="Times New Roman"/>
+        </w:rPr>
+        <w:t xml:space="preserve"> using public static method that returns the instance of the class</w:t>
+      </w:r>
+      <w:r>
+        <w:rPr>
+          <w:rFonts w:ascii="Times New Roman" w:hAnsi="Times New Roman" w:cs="Times New Roman"/>
+        </w:rPr>
+        <w:t>.</w:t>
+      </w:r>
+    </w:p>
+    <w:p>
+      <w:pPr>
+        <w:pStyle w:val="ListParagraph"/>
+        <w:numPr>
+          <w:ilvl w:val="1"/>
+          <w:numId w:val="12"/>
+        </w:numPr>
+        <w:spacing w:after="0"/>
+        <w:rPr>
+          <w:rFonts w:ascii="Times New Roman" w:hAnsi="Times New Roman" w:cs="Times New Roman"/>
+        </w:rPr>
+      </w:pPr>
+      <w:r>
+        <w:rPr>
+          <w:rFonts w:ascii="Times New Roman" w:hAnsi="Times New Roman" w:cs="Times New Roman"/>
+        </w:rPr>
+        <w:t>This allowed other objects from instantiating the copies of their single object, such that all the controller has access to the same model objects whenever it was required during the game.</w:t>
+      </w:r>
+    </w:p>
+    <w:p>
+      <w:pPr>
+        <w:pStyle w:val="ListParagraph"/>
+        <w:spacing w:after="0"/>
+        <w:ind w:left="1440"/>
+        <w:rPr>
+          <w:rFonts w:ascii="Times New Roman" w:hAnsi="Times New Roman" w:cs="Times New Roman"/>
+        </w:rPr>
+      </w:pPr>
+      <w:r>
+        <w:rPr>
+          <w:rFonts w:ascii="Times New Roman" w:hAnsi="Times New Roman" w:cs="Times New Roman"/>
+        </w:rPr>
+        <w:lastRenderedPageBreak/>
+        <w:t>AFTER:</w:t>
+      </w:r>
+      <w:r>
+        <w:rPr>
+          <w:noProof/>
+        </w:rPr>
+        <w:t xml:space="preserve"> </w:t>
+      </w:r>
+      <w:r>
+        <w:rPr>
+          <w:noProof/>
+        </w:rPr>
+        <w:drawing>
+          <wp:inline distT="0" distB="0" distL="0" distR="0" wp14:anchorId="1D1D190F" wp14:editId="6EDCBED9">
+            <wp:extent cx="4524375" cy="1676400"/>
+            <wp:effectExtent l="0" t="0" r="9525" b="0"/>
+            <wp:docPr id="9" name="Picture 9"/>
+            <wp:cNvGraphicFramePr>
+              <a:graphicFrameLocks xmlns:a="http://schemas.openxmlformats.org/drawingml/2006/main" noChangeAspect="1"/>
+            </wp:cNvGraphicFramePr>
+            <a:graphic xmlns:a="http://schemas.openxmlformats.org/drawingml/2006/main">
+              <a:graphicData uri="http://schemas.openxmlformats.org/drawingml/2006/picture">
+                <pic:pic xmlns:pic="http://schemas.openxmlformats.org/drawingml/2006/picture">
+                  <pic:nvPicPr>
+                    <pic:cNvPr id="1" name=""/>
+                    <pic:cNvPicPr/>
+                  </pic:nvPicPr>
+                  <pic:blipFill>
+                    <a:blip r:embed="rId13"/>
+                    <a:stretch>
+                      <a:fillRect/>
+                    </a:stretch>
+                  </pic:blipFill>
+                  <pic:spPr>
+                    <a:xfrm>
+                      <a:off x="0" y="0"/>
                       <a:ext cx="4524375" cy="1676400"/>
                     </a:xfrm>
                     <a:prstGeom prst="rect">
@@ -6761,8 +6953,6 @@
           <w:tab w:val="left" w:pos="4104"/>
         </w:tabs>
       </w:pPr>
-      <w:bookmarkStart w:id="0" w:name="_GoBack"/>
-      <w:bookmarkEnd w:id="0"/>
     </w:p>
     <w:sectPr>
       <w:pgSz w:w="12240" w:h="15840"/>
@@ -9044,7 +9234,7 @@
 </file>
 
 <file path=customXml/itemProps1.xml><?xml version="1.0" encoding="utf-8"?>
-<ds:datastoreItem xmlns:ds="http://schemas.openxmlformats.org/officeDocument/2006/customXml" ds:itemID="{91552FD4-5D77-4A00-8C02-DFBADE85D2DC}">
+<ds:datastoreItem xmlns:ds="http://schemas.openxmlformats.org/officeDocument/2006/customXml" ds:itemID="{47FA9DCA-ADFC-43FD-B474-59DE221068DE}">
   <ds:schemaRefs>
     <ds:schemaRef ds:uri="http://schemas.openxmlformats.org/officeDocument/2006/bibliography"/>
   </ds:schemaRefs>

</xml_diff>

<commit_message>
added rest of javadoc for exception
</commit_message>
<xml_diff>
--- a/projectdescription/RiskBuild1Documentation.docx
+++ b/projectdescription/RiskBuild1Documentation.docx
@@ -2188,6 +2188,84 @@
         <w:spacing w:after="0" w:line="240" w:lineRule="auto"/>
         <w:rPr>
           <w:rFonts w:ascii="Times New Roman" w:hAnsi="Times New Roman" w:cs="Times New Roman"/>
+          <w:b/>
+          <w:sz w:val="24"/>
+          <w:szCs w:val="24"/>
+        </w:rPr>
+      </w:pPr>
+      <w:r>
+        <w:rPr>
+          <w:rFonts w:ascii="Times New Roman" w:hAnsi="Times New Roman" w:cs="Times New Roman"/>
+          <w:b/>
+          <w:sz w:val="24"/>
+          <w:szCs w:val="24"/>
+        </w:rPr>
+        <w:t xml:space="preserve">Scope of </w:t>
+      </w:r>
+      <w:r>
+        <w:rPr>
+          <w:rFonts w:ascii="Times New Roman" w:hAnsi="Times New Roman" w:cs="Times New Roman"/>
+          <w:b/>
+          <w:sz w:val="24"/>
+          <w:szCs w:val="24"/>
+        </w:rPr>
+        <w:t xml:space="preserve">build </w:t>
+      </w:r>
+      <w:r>
+        <w:rPr>
+          <w:rFonts w:ascii="Times New Roman" w:hAnsi="Times New Roman" w:cs="Times New Roman"/>
+          <w:b/>
+          <w:sz w:val="24"/>
+          <w:szCs w:val="24"/>
+        </w:rPr>
+        <w:t>2</w:t>
+      </w:r>
+    </w:p>
+    <w:p>
+      <w:pPr>
+        <w:spacing w:after="0" w:line="240" w:lineRule="auto"/>
+        <w:rPr>
+          <w:rFonts w:ascii="Times New Roman" w:hAnsi="Times New Roman" w:cs="Times New Roman"/>
+          <w:sz w:val="24"/>
+          <w:szCs w:val="24"/>
+        </w:rPr>
+      </w:pPr>
+      <w:r>
+        <w:rPr>
+          <w:rFonts w:ascii="Times New Roman" w:hAnsi="Times New Roman" w:cs="Times New Roman"/>
+          <w:sz w:val="24"/>
+          <w:szCs w:val="24"/>
+        </w:rPr>
+        <w:tab/>
+      </w:r>
+      <w:bookmarkStart w:id="0" w:name="_GoBack"/>
+      <w:bookmarkEnd w:id="0"/>
+    </w:p>
+    <w:p>
+      <w:pPr>
+        <w:spacing w:after="0" w:line="240" w:lineRule="auto"/>
+        <w:rPr>
+          <w:rFonts w:ascii="Times New Roman" w:hAnsi="Times New Roman" w:cs="Times New Roman"/>
+          <w:sz w:val="24"/>
+          <w:szCs w:val="24"/>
+        </w:rPr>
+      </w:pPr>
+    </w:p>
+    <w:p>
+      <w:pPr>
+        <w:spacing w:after="0" w:line="240" w:lineRule="auto"/>
+        <w:rPr>
+          <w:rFonts w:ascii="Times New Roman" w:hAnsi="Times New Roman" w:cs="Times New Roman"/>
+          <w:sz w:val="24"/>
+          <w:szCs w:val="24"/>
+        </w:rPr>
+      </w:pPr>
+    </w:p>
+    <w:p>
+      <w:pPr>
+        <w:spacing w:after="0" w:line="240" w:lineRule="auto"/>
+        <w:rPr>
+          <w:rFonts w:ascii="Times New Roman" w:hAnsi="Times New Roman" w:cs="Times New Roman"/>
           <w:sz w:val="24"/>
           <w:szCs w:val="24"/>
         </w:rPr>
@@ -2330,6 +2408,7 @@
         <w:rPr>
           <w:noProof/>
         </w:rPr>
+        <w:lastRenderedPageBreak/>
         <w:drawing>
           <wp:inline distT="0" distB="0" distL="0" distR="0" wp14:anchorId="7344A1FC" wp14:editId="305EBA3D">
             <wp:extent cx="5943600" cy="3286760"/>
@@ -2398,7 +2477,6 @@
           <w:rFonts w:ascii="Times New Roman" w:hAnsi="Times New Roman" w:cs="Times New Roman"/>
           <w:b/>
         </w:rPr>
-        <w:lastRenderedPageBreak/>
         <w:t>Figure 1: Model – View - Controller architecture used in</w:t>
       </w:r>
       <w:r>
@@ -3011,6 +3089,7 @@
           <w:rFonts w:ascii="Times New Roman" w:hAnsi="Times New Roman" w:cs="Times New Roman"/>
           <w:i/>
         </w:rPr>
+        <w:lastRenderedPageBreak/>
         <w:t>ActionModel</w:t>
       </w:r>
       <w:proofErr w:type="spellEnd"/>
@@ -3436,7 +3515,6 @@
           <w:rFonts w:ascii="Times New Roman" w:hAnsi="Times New Roman" w:cs="Times New Roman"/>
           <w:i/>
         </w:rPr>
-        <w:lastRenderedPageBreak/>
         <w:t>setUpController</w:t>
       </w:r>
       <w:proofErr w:type="spellEnd"/>
@@ -4087,6 +4165,7 @@
         <w:rPr>
           <w:rFonts w:ascii="Times New Roman" w:hAnsi="Times New Roman" w:cs="Times New Roman"/>
         </w:rPr>
+        <w:lastRenderedPageBreak/>
         <w:t xml:space="preserve">This is a mediator between </w:t>
       </w:r>
       <w:proofErr w:type="spellStart"/>
@@ -4565,7 +4644,6 @@
           <w:rFonts w:ascii="Times New Roman" w:hAnsi="Times New Roman" w:cs="Times New Roman"/>
           <w:i/>
         </w:rPr>
-        <w:lastRenderedPageBreak/>
         <w:tab/>
         <w:t>Deck</w:t>
       </w:r>
@@ -5178,6 +5256,7 @@
         <w:rPr>
           <w:rFonts w:ascii="Times New Roman" w:hAnsi="Times New Roman" w:cs="Times New Roman"/>
         </w:rPr>
+        <w:lastRenderedPageBreak/>
         <w:t>Custom exception related to the invalid file format</w:t>
       </w:r>
     </w:p>
@@ -5560,7 +5639,6 @@
           <w:rFonts w:ascii="Times New Roman" w:hAnsi="Times New Roman" w:cs="Times New Roman"/>
           <w:b/>
         </w:rPr>
-        <w:lastRenderedPageBreak/>
         <w:t>Refactoring for build 2.0</w:t>
       </w:r>
     </w:p>
@@ -5732,8 +5810,6 @@
           <w:rFonts w:ascii="Times New Roman" w:hAnsi="Times New Roman" w:cs="Times New Roman"/>
         </w:rPr>
       </w:pPr>
-      <w:bookmarkStart w:id="0" w:name="_GoBack"/>
-      <w:bookmarkEnd w:id="0"/>
     </w:p>
     <w:p>
       <w:pPr>
@@ -5997,6 +6073,7 @@
         <w:rPr>
           <w:rFonts w:ascii="Times New Roman" w:hAnsi="Times New Roman" w:cs="Times New Roman"/>
         </w:rPr>
+        <w:lastRenderedPageBreak/>
         <w:t xml:space="preserve">Namely, all we need </w:t>
       </w:r>
       <w:r>
@@ -6133,7 +6210,6 @@
         <w:rPr>
           <w:rFonts w:ascii="Times New Roman" w:hAnsi="Times New Roman" w:cs="Times New Roman"/>
         </w:rPr>
-        <w:lastRenderedPageBreak/>
         <w:t xml:space="preserve">[2] Refactoring technique: Extract </w:t>
       </w:r>
       <w:r>
@@ -6449,6 +6525,7 @@
         <w:rPr>
           <w:noProof/>
         </w:rPr>
+        <w:lastRenderedPageBreak/>
         <w:drawing>
           <wp:inline distT="0" distB="0" distL="0" distR="0" wp14:anchorId="5D281B6C" wp14:editId="66B0E33A">
             <wp:extent cx="5943600" cy="2632075"/>
@@ -6541,7 +6618,6 @@
         <w:rPr>
           <w:noProof/>
         </w:rPr>
-        <w:lastRenderedPageBreak/>
         <w:drawing>
           <wp:inline distT="0" distB="0" distL="0" distR="0" wp14:anchorId="3AFC036A" wp14:editId="402BF095">
             <wp:extent cx="5943600" cy="2808605"/>
@@ -6797,6 +6873,7 @@
         <w:rPr>
           <w:noProof/>
         </w:rPr>
+        <w:lastRenderedPageBreak/>
         <w:drawing>
           <wp:inline distT="0" distB="0" distL="0" distR="0" wp14:anchorId="79E0C47A" wp14:editId="3EDE70D6">
             <wp:extent cx="5943600" cy="1995170"/>
@@ -6897,7 +6974,6 @@
         <w:rPr>
           <w:rFonts w:ascii="Times New Roman" w:hAnsi="Times New Roman" w:cs="Times New Roman"/>
         </w:rPr>
-        <w:lastRenderedPageBreak/>
         <w:t>AFTER:</w:t>
       </w:r>
       <w:r>
@@ -9234,7 +9310,7 @@
 </file>
 
 <file path=customXml/itemProps1.xml><?xml version="1.0" encoding="utf-8"?>
-<ds:datastoreItem xmlns:ds="http://schemas.openxmlformats.org/officeDocument/2006/customXml" ds:itemID="{47FA9DCA-ADFC-43FD-B474-59DE221068DE}">
+<ds:datastoreItem xmlns:ds="http://schemas.openxmlformats.org/officeDocument/2006/customXml" ds:itemID="{8F4A4ADE-C469-4D08-9125-3A5F0F802C49}">
   <ds:schemaRefs>
     <ds:schemaRef ds:uri="http://schemas.openxmlformats.org/officeDocument/2006/bibliography"/>
   </ds:schemaRefs>

</xml_diff>

<commit_message>
test for mapeditor controller
</commit_message>
<xml_diff>
--- a/projectdescription/RiskBuild1Documentation.docx
+++ b/projectdescription/RiskBuild1Documentation.docx
@@ -2238,8 +2238,6 @@
         </w:rPr>
         <w:tab/>
       </w:r>
-      <w:bookmarkStart w:id="0" w:name="_GoBack"/>
-      <w:bookmarkEnd w:id="0"/>
     </w:p>
     <w:p>
       <w:pPr>
@@ -5796,6 +5794,14 @@
           <w:rFonts w:ascii="Times New Roman" w:hAnsi="Times New Roman" w:cs="Times New Roman"/>
         </w:rPr>
       </w:pPr>
+    </w:p>
+    <w:p>
+      <w:pPr>
+        <w:spacing w:after="0"/>
+        <w:rPr>
+          <w:rFonts w:ascii="Times New Roman" w:hAnsi="Times New Roman" w:cs="Times New Roman"/>
+        </w:rPr>
+      </w:pPr>
       <w:r>
         <w:rPr>
           <w:rFonts w:ascii="Times New Roman" w:hAnsi="Times New Roman" w:cs="Times New Roman"/>
@@ -5810,355 +5816,16 @@
           <w:rFonts w:ascii="Times New Roman" w:hAnsi="Times New Roman" w:cs="Times New Roman"/>
         </w:rPr>
       </w:pPr>
-    </w:p>
-    <w:p>
-      <w:pPr>
-        <w:spacing w:after="0"/>
-        <w:rPr>
-          <w:rFonts w:ascii="Times New Roman" w:hAnsi="Times New Roman" w:cs="Times New Roman"/>
-          <w:b/>
-          <w:u w:val="single"/>
-        </w:rPr>
-      </w:pPr>
-      <w:r>
-        <w:rPr>
-          <w:rFonts w:ascii="Times New Roman" w:hAnsi="Times New Roman" w:cs="Times New Roman"/>
-          <w:b/>
-          <w:u w:val="single"/>
-        </w:rPr>
-        <w:t>Refactored targets</w:t>
-      </w:r>
-    </w:p>
-    <w:p>
-      <w:pPr>
-        <w:spacing w:after="0"/>
-        <w:rPr>
-          <w:rFonts w:ascii="Times New Roman" w:hAnsi="Times New Roman" w:cs="Times New Roman"/>
-          <w:b/>
-        </w:rPr>
-      </w:pPr>
-    </w:p>
-    <w:p>
-      <w:pPr>
-        <w:spacing w:after="0"/>
-        <w:rPr>
-          <w:rFonts w:ascii="Times New Roman" w:hAnsi="Times New Roman" w:cs="Times New Roman"/>
-        </w:rPr>
-      </w:pPr>
-      <w:r>
-        <w:rPr>
-          <w:rFonts w:ascii="Times New Roman" w:hAnsi="Times New Roman" w:cs="Times New Roman"/>
-        </w:rPr>
-        <w:t>[1] Refactoring technique: Substitute Algorithm</w:t>
-      </w:r>
-      <w:r>
-        <w:rPr>
-          <w:rFonts w:ascii="Times New Roman" w:hAnsi="Times New Roman" w:cs="Times New Roman"/>
-        </w:rPr>
-        <w:tab/>
-      </w:r>
-    </w:p>
-    <w:p>
-      <w:pPr>
-        <w:pStyle w:val="ListParagraph"/>
-        <w:numPr>
-          <w:ilvl w:val="0"/>
-          <w:numId w:val="12"/>
-        </w:numPr>
-        <w:spacing w:after="0"/>
-        <w:rPr>
-          <w:rFonts w:ascii="Times New Roman" w:hAnsi="Times New Roman" w:cs="Times New Roman"/>
-        </w:rPr>
-      </w:pPr>
-      <w:r>
-        <w:rPr>
-          <w:rFonts w:ascii="Times New Roman" w:hAnsi="Times New Roman" w:cs="Times New Roman"/>
-        </w:rPr>
-        <w:t xml:space="preserve">Why refactor? </w:t>
-      </w:r>
-    </w:p>
-    <w:p>
-      <w:pPr>
-        <w:pStyle w:val="ListParagraph"/>
-        <w:numPr>
-          <w:ilvl w:val="1"/>
-          <w:numId w:val="12"/>
-        </w:numPr>
-        <w:spacing w:after="0"/>
-        <w:rPr>
-          <w:rFonts w:ascii="Times New Roman" w:hAnsi="Times New Roman" w:cs="Times New Roman"/>
-        </w:rPr>
-      </w:pPr>
-      <w:r>
-        <w:rPr>
-          <w:rFonts w:ascii="Times New Roman" w:hAnsi="Times New Roman" w:cs="Times New Roman"/>
-        </w:rPr>
-        <w:t xml:space="preserve">This method is responsible for deleting the territory from the continent. When deleted, the territory should </w:t>
-      </w:r>
-      <w:r>
-        <w:rPr>
-          <w:rFonts w:ascii="Times New Roman" w:hAnsi="Times New Roman" w:cs="Times New Roman"/>
-        </w:rPr>
-        <w:t xml:space="preserve">also be deleted from adjacent list </w:t>
-      </w:r>
-      <w:r>
-        <w:rPr>
-          <w:rFonts w:ascii="Times New Roman" w:hAnsi="Times New Roman" w:cs="Times New Roman"/>
-        </w:rPr>
-        <w:t>other connected country</w:t>
-      </w:r>
-      <w:r>
-        <w:rPr>
-          <w:rFonts w:ascii="Times New Roman" w:hAnsi="Times New Roman" w:cs="Times New Roman"/>
-        </w:rPr>
-        <w:t xml:space="preserve"> because it doesn’t exist anymore. </w:t>
-      </w:r>
-      <w:r>
-        <w:rPr>
-          <w:rFonts w:ascii="Times New Roman" w:hAnsi="Times New Roman" w:cs="Times New Roman"/>
-        </w:rPr>
-        <w:t xml:space="preserve"> </w:t>
-      </w:r>
-    </w:p>
-    <w:p>
-      <w:pPr>
-        <w:pStyle w:val="ListParagraph"/>
-        <w:numPr>
-          <w:ilvl w:val="1"/>
-          <w:numId w:val="12"/>
-        </w:numPr>
-        <w:spacing w:after="0"/>
-        <w:rPr>
-          <w:rFonts w:ascii="Times New Roman" w:hAnsi="Times New Roman" w:cs="Times New Roman"/>
-        </w:rPr>
-      </w:pPr>
-      <w:r>
-        <w:rPr>
-          <w:rFonts w:ascii="Times New Roman" w:hAnsi="Times New Roman" w:cs="Times New Roman"/>
-        </w:rPr>
-        <w:t>To do this we traverse</w:t>
-      </w:r>
-      <w:r>
-        <w:rPr>
-          <w:rFonts w:ascii="Times New Roman" w:hAnsi="Times New Roman" w:cs="Times New Roman"/>
-        </w:rPr>
-        <w:t>d through the</w:t>
-      </w:r>
-      <w:r>
-        <w:rPr>
-          <w:rFonts w:ascii="Times New Roman" w:hAnsi="Times New Roman" w:cs="Times New Roman"/>
-        </w:rPr>
-        <w:t xml:space="preserve"> </w:t>
-      </w:r>
-      <w:r>
-        <w:rPr>
-          <w:rFonts w:ascii="Times New Roman" w:hAnsi="Times New Roman" w:cs="Times New Roman"/>
-        </w:rPr>
-        <w:t>adjacent list</w:t>
-      </w:r>
-      <w:r>
-        <w:rPr>
-          <w:rFonts w:ascii="Times New Roman" w:hAnsi="Times New Roman" w:cs="Times New Roman"/>
-        </w:rPr>
-        <w:t xml:space="preserve"> of the </w:t>
-      </w:r>
-      <w:r>
-        <w:rPr>
-          <w:rFonts w:ascii="Times New Roman" w:hAnsi="Times New Roman" w:cs="Times New Roman"/>
-        </w:rPr>
-        <w:t>country to be removed</w:t>
-      </w:r>
-      <w:r>
-        <w:rPr>
-          <w:rFonts w:ascii="Times New Roman" w:hAnsi="Times New Roman" w:cs="Times New Roman"/>
-        </w:rPr>
-        <w:t xml:space="preserve">, then </w:t>
-      </w:r>
-      <w:r>
-        <w:rPr>
-          <w:rFonts w:ascii="Times New Roman" w:hAnsi="Times New Roman" w:cs="Times New Roman"/>
-        </w:rPr>
-        <w:t>for each connected country we traversed its adjacent list</w:t>
-      </w:r>
-      <w:r>
-        <w:rPr>
-          <w:rFonts w:ascii="Times New Roman" w:hAnsi="Times New Roman" w:cs="Times New Roman"/>
-        </w:rPr>
-        <w:t xml:space="preserve"> to find the country that was removed</w:t>
-      </w:r>
-      <w:r>
-        <w:rPr>
-          <w:rFonts w:ascii="Times New Roman" w:hAnsi="Times New Roman" w:cs="Times New Roman"/>
-        </w:rPr>
-        <w:t>.</w:t>
-      </w:r>
-      <w:r>
-        <w:rPr>
-          <w:rFonts w:ascii="Times New Roman" w:hAnsi="Times New Roman" w:cs="Times New Roman"/>
-        </w:rPr>
-        <w:t xml:space="preserve"> When found, it was then deleted from the </w:t>
-      </w:r>
-      <w:r>
-        <w:rPr>
-          <w:rFonts w:ascii="Times New Roman" w:hAnsi="Times New Roman" w:cs="Times New Roman"/>
-        </w:rPr>
-        <w:t>adjacent list</w:t>
-      </w:r>
-      <w:r>
-        <w:rPr>
-          <w:rFonts w:ascii="Times New Roman" w:hAnsi="Times New Roman" w:cs="Times New Roman"/>
-        </w:rPr>
-        <w:t xml:space="preserve"> of other connected country.</w:t>
-      </w:r>
-    </w:p>
-    <w:p>
-      <w:pPr>
-        <w:pStyle w:val="ListParagraph"/>
-        <w:numPr>
-          <w:ilvl w:val="1"/>
-          <w:numId w:val="12"/>
-        </w:numPr>
-        <w:spacing w:after="0"/>
-        <w:rPr>
-          <w:rFonts w:ascii="Times New Roman" w:hAnsi="Times New Roman" w:cs="Times New Roman"/>
-        </w:rPr>
-      </w:pPr>
-      <w:r>
-        <w:rPr>
-          <w:rFonts w:ascii="Times New Roman" w:hAnsi="Times New Roman" w:cs="Times New Roman"/>
-        </w:rPr>
-        <w:t>However, I realized that an algorithm does not require a for loop to traverse through adjacent list of connected country</w:t>
-      </w:r>
-      <w:r>
-        <w:rPr>
-          <w:rFonts w:ascii="Times New Roman" w:hAnsi="Times New Roman" w:cs="Times New Roman"/>
-        </w:rPr>
-        <w:t xml:space="preserve"> because the assumption is that if the country A is connected to country B, then A’s adjacent list should be </w:t>
-      </w:r>
-      <w:proofErr w:type="gramStart"/>
-      <w:r>
-        <w:rPr>
-          <w:rFonts w:ascii="Times New Roman" w:hAnsi="Times New Roman" w:cs="Times New Roman"/>
-        </w:rPr>
-        <w:t>have</w:t>
-      </w:r>
-      <w:proofErr w:type="gramEnd"/>
-      <w:r>
-        <w:rPr>
-          <w:rFonts w:ascii="Times New Roman" w:hAnsi="Times New Roman" w:cs="Times New Roman"/>
-        </w:rPr>
-        <w:t xml:space="preserve"> B, and vice versa</w:t>
-      </w:r>
-      <w:r>
-        <w:rPr>
-          <w:rFonts w:ascii="Times New Roman" w:hAnsi="Times New Roman" w:cs="Times New Roman"/>
-        </w:rPr>
-        <w:t xml:space="preserve">. </w:t>
-      </w:r>
-    </w:p>
-    <w:p>
-      <w:pPr>
-        <w:pStyle w:val="ListParagraph"/>
-        <w:numPr>
-          <w:ilvl w:val="1"/>
-          <w:numId w:val="12"/>
-        </w:numPr>
-        <w:spacing w:after="0"/>
-        <w:rPr>
-          <w:rFonts w:ascii="Times New Roman" w:hAnsi="Times New Roman" w:cs="Times New Roman"/>
-          <w:b/>
-        </w:rPr>
-      </w:pPr>
-      <w:r>
-        <w:rPr>
-          <w:rFonts w:ascii="Times New Roman" w:hAnsi="Times New Roman" w:cs="Times New Roman"/>
+      <w:r>
+        <w:rPr>
+          <w:noProof/>
         </w:rPr>
         <w:lastRenderedPageBreak/>
-        <w:t xml:space="preserve">Namely, all we need </w:t>
-      </w:r>
-      <w:r>
-        <w:rPr>
-          <w:rFonts w:ascii="Times New Roman" w:hAnsi="Times New Roman" w:cs="Times New Roman"/>
-        </w:rPr>
-        <w:t xml:space="preserve">was </w:t>
-      </w:r>
-      <w:r>
-        <w:rPr>
-          <w:rFonts w:ascii="Times New Roman" w:hAnsi="Times New Roman" w:cs="Times New Roman"/>
-        </w:rPr>
-        <w:t>one for loop to traverse through adjacent list</w:t>
-      </w:r>
-      <w:r>
-        <w:rPr>
-          <w:rFonts w:ascii="Times New Roman" w:hAnsi="Times New Roman" w:cs="Times New Roman"/>
-        </w:rPr>
-        <w:t xml:space="preserve"> </w:t>
-      </w:r>
-      <w:r>
-        <w:rPr>
-          <w:rFonts w:ascii="Times New Roman" w:hAnsi="Times New Roman" w:cs="Times New Roman"/>
-        </w:rPr>
-        <w:t xml:space="preserve">of the country to be removed </w:t>
-      </w:r>
-      <w:r>
-        <w:rPr>
-          <w:rFonts w:ascii="Times New Roman" w:hAnsi="Times New Roman" w:cs="Times New Roman"/>
-        </w:rPr>
-        <w:t xml:space="preserve">and remove </w:t>
-      </w:r>
-      <w:r>
-        <w:rPr>
-          <w:rFonts w:ascii="Times New Roman" w:hAnsi="Times New Roman" w:cs="Times New Roman"/>
-        </w:rPr>
-        <w:t>it</w:t>
-      </w:r>
-      <w:r>
-        <w:rPr>
-          <w:rFonts w:ascii="Times New Roman" w:hAnsi="Times New Roman" w:cs="Times New Roman"/>
-        </w:rPr>
-        <w:t xml:space="preserve"> from </w:t>
-      </w:r>
-      <w:r>
-        <w:rPr>
-          <w:rFonts w:ascii="Times New Roman" w:hAnsi="Times New Roman" w:cs="Times New Roman"/>
-        </w:rPr>
-        <w:t xml:space="preserve">their </w:t>
-      </w:r>
-      <w:r>
-        <w:rPr>
-          <w:rFonts w:ascii="Times New Roman" w:hAnsi="Times New Roman" w:cs="Times New Roman"/>
-        </w:rPr>
-        <w:t>adjacent lis</w:t>
-      </w:r>
-      <w:r>
-        <w:rPr>
-          <w:rFonts w:ascii="Times New Roman" w:hAnsi="Times New Roman" w:cs="Times New Roman"/>
-        </w:rPr>
-        <w:t>t</w:t>
-      </w:r>
-      <w:r>
-        <w:rPr>
-          <w:rFonts w:ascii="Times New Roman" w:hAnsi="Times New Roman" w:cs="Times New Roman"/>
-        </w:rPr>
-        <w:t>.</w:t>
-      </w:r>
-    </w:p>
-    <w:p>
-      <w:pPr>
-        <w:spacing w:after="0"/>
-        <w:rPr>
-          <w:rFonts w:ascii="Times New Roman" w:hAnsi="Times New Roman" w:cs="Times New Roman"/>
-        </w:rPr>
-      </w:pPr>
-      <w:r>
-        <w:rPr>
-          <w:noProof/>
-        </w:rPr>
         <w:drawing>
-          <wp:inline distT="0" distB="0" distL="0" distR="0" wp14:anchorId="21A65549" wp14:editId="08FFF51E">
-            <wp:extent cx="5943600" cy="3139440"/>
-            <wp:effectExtent l="0" t="0" r="0" b="3810"/>
-            <wp:docPr id="4" name="Picture 4"/>
+          <wp:inline distT="0" distB="0" distL="0" distR="0" wp14:anchorId="006EC149" wp14:editId="63EBE390">
+            <wp:extent cx="5943600" cy="3152140"/>
+            <wp:effectExtent l="0" t="0" r="0" b="0"/>
+            <wp:docPr id="5" name="Picture 5"/>
             <wp:cNvGraphicFramePr>
               <a:graphicFrameLocks xmlns:a="http://schemas.openxmlformats.org/drawingml/2006/main" noChangeAspect="1"/>
             </wp:cNvGraphicFramePr>
@@ -6178,7 +5845,7 @@
                   <pic:spPr>
                     <a:xfrm>
                       <a:off x="0" y="0"/>
-                      <a:ext cx="5943600" cy="3139440"/>
+                      <a:ext cx="5943600" cy="3152140"/>
                     </a:xfrm>
                     <a:prstGeom prst="rect">
                       <a:avLst/>
@@ -6190,39 +5857,54 @@
           </wp:inline>
         </w:drawing>
       </w:r>
-    </w:p>
-    <w:p>
-      <w:pPr>
-        <w:spacing w:after="0"/>
-        <w:rPr>
-          <w:rFonts w:ascii="Times New Roman" w:hAnsi="Times New Roman" w:cs="Times New Roman"/>
-        </w:rPr>
-      </w:pPr>
-    </w:p>
-    <w:p>
-      <w:pPr>
-        <w:spacing w:after="0"/>
-        <w:rPr>
-          <w:rFonts w:ascii="Times New Roman" w:hAnsi="Times New Roman" w:cs="Times New Roman"/>
-        </w:rPr>
-      </w:pPr>
-      <w:r>
-        <w:rPr>
-          <w:rFonts w:ascii="Times New Roman" w:hAnsi="Times New Roman" w:cs="Times New Roman"/>
-        </w:rPr>
-        <w:t xml:space="preserve">[2] Refactoring technique: Extract </w:t>
-      </w:r>
-      <w:r>
-        <w:rPr>
-          <w:rFonts w:ascii="Times New Roman" w:hAnsi="Times New Roman" w:cs="Times New Roman"/>
-        </w:rPr>
-        <w:t>super controller</w:t>
-      </w:r>
-      <w:r>
-        <w:rPr>
-          <w:rFonts w:ascii="Times New Roman" w:hAnsi="Times New Roman" w:cs="Times New Roman"/>
-        </w:rPr>
-        <w:t xml:space="preserve"> in the user interface</w:t>
+      <w:bookmarkStart w:id="0" w:name="_GoBack"/>
+      <w:bookmarkEnd w:id="0"/>
+    </w:p>
+    <w:p>
+      <w:pPr>
+        <w:spacing w:after="0"/>
+        <w:rPr>
+          <w:rFonts w:ascii="Times New Roman" w:hAnsi="Times New Roman" w:cs="Times New Roman"/>
+          <w:b/>
+          <w:u w:val="single"/>
+        </w:rPr>
+      </w:pPr>
+      <w:r>
+        <w:rPr>
+          <w:rFonts w:ascii="Times New Roman" w:hAnsi="Times New Roman" w:cs="Times New Roman"/>
+          <w:b/>
+          <w:u w:val="single"/>
+        </w:rPr>
+        <w:t>Refactored targets</w:t>
+      </w:r>
+    </w:p>
+    <w:p>
+      <w:pPr>
+        <w:spacing w:after="0"/>
+        <w:rPr>
+          <w:rFonts w:ascii="Times New Roman" w:hAnsi="Times New Roman" w:cs="Times New Roman"/>
+          <w:b/>
+        </w:rPr>
+      </w:pPr>
+    </w:p>
+    <w:p>
+      <w:pPr>
+        <w:spacing w:after="0"/>
+        <w:rPr>
+          <w:rFonts w:ascii="Times New Roman" w:hAnsi="Times New Roman" w:cs="Times New Roman"/>
+        </w:rPr>
+      </w:pPr>
+      <w:r>
+        <w:rPr>
+          <w:rFonts w:ascii="Times New Roman" w:hAnsi="Times New Roman" w:cs="Times New Roman"/>
+        </w:rPr>
+        <w:t>[1] Refactoring technique: Substitute Algorithm</w:t>
+      </w:r>
+      <w:r>
+        <w:rPr>
+          <w:rFonts w:ascii="Times New Roman" w:hAnsi="Times New Roman" w:cs="Times New Roman"/>
+        </w:rPr>
+        <w:tab/>
       </w:r>
     </w:p>
     <w:p>
@@ -6241,7 +5923,7 @@
         <w:rPr>
           <w:rFonts w:ascii="Times New Roman" w:hAnsi="Times New Roman" w:cs="Times New Roman"/>
         </w:rPr>
-        <w:t>Why refactor?</w:t>
+        <w:t xml:space="preserve">Why refactor? </w:t>
       </w:r>
     </w:p>
     <w:p>
@@ -6260,63 +5942,31 @@
         <w:rPr>
           <w:rFonts w:ascii="Times New Roman" w:hAnsi="Times New Roman" w:cs="Times New Roman"/>
         </w:rPr>
-        <w:t>Three</w:t>
+        <w:t xml:space="preserve">This method is responsible for deleting the territory from the continent. When deleted, the territory should </w:t>
+      </w:r>
+      <w:r>
+        <w:rPr>
+          <w:rFonts w:ascii="Times New Roman" w:hAnsi="Times New Roman" w:cs="Times New Roman"/>
+        </w:rPr>
+        <w:t xml:space="preserve">also be deleted from adjacent list </w:t>
+      </w:r>
+      <w:r>
+        <w:rPr>
+          <w:rFonts w:ascii="Times New Roman" w:hAnsi="Times New Roman" w:cs="Times New Roman"/>
+        </w:rPr>
+        <w:t>other connected country</w:t>
+      </w:r>
+      <w:r>
+        <w:rPr>
+          <w:rFonts w:ascii="Times New Roman" w:hAnsi="Times New Roman" w:cs="Times New Roman"/>
+        </w:rPr>
+        <w:t xml:space="preserve"> because it doesn’t exist anymore. </w:t>
       </w:r>
       <w:r>
         <w:rPr>
           <w:rFonts w:ascii="Times New Roman" w:hAnsi="Times New Roman" w:cs="Times New Roman"/>
         </w:rPr>
         <w:t xml:space="preserve"> </w:t>
-      </w:r>
-      <w:r>
-        <w:rPr>
-          <w:rFonts w:ascii="Times New Roman" w:hAnsi="Times New Roman" w:cs="Times New Roman"/>
-        </w:rPr>
-        <w:t xml:space="preserve">phase </w:t>
-      </w:r>
-      <w:r>
-        <w:rPr>
-          <w:rFonts w:ascii="Times New Roman" w:hAnsi="Times New Roman" w:cs="Times New Roman"/>
-        </w:rPr>
-        <w:t>controllers</w:t>
-      </w:r>
-      <w:r>
-        <w:rPr>
-          <w:rFonts w:ascii="Times New Roman" w:hAnsi="Times New Roman" w:cs="Times New Roman"/>
-        </w:rPr>
-        <w:t xml:space="preserve">, such as reinforcement, attack and fortification, all have common </w:t>
-      </w:r>
-      <w:proofErr w:type="spellStart"/>
-      <w:r>
-        <w:rPr>
-          <w:rFonts w:ascii="Times New Roman" w:hAnsi="Times New Roman" w:cs="Times New Roman"/>
-        </w:rPr>
-        <w:t>common</w:t>
-      </w:r>
-      <w:proofErr w:type="spellEnd"/>
-      <w:r>
-        <w:rPr>
-          <w:rFonts w:ascii="Times New Roman" w:hAnsi="Times New Roman" w:cs="Times New Roman"/>
-        </w:rPr>
-        <w:t xml:space="preserve"> functionality of </w:t>
-      </w:r>
-      <w:r>
-        <w:rPr>
-          <w:rFonts w:ascii="Times New Roman" w:hAnsi="Times New Roman" w:cs="Times New Roman"/>
-        </w:rPr>
-        <w:t>showing player name, current game phase a</w:t>
-      </w:r>
-      <w:r>
-        <w:rPr>
-          <w:rFonts w:ascii="Times New Roman" w:hAnsi="Times New Roman" w:cs="Times New Roman"/>
-        </w:rPr>
-        <w:t xml:space="preserve">nd </w:t>
-      </w:r>
-      <w:r>
-        <w:rPr>
-          <w:rFonts w:ascii="Times New Roman" w:hAnsi="Times New Roman" w:cs="Times New Roman"/>
-        </w:rPr>
-        <w:t>game messages.</w:t>
       </w:r>
     </w:p>
     <w:p>
@@ -6335,22 +5985,14 @@
         <w:rPr>
           <w:rFonts w:ascii="Times New Roman" w:hAnsi="Times New Roman" w:cs="Times New Roman"/>
         </w:rPr>
-        <w:t xml:space="preserve">Therefore, I created a </w:t>
-      </w:r>
-      <w:proofErr w:type="spellStart"/>
-      <w:r>
-        <w:rPr>
-          <w:rFonts w:ascii="Times New Roman" w:hAnsi="Times New Roman" w:cs="Times New Roman"/>
-        </w:rPr>
-        <w:t>GamePhaseControlle</w:t>
-      </w:r>
-      <w:r>
-        <w:rPr>
-          <w:rFonts w:ascii="Times New Roman" w:hAnsi="Times New Roman" w:cs="Times New Roman"/>
-        </w:rPr>
-        <w:t>r</w:t>
-      </w:r>
-      <w:proofErr w:type="spellEnd"/>
+        <w:t>To do this we traverse</w:t>
+      </w:r>
+      <w:r>
+        <w:rPr>
+          <w:rFonts w:ascii="Times New Roman" w:hAnsi="Times New Roman" w:cs="Times New Roman"/>
+        </w:rPr>
+        <w:t>d through the</w:t>
+      </w:r>
       <w:r>
         <w:rPr>
           <w:rFonts w:ascii="Times New Roman" w:hAnsi="Times New Roman" w:cs="Times New Roman"/>
@@ -6361,63 +6003,138 @@
         <w:rPr>
           <w:rFonts w:ascii="Times New Roman" w:hAnsi="Times New Roman" w:cs="Times New Roman"/>
         </w:rPr>
-        <w:t>super class</w:t>
-      </w:r>
-      <w:r>
-        <w:rPr>
-          <w:rFonts w:ascii="Times New Roman" w:hAnsi="Times New Roman" w:cs="Times New Roman"/>
-        </w:rPr>
-        <w:t xml:space="preserve">, </w:t>
-      </w:r>
-      <w:r>
-        <w:rPr>
-          <w:rFonts w:ascii="Times New Roman" w:hAnsi="Times New Roman" w:cs="Times New Roman"/>
-        </w:rPr>
-        <w:t>and moved all the identical fields</w:t>
-      </w:r>
-      <w:r>
-        <w:rPr>
-          <w:rFonts w:ascii="Times New Roman" w:hAnsi="Times New Roman" w:cs="Times New Roman"/>
-        </w:rPr>
-        <w:t xml:space="preserve"> (player name, current game phase and game message board) </w:t>
-      </w:r>
-      <w:r>
-        <w:rPr>
-          <w:rFonts w:ascii="Times New Roman" w:hAnsi="Times New Roman" w:cs="Times New Roman"/>
-        </w:rPr>
-        <w:t xml:space="preserve">to </w:t>
+        <w:t>adjacent list</w:t>
+      </w:r>
+      <w:r>
+        <w:rPr>
+          <w:rFonts w:ascii="Times New Roman" w:hAnsi="Times New Roman" w:cs="Times New Roman"/>
+        </w:rPr>
+        <w:t xml:space="preserve"> of the </w:t>
+      </w:r>
+      <w:r>
+        <w:rPr>
+          <w:rFonts w:ascii="Times New Roman" w:hAnsi="Times New Roman" w:cs="Times New Roman"/>
+        </w:rPr>
+        <w:t>country to be removed</w:t>
+      </w:r>
+      <w:r>
+        <w:rPr>
+          <w:rFonts w:ascii="Times New Roman" w:hAnsi="Times New Roman" w:cs="Times New Roman"/>
+        </w:rPr>
+        <w:t xml:space="preserve">, then </w:t>
+      </w:r>
+      <w:r>
+        <w:rPr>
+          <w:rFonts w:ascii="Times New Roman" w:hAnsi="Times New Roman" w:cs="Times New Roman"/>
+        </w:rPr>
+        <w:t>for each connected country we traversed its adjacent list</w:t>
+      </w:r>
+      <w:r>
+        <w:rPr>
+          <w:rFonts w:ascii="Times New Roman" w:hAnsi="Times New Roman" w:cs="Times New Roman"/>
+        </w:rPr>
+        <w:t xml:space="preserve"> to find the country that was removed</w:t>
+      </w:r>
+      <w:r>
+        <w:rPr>
+          <w:rFonts w:ascii="Times New Roman" w:hAnsi="Times New Roman" w:cs="Times New Roman"/>
+        </w:rPr>
+        <w:t>.</w:t>
+      </w:r>
+      <w:r>
+        <w:rPr>
+          <w:rFonts w:ascii="Times New Roman" w:hAnsi="Times New Roman" w:cs="Times New Roman"/>
+        </w:rPr>
+        <w:t xml:space="preserve"> When found, it was then deleted from the </w:t>
+      </w:r>
+      <w:r>
+        <w:rPr>
+          <w:rFonts w:ascii="Times New Roman" w:hAnsi="Times New Roman" w:cs="Times New Roman"/>
+        </w:rPr>
+        <w:t>adjacent list</w:t>
+      </w:r>
+      <w:r>
+        <w:rPr>
+          <w:rFonts w:ascii="Times New Roman" w:hAnsi="Times New Roman" w:cs="Times New Roman"/>
+        </w:rPr>
+        <w:t xml:space="preserve"> of other connected country.</w:t>
+      </w:r>
+    </w:p>
+    <w:p>
+      <w:pPr>
+        <w:pStyle w:val="ListParagraph"/>
+        <w:numPr>
+          <w:ilvl w:val="1"/>
+          <w:numId w:val="12"/>
+        </w:numPr>
+        <w:spacing w:after="0"/>
+        <w:rPr>
+          <w:rFonts w:ascii="Times New Roman" w:hAnsi="Times New Roman" w:cs="Times New Roman"/>
+        </w:rPr>
+      </w:pPr>
+      <w:r>
+        <w:rPr>
+          <w:rFonts w:ascii="Times New Roman" w:hAnsi="Times New Roman" w:cs="Times New Roman"/>
+        </w:rPr>
+        <w:t>However, I realized that an algorithm does not require a for loop to traverse through adjacent list of connected country</w:t>
+      </w:r>
+      <w:r>
+        <w:rPr>
+          <w:rFonts w:ascii="Times New Roman" w:hAnsi="Times New Roman" w:cs="Times New Roman"/>
+        </w:rPr>
+        <w:t xml:space="preserve"> because the assumption is that if the country A is connected to country B, then A’s adjacent list should be </w:t>
       </w:r>
       <w:proofErr w:type="gramStart"/>
       <w:r>
         <w:rPr>
           <w:rFonts w:ascii="Times New Roman" w:hAnsi="Times New Roman" w:cs="Times New Roman"/>
         </w:rPr>
-        <w:t xml:space="preserve">the </w:t>
-      </w:r>
-      <w:r>
-        <w:rPr>
-          <w:rFonts w:ascii="Times New Roman" w:hAnsi="Times New Roman" w:cs="Times New Roman"/>
-        </w:rPr>
-        <w:t>this</w:t>
+        <w:t>have</w:t>
       </w:r>
       <w:proofErr w:type="gramEnd"/>
       <w:r>
         <w:rPr>
           <w:rFonts w:ascii="Times New Roman" w:hAnsi="Times New Roman" w:cs="Times New Roman"/>
         </w:rPr>
-        <w:t xml:space="preserve"> super controller.</w:t>
-      </w:r>
-      <w:r>
-        <w:rPr>
-          <w:rFonts w:ascii="Times New Roman" w:hAnsi="Times New Roman" w:cs="Times New Roman"/>
-        </w:rPr>
-        <w:t xml:space="preserve"> Rest of the controllers</w:t>
-      </w:r>
-      <w:r>
-        <w:rPr>
-          <w:rFonts w:ascii="Times New Roman" w:hAnsi="Times New Roman" w:cs="Times New Roman"/>
-        </w:rPr>
-        <w:t xml:space="preserve"> for different phase</w:t>
+        <w:t xml:space="preserve"> B, and vice versa</w:t>
+      </w:r>
+      <w:r>
+        <w:rPr>
+          <w:rFonts w:ascii="Times New Roman" w:hAnsi="Times New Roman" w:cs="Times New Roman"/>
+        </w:rPr>
+        <w:t xml:space="preserve">. </w:t>
+      </w:r>
+    </w:p>
+    <w:p>
+      <w:pPr>
+        <w:pStyle w:val="ListParagraph"/>
+        <w:numPr>
+          <w:ilvl w:val="1"/>
+          <w:numId w:val="12"/>
+        </w:numPr>
+        <w:spacing w:after="0"/>
+        <w:rPr>
+          <w:rFonts w:ascii="Times New Roman" w:hAnsi="Times New Roman" w:cs="Times New Roman"/>
+          <w:b/>
+        </w:rPr>
+      </w:pPr>
+      <w:r>
+        <w:rPr>
+          <w:rFonts w:ascii="Times New Roman" w:hAnsi="Times New Roman" w:cs="Times New Roman"/>
+        </w:rPr>
+        <w:t xml:space="preserve">Namely, all we need </w:t>
+      </w:r>
+      <w:r>
+        <w:rPr>
+          <w:rFonts w:ascii="Times New Roman" w:hAnsi="Times New Roman" w:cs="Times New Roman"/>
+        </w:rPr>
+        <w:t xml:space="preserve">was </w:t>
+      </w:r>
+      <w:r>
+        <w:rPr>
+          <w:rFonts w:ascii="Times New Roman" w:hAnsi="Times New Roman" w:cs="Times New Roman"/>
+        </w:rPr>
+        <w:t>one for loop to traverse through adjacent list</w:t>
       </w:r>
       <w:r>
         <w:rPr>
@@ -6429,94 +6146,54 @@
         <w:rPr>
           <w:rFonts w:ascii="Times New Roman" w:hAnsi="Times New Roman" w:cs="Times New Roman"/>
         </w:rPr>
-        <w:t>are</w:t>
-      </w:r>
-      <w:r>
-        <w:rPr>
-          <w:rFonts w:ascii="Times New Roman" w:hAnsi="Times New Roman" w:cs="Times New Roman"/>
-        </w:rPr>
-        <w:t xml:space="preserve"> now</w:t>
-      </w:r>
-      <w:r>
-        <w:rPr>
-          <w:rFonts w:ascii="Times New Roman" w:hAnsi="Times New Roman" w:cs="Times New Roman"/>
-        </w:rPr>
-        <w:t xml:space="preserve"> nested inside this </w:t>
-      </w:r>
-      <w:proofErr w:type="spellStart"/>
-      <w:r>
-        <w:rPr>
-          <w:rFonts w:ascii="Times New Roman" w:hAnsi="Times New Roman" w:cs="Times New Roman"/>
-        </w:rPr>
-        <w:t>GamePhaseContr</w:t>
-      </w:r>
-      <w:r>
-        <w:rPr>
-          <w:rFonts w:ascii="Times New Roman" w:hAnsi="Times New Roman" w:cs="Times New Roman"/>
-        </w:rPr>
-        <w:t>oller</w:t>
-      </w:r>
-      <w:proofErr w:type="spellEnd"/>
-      <w:r>
-        <w:rPr>
-          <w:rFonts w:ascii="Times New Roman" w:hAnsi="Times New Roman" w:cs="Times New Roman"/>
-        </w:rPr>
-        <w:t>, and they functionality is more specialized</w:t>
-      </w:r>
-      <w:r>
-        <w:rPr>
-          <w:rFonts w:ascii="Times New Roman" w:hAnsi="Times New Roman" w:cs="Times New Roman"/>
-        </w:rPr>
-        <w:t xml:space="preserve"> as super controller is responsible for taking care of common functionalities.</w:t>
-      </w:r>
-    </w:p>
-    <w:p>
-      <w:pPr>
-        <w:spacing w:after="0"/>
-        <w:ind w:left="1080"/>
-        <w:rPr>
-          <w:rFonts w:ascii="Times New Roman" w:hAnsi="Times New Roman" w:cs="Times New Roman"/>
-        </w:rPr>
-      </w:pPr>
-    </w:p>
-    <w:p>
-      <w:pPr>
-        <w:spacing w:after="0"/>
-        <w:ind w:left="1080"/>
-        <w:rPr>
-          <w:rFonts w:ascii="Times New Roman" w:hAnsi="Times New Roman" w:cs="Times New Roman"/>
-        </w:rPr>
-      </w:pPr>
-    </w:p>
-    <w:p>
-      <w:pPr>
-        <w:spacing w:after="0"/>
-        <w:ind w:left="1080"/>
-        <w:rPr>
-          <w:rFonts w:ascii="Times New Roman" w:hAnsi="Times New Roman" w:cs="Times New Roman"/>
-        </w:rPr>
-      </w:pPr>
-    </w:p>
-    <w:p>
-      <w:pPr>
-        <w:spacing w:after="0"/>
-        <w:ind w:left="1080"/>
-        <w:rPr>
-          <w:rFonts w:ascii="Times New Roman" w:hAnsi="Times New Roman" w:cs="Times New Roman"/>
-        </w:rPr>
-      </w:pPr>
-      <w:r>
-        <w:rPr>
-          <w:rFonts w:ascii="Times New Roman" w:hAnsi="Times New Roman" w:cs="Times New Roman"/>
-        </w:rPr>
-        <w:t>BEFORE:</w:t>
-      </w:r>
-    </w:p>
-    <w:p>
-      <w:pPr>
-        <w:pStyle w:val="ListParagraph"/>
-        <w:spacing w:after="0"/>
-        <w:ind w:left="1080"/>
+        <w:t xml:space="preserve">of the country to be removed </w:t>
+      </w:r>
+      <w:r>
+        <w:rPr>
+          <w:rFonts w:ascii="Times New Roman" w:hAnsi="Times New Roman" w:cs="Times New Roman"/>
+        </w:rPr>
+        <w:t xml:space="preserve">and remove </w:t>
+      </w:r>
+      <w:r>
+        <w:rPr>
+          <w:rFonts w:ascii="Times New Roman" w:hAnsi="Times New Roman" w:cs="Times New Roman"/>
+        </w:rPr>
+        <w:t>it</w:t>
+      </w:r>
+      <w:r>
+        <w:rPr>
+          <w:rFonts w:ascii="Times New Roman" w:hAnsi="Times New Roman" w:cs="Times New Roman"/>
+        </w:rPr>
+        <w:t xml:space="preserve"> from </w:t>
+      </w:r>
+      <w:r>
+        <w:rPr>
+          <w:rFonts w:ascii="Times New Roman" w:hAnsi="Times New Roman" w:cs="Times New Roman"/>
+        </w:rPr>
+        <w:t xml:space="preserve">their </w:t>
+      </w:r>
+      <w:r>
+        <w:rPr>
+          <w:rFonts w:ascii="Times New Roman" w:hAnsi="Times New Roman" w:cs="Times New Roman"/>
+        </w:rPr>
+        <w:t>adjacent lis</w:t>
+      </w:r>
+      <w:r>
+        <w:rPr>
+          <w:rFonts w:ascii="Times New Roman" w:hAnsi="Times New Roman" w:cs="Times New Roman"/>
+        </w:rPr>
+        <w:t>t</w:t>
+      </w:r>
+      <w:r>
+        <w:rPr>
+          <w:rFonts w:ascii="Times New Roman" w:hAnsi="Times New Roman" w:cs="Times New Roman"/>
+        </w:rPr>
+        <w:t>.</w:t>
+      </w:r>
+    </w:p>
+    <w:p>
+      <w:pPr>
+        <w:spacing w:after="0"/>
         <w:rPr>
           <w:rFonts w:ascii="Times New Roman" w:hAnsi="Times New Roman" w:cs="Times New Roman"/>
         </w:rPr>
@@ -6527,10 +6204,10 @@
         </w:rPr>
         <w:lastRenderedPageBreak/>
         <w:drawing>
-          <wp:inline distT="0" distB="0" distL="0" distR="0" wp14:anchorId="5D281B6C" wp14:editId="66B0E33A">
-            <wp:extent cx="5943600" cy="2632075"/>
-            <wp:effectExtent l="0" t="0" r="0" b="0"/>
-            <wp:docPr id="6" name="Picture 6"/>
+          <wp:inline distT="0" distB="0" distL="0" distR="0" wp14:anchorId="21A65549" wp14:editId="08FFF51E">
+            <wp:extent cx="5943600" cy="3139440"/>
+            <wp:effectExtent l="0" t="0" r="0" b="3810"/>
+            <wp:docPr id="4" name="Picture 4"/>
             <wp:cNvGraphicFramePr>
               <a:graphicFrameLocks xmlns:a="http://schemas.openxmlformats.org/drawingml/2006/main" noChangeAspect="1"/>
             </wp:cNvGraphicFramePr>
@@ -6550,7 +6227,7 @@
                   <pic:spPr>
                     <a:xfrm>
                       <a:off x="0" y="0"/>
-                      <a:ext cx="5943600" cy="2632075"/>
+                      <a:ext cx="5943600" cy="3139440"/>
                     </a:xfrm>
                     <a:prstGeom prst="rect">
                       <a:avLst/>
@@ -6565,6 +6242,59 @@
     </w:p>
     <w:p>
       <w:pPr>
+        <w:spacing w:after="0"/>
+        <w:rPr>
+          <w:rFonts w:ascii="Times New Roman" w:hAnsi="Times New Roman" w:cs="Times New Roman"/>
+        </w:rPr>
+      </w:pPr>
+    </w:p>
+    <w:p>
+      <w:pPr>
+        <w:spacing w:after="0"/>
+        <w:rPr>
+          <w:rFonts w:ascii="Times New Roman" w:hAnsi="Times New Roman" w:cs="Times New Roman"/>
+        </w:rPr>
+      </w:pPr>
+      <w:r>
+        <w:rPr>
+          <w:rFonts w:ascii="Times New Roman" w:hAnsi="Times New Roman" w:cs="Times New Roman"/>
+        </w:rPr>
+        <w:t xml:space="preserve">[2] Refactoring technique: Extract </w:t>
+      </w:r>
+      <w:r>
+        <w:rPr>
+          <w:rFonts w:ascii="Times New Roman" w:hAnsi="Times New Roman" w:cs="Times New Roman"/>
+        </w:rPr>
+        <w:t>super controller</w:t>
+      </w:r>
+      <w:r>
+        <w:rPr>
+          <w:rFonts w:ascii="Times New Roman" w:hAnsi="Times New Roman" w:cs="Times New Roman"/>
+        </w:rPr>
+        <w:t xml:space="preserve"> in the user interface</w:t>
+      </w:r>
+    </w:p>
+    <w:p>
+      <w:pPr>
+        <w:pStyle w:val="ListParagraph"/>
+        <w:numPr>
+          <w:ilvl w:val="0"/>
+          <w:numId w:val="12"/>
+        </w:numPr>
+        <w:spacing w:after="0"/>
+        <w:rPr>
+          <w:rFonts w:ascii="Times New Roman" w:hAnsi="Times New Roman" w:cs="Times New Roman"/>
+        </w:rPr>
+      </w:pPr>
+      <w:r>
+        <w:rPr>
+          <w:rFonts w:ascii="Times New Roman" w:hAnsi="Times New Roman" w:cs="Times New Roman"/>
+        </w:rPr>
+        <w:t>Why refactor?</w:t>
+      </w:r>
+    </w:p>
+    <w:p>
+      <w:pPr>
         <w:pStyle w:val="ListParagraph"/>
         <w:numPr>
           <w:ilvl w:val="1"/>
@@ -6579,37 +6309,263 @@
         <w:rPr>
           <w:rFonts w:ascii="Times New Roman" w:hAnsi="Times New Roman" w:cs="Times New Roman"/>
         </w:rPr>
-        <w:t>This is a view for reinforcement before refactoring. It has its own field for current player and its own message board. This is the same for attack and fortification</w:t>
-      </w:r>
-    </w:p>
-    <w:p>
-      <w:pPr>
-        <w:spacing w:after="0"/>
-        <w:rPr>
-          <w:rFonts w:ascii="Times New Roman" w:hAnsi="Times New Roman" w:cs="Times New Roman"/>
-        </w:rPr>
-      </w:pPr>
-    </w:p>
-    <w:p>
-      <w:pPr>
-        <w:spacing w:after="0"/>
-        <w:ind w:left="1440"/>
-        <w:rPr>
-          <w:rFonts w:ascii="Times New Roman" w:hAnsi="Times New Roman" w:cs="Times New Roman"/>
-        </w:rPr>
-      </w:pPr>
-      <w:r>
-        <w:rPr>
-          <w:rFonts w:ascii="Times New Roman" w:hAnsi="Times New Roman" w:cs="Times New Roman"/>
-        </w:rPr>
-        <w:t>AFTER:</w:t>
-      </w:r>
-    </w:p>
-    <w:p>
-      <w:pPr>
-        <w:pStyle w:val="ListParagraph"/>
-        <w:spacing w:after="0"/>
-        <w:ind w:left="1440"/>
+        <w:t>Three</w:t>
+      </w:r>
+      <w:r>
+        <w:rPr>
+          <w:rFonts w:ascii="Times New Roman" w:hAnsi="Times New Roman" w:cs="Times New Roman"/>
+        </w:rPr>
+        <w:t xml:space="preserve"> </w:t>
+      </w:r>
+      <w:r>
+        <w:rPr>
+          <w:rFonts w:ascii="Times New Roman" w:hAnsi="Times New Roman" w:cs="Times New Roman"/>
+        </w:rPr>
+        <w:t xml:space="preserve">phase </w:t>
+      </w:r>
+      <w:r>
+        <w:rPr>
+          <w:rFonts w:ascii="Times New Roman" w:hAnsi="Times New Roman" w:cs="Times New Roman"/>
+        </w:rPr>
+        <w:t>controllers</w:t>
+      </w:r>
+      <w:r>
+        <w:rPr>
+          <w:rFonts w:ascii="Times New Roman" w:hAnsi="Times New Roman" w:cs="Times New Roman"/>
+        </w:rPr>
+        <w:t xml:space="preserve">, such as reinforcement, attack and fortification, all have common </w:t>
+      </w:r>
+      <w:proofErr w:type="spellStart"/>
+      <w:r>
+        <w:rPr>
+          <w:rFonts w:ascii="Times New Roman" w:hAnsi="Times New Roman" w:cs="Times New Roman"/>
+        </w:rPr>
+        <w:t>common</w:t>
+      </w:r>
+      <w:proofErr w:type="spellEnd"/>
+      <w:r>
+        <w:rPr>
+          <w:rFonts w:ascii="Times New Roman" w:hAnsi="Times New Roman" w:cs="Times New Roman"/>
+        </w:rPr>
+        <w:t xml:space="preserve"> functionality of </w:t>
+      </w:r>
+      <w:r>
+        <w:rPr>
+          <w:rFonts w:ascii="Times New Roman" w:hAnsi="Times New Roman" w:cs="Times New Roman"/>
+        </w:rPr>
+        <w:t>showing player name, current game phase a</w:t>
+      </w:r>
+      <w:r>
+        <w:rPr>
+          <w:rFonts w:ascii="Times New Roman" w:hAnsi="Times New Roman" w:cs="Times New Roman"/>
+        </w:rPr>
+        <w:t xml:space="preserve">nd </w:t>
+      </w:r>
+      <w:r>
+        <w:rPr>
+          <w:rFonts w:ascii="Times New Roman" w:hAnsi="Times New Roman" w:cs="Times New Roman"/>
+        </w:rPr>
+        <w:t>game messages.</w:t>
+      </w:r>
+    </w:p>
+    <w:p>
+      <w:pPr>
+        <w:pStyle w:val="ListParagraph"/>
+        <w:numPr>
+          <w:ilvl w:val="1"/>
+          <w:numId w:val="12"/>
+        </w:numPr>
+        <w:spacing w:after="0"/>
+        <w:rPr>
+          <w:rFonts w:ascii="Times New Roman" w:hAnsi="Times New Roman" w:cs="Times New Roman"/>
+        </w:rPr>
+      </w:pPr>
+      <w:r>
+        <w:rPr>
+          <w:rFonts w:ascii="Times New Roman" w:hAnsi="Times New Roman" w:cs="Times New Roman"/>
+        </w:rPr>
+        <w:t xml:space="preserve">Therefore, I created a </w:t>
+      </w:r>
+      <w:proofErr w:type="spellStart"/>
+      <w:r>
+        <w:rPr>
+          <w:rFonts w:ascii="Times New Roman" w:hAnsi="Times New Roman" w:cs="Times New Roman"/>
+        </w:rPr>
+        <w:t>GamePhaseControlle</w:t>
+      </w:r>
+      <w:r>
+        <w:rPr>
+          <w:rFonts w:ascii="Times New Roman" w:hAnsi="Times New Roman" w:cs="Times New Roman"/>
+        </w:rPr>
+        <w:t>r</w:t>
+      </w:r>
+      <w:proofErr w:type="spellEnd"/>
+      <w:r>
+        <w:rPr>
+          <w:rFonts w:ascii="Times New Roman" w:hAnsi="Times New Roman" w:cs="Times New Roman"/>
+        </w:rPr>
+        <w:t xml:space="preserve"> </w:t>
+      </w:r>
+      <w:r>
+        <w:rPr>
+          <w:rFonts w:ascii="Times New Roman" w:hAnsi="Times New Roman" w:cs="Times New Roman"/>
+        </w:rPr>
+        <w:t>super class</w:t>
+      </w:r>
+      <w:r>
+        <w:rPr>
+          <w:rFonts w:ascii="Times New Roman" w:hAnsi="Times New Roman" w:cs="Times New Roman"/>
+        </w:rPr>
+        <w:t xml:space="preserve">, </w:t>
+      </w:r>
+      <w:r>
+        <w:rPr>
+          <w:rFonts w:ascii="Times New Roman" w:hAnsi="Times New Roman" w:cs="Times New Roman"/>
+        </w:rPr>
+        <w:t>and moved all the identical fields</w:t>
+      </w:r>
+      <w:r>
+        <w:rPr>
+          <w:rFonts w:ascii="Times New Roman" w:hAnsi="Times New Roman" w:cs="Times New Roman"/>
+        </w:rPr>
+        <w:t xml:space="preserve"> (player name, current game phase and game message board) </w:t>
+      </w:r>
+      <w:r>
+        <w:rPr>
+          <w:rFonts w:ascii="Times New Roman" w:hAnsi="Times New Roman" w:cs="Times New Roman"/>
+        </w:rPr>
+        <w:t xml:space="preserve">to </w:t>
+      </w:r>
+      <w:proofErr w:type="gramStart"/>
+      <w:r>
+        <w:rPr>
+          <w:rFonts w:ascii="Times New Roman" w:hAnsi="Times New Roman" w:cs="Times New Roman"/>
+        </w:rPr>
+        <w:t xml:space="preserve">the </w:t>
+      </w:r>
+      <w:r>
+        <w:rPr>
+          <w:rFonts w:ascii="Times New Roman" w:hAnsi="Times New Roman" w:cs="Times New Roman"/>
+        </w:rPr>
+        <w:t>this</w:t>
+      </w:r>
+      <w:proofErr w:type="gramEnd"/>
+      <w:r>
+        <w:rPr>
+          <w:rFonts w:ascii="Times New Roman" w:hAnsi="Times New Roman" w:cs="Times New Roman"/>
+        </w:rPr>
+        <w:t xml:space="preserve"> super controller.</w:t>
+      </w:r>
+      <w:r>
+        <w:rPr>
+          <w:rFonts w:ascii="Times New Roman" w:hAnsi="Times New Roman" w:cs="Times New Roman"/>
+        </w:rPr>
+        <w:t xml:space="preserve"> Rest of the controllers</w:t>
+      </w:r>
+      <w:r>
+        <w:rPr>
+          <w:rFonts w:ascii="Times New Roman" w:hAnsi="Times New Roman" w:cs="Times New Roman"/>
+        </w:rPr>
+        <w:t xml:space="preserve"> for different phase</w:t>
+      </w:r>
+      <w:r>
+        <w:rPr>
+          <w:rFonts w:ascii="Times New Roman" w:hAnsi="Times New Roman" w:cs="Times New Roman"/>
+        </w:rPr>
+        <w:t xml:space="preserve"> </w:t>
+      </w:r>
+      <w:r>
+        <w:rPr>
+          <w:rFonts w:ascii="Times New Roman" w:hAnsi="Times New Roman" w:cs="Times New Roman"/>
+        </w:rPr>
+        <w:t>are</w:t>
+      </w:r>
+      <w:r>
+        <w:rPr>
+          <w:rFonts w:ascii="Times New Roman" w:hAnsi="Times New Roman" w:cs="Times New Roman"/>
+        </w:rPr>
+        <w:t xml:space="preserve"> now</w:t>
+      </w:r>
+      <w:r>
+        <w:rPr>
+          <w:rFonts w:ascii="Times New Roman" w:hAnsi="Times New Roman" w:cs="Times New Roman"/>
+        </w:rPr>
+        <w:t xml:space="preserve"> nested inside this </w:t>
+      </w:r>
+      <w:proofErr w:type="spellStart"/>
+      <w:r>
+        <w:rPr>
+          <w:rFonts w:ascii="Times New Roman" w:hAnsi="Times New Roman" w:cs="Times New Roman"/>
+        </w:rPr>
+        <w:t>GamePhaseContr</w:t>
+      </w:r>
+      <w:r>
+        <w:rPr>
+          <w:rFonts w:ascii="Times New Roman" w:hAnsi="Times New Roman" w:cs="Times New Roman"/>
+        </w:rPr>
+        <w:t>oller</w:t>
+      </w:r>
+      <w:proofErr w:type="spellEnd"/>
+      <w:r>
+        <w:rPr>
+          <w:rFonts w:ascii="Times New Roman" w:hAnsi="Times New Roman" w:cs="Times New Roman"/>
+        </w:rPr>
+        <w:t>, and they functionality is more specialized</w:t>
+      </w:r>
+      <w:r>
+        <w:rPr>
+          <w:rFonts w:ascii="Times New Roman" w:hAnsi="Times New Roman" w:cs="Times New Roman"/>
+        </w:rPr>
+        <w:t xml:space="preserve"> as super controller is responsible for taking care of common functionalities.</w:t>
+      </w:r>
+    </w:p>
+    <w:p>
+      <w:pPr>
+        <w:spacing w:after="0"/>
+        <w:ind w:left="1080"/>
+        <w:rPr>
+          <w:rFonts w:ascii="Times New Roman" w:hAnsi="Times New Roman" w:cs="Times New Roman"/>
+        </w:rPr>
+      </w:pPr>
+    </w:p>
+    <w:p>
+      <w:pPr>
+        <w:spacing w:after="0"/>
+        <w:ind w:left="1080"/>
+        <w:rPr>
+          <w:rFonts w:ascii="Times New Roman" w:hAnsi="Times New Roman" w:cs="Times New Roman"/>
+        </w:rPr>
+      </w:pPr>
+    </w:p>
+    <w:p>
+      <w:pPr>
+        <w:spacing w:after="0"/>
+        <w:ind w:left="1080"/>
+        <w:rPr>
+          <w:rFonts w:ascii="Times New Roman" w:hAnsi="Times New Roman" w:cs="Times New Roman"/>
+        </w:rPr>
+      </w:pPr>
+    </w:p>
+    <w:p>
+      <w:pPr>
+        <w:spacing w:after="0"/>
+        <w:ind w:left="1080"/>
+        <w:rPr>
+          <w:rFonts w:ascii="Times New Roman" w:hAnsi="Times New Roman" w:cs="Times New Roman"/>
+        </w:rPr>
+      </w:pPr>
+      <w:r>
+        <w:rPr>
+          <w:rFonts w:ascii="Times New Roman" w:hAnsi="Times New Roman" w:cs="Times New Roman"/>
+        </w:rPr>
+        <w:t>BEFORE:</w:t>
+      </w:r>
+    </w:p>
+    <w:p>
+      <w:pPr>
+        <w:pStyle w:val="ListParagraph"/>
+        <w:spacing w:after="0"/>
+        <w:ind w:left="1080"/>
         <w:rPr>
           <w:rFonts w:ascii="Times New Roman" w:hAnsi="Times New Roman" w:cs="Times New Roman"/>
         </w:rPr>
@@ -6619,10 +6575,10 @@
           <w:noProof/>
         </w:rPr>
         <w:drawing>
-          <wp:inline distT="0" distB="0" distL="0" distR="0" wp14:anchorId="3AFC036A" wp14:editId="402BF095">
-            <wp:extent cx="5943600" cy="2808605"/>
+          <wp:inline distT="0" distB="0" distL="0" distR="0" wp14:anchorId="5D281B6C" wp14:editId="66B0E33A">
+            <wp:extent cx="5943600" cy="2632075"/>
             <wp:effectExtent l="0" t="0" r="0" b="0"/>
-            <wp:docPr id="7" name="Picture 7"/>
+            <wp:docPr id="6" name="Picture 6"/>
             <wp:cNvGraphicFramePr>
               <a:graphicFrameLocks xmlns:a="http://schemas.openxmlformats.org/drawingml/2006/main" noChangeAspect="1"/>
             </wp:cNvGraphicFramePr>
@@ -6642,7 +6598,7 @@
                   <pic:spPr>
                     <a:xfrm>
                       <a:off x="0" y="0"/>
-                      <a:ext cx="5943600" cy="2808605"/>
+                      <a:ext cx="5943600" cy="2632075"/>
                     </a:xfrm>
                     <a:prstGeom prst="rect">
                       <a:avLst/>
@@ -6671,198 +6627,20 @@
         <w:rPr>
           <w:rFonts w:ascii="Times New Roman" w:hAnsi="Times New Roman" w:cs="Times New Roman"/>
         </w:rPr>
-        <w:t xml:space="preserve">Above shows a view where we </w:t>
-      </w:r>
-      <w:r>
-        <w:rPr>
-          <w:rFonts w:ascii="Times New Roman" w:hAnsi="Times New Roman" w:cs="Times New Roman"/>
-        </w:rPr>
-        <w:t>pulled up the</w:t>
-      </w:r>
-      <w:r>
-        <w:rPr>
-          <w:rFonts w:ascii="Times New Roman" w:hAnsi="Times New Roman" w:cs="Times New Roman"/>
-        </w:rPr>
-        <w:t xml:space="preserve"> </w:t>
-      </w:r>
-      <w:proofErr w:type="spellStart"/>
-      <w:r>
-        <w:rPr>
-          <w:rFonts w:ascii="Times New Roman" w:hAnsi="Times New Roman" w:cs="Times New Roman"/>
-        </w:rPr>
-        <w:t>identifical</w:t>
-      </w:r>
-      <w:proofErr w:type="spellEnd"/>
-      <w:r>
-        <w:rPr>
-          <w:rFonts w:ascii="Times New Roman" w:hAnsi="Times New Roman" w:cs="Times New Roman"/>
-        </w:rPr>
-        <w:t xml:space="preserve"> fields from the different phase controller</w:t>
-      </w:r>
-      <w:r>
-        <w:rPr>
-          <w:rFonts w:ascii="Times New Roman" w:hAnsi="Times New Roman" w:cs="Times New Roman"/>
-        </w:rPr>
-        <w:t>.</w:t>
-      </w:r>
-    </w:p>
-    <w:p>
-      <w:pPr>
-        <w:spacing w:after="0"/>
-        <w:rPr>
-          <w:rFonts w:ascii="Times New Roman" w:hAnsi="Times New Roman" w:cs="Times New Roman"/>
-        </w:rPr>
-      </w:pPr>
-      <w:r>
-        <w:rPr>
-          <w:rFonts w:ascii="Times New Roman" w:hAnsi="Times New Roman" w:cs="Times New Roman"/>
-        </w:rPr>
-        <w:t xml:space="preserve">[4] Refactoring technique: Replacing </w:t>
-      </w:r>
-      <w:r>
-        <w:rPr>
-          <w:rFonts w:ascii="Times New Roman" w:hAnsi="Times New Roman" w:cs="Times New Roman"/>
-        </w:rPr>
-        <w:t xml:space="preserve">model </w:t>
-      </w:r>
-      <w:r>
-        <w:rPr>
-          <w:rFonts w:ascii="Times New Roman" w:hAnsi="Times New Roman" w:cs="Times New Roman"/>
-        </w:rPr>
-        <w:t xml:space="preserve">constructor with singleton </w:t>
-      </w:r>
-      <w:r>
-        <w:rPr>
-          <w:rFonts w:ascii="Times New Roman" w:hAnsi="Times New Roman" w:cs="Times New Roman"/>
-        </w:rPr>
-        <w:t>factory</w:t>
-      </w:r>
-    </w:p>
-    <w:p>
-      <w:pPr>
-        <w:pStyle w:val="ListParagraph"/>
-        <w:numPr>
-          <w:ilvl w:val="0"/>
-          <w:numId w:val="12"/>
-        </w:numPr>
-        <w:spacing w:after="0"/>
-        <w:rPr>
-          <w:rFonts w:ascii="Times New Roman" w:hAnsi="Times New Roman" w:cs="Times New Roman"/>
-        </w:rPr>
-      </w:pPr>
-      <w:r>
-        <w:rPr>
-          <w:rFonts w:ascii="Times New Roman" w:hAnsi="Times New Roman" w:cs="Times New Roman"/>
-        </w:rPr>
-        <w:t>Why refactor?</w:t>
-      </w:r>
-    </w:p>
-    <w:p>
-      <w:pPr>
-        <w:pStyle w:val="ListParagraph"/>
-        <w:numPr>
-          <w:ilvl w:val="1"/>
-          <w:numId w:val="12"/>
-        </w:numPr>
-        <w:spacing w:after="0"/>
-        <w:rPr>
-          <w:rFonts w:ascii="Times New Roman" w:hAnsi="Times New Roman" w:cs="Times New Roman"/>
-        </w:rPr>
-      </w:pPr>
-      <w:r>
-        <w:rPr>
-          <w:rFonts w:ascii="Times New Roman" w:hAnsi="Times New Roman" w:cs="Times New Roman"/>
-        </w:rPr>
-        <w:t>Prior to usin</w:t>
-      </w:r>
-      <w:r>
-        <w:rPr>
-          <w:rFonts w:ascii="Times New Roman" w:hAnsi="Times New Roman" w:cs="Times New Roman"/>
-        </w:rPr>
-        <w:t>g singleton, different controller</w:t>
-      </w:r>
-      <w:r>
-        <w:rPr>
-          <w:rFonts w:ascii="Times New Roman" w:hAnsi="Times New Roman" w:cs="Times New Roman"/>
-        </w:rPr>
-        <w:t xml:space="preserve"> </w:t>
-      </w:r>
-      <w:r>
-        <w:rPr>
-          <w:rFonts w:ascii="Times New Roman" w:hAnsi="Times New Roman" w:cs="Times New Roman"/>
-        </w:rPr>
-        <w:t>class</w:t>
-      </w:r>
-      <w:r>
-        <w:rPr>
-          <w:rFonts w:ascii="Times New Roman" w:hAnsi="Times New Roman" w:cs="Times New Roman"/>
-        </w:rPr>
-        <w:t xml:space="preserve"> gained access the model</w:t>
-      </w:r>
-      <w:r>
-        <w:rPr>
-          <w:rFonts w:ascii="Times New Roman" w:hAnsi="Times New Roman" w:cs="Times New Roman"/>
-        </w:rPr>
-        <w:t xml:space="preserve"> class</w:t>
-      </w:r>
-      <w:r>
-        <w:rPr>
-          <w:rFonts w:ascii="Times New Roman" w:hAnsi="Times New Roman" w:cs="Times New Roman"/>
-        </w:rPr>
-        <w:t xml:space="preserve"> by passing models into to their constructo</w:t>
-      </w:r>
-      <w:r>
-        <w:rPr>
-          <w:rFonts w:ascii="Times New Roman" w:hAnsi="Times New Roman" w:cs="Times New Roman"/>
-        </w:rPr>
-        <w:t xml:space="preserve">rs. Namely, at different phase of the game, the model objects were passed between different controller objects to keep single instance of model classes. When a controller required multiple models objects then we had to pass </w:t>
-      </w:r>
-      <w:proofErr w:type="gramStart"/>
-      <w:r>
-        <w:rPr>
-          <w:rFonts w:ascii="Times New Roman" w:hAnsi="Times New Roman" w:cs="Times New Roman"/>
-        </w:rPr>
-        <w:t>all of</w:t>
-      </w:r>
-      <w:proofErr w:type="gramEnd"/>
-      <w:r>
-        <w:rPr>
-          <w:rFonts w:ascii="Times New Roman" w:hAnsi="Times New Roman" w:cs="Times New Roman"/>
-        </w:rPr>
-        <w:t xml:space="preserve"> the model objects into the constructor, making our application less flexible.</w:t>
-      </w:r>
-    </w:p>
-    <w:p>
-      <w:pPr>
-        <w:spacing w:after="0"/>
-        <w:rPr>
-          <w:rFonts w:ascii="Times New Roman" w:hAnsi="Times New Roman" w:cs="Times New Roman"/>
-        </w:rPr>
-      </w:pPr>
-    </w:p>
-    <w:p>
-      <w:pPr>
-        <w:spacing w:after="0"/>
-        <w:rPr>
-          <w:rFonts w:ascii="Times New Roman" w:hAnsi="Times New Roman" w:cs="Times New Roman"/>
-        </w:rPr>
-      </w:pPr>
-    </w:p>
-    <w:p>
-      <w:pPr>
-        <w:spacing w:after="0"/>
-        <w:ind w:left="1080"/>
-      </w:pPr>
-      <w:r>
-        <w:rPr>
-          <w:rFonts w:ascii="Times New Roman" w:hAnsi="Times New Roman" w:cs="Times New Roman"/>
-        </w:rPr>
-        <w:t>BEFORE:</w:t>
-      </w:r>
-    </w:p>
-    <w:p>
-      <w:pPr>
-        <w:pStyle w:val="ListParagraph"/>
+        <w:lastRenderedPageBreak/>
+        <w:t>This is a view for reinforcement before refactoring. It has its own field for current player and its own message board. This is the same for attack and fortification</w:t>
+      </w:r>
+    </w:p>
+    <w:p>
+      <w:pPr>
+        <w:spacing w:after="0"/>
+        <w:rPr>
+          <w:rFonts w:ascii="Times New Roman" w:hAnsi="Times New Roman" w:cs="Times New Roman"/>
+        </w:rPr>
+      </w:pPr>
+    </w:p>
+    <w:p>
+      <w:pPr>
         <w:spacing w:after="0"/>
         <w:ind w:left="1440"/>
         <w:rPr>
@@ -6871,14 +6649,29 @@
       </w:pPr>
       <w:r>
         <w:rPr>
+          <w:rFonts w:ascii="Times New Roman" w:hAnsi="Times New Roman" w:cs="Times New Roman"/>
+        </w:rPr>
+        <w:t>AFTER:</w:t>
+      </w:r>
+    </w:p>
+    <w:p>
+      <w:pPr>
+        <w:pStyle w:val="ListParagraph"/>
+        <w:spacing w:after="0"/>
+        <w:ind w:left="1440"/>
+        <w:rPr>
+          <w:rFonts w:ascii="Times New Roman" w:hAnsi="Times New Roman" w:cs="Times New Roman"/>
+        </w:rPr>
+      </w:pPr>
+      <w:r>
+        <w:rPr>
           <w:noProof/>
         </w:rPr>
-        <w:lastRenderedPageBreak/>
         <w:drawing>
-          <wp:inline distT="0" distB="0" distL="0" distR="0" wp14:anchorId="79E0C47A" wp14:editId="3EDE70D6">
-            <wp:extent cx="5943600" cy="1995170"/>
-            <wp:effectExtent l="0" t="0" r="0" b="5080"/>
-            <wp:docPr id="8" name="Picture 8"/>
+          <wp:inline distT="0" distB="0" distL="0" distR="0" wp14:anchorId="3AFC036A" wp14:editId="402BF095">
+            <wp:extent cx="5943600" cy="2808605"/>
+            <wp:effectExtent l="0" t="0" r="0" b="0"/>
+            <wp:docPr id="7" name="Picture 7"/>
             <wp:cNvGraphicFramePr>
               <a:graphicFrameLocks xmlns:a="http://schemas.openxmlformats.org/drawingml/2006/main" noChangeAspect="1"/>
             </wp:cNvGraphicFramePr>
@@ -6898,6 +6691,261 @@
                   <pic:spPr>
                     <a:xfrm>
                       <a:off x="0" y="0"/>
+                      <a:ext cx="5943600" cy="2808605"/>
+                    </a:xfrm>
+                    <a:prstGeom prst="rect">
+                      <a:avLst/>
+                    </a:prstGeom>
+                  </pic:spPr>
+                </pic:pic>
+              </a:graphicData>
+            </a:graphic>
+          </wp:inline>
+        </w:drawing>
+      </w:r>
+    </w:p>
+    <w:p>
+      <w:pPr>
+        <w:pStyle w:val="ListParagraph"/>
+        <w:numPr>
+          <w:ilvl w:val="1"/>
+          <w:numId w:val="12"/>
+        </w:numPr>
+        <w:spacing w:after="0"/>
+        <w:rPr>
+          <w:rFonts w:ascii="Times New Roman" w:hAnsi="Times New Roman" w:cs="Times New Roman"/>
+        </w:rPr>
+      </w:pPr>
+      <w:r>
+        <w:rPr>
+          <w:rFonts w:ascii="Times New Roman" w:hAnsi="Times New Roman" w:cs="Times New Roman"/>
+        </w:rPr>
+        <w:t xml:space="preserve">Above shows a view where we </w:t>
+      </w:r>
+      <w:r>
+        <w:rPr>
+          <w:rFonts w:ascii="Times New Roman" w:hAnsi="Times New Roman" w:cs="Times New Roman"/>
+        </w:rPr>
+        <w:t>pulled up the</w:t>
+      </w:r>
+      <w:r>
+        <w:rPr>
+          <w:rFonts w:ascii="Times New Roman" w:hAnsi="Times New Roman" w:cs="Times New Roman"/>
+        </w:rPr>
+        <w:t xml:space="preserve"> </w:t>
+      </w:r>
+      <w:proofErr w:type="spellStart"/>
+      <w:r>
+        <w:rPr>
+          <w:rFonts w:ascii="Times New Roman" w:hAnsi="Times New Roman" w:cs="Times New Roman"/>
+        </w:rPr>
+        <w:t>identifical</w:t>
+      </w:r>
+      <w:proofErr w:type="spellEnd"/>
+      <w:r>
+        <w:rPr>
+          <w:rFonts w:ascii="Times New Roman" w:hAnsi="Times New Roman" w:cs="Times New Roman"/>
+        </w:rPr>
+        <w:t xml:space="preserve"> fields from the different phase controller</w:t>
+      </w:r>
+      <w:r>
+        <w:rPr>
+          <w:rFonts w:ascii="Times New Roman" w:hAnsi="Times New Roman" w:cs="Times New Roman"/>
+        </w:rPr>
+        <w:t>.</w:t>
+      </w:r>
+    </w:p>
+    <w:p>
+      <w:pPr>
+        <w:spacing w:after="0"/>
+        <w:rPr>
+          <w:rFonts w:ascii="Times New Roman" w:hAnsi="Times New Roman" w:cs="Times New Roman"/>
+        </w:rPr>
+      </w:pPr>
+      <w:r>
+        <w:rPr>
+          <w:rFonts w:ascii="Times New Roman" w:hAnsi="Times New Roman" w:cs="Times New Roman"/>
+        </w:rPr>
+        <w:t xml:space="preserve">[4] Refactoring technique: Replacing </w:t>
+      </w:r>
+      <w:r>
+        <w:rPr>
+          <w:rFonts w:ascii="Times New Roman" w:hAnsi="Times New Roman" w:cs="Times New Roman"/>
+        </w:rPr>
+        <w:t xml:space="preserve">model </w:t>
+      </w:r>
+      <w:r>
+        <w:rPr>
+          <w:rFonts w:ascii="Times New Roman" w:hAnsi="Times New Roman" w:cs="Times New Roman"/>
+        </w:rPr>
+        <w:t xml:space="preserve">constructor with singleton </w:t>
+      </w:r>
+      <w:r>
+        <w:rPr>
+          <w:rFonts w:ascii="Times New Roman" w:hAnsi="Times New Roman" w:cs="Times New Roman"/>
+        </w:rPr>
+        <w:t>factory</w:t>
+      </w:r>
+    </w:p>
+    <w:p>
+      <w:pPr>
+        <w:pStyle w:val="ListParagraph"/>
+        <w:numPr>
+          <w:ilvl w:val="0"/>
+          <w:numId w:val="12"/>
+        </w:numPr>
+        <w:spacing w:after="0"/>
+        <w:rPr>
+          <w:rFonts w:ascii="Times New Roman" w:hAnsi="Times New Roman" w:cs="Times New Roman"/>
+        </w:rPr>
+      </w:pPr>
+      <w:r>
+        <w:rPr>
+          <w:rFonts w:ascii="Times New Roman" w:hAnsi="Times New Roman" w:cs="Times New Roman"/>
+        </w:rPr>
+        <w:t>Why refactor?</w:t>
+      </w:r>
+    </w:p>
+    <w:p>
+      <w:pPr>
+        <w:pStyle w:val="ListParagraph"/>
+        <w:numPr>
+          <w:ilvl w:val="1"/>
+          <w:numId w:val="12"/>
+        </w:numPr>
+        <w:spacing w:after="0"/>
+        <w:rPr>
+          <w:rFonts w:ascii="Times New Roman" w:hAnsi="Times New Roman" w:cs="Times New Roman"/>
+        </w:rPr>
+      </w:pPr>
+      <w:r>
+        <w:rPr>
+          <w:rFonts w:ascii="Times New Roman" w:hAnsi="Times New Roman" w:cs="Times New Roman"/>
+        </w:rPr>
+        <w:t>Prior to usin</w:t>
+      </w:r>
+      <w:r>
+        <w:rPr>
+          <w:rFonts w:ascii="Times New Roman" w:hAnsi="Times New Roman" w:cs="Times New Roman"/>
+        </w:rPr>
+        <w:t>g singleton, different controller</w:t>
+      </w:r>
+      <w:r>
+        <w:rPr>
+          <w:rFonts w:ascii="Times New Roman" w:hAnsi="Times New Roman" w:cs="Times New Roman"/>
+        </w:rPr>
+        <w:t xml:space="preserve"> </w:t>
+      </w:r>
+      <w:r>
+        <w:rPr>
+          <w:rFonts w:ascii="Times New Roman" w:hAnsi="Times New Roman" w:cs="Times New Roman"/>
+        </w:rPr>
+        <w:t>class</w:t>
+      </w:r>
+      <w:r>
+        <w:rPr>
+          <w:rFonts w:ascii="Times New Roman" w:hAnsi="Times New Roman" w:cs="Times New Roman"/>
+        </w:rPr>
+        <w:t xml:space="preserve"> gained access the model</w:t>
+      </w:r>
+      <w:r>
+        <w:rPr>
+          <w:rFonts w:ascii="Times New Roman" w:hAnsi="Times New Roman" w:cs="Times New Roman"/>
+        </w:rPr>
+        <w:t xml:space="preserve"> class</w:t>
+      </w:r>
+      <w:r>
+        <w:rPr>
+          <w:rFonts w:ascii="Times New Roman" w:hAnsi="Times New Roman" w:cs="Times New Roman"/>
+        </w:rPr>
+        <w:t xml:space="preserve"> by passing models into to their constructo</w:t>
+      </w:r>
+      <w:r>
+        <w:rPr>
+          <w:rFonts w:ascii="Times New Roman" w:hAnsi="Times New Roman" w:cs="Times New Roman"/>
+        </w:rPr>
+        <w:t xml:space="preserve">rs. Namely, at different phase of the game, the model objects were passed between different controller objects to keep single instance of model classes. When a controller required multiple models objects then we had to pass </w:t>
+      </w:r>
+      <w:proofErr w:type="gramStart"/>
+      <w:r>
+        <w:rPr>
+          <w:rFonts w:ascii="Times New Roman" w:hAnsi="Times New Roman" w:cs="Times New Roman"/>
+        </w:rPr>
+        <w:t>all of</w:t>
+      </w:r>
+      <w:proofErr w:type="gramEnd"/>
+      <w:r>
+        <w:rPr>
+          <w:rFonts w:ascii="Times New Roman" w:hAnsi="Times New Roman" w:cs="Times New Roman"/>
+        </w:rPr>
+        <w:t xml:space="preserve"> the model objects into the constructor, making our application less flexible.</w:t>
+      </w:r>
+    </w:p>
+    <w:p>
+      <w:pPr>
+        <w:spacing w:after="0"/>
+        <w:rPr>
+          <w:rFonts w:ascii="Times New Roman" w:hAnsi="Times New Roman" w:cs="Times New Roman"/>
+        </w:rPr>
+      </w:pPr>
+    </w:p>
+    <w:p>
+      <w:pPr>
+        <w:spacing w:after="0"/>
+        <w:rPr>
+          <w:rFonts w:ascii="Times New Roman" w:hAnsi="Times New Roman" w:cs="Times New Roman"/>
+        </w:rPr>
+      </w:pPr>
+    </w:p>
+    <w:p>
+      <w:pPr>
+        <w:spacing w:after="0"/>
+        <w:ind w:left="1080"/>
+      </w:pPr>
+      <w:r>
+        <w:rPr>
+          <w:rFonts w:ascii="Times New Roman" w:hAnsi="Times New Roman" w:cs="Times New Roman"/>
+        </w:rPr>
+        <w:t>BEFORE:</w:t>
+      </w:r>
+    </w:p>
+    <w:p>
+      <w:pPr>
+        <w:pStyle w:val="ListParagraph"/>
+        <w:spacing w:after="0"/>
+        <w:ind w:left="1440"/>
+        <w:rPr>
+          <w:rFonts w:ascii="Times New Roman" w:hAnsi="Times New Roman" w:cs="Times New Roman"/>
+        </w:rPr>
+      </w:pPr>
+      <w:r>
+        <w:rPr>
+          <w:noProof/>
+        </w:rPr>
+        <w:drawing>
+          <wp:inline distT="0" distB="0" distL="0" distR="0" wp14:anchorId="79E0C47A" wp14:editId="3EDE70D6">
+            <wp:extent cx="5943600" cy="1995170"/>
+            <wp:effectExtent l="0" t="0" r="0" b="5080"/>
+            <wp:docPr id="8" name="Picture 8"/>
+            <wp:cNvGraphicFramePr>
+              <a:graphicFrameLocks xmlns:a="http://schemas.openxmlformats.org/drawingml/2006/main" noChangeAspect="1"/>
+            </wp:cNvGraphicFramePr>
+            <a:graphic xmlns:a="http://schemas.openxmlformats.org/drawingml/2006/main">
+              <a:graphicData uri="http://schemas.openxmlformats.org/drawingml/2006/picture">
+                <pic:pic xmlns:pic="http://schemas.openxmlformats.org/drawingml/2006/picture">
+                  <pic:nvPicPr>
+                    <pic:cNvPr id="1" name=""/>
+                    <pic:cNvPicPr/>
+                  </pic:nvPicPr>
+                  <pic:blipFill>
+                    <a:blip r:embed="rId13"/>
+                    <a:stretch>
+                      <a:fillRect/>
+                    </a:stretch>
+                  </pic:blipFill>
+                  <pic:spPr>
+                    <a:xfrm>
+                      <a:off x="0" y="0"/>
                       <a:ext cx="5943600" cy="1995170"/>
                     </a:xfrm>
                     <a:prstGeom prst="rect">
@@ -6958,6 +7006,7 @@
         <w:rPr>
           <w:rFonts w:ascii="Times New Roman" w:hAnsi="Times New Roman" w:cs="Times New Roman"/>
         </w:rPr>
+        <w:lastRenderedPageBreak/>
         <w:t>This allowed other objects from instantiating the copies of their single object, such that all the controller has access to the same model objects whenever it was required during the game.</w:t>
       </w:r>
     </w:p>
@@ -7002,7 +7051,7 @@
                     <pic:cNvPicPr/>
                   </pic:nvPicPr>
                   <pic:blipFill>
-                    <a:blip r:embed="rId13"/>
+                    <a:blip r:embed="rId14"/>
                     <a:stretch>
                       <a:fillRect/>
                     </a:stretch>
@@ -9310,7 +9359,7 @@
 </file>
 
 <file path=customXml/itemProps1.xml><?xml version="1.0" encoding="utf-8"?>
-<ds:datastoreItem xmlns:ds="http://schemas.openxmlformats.org/officeDocument/2006/customXml" ds:itemID="{8F4A4ADE-C469-4D08-9125-3A5F0F802C49}">
+<ds:datastoreItem xmlns:ds="http://schemas.openxmlformats.org/officeDocument/2006/customXml" ds:itemID="{6E644D56-02CC-4E65-97CA-41143B531211}">
   <ds:schemaRefs>
     <ds:schemaRef ds:uri="http://schemas.openxmlformats.org/officeDocument/2006/bibliography"/>
   </ds:schemaRefs>

</xml_diff>

<commit_message>
added scope of build 2, explanation of moving phases to  player class, updated refactoring doc, added tests for SetUp controller
</commit_message>
<xml_diff>
--- a/projectdescription/RiskBuild1Documentation.docx
+++ b/projectdescription/RiskBuild1Documentation.docx
@@ -441,29 +441,6 @@
           <w:sz w:val="20"/>
         </w:rPr>
       </w:pPr>
-      <w:proofErr w:type="spellStart"/>
-      <w:r>
-        <w:rPr>
-          <w:rFonts w:ascii="Times New Roman" w:hAnsi="Times New Roman" w:cs="Times New Roman"/>
-          <w:sz w:val="20"/>
-        </w:rPr>
-        <w:t>Ayush</w:t>
-      </w:r>
-      <w:proofErr w:type="spellEnd"/>
-      <w:r>
-        <w:rPr>
-          <w:rFonts w:ascii="Times New Roman" w:hAnsi="Times New Roman" w:cs="Times New Roman"/>
-          <w:sz w:val="20"/>
-        </w:rPr>
-        <w:t xml:space="preserve"> Dave</w:t>
-      </w:r>
-      <w:r>
-        <w:rPr>
-          <w:rFonts w:ascii="Times New Roman" w:hAnsi="Times New Roman" w:cs="Times New Roman"/>
-          <w:sz w:val="20"/>
-        </w:rPr>
-        <w:t xml:space="preserve"> ()</w:t>
-      </w:r>
     </w:p>
     <w:p>
       <w:pPr>
@@ -2233,14 +2210,30 @@
       <w:r>
         <w:rPr>
           <w:rFonts w:ascii="Times New Roman" w:hAnsi="Times New Roman" w:cs="Times New Roman"/>
+          <w:b/>
           <w:sz w:val="24"/>
           <w:szCs w:val="24"/>
         </w:rPr>
         <w:tab/>
       </w:r>
-    </w:p>
-    <w:p>
-      <w:pPr>
+      <w:proofErr w:type="spellStart"/>
+      <w:r>
+        <w:rPr>
+          <w:rFonts w:ascii="Times New Roman" w:hAnsi="Times New Roman" w:cs="Times New Roman"/>
+          <w:sz w:val="24"/>
+          <w:szCs w:val="24"/>
+        </w:rPr>
+        <w:t>GamePlay</w:t>
+      </w:r>
+      <w:proofErr w:type="spellEnd"/>
+    </w:p>
+    <w:p>
+      <w:pPr>
+        <w:pStyle w:val="ListParagraph"/>
+        <w:numPr>
+          <w:ilvl w:val="0"/>
+          <w:numId w:val="8"/>
+        </w:numPr>
         <w:spacing w:after="0" w:line="240" w:lineRule="auto"/>
         <w:rPr>
           <w:rFonts w:ascii="Times New Roman" w:hAnsi="Times New Roman" w:cs="Times New Roman"/>
@@ -2248,6 +2241,195 @@
           <w:szCs w:val="24"/>
         </w:rPr>
       </w:pPr>
+      <w:r>
+        <w:rPr>
+          <w:rFonts w:ascii="Times New Roman" w:hAnsi="Times New Roman" w:cs="Times New Roman"/>
+          <w:sz w:val="24"/>
+          <w:szCs w:val="24"/>
+        </w:rPr>
+        <w:t xml:space="preserve">Player </w:t>
+      </w:r>
+      <w:proofErr w:type="gramStart"/>
+      <w:r>
+        <w:rPr>
+          <w:rFonts w:ascii="Times New Roman" w:hAnsi="Times New Roman" w:cs="Times New Roman"/>
+          <w:sz w:val="24"/>
+          <w:szCs w:val="24"/>
+        </w:rPr>
+        <w:t>is able to</w:t>
+      </w:r>
+      <w:proofErr w:type="gramEnd"/>
+      <w:r>
+        <w:rPr>
+          <w:rFonts w:ascii="Times New Roman" w:hAnsi="Times New Roman" w:cs="Times New Roman"/>
+          <w:sz w:val="24"/>
+          <w:szCs w:val="24"/>
+        </w:rPr>
+        <w:t xml:space="preserve"> attack using valid attack rule</w:t>
+      </w:r>
+    </w:p>
+    <w:p>
+      <w:pPr>
+        <w:pStyle w:val="ListParagraph"/>
+        <w:numPr>
+          <w:ilvl w:val="0"/>
+          <w:numId w:val="8"/>
+        </w:numPr>
+        <w:spacing w:after="0" w:line="240" w:lineRule="auto"/>
+        <w:rPr>
+          <w:rFonts w:ascii="Times New Roman" w:hAnsi="Times New Roman" w:cs="Times New Roman"/>
+          <w:sz w:val="24"/>
+          <w:szCs w:val="24"/>
+        </w:rPr>
+      </w:pPr>
+      <w:r>
+        <w:rPr>
+          <w:rFonts w:ascii="Times New Roman" w:hAnsi="Times New Roman" w:cs="Times New Roman"/>
+          <w:sz w:val="24"/>
+          <w:szCs w:val="24"/>
+        </w:rPr>
+        <w:t xml:space="preserve">Player </w:t>
+      </w:r>
+      <w:proofErr w:type="gramStart"/>
+      <w:r>
+        <w:rPr>
+          <w:rFonts w:ascii="Times New Roman" w:hAnsi="Times New Roman" w:cs="Times New Roman"/>
+          <w:sz w:val="24"/>
+          <w:szCs w:val="24"/>
+        </w:rPr>
+        <w:t>is abl</w:t>
+      </w:r>
+      <w:r>
+        <w:rPr>
+          <w:rFonts w:ascii="Times New Roman" w:hAnsi="Times New Roman" w:cs="Times New Roman"/>
+          <w:sz w:val="24"/>
+          <w:szCs w:val="24"/>
+        </w:rPr>
+        <w:t>e to</w:t>
+      </w:r>
+      <w:proofErr w:type="gramEnd"/>
+      <w:r>
+        <w:rPr>
+          <w:rFonts w:ascii="Times New Roman" w:hAnsi="Times New Roman" w:cs="Times New Roman"/>
+          <w:sz w:val="24"/>
+          <w:szCs w:val="24"/>
+        </w:rPr>
+        <w:t xml:space="preserve"> perform </w:t>
+      </w:r>
+      <w:proofErr w:type="spellStart"/>
+      <w:r>
+        <w:rPr>
+          <w:rFonts w:ascii="Times New Roman" w:hAnsi="Times New Roman" w:cs="Times New Roman"/>
+          <w:sz w:val="24"/>
+          <w:szCs w:val="24"/>
+        </w:rPr>
+        <w:t>allOut</w:t>
+      </w:r>
+      <w:proofErr w:type="spellEnd"/>
+      <w:r>
+        <w:rPr>
+          <w:rFonts w:ascii="Times New Roman" w:hAnsi="Times New Roman" w:cs="Times New Roman"/>
+          <w:sz w:val="24"/>
+          <w:szCs w:val="24"/>
+        </w:rPr>
+        <w:t xml:space="preserve"> move</w:t>
+      </w:r>
+      <w:r>
+        <w:rPr>
+          <w:rFonts w:ascii="Times New Roman" w:hAnsi="Times New Roman" w:cs="Times New Roman"/>
+          <w:sz w:val="24"/>
+          <w:szCs w:val="24"/>
+        </w:rPr>
+        <w:t xml:space="preserve">, where player proceeds with maximum amount of dice roll and only end when attacker conquers the attacked or the attacker cannot attack anymore </w:t>
+      </w:r>
+      <w:r>
+        <w:rPr>
+          <w:rFonts w:ascii="Times New Roman" w:hAnsi="Times New Roman" w:cs="Times New Roman"/>
+          <w:sz w:val="24"/>
+          <w:szCs w:val="24"/>
+        </w:rPr>
+        <w:t xml:space="preserve"> </w:t>
+      </w:r>
+    </w:p>
+    <w:p>
+      <w:pPr>
+        <w:pStyle w:val="ListParagraph"/>
+        <w:numPr>
+          <w:ilvl w:val="0"/>
+          <w:numId w:val="8"/>
+        </w:numPr>
+        <w:spacing w:after="0" w:line="240" w:lineRule="auto"/>
+        <w:rPr>
+          <w:rFonts w:ascii="Times New Roman" w:hAnsi="Times New Roman" w:cs="Times New Roman"/>
+          <w:sz w:val="24"/>
+          <w:szCs w:val="24"/>
+        </w:rPr>
+      </w:pPr>
+      <w:r>
+        <w:rPr>
+          <w:rFonts w:ascii="Times New Roman" w:hAnsi="Times New Roman" w:cs="Times New Roman"/>
+          <w:sz w:val="24"/>
+          <w:szCs w:val="24"/>
+        </w:rPr>
+        <w:t>Move implementa</w:t>
+      </w:r>
+      <w:r>
+        <w:rPr>
+          <w:rFonts w:ascii="Times New Roman" w:hAnsi="Times New Roman" w:cs="Times New Roman"/>
+          <w:sz w:val="24"/>
+          <w:szCs w:val="24"/>
+        </w:rPr>
+        <w:t>tion of reinforcement, attack and fortify to player class</w:t>
+      </w:r>
+    </w:p>
+    <w:p>
+      <w:pPr>
+        <w:pStyle w:val="ListParagraph"/>
+        <w:numPr>
+          <w:ilvl w:val="0"/>
+          <w:numId w:val="8"/>
+        </w:numPr>
+        <w:spacing w:after="0" w:line="240" w:lineRule="auto"/>
+        <w:rPr>
+          <w:rFonts w:ascii="Times New Roman" w:hAnsi="Times New Roman" w:cs="Times New Roman"/>
+          <w:sz w:val="24"/>
+          <w:szCs w:val="24"/>
+        </w:rPr>
+      </w:pPr>
+      <w:r>
+        <w:rPr>
+          <w:rFonts w:ascii="Times New Roman" w:hAnsi="Times New Roman" w:cs="Times New Roman"/>
+          <w:sz w:val="24"/>
+          <w:szCs w:val="24"/>
+        </w:rPr>
+        <w:t xml:space="preserve">Implementation of phase view, card </w:t>
+      </w:r>
+      <w:proofErr w:type="gramStart"/>
+      <w:r>
+        <w:rPr>
+          <w:rFonts w:ascii="Times New Roman" w:hAnsi="Times New Roman" w:cs="Times New Roman"/>
+          <w:sz w:val="24"/>
+          <w:szCs w:val="24"/>
+        </w:rPr>
+        <w:t>view</w:t>
+      </w:r>
+      <w:proofErr w:type="gramEnd"/>
+      <w:r>
+        <w:rPr>
+          <w:rFonts w:ascii="Times New Roman" w:hAnsi="Times New Roman" w:cs="Times New Roman"/>
+          <w:sz w:val="24"/>
+          <w:szCs w:val="24"/>
+        </w:rPr>
+        <w:t xml:space="preserve"> and world domination view</w:t>
+      </w:r>
+      <w:r>
+        <w:rPr>
+          <w:rFonts w:ascii="Times New Roman" w:hAnsi="Times New Roman" w:cs="Times New Roman"/>
+          <w:sz w:val="24"/>
+          <w:szCs w:val="24"/>
+        </w:rPr>
+        <w:t xml:space="preserve"> according to project specification</w:t>
+      </w:r>
     </w:p>
     <w:p>
       <w:pPr>
@@ -5576,94 +5758,403 @@
         <w:rPr>
           <w:rFonts w:ascii="Times New Roman" w:hAnsi="Times New Roman" w:cs="Times New Roman"/>
           <w:b/>
-        </w:rPr>
-      </w:pPr>
-    </w:p>
-    <w:p>
-      <w:pPr>
-        <w:spacing w:after="0"/>
-        <w:rPr>
-          <w:rFonts w:ascii="Times New Roman" w:hAnsi="Times New Roman" w:cs="Times New Roman"/>
-          <w:b/>
-        </w:rPr>
-      </w:pPr>
-    </w:p>
-    <w:p>
-      <w:pPr>
-        <w:spacing w:after="0"/>
-        <w:rPr>
-          <w:rFonts w:ascii="Times New Roman" w:hAnsi="Times New Roman" w:cs="Times New Roman"/>
-          <w:b/>
-        </w:rPr>
-      </w:pPr>
-    </w:p>
-    <w:p>
-      <w:pPr>
-        <w:spacing w:after="0"/>
-        <w:rPr>
-          <w:rFonts w:ascii="Times New Roman" w:hAnsi="Times New Roman" w:cs="Times New Roman"/>
-          <w:b/>
-        </w:rPr>
-      </w:pPr>
-    </w:p>
-    <w:p>
-      <w:pPr>
-        <w:spacing w:after="0"/>
-        <w:rPr>
-          <w:rFonts w:ascii="Times New Roman" w:hAnsi="Times New Roman" w:cs="Times New Roman"/>
-          <w:b/>
-        </w:rPr>
-      </w:pPr>
-    </w:p>
-    <w:p>
-      <w:pPr>
-        <w:spacing w:after="0"/>
-        <w:rPr>
-          <w:rFonts w:ascii="Times New Roman" w:hAnsi="Times New Roman" w:cs="Times New Roman"/>
-          <w:b/>
-        </w:rPr>
-      </w:pPr>
-    </w:p>
-    <w:p>
-      <w:pPr>
-        <w:spacing w:after="0"/>
-        <w:rPr>
-          <w:rFonts w:ascii="Times New Roman" w:hAnsi="Times New Roman" w:cs="Times New Roman"/>
-          <w:b/>
-        </w:rPr>
-      </w:pPr>
-      <w:r>
-        <w:rPr>
-          <w:rFonts w:ascii="Times New Roman" w:hAnsi="Times New Roman" w:cs="Times New Roman"/>
-          <w:b/>
-        </w:rPr>
-        <w:t>Refactoring for build 2.0</w:t>
-      </w:r>
-    </w:p>
-    <w:p>
-      <w:pPr>
-        <w:spacing w:after="0"/>
-        <w:rPr>
-          <w:rFonts w:ascii="Times New Roman" w:hAnsi="Times New Roman" w:cs="Times New Roman"/>
-          <w:b/>
-        </w:rPr>
-      </w:pPr>
-    </w:p>
-    <w:p>
-      <w:pPr>
-        <w:spacing w:after="0"/>
+          <w:u w:val="single"/>
+        </w:rPr>
+      </w:pPr>
+      <w:r>
         <w:rPr>
           <w:rFonts w:ascii="Times New Roman" w:hAnsi="Times New Roman" w:cs="Times New Roman"/>
           <w:b/>
           <w:u w:val="single"/>
         </w:rPr>
-      </w:pPr>
-      <w:r>
+        <w:t>Build 2.0 Explanation of move to the player class</w:t>
+      </w:r>
+    </w:p>
+    <w:p>
+      <w:pPr>
+        <w:pStyle w:val="ListParagraph"/>
+        <w:numPr>
+          <w:ilvl w:val="0"/>
+          <w:numId w:val="8"/>
+        </w:numPr>
+        <w:spacing w:after="0"/>
+        <w:rPr>
+          <w:rFonts w:ascii="Times New Roman" w:hAnsi="Times New Roman" w:cs="Times New Roman"/>
+          <w:b/>
+        </w:rPr>
+      </w:pPr>
+      <w:r>
+        <w:rPr>
+          <w:rFonts w:ascii="Times New Roman" w:hAnsi="Times New Roman" w:cs="Times New Roman"/>
+        </w:rPr>
+        <w:t>In the build 2.0</w:t>
+      </w:r>
+      <w:r>
+        <w:rPr>
+          <w:rFonts w:ascii="Times New Roman" w:hAnsi="Times New Roman" w:cs="Times New Roman"/>
+        </w:rPr>
+        <w:t xml:space="preserve">, we </w:t>
+      </w:r>
+      <w:r>
+        <w:rPr>
+          <w:rFonts w:ascii="Times New Roman" w:hAnsi="Times New Roman" w:cs="Times New Roman"/>
+        </w:rPr>
+        <w:t xml:space="preserve">could </w:t>
+      </w:r>
+      <w:r>
+        <w:rPr>
+          <w:rFonts w:ascii="Times New Roman" w:hAnsi="Times New Roman" w:cs="Times New Roman"/>
+        </w:rPr>
+        <w:t xml:space="preserve">not move the </w:t>
+      </w:r>
+      <w:r>
+        <w:rPr>
+          <w:rFonts w:ascii="Times New Roman" w:hAnsi="Times New Roman" w:cs="Times New Roman"/>
+        </w:rPr>
+        <w:t xml:space="preserve">methods </w:t>
+      </w:r>
+      <w:r>
+        <w:rPr>
+          <w:rFonts w:ascii="Times New Roman" w:hAnsi="Times New Roman" w:cs="Times New Roman"/>
+        </w:rPr>
+        <w:t>of attack phase i</w:t>
+      </w:r>
+      <w:r>
+        <w:rPr>
+          <w:rFonts w:ascii="Times New Roman" w:hAnsi="Times New Roman" w:cs="Times New Roman"/>
+        </w:rPr>
+        <w:t>nvolving</w:t>
+      </w:r>
+      <w:r>
+        <w:rPr>
+          <w:rFonts w:ascii="Times New Roman" w:hAnsi="Times New Roman" w:cs="Times New Roman"/>
+        </w:rPr>
+        <w:t xml:space="preserve"> valid </w:t>
+      </w:r>
+      <w:r>
+        <w:rPr>
+          <w:rFonts w:ascii="Times New Roman" w:hAnsi="Times New Roman" w:cs="Times New Roman"/>
+        </w:rPr>
+        <w:t>country of attack and valid country of defend</w:t>
+      </w:r>
+      <w:r>
+        <w:rPr>
+          <w:rFonts w:ascii="Times New Roman" w:hAnsi="Times New Roman" w:cs="Times New Roman"/>
+        </w:rPr>
+        <w:t xml:space="preserve"> </w:t>
+      </w:r>
+      <w:r>
+        <w:rPr>
+          <w:rFonts w:ascii="Times New Roman" w:hAnsi="Times New Roman" w:cs="Times New Roman"/>
+        </w:rPr>
+        <w:t xml:space="preserve">to the </w:t>
+      </w:r>
+      <w:r>
+        <w:rPr>
+          <w:rFonts w:ascii="Times New Roman" w:hAnsi="Times New Roman" w:cs="Times New Roman"/>
+        </w:rPr>
+        <w:t>player class becau</w:t>
+      </w:r>
+      <w:r>
+        <w:rPr>
+          <w:rFonts w:ascii="Times New Roman" w:hAnsi="Times New Roman" w:cs="Times New Roman"/>
+        </w:rPr>
+        <w:t>s</w:t>
+      </w:r>
+      <w:r>
+        <w:rPr>
+          <w:rFonts w:ascii="Times New Roman" w:hAnsi="Times New Roman" w:cs="Times New Roman"/>
+        </w:rPr>
+        <w:t xml:space="preserve">e our </w:t>
+      </w:r>
+      <w:r>
+        <w:rPr>
+          <w:rFonts w:ascii="Times New Roman" w:hAnsi="Times New Roman" w:cs="Times New Roman"/>
+        </w:rPr>
+        <w:t>model</w:t>
+      </w:r>
+      <w:r>
+        <w:rPr>
+          <w:rFonts w:ascii="Times New Roman" w:hAnsi="Times New Roman" w:cs="Times New Roman"/>
+        </w:rPr>
+        <w:t xml:space="preserve"> </w:t>
+      </w:r>
+      <w:r>
+        <w:rPr>
+          <w:rFonts w:ascii="Times New Roman" w:hAnsi="Times New Roman" w:cs="Times New Roman"/>
+        </w:rPr>
+        <w:t xml:space="preserve">already maintains </w:t>
+      </w:r>
+      <w:r>
+        <w:rPr>
+          <w:rFonts w:ascii="Times New Roman" w:hAnsi="Times New Roman" w:cs="Times New Roman"/>
+        </w:rPr>
+        <w:t>a</w:t>
+      </w:r>
+      <w:r>
+        <w:rPr>
+          <w:rFonts w:ascii="Times New Roman" w:hAnsi="Times New Roman" w:cs="Times New Roman"/>
+        </w:rPr>
+        <w:t xml:space="preserve"> list of occupied territory</w:t>
+      </w:r>
+      <w:r>
+        <w:rPr>
+          <w:rFonts w:ascii="Times New Roman" w:hAnsi="Times New Roman" w:cs="Times New Roman"/>
+        </w:rPr>
+        <w:t xml:space="preserve"> for the current</w:t>
+      </w:r>
+      <w:r>
+        <w:rPr>
+          <w:rFonts w:ascii="Times New Roman" w:hAnsi="Times New Roman" w:cs="Times New Roman"/>
+        </w:rPr>
+        <w:t xml:space="preserve"> player</w:t>
+      </w:r>
+      <w:r>
+        <w:rPr>
+          <w:rFonts w:ascii="Times New Roman" w:hAnsi="Times New Roman" w:cs="Times New Roman"/>
+        </w:rPr>
+        <w:t xml:space="preserve">, and for each </w:t>
+      </w:r>
+      <w:r>
+        <w:rPr>
+          <w:rFonts w:ascii="Times New Roman" w:hAnsi="Times New Roman" w:cs="Times New Roman"/>
+        </w:rPr>
+        <w:t>the player’s t</w:t>
+      </w:r>
+      <w:r>
+        <w:rPr>
+          <w:rFonts w:ascii="Times New Roman" w:hAnsi="Times New Roman" w:cs="Times New Roman"/>
+        </w:rPr>
+        <w:t>erritory</w:t>
+      </w:r>
+      <w:r>
+        <w:rPr>
+          <w:rFonts w:ascii="Times New Roman" w:hAnsi="Times New Roman" w:cs="Times New Roman"/>
+        </w:rPr>
+        <w:t>, it also maintains list o</w:t>
+      </w:r>
+      <w:r>
+        <w:rPr>
+          <w:rFonts w:ascii="Times New Roman" w:hAnsi="Times New Roman" w:cs="Times New Roman"/>
+        </w:rPr>
+        <w:t xml:space="preserve">f </w:t>
+      </w:r>
+      <w:proofErr w:type="spellStart"/>
+      <w:r>
+        <w:rPr>
+          <w:rFonts w:ascii="Times New Roman" w:hAnsi="Times New Roman" w:cs="Times New Roman"/>
+        </w:rPr>
+        <w:t>neighbouring</w:t>
+      </w:r>
+      <w:proofErr w:type="spellEnd"/>
+      <w:r>
+        <w:rPr>
+          <w:rFonts w:ascii="Times New Roman" w:hAnsi="Times New Roman" w:cs="Times New Roman"/>
+        </w:rPr>
+        <w:t xml:space="preserve"> e</w:t>
+      </w:r>
+      <w:r>
+        <w:rPr>
+          <w:rFonts w:ascii="Times New Roman" w:hAnsi="Times New Roman" w:cs="Times New Roman"/>
+        </w:rPr>
+        <w:t>nemy territories</w:t>
+      </w:r>
+      <w:r>
+        <w:rPr>
+          <w:rFonts w:ascii="Times New Roman" w:hAnsi="Times New Roman" w:cs="Times New Roman"/>
+        </w:rPr>
+        <w:t xml:space="preserve"> and list of </w:t>
+      </w:r>
+      <w:proofErr w:type="spellStart"/>
+      <w:r>
+        <w:rPr>
+          <w:rFonts w:ascii="Times New Roman" w:hAnsi="Times New Roman" w:cs="Times New Roman"/>
+        </w:rPr>
+        <w:t>neighbourin</w:t>
+      </w:r>
+      <w:r>
+        <w:rPr>
+          <w:rFonts w:ascii="Times New Roman" w:hAnsi="Times New Roman" w:cs="Times New Roman"/>
+        </w:rPr>
+        <w:t>g</w:t>
+      </w:r>
+      <w:proofErr w:type="spellEnd"/>
+      <w:r>
+        <w:rPr>
+          <w:rFonts w:ascii="Times New Roman" w:hAnsi="Times New Roman" w:cs="Times New Roman"/>
+        </w:rPr>
+        <w:t xml:space="preserve"> occupied territories</w:t>
+      </w:r>
+      <w:r>
+        <w:rPr>
+          <w:rFonts w:ascii="Times New Roman" w:hAnsi="Times New Roman" w:cs="Times New Roman"/>
+        </w:rPr>
+        <w:t xml:space="preserve">. Thus, our controller only outputs </w:t>
+      </w:r>
+      <w:proofErr w:type="gramStart"/>
+      <w:r>
+        <w:rPr>
+          <w:rFonts w:ascii="Times New Roman" w:hAnsi="Times New Roman" w:cs="Times New Roman"/>
+        </w:rPr>
+        <w:t>these list</w:t>
+      </w:r>
+      <w:proofErr w:type="gramEnd"/>
+      <w:r>
+        <w:rPr>
+          <w:rFonts w:ascii="Times New Roman" w:hAnsi="Times New Roman" w:cs="Times New Roman"/>
+        </w:rPr>
+        <w:t xml:space="preserve"> to the view</w:t>
+      </w:r>
+      <w:r>
+        <w:rPr>
+          <w:rFonts w:ascii="Times New Roman" w:hAnsi="Times New Roman" w:cs="Times New Roman"/>
+        </w:rPr>
+        <w:t>, facilitating the human player to make valid move</w:t>
+      </w:r>
+      <w:r>
+        <w:rPr>
+          <w:rFonts w:ascii="Times New Roman" w:hAnsi="Times New Roman" w:cs="Times New Roman"/>
+        </w:rPr>
+        <w:t>s</w:t>
+      </w:r>
+      <w:r>
+        <w:rPr>
+          <w:rFonts w:ascii="Times New Roman" w:hAnsi="Times New Roman" w:cs="Times New Roman"/>
+        </w:rPr>
+        <w:t>.</w:t>
+      </w:r>
+    </w:p>
+    <w:p>
+      <w:pPr>
+        <w:pStyle w:val="ListParagraph"/>
+        <w:numPr>
+          <w:ilvl w:val="0"/>
+          <w:numId w:val="8"/>
+        </w:numPr>
+        <w:spacing w:after="0"/>
+        <w:rPr>
+          <w:rFonts w:ascii="Times New Roman" w:hAnsi="Times New Roman" w:cs="Times New Roman"/>
+          <w:b/>
+          <w:i/>
+        </w:rPr>
+      </w:pPr>
+      <w:r>
+        <w:rPr>
+          <w:rFonts w:ascii="Times New Roman" w:hAnsi="Times New Roman" w:cs="Times New Roman"/>
+        </w:rPr>
+        <w:t xml:space="preserve">We also could not move methods of fortification phase involving valid country of origin to </w:t>
+      </w:r>
+      <w:r>
+        <w:rPr>
+          <w:rFonts w:ascii="Times New Roman" w:hAnsi="Times New Roman" w:cs="Times New Roman"/>
+        </w:rPr>
+        <w:t xml:space="preserve">the </w:t>
+      </w:r>
+      <w:r>
+        <w:rPr>
+          <w:rFonts w:ascii="Times New Roman" w:hAnsi="Times New Roman" w:cs="Times New Roman"/>
+        </w:rPr>
+        <w:t xml:space="preserve">valid country to neighbors. </w:t>
+      </w:r>
+      <w:proofErr w:type="spellStart"/>
+      <w:r>
+        <w:rPr>
+          <w:rFonts w:ascii="Times New Roman" w:hAnsi="Times New Roman" w:cs="Times New Roman"/>
+        </w:rPr>
+        <w:t>Similary</w:t>
+      </w:r>
+      <w:proofErr w:type="spellEnd"/>
+      <w:r>
+        <w:rPr>
+          <w:rFonts w:ascii="Times New Roman" w:hAnsi="Times New Roman" w:cs="Times New Roman"/>
+        </w:rPr>
+        <w:t xml:space="preserve">, our model already maintains the list of the occupied territories and for each territory it also maintains valid list of </w:t>
+      </w:r>
+      <w:proofErr w:type="spellStart"/>
+      <w:r>
+        <w:rPr>
+          <w:rFonts w:ascii="Times New Roman" w:hAnsi="Times New Roman" w:cs="Times New Roman"/>
+        </w:rPr>
+        <w:t>neighbours</w:t>
+      </w:r>
+      <w:proofErr w:type="spellEnd"/>
+      <w:r>
+        <w:rPr>
+          <w:rFonts w:ascii="Times New Roman" w:hAnsi="Times New Roman" w:cs="Times New Roman"/>
+        </w:rPr>
+        <w:t xml:space="preserve">, </w:t>
+      </w:r>
+      <w:r>
+        <w:rPr>
+          <w:rFonts w:ascii="Times New Roman" w:hAnsi="Times New Roman" w:cs="Times New Roman"/>
+        </w:rPr>
+        <w:t>facilitating the human player to make valid moves</w:t>
+      </w:r>
+      <w:r>
+        <w:rPr>
+          <w:rFonts w:ascii="Times New Roman" w:hAnsi="Times New Roman" w:cs="Times New Roman"/>
+        </w:rPr>
+        <w:t>.</w:t>
+      </w:r>
+    </w:p>
+    <w:p>
+      <w:pPr>
+        <w:spacing w:after="0"/>
+        <w:rPr>
+          <w:rFonts w:ascii="Times New Roman" w:hAnsi="Times New Roman" w:cs="Times New Roman"/>
+          <w:b/>
+        </w:rPr>
+      </w:pPr>
+    </w:p>
+    <w:p>
+      <w:pPr>
+        <w:spacing w:after="0"/>
+        <w:rPr>
+          <w:rFonts w:ascii="Times New Roman" w:hAnsi="Times New Roman" w:cs="Times New Roman"/>
+          <w:b/>
+        </w:rPr>
+      </w:pPr>
+    </w:p>
+    <w:p>
+      <w:pPr>
+        <w:spacing w:after="0"/>
+        <w:rPr>
+          <w:rFonts w:ascii="Times New Roman" w:hAnsi="Times New Roman" w:cs="Times New Roman"/>
+          <w:b/>
+        </w:rPr>
+      </w:pPr>
+      <w:r>
+        <w:rPr>
+          <w:rFonts w:ascii="Times New Roman" w:hAnsi="Times New Roman" w:cs="Times New Roman"/>
+          <w:b/>
+        </w:rPr>
+        <w:t>Refactoring for build 2.0</w:t>
+      </w:r>
+    </w:p>
+    <w:p>
+      <w:pPr>
+        <w:spacing w:after="0"/>
+        <w:rPr>
+          <w:rFonts w:ascii="Times New Roman" w:hAnsi="Times New Roman" w:cs="Times New Roman"/>
+          <w:b/>
+        </w:rPr>
+      </w:pPr>
+    </w:p>
+    <w:p>
+      <w:pPr>
+        <w:spacing w:after="0"/>
         <w:rPr>
           <w:rFonts w:ascii="Times New Roman" w:hAnsi="Times New Roman" w:cs="Times New Roman"/>
           <w:b/>
           <w:u w:val="single"/>
         </w:rPr>
+      </w:pPr>
+      <w:r>
+        <w:rPr>
+          <w:rFonts w:ascii="Times New Roman" w:hAnsi="Times New Roman" w:cs="Times New Roman"/>
+          <w:b/>
+          <w:u w:val="single"/>
+        </w:rPr>
         <w:t>List of refactoring targets:</w:t>
       </w:r>
     </w:p>
@@ -5679,6 +6170,18 @@
           <w:rFonts w:ascii="Times New Roman" w:hAnsi="Times New Roman" w:cs="Times New Roman"/>
         </w:rPr>
         <w:t xml:space="preserve">[1] </w:t>
+      </w:r>
+      <w:r>
+        <w:rPr>
+          <w:rFonts w:ascii="Times New Roman" w:hAnsi="Times New Roman" w:cs="Times New Roman"/>
+        </w:rPr>
+        <w:t>Remove hardcoded</w:t>
+      </w:r>
+      <w:r>
+        <w:rPr>
+          <w:rFonts w:ascii="Times New Roman" w:hAnsi="Times New Roman" w:cs="Times New Roman"/>
+        </w:rPr>
+        <w:t xml:space="preserve"> number of players</w:t>
       </w:r>
     </w:p>
     <w:p>
@@ -5806,7 +6309,55 @@
         <w:rPr>
           <w:rFonts w:ascii="Times New Roman" w:hAnsi="Times New Roman" w:cs="Times New Roman"/>
         </w:rPr>
-        <w:t>[2]</w:t>
+        <w:t xml:space="preserve">[2] </w:t>
+      </w:r>
+      <w:r>
+        <w:rPr>
+          <w:rFonts w:ascii="Times New Roman" w:hAnsi="Times New Roman" w:cs="Times New Roman"/>
+        </w:rPr>
+        <w:t xml:space="preserve">Remove unnecessary for loop </w:t>
+      </w:r>
+      <w:proofErr w:type="gramStart"/>
+      <w:r>
+        <w:rPr>
+          <w:rFonts w:ascii="Times New Roman" w:hAnsi="Times New Roman" w:cs="Times New Roman"/>
+        </w:rPr>
+        <w:t>because .remove</w:t>
+      </w:r>
+      <w:proofErr w:type="gramEnd"/>
+      <w:r>
+        <w:rPr>
+          <w:rFonts w:ascii="Times New Roman" w:hAnsi="Times New Roman" w:cs="Times New Roman"/>
+        </w:rPr>
+        <w:t xml:space="preserve">()  method of </w:t>
+      </w:r>
+      <w:proofErr w:type="spellStart"/>
+      <w:r>
+        <w:rPr>
+          <w:rFonts w:ascii="Times New Roman" w:hAnsi="Times New Roman" w:cs="Times New Roman"/>
+        </w:rPr>
+        <w:t>ArrayList</w:t>
+      </w:r>
+      <w:proofErr w:type="spellEnd"/>
+      <w:r>
+        <w:rPr>
+          <w:rFonts w:ascii="Times New Roman" w:hAnsi="Times New Roman" w:cs="Times New Roman"/>
+        </w:rPr>
+        <w:t xml:space="preserve"> goes through the </w:t>
+      </w:r>
+      <w:proofErr w:type="spellStart"/>
+      <w:r>
+        <w:rPr>
+          <w:rFonts w:ascii="Times New Roman" w:hAnsi="Times New Roman" w:cs="Times New Roman"/>
+        </w:rPr>
+        <w:t>arraylist</w:t>
+      </w:r>
+      <w:proofErr w:type="spellEnd"/>
+      <w:r>
+        <w:rPr>
+          <w:rFonts w:ascii="Times New Roman" w:hAnsi="Times New Roman" w:cs="Times New Roman"/>
+        </w:rPr>
+        <w:t xml:space="preserve"> and removes first occurrence of the array</w:t>
       </w:r>
     </w:p>
     <w:p>
@@ -5823,8 +6374,8 @@
         <w:lastRenderedPageBreak/>
         <w:drawing>
           <wp:inline distT="0" distB="0" distL="0" distR="0" wp14:anchorId="006EC149" wp14:editId="63EBE390">
-            <wp:extent cx="5943600" cy="3152140"/>
-            <wp:effectExtent l="0" t="0" r="0" b="0"/>
+            <wp:extent cx="3767138" cy="1997871"/>
+            <wp:effectExtent l="0" t="0" r="5080" b="2540"/>
             <wp:docPr id="5" name="Picture 5"/>
             <wp:cNvGraphicFramePr>
               <a:graphicFrameLocks xmlns:a="http://schemas.openxmlformats.org/drawingml/2006/main" noChangeAspect="1"/>
@@ -5845,7 +6396,7 @@
                   <pic:spPr>
                     <a:xfrm>
                       <a:off x="0" y="0"/>
-                      <a:ext cx="5943600" cy="3152140"/>
+                      <a:ext cx="3787757" cy="2008806"/>
                     </a:xfrm>
                     <a:prstGeom prst="rect">
                       <a:avLst/>
@@ -5857,8 +6408,483 @@
           </wp:inline>
         </w:drawing>
       </w:r>
+    </w:p>
+    <w:p>
+      <w:pPr>
+        <w:spacing w:after="0"/>
+        <w:rPr>
+          <w:rFonts w:ascii="Times New Roman" w:hAnsi="Times New Roman" w:cs="Times New Roman"/>
+        </w:rPr>
+      </w:pPr>
+    </w:p>
+    <w:p>
+      <w:pPr>
+        <w:spacing w:after="0"/>
+        <w:rPr>
+          <w:rFonts w:ascii="Times New Roman" w:hAnsi="Times New Roman" w:cs="Times New Roman"/>
+        </w:rPr>
+      </w:pPr>
+    </w:p>
+    <w:p>
+      <w:pPr>
+        <w:spacing w:after="0"/>
+        <w:rPr>
+          <w:rFonts w:ascii="Times New Roman" w:hAnsi="Times New Roman" w:cs="Times New Roman"/>
+        </w:rPr>
+      </w:pPr>
+      <w:r>
+        <w:rPr>
+          <w:rFonts w:ascii="Times New Roman" w:hAnsi="Times New Roman" w:cs="Times New Roman"/>
+        </w:rPr>
+        <w:t>[3]</w:t>
+      </w:r>
+      <w:r>
+        <w:rPr>
+          <w:rFonts w:ascii="Times New Roman" w:hAnsi="Times New Roman" w:cs="Times New Roman"/>
+        </w:rPr>
+        <w:t xml:space="preserve"> </w:t>
+      </w:r>
+      <w:r>
+        <w:rPr>
+          <w:rFonts w:ascii="Times New Roman" w:hAnsi="Times New Roman" w:cs="Times New Roman"/>
+        </w:rPr>
+        <w:t xml:space="preserve">Remove unnecessary for loop </w:t>
+      </w:r>
+      <w:proofErr w:type="gramStart"/>
+      <w:r>
+        <w:rPr>
+          <w:rFonts w:ascii="Times New Roman" w:hAnsi="Times New Roman" w:cs="Times New Roman"/>
+        </w:rPr>
+        <w:t>because .remove</w:t>
+      </w:r>
+      <w:proofErr w:type="gramEnd"/>
+      <w:r>
+        <w:rPr>
+          <w:rFonts w:ascii="Times New Roman" w:hAnsi="Times New Roman" w:cs="Times New Roman"/>
+        </w:rPr>
+        <w:t xml:space="preserve">()  method of </w:t>
+      </w:r>
+      <w:proofErr w:type="spellStart"/>
+      <w:r>
+        <w:rPr>
+          <w:rFonts w:ascii="Times New Roman" w:hAnsi="Times New Roman" w:cs="Times New Roman"/>
+        </w:rPr>
+        <w:t>ArrayList</w:t>
+      </w:r>
+      <w:proofErr w:type="spellEnd"/>
+      <w:r>
+        <w:rPr>
+          <w:rFonts w:ascii="Times New Roman" w:hAnsi="Times New Roman" w:cs="Times New Roman"/>
+        </w:rPr>
+        <w:t xml:space="preserve"> goes through the </w:t>
+      </w:r>
+      <w:proofErr w:type="spellStart"/>
+      <w:r>
+        <w:rPr>
+          <w:rFonts w:ascii="Times New Roman" w:hAnsi="Times New Roman" w:cs="Times New Roman"/>
+        </w:rPr>
+        <w:t>arraylist</w:t>
+      </w:r>
+      <w:proofErr w:type="spellEnd"/>
+      <w:r>
+        <w:rPr>
+          <w:rFonts w:ascii="Times New Roman" w:hAnsi="Times New Roman" w:cs="Times New Roman"/>
+        </w:rPr>
+        <w:t xml:space="preserve"> and removes first occurrence of the array</w:t>
+      </w:r>
+    </w:p>
+    <w:p>
+      <w:pPr>
+        <w:spacing w:after="0"/>
+        <w:rPr>
+          <w:rFonts w:ascii="Times New Roman" w:hAnsi="Times New Roman" w:cs="Times New Roman"/>
+        </w:rPr>
+      </w:pPr>
+      <w:r>
+        <w:rPr>
+          <w:rFonts w:ascii="Times New Roman" w:hAnsi="Times New Roman" w:cs="Times New Roman"/>
+        </w:rPr>
+        <w:t xml:space="preserve"> </w:t>
+      </w:r>
+      <w:r>
+        <w:rPr>
+          <w:noProof/>
+        </w:rPr>
+        <w:drawing>
+          <wp:inline distT="0" distB="0" distL="0" distR="0" wp14:anchorId="7829B47C" wp14:editId="72FDE5D7">
+            <wp:extent cx="4157663" cy="2196098"/>
+            <wp:effectExtent l="0" t="0" r="0" b="0"/>
+            <wp:docPr id="10" name="Picture 10"/>
+            <wp:cNvGraphicFramePr>
+              <a:graphicFrameLocks xmlns:a="http://schemas.openxmlformats.org/drawingml/2006/main" noChangeAspect="1"/>
+            </wp:cNvGraphicFramePr>
+            <a:graphic xmlns:a="http://schemas.openxmlformats.org/drawingml/2006/main">
+              <a:graphicData uri="http://schemas.openxmlformats.org/drawingml/2006/picture">
+                <pic:pic xmlns:pic="http://schemas.openxmlformats.org/drawingml/2006/picture">
+                  <pic:nvPicPr>
+                    <pic:cNvPr id="1" name=""/>
+                    <pic:cNvPicPr/>
+                  </pic:nvPicPr>
+                  <pic:blipFill>
+                    <a:blip r:embed="rId10"/>
+                    <a:stretch>
+                      <a:fillRect/>
+                    </a:stretch>
+                  </pic:blipFill>
+                  <pic:spPr>
+                    <a:xfrm>
+                      <a:off x="0" y="0"/>
+                      <a:ext cx="4172377" cy="2203870"/>
+                    </a:xfrm>
+                    <a:prstGeom prst="rect">
+                      <a:avLst/>
+                    </a:prstGeom>
+                  </pic:spPr>
+                </pic:pic>
+              </a:graphicData>
+            </a:graphic>
+          </wp:inline>
+        </w:drawing>
+      </w:r>
+    </w:p>
+    <w:p>
+      <w:pPr>
+        <w:spacing w:after="0"/>
+        <w:rPr>
+          <w:rFonts w:ascii="Times New Roman" w:hAnsi="Times New Roman" w:cs="Times New Roman"/>
+        </w:rPr>
+      </w:pPr>
+    </w:p>
+    <w:p>
+      <w:pPr>
+        <w:spacing w:after="0"/>
+        <w:rPr>
+          <w:rFonts w:ascii="Times New Roman" w:hAnsi="Times New Roman" w:cs="Times New Roman"/>
+        </w:rPr>
+      </w:pPr>
+      <w:r>
+        <w:rPr>
+          <w:rFonts w:ascii="Times New Roman" w:hAnsi="Times New Roman" w:cs="Times New Roman"/>
+        </w:rPr>
+        <w:t xml:space="preserve">[3] </w:t>
+      </w:r>
+      <w:r>
+        <w:rPr>
+          <w:rFonts w:ascii="Times New Roman" w:hAnsi="Times New Roman" w:cs="Times New Roman"/>
+        </w:rPr>
+        <w:t xml:space="preserve">Remove unnecessary for loop </w:t>
+      </w:r>
+      <w:proofErr w:type="gramStart"/>
+      <w:r>
+        <w:rPr>
+          <w:rFonts w:ascii="Times New Roman" w:hAnsi="Times New Roman" w:cs="Times New Roman"/>
+        </w:rPr>
+        <w:t>because .</w:t>
+      </w:r>
+      <w:r>
+        <w:rPr>
+          <w:rFonts w:ascii="Times New Roman" w:hAnsi="Times New Roman" w:cs="Times New Roman"/>
+        </w:rPr>
+        <w:t>contains</w:t>
+      </w:r>
+      <w:proofErr w:type="gramEnd"/>
+      <w:r>
+        <w:rPr>
+          <w:rFonts w:ascii="Times New Roman" w:hAnsi="Times New Roman" w:cs="Times New Roman"/>
+        </w:rPr>
+        <w:t xml:space="preserve">()  method of </w:t>
+      </w:r>
+      <w:proofErr w:type="spellStart"/>
+      <w:r>
+        <w:rPr>
+          <w:rFonts w:ascii="Times New Roman" w:hAnsi="Times New Roman" w:cs="Times New Roman"/>
+        </w:rPr>
+        <w:t>ArrayList</w:t>
+      </w:r>
+      <w:proofErr w:type="spellEnd"/>
+      <w:r>
+        <w:rPr>
+          <w:rFonts w:ascii="Times New Roman" w:hAnsi="Times New Roman" w:cs="Times New Roman"/>
+        </w:rPr>
+        <w:t xml:space="preserve"> goes through the </w:t>
+      </w:r>
+      <w:proofErr w:type="spellStart"/>
+      <w:r>
+        <w:rPr>
+          <w:rFonts w:ascii="Times New Roman" w:hAnsi="Times New Roman" w:cs="Times New Roman"/>
+        </w:rPr>
+        <w:t>arraylist</w:t>
+      </w:r>
+      <w:proofErr w:type="spellEnd"/>
+      <w:r>
+        <w:rPr>
+          <w:rFonts w:ascii="Times New Roman" w:hAnsi="Times New Roman" w:cs="Times New Roman"/>
+        </w:rPr>
+        <w:t xml:space="preserve"> and </w:t>
+      </w:r>
+      <w:r>
+        <w:rPr>
+          <w:rFonts w:ascii="Times New Roman" w:hAnsi="Times New Roman" w:cs="Times New Roman"/>
+        </w:rPr>
+        <w:t>returns true if the object exists</w:t>
+      </w:r>
       <w:bookmarkStart w:id="0" w:name="_GoBack"/>
       <w:bookmarkEnd w:id="0"/>
+    </w:p>
+    <w:p>
+      <w:pPr>
+        <w:spacing w:after="0"/>
+        <w:rPr>
+          <w:rFonts w:ascii="Times New Roman" w:hAnsi="Times New Roman" w:cs="Times New Roman"/>
+        </w:rPr>
+      </w:pPr>
+      <w:r>
+        <w:rPr>
+          <w:noProof/>
+        </w:rPr>
+        <w:drawing>
+          <wp:inline distT="0" distB="0" distL="0" distR="0" wp14:anchorId="20E4B297" wp14:editId="26F5DEBF">
+            <wp:extent cx="5943600" cy="2505710"/>
+            <wp:effectExtent l="0" t="0" r="0" b="8890"/>
+            <wp:docPr id="14" name="Picture 14"/>
+            <wp:cNvGraphicFramePr>
+              <a:graphicFrameLocks xmlns:a="http://schemas.openxmlformats.org/drawingml/2006/main" noChangeAspect="1"/>
+            </wp:cNvGraphicFramePr>
+            <a:graphic xmlns:a="http://schemas.openxmlformats.org/drawingml/2006/main">
+              <a:graphicData uri="http://schemas.openxmlformats.org/drawingml/2006/picture">
+                <pic:pic xmlns:pic="http://schemas.openxmlformats.org/drawingml/2006/picture">
+                  <pic:nvPicPr>
+                    <pic:cNvPr id="1" name=""/>
+                    <pic:cNvPicPr/>
+                  </pic:nvPicPr>
+                  <pic:blipFill>
+                    <a:blip r:embed="rId11"/>
+                    <a:stretch>
+                      <a:fillRect/>
+                    </a:stretch>
+                  </pic:blipFill>
+                  <pic:spPr>
+                    <a:xfrm>
+                      <a:off x="0" y="0"/>
+                      <a:ext cx="5943600" cy="2505710"/>
+                    </a:xfrm>
+                    <a:prstGeom prst="rect">
+                      <a:avLst/>
+                    </a:prstGeom>
+                  </pic:spPr>
+                </pic:pic>
+              </a:graphicData>
+            </a:graphic>
+          </wp:inline>
+        </w:drawing>
+      </w:r>
+    </w:p>
+    <w:p>
+      <w:pPr>
+        <w:spacing w:after="0"/>
+        <w:rPr>
+          <w:rFonts w:ascii="Times New Roman" w:hAnsi="Times New Roman" w:cs="Times New Roman"/>
+        </w:rPr>
+      </w:pPr>
+      <w:r>
+        <w:rPr>
+          <w:rFonts w:ascii="Times New Roman" w:hAnsi="Times New Roman" w:cs="Times New Roman"/>
+        </w:rPr>
+        <w:lastRenderedPageBreak/>
+        <w:t>[</w:t>
+      </w:r>
+      <w:r>
+        <w:rPr>
+          <w:rFonts w:ascii="Times New Roman" w:hAnsi="Times New Roman" w:cs="Times New Roman"/>
+        </w:rPr>
+        <w:t xml:space="preserve">4] Passing model into the constructor of the </w:t>
+      </w:r>
+      <w:proofErr w:type="spellStart"/>
+      <w:r>
+        <w:rPr>
+          <w:rFonts w:ascii="Times New Roman" w:hAnsi="Times New Roman" w:cs="Times New Roman"/>
+        </w:rPr>
+        <w:t>constroller</w:t>
+      </w:r>
+      <w:proofErr w:type="spellEnd"/>
+      <w:r>
+        <w:rPr>
+          <w:rFonts w:ascii="Times New Roman" w:hAnsi="Times New Roman" w:cs="Times New Roman"/>
+        </w:rPr>
+        <w:t xml:space="preserve"> requires a more complicate way of keeping single instance of model objects, while trying</w:t>
+      </w:r>
+      <w:r>
+        <w:rPr>
+          <w:rFonts w:ascii="Times New Roman" w:hAnsi="Times New Roman" w:cs="Times New Roman"/>
+        </w:rPr>
+        <w:t xml:space="preserve"> to pass these object instances to different controller during different view of the game.</w:t>
+      </w:r>
+    </w:p>
+    <w:p>
+      <w:pPr>
+        <w:spacing w:after="0"/>
+        <w:rPr>
+          <w:rFonts w:ascii="Times New Roman" w:hAnsi="Times New Roman" w:cs="Times New Roman"/>
+        </w:rPr>
+      </w:pPr>
+      <w:r>
+        <w:rPr>
+          <w:noProof/>
+        </w:rPr>
+        <w:drawing>
+          <wp:inline distT="0" distB="0" distL="0" distR="0" wp14:anchorId="5FBFBDC9" wp14:editId="59E0B617">
+            <wp:extent cx="5305425" cy="1780945"/>
+            <wp:effectExtent l="0" t="0" r="0" b="0"/>
+            <wp:docPr id="11" name="Picture 11"/>
+            <wp:cNvGraphicFramePr>
+              <a:graphicFrameLocks xmlns:a="http://schemas.openxmlformats.org/drawingml/2006/main" noChangeAspect="1"/>
+            </wp:cNvGraphicFramePr>
+            <a:graphic xmlns:a="http://schemas.openxmlformats.org/drawingml/2006/main">
+              <a:graphicData uri="http://schemas.openxmlformats.org/drawingml/2006/picture">
+                <pic:pic xmlns:pic="http://schemas.openxmlformats.org/drawingml/2006/picture">
+                  <pic:nvPicPr>
+                    <pic:cNvPr id="1" name=""/>
+                    <pic:cNvPicPr/>
+                  </pic:nvPicPr>
+                  <pic:blipFill>
+                    <a:blip r:embed="rId12"/>
+                    <a:stretch>
+                      <a:fillRect/>
+                    </a:stretch>
+                  </pic:blipFill>
+                  <pic:spPr>
+                    <a:xfrm>
+                      <a:off x="0" y="0"/>
+                      <a:ext cx="5309953" cy="1782465"/>
+                    </a:xfrm>
+                    <a:prstGeom prst="rect">
+                      <a:avLst/>
+                    </a:prstGeom>
+                  </pic:spPr>
+                </pic:pic>
+              </a:graphicData>
+            </a:graphic>
+          </wp:inline>
+        </w:drawing>
+      </w:r>
+      <w:r>
+        <w:rPr>
+          <w:rFonts w:ascii="Times New Roman" w:hAnsi="Times New Roman" w:cs="Times New Roman"/>
+        </w:rPr>
+        <w:t xml:space="preserve">[5] different phase view </w:t>
+      </w:r>
+      <w:r>
+        <w:rPr>
+          <w:rFonts w:ascii="Times New Roman" w:hAnsi="Times New Roman" w:cs="Times New Roman"/>
+        </w:rPr>
+        <w:t xml:space="preserve">contains </w:t>
+      </w:r>
+      <w:proofErr w:type="spellStart"/>
+      <w:r>
+        <w:rPr>
+          <w:rFonts w:ascii="Times New Roman" w:hAnsi="Times New Roman" w:cs="Times New Roman"/>
+        </w:rPr>
+        <w:t>identifical</w:t>
+      </w:r>
+      <w:proofErr w:type="spellEnd"/>
+      <w:r>
+        <w:rPr>
+          <w:rFonts w:ascii="Times New Roman" w:hAnsi="Times New Roman" w:cs="Times New Roman"/>
+        </w:rPr>
+        <w:t xml:space="preserve"> component </w:t>
+      </w:r>
+      <w:r>
+        <w:rPr>
+          <w:rFonts w:ascii="Times New Roman" w:hAnsi="Times New Roman" w:cs="Times New Roman"/>
+        </w:rPr>
+        <w:t>of current player and message board</w:t>
+      </w:r>
+      <w:r>
+        <w:rPr>
+          <w:rFonts w:ascii="Times New Roman" w:hAnsi="Times New Roman" w:cs="Times New Roman"/>
+        </w:rPr>
+        <w:t xml:space="preserve"> </w:t>
+      </w:r>
+      <w:r>
+        <w:rPr>
+          <w:noProof/>
+        </w:rPr>
+        <w:drawing>
+          <wp:inline distT="0" distB="0" distL="0" distR="0" wp14:anchorId="3CC5181E" wp14:editId="703B12FC">
+            <wp:extent cx="5943600" cy="2632075"/>
+            <wp:effectExtent l="0" t="0" r="0" b="0"/>
+            <wp:docPr id="13" name="Picture 13"/>
+            <wp:cNvGraphicFramePr>
+              <a:graphicFrameLocks xmlns:a="http://schemas.openxmlformats.org/drawingml/2006/main" noChangeAspect="1"/>
+            </wp:cNvGraphicFramePr>
+            <a:graphic xmlns:a="http://schemas.openxmlformats.org/drawingml/2006/main">
+              <a:graphicData uri="http://schemas.openxmlformats.org/drawingml/2006/picture">
+                <pic:pic xmlns:pic="http://schemas.openxmlformats.org/drawingml/2006/picture">
+                  <pic:nvPicPr>
+                    <pic:cNvPr id="1" name=""/>
+                    <pic:cNvPicPr/>
+                  </pic:nvPicPr>
+                  <pic:blipFill>
+                    <a:blip r:embed="rId13"/>
+                    <a:stretch>
+                      <a:fillRect/>
+                    </a:stretch>
+                  </pic:blipFill>
+                  <pic:spPr>
+                    <a:xfrm>
+                      <a:off x="0" y="0"/>
+                      <a:ext cx="5943600" cy="2632075"/>
+                    </a:xfrm>
+                    <a:prstGeom prst="rect">
+                      <a:avLst/>
+                    </a:prstGeom>
+                  </pic:spPr>
+                </pic:pic>
+              </a:graphicData>
+            </a:graphic>
+          </wp:inline>
+        </w:drawing>
+      </w:r>
+    </w:p>
+    <w:p>
+      <w:pPr>
+        <w:spacing w:after="0"/>
+        <w:rPr>
+          <w:rFonts w:ascii="Times New Roman" w:hAnsi="Times New Roman" w:cs="Times New Roman"/>
+        </w:rPr>
+      </w:pPr>
+    </w:p>
+    <w:p>
+      <w:pPr>
+        <w:spacing w:after="0"/>
+        <w:rPr>
+          <w:rFonts w:ascii="Times New Roman" w:hAnsi="Times New Roman" w:cs="Times New Roman"/>
+        </w:rPr>
+      </w:pPr>
+      <w:r>
+        <w:rPr>
+          <w:rFonts w:ascii="Times New Roman" w:hAnsi="Times New Roman" w:cs="Times New Roman"/>
+        </w:rPr>
+        <w:t>[6]</w:t>
+      </w:r>
+    </w:p>
+    <w:p>
+      <w:pPr>
+        <w:spacing w:after="0"/>
+        <w:rPr>
+          <w:rFonts w:ascii="Times New Roman" w:hAnsi="Times New Roman" w:cs="Times New Roman"/>
+        </w:rPr>
+      </w:pPr>
+    </w:p>
+    <w:p>
+      <w:pPr>
+        <w:spacing w:after="0"/>
+        <w:rPr>
+          <w:rFonts w:ascii="Times New Roman" w:hAnsi="Times New Roman" w:cs="Times New Roman"/>
+          <w:b/>
+          <w:u w:val="single"/>
+        </w:rPr>
+      </w:pPr>
     </w:p>
     <w:p>
       <w:pPr>
@@ -5942,25 +6968,33 @@
         <w:rPr>
           <w:rFonts w:ascii="Times New Roman" w:hAnsi="Times New Roman" w:cs="Times New Roman"/>
         </w:rPr>
-        <w:t xml:space="preserve">This method is responsible for deleting the territory from the continent. When deleted, the territory should </w:t>
-      </w:r>
-      <w:r>
-        <w:rPr>
-          <w:rFonts w:ascii="Times New Roman" w:hAnsi="Times New Roman" w:cs="Times New Roman"/>
-        </w:rPr>
-        <w:t xml:space="preserve">also be deleted from adjacent list </w:t>
-      </w:r>
-      <w:r>
-        <w:rPr>
-          <w:rFonts w:ascii="Times New Roman" w:hAnsi="Times New Roman" w:cs="Times New Roman"/>
-        </w:rPr>
-        <w:t>other connected country</w:t>
-      </w:r>
-      <w:r>
-        <w:rPr>
-          <w:rFonts w:ascii="Times New Roman" w:hAnsi="Times New Roman" w:cs="Times New Roman"/>
-        </w:rPr>
-        <w:t xml:space="preserve"> because it doesn’t exist anymore. </w:t>
+        <w:t xml:space="preserve">This method is responsible for deleting the territory from the continent. When deleted, </w:t>
+      </w:r>
+      <w:r>
+        <w:rPr>
+          <w:rFonts w:ascii="Times New Roman" w:hAnsi="Times New Roman" w:cs="Times New Roman"/>
+        </w:rPr>
+        <w:t xml:space="preserve">the territory doesn’t exist anymore, so all its connections should be deleted from other country’s </w:t>
+      </w:r>
+      <w:proofErr w:type="spellStart"/>
+      <w:r>
+        <w:rPr>
+          <w:rFonts w:ascii="Times New Roman" w:hAnsi="Times New Roman" w:cs="Times New Roman"/>
+        </w:rPr>
+        <w:t>neighbouring</w:t>
+      </w:r>
+      <w:proofErr w:type="spellEnd"/>
+      <w:r>
+        <w:rPr>
+          <w:rFonts w:ascii="Times New Roman" w:hAnsi="Times New Roman" w:cs="Times New Roman"/>
+        </w:rPr>
+        <w:t xml:space="preserve"> list.</w:t>
+      </w:r>
+      <w:r>
+        <w:rPr>
+          <w:rFonts w:ascii="Times New Roman" w:hAnsi="Times New Roman" w:cs="Times New Roman"/>
+        </w:rPr>
+        <w:t xml:space="preserve"> </w:t>
       </w:r>
       <w:r>
         <w:rPr>
@@ -5985,79 +7019,27 @@
         <w:rPr>
           <w:rFonts w:ascii="Times New Roman" w:hAnsi="Times New Roman" w:cs="Times New Roman"/>
         </w:rPr>
-        <w:t>To do this we traverse</w:t>
-      </w:r>
-      <w:r>
-        <w:rPr>
-          <w:rFonts w:ascii="Times New Roman" w:hAnsi="Times New Roman" w:cs="Times New Roman"/>
-        </w:rPr>
-        <w:t>d through the</w:t>
-      </w:r>
-      <w:r>
-        <w:rPr>
-          <w:rFonts w:ascii="Times New Roman" w:hAnsi="Times New Roman" w:cs="Times New Roman"/>
-        </w:rPr>
-        <w:t xml:space="preserve"> </w:t>
-      </w:r>
-      <w:r>
-        <w:rPr>
-          <w:rFonts w:ascii="Times New Roman" w:hAnsi="Times New Roman" w:cs="Times New Roman"/>
-        </w:rPr>
-        <w:t>adjacent list</w:t>
-      </w:r>
-      <w:r>
-        <w:rPr>
-          <w:rFonts w:ascii="Times New Roman" w:hAnsi="Times New Roman" w:cs="Times New Roman"/>
-        </w:rPr>
-        <w:t xml:space="preserve"> of the </w:t>
-      </w:r>
-      <w:r>
-        <w:rPr>
-          <w:rFonts w:ascii="Times New Roman" w:hAnsi="Times New Roman" w:cs="Times New Roman"/>
-        </w:rPr>
-        <w:t>country to be removed</w:t>
-      </w:r>
-      <w:r>
-        <w:rPr>
-          <w:rFonts w:ascii="Times New Roman" w:hAnsi="Times New Roman" w:cs="Times New Roman"/>
-        </w:rPr>
-        <w:t xml:space="preserve">, then </w:t>
-      </w:r>
-      <w:r>
-        <w:rPr>
-          <w:rFonts w:ascii="Times New Roman" w:hAnsi="Times New Roman" w:cs="Times New Roman"/>
-        </w:rPr>
-        <w:t>for each connected country we traversed its adjacent list</w:t>
-      </w:r>
-      <w:r>
-        <w:rPr>
-          <w:rFonts w:ascii="Times New Roman" w:hAnsi="Times New Roman" w:cs="Times New Roman"/>
-        </w:rPr>
-        <w:t xml:space="preserve"> to find the country that was removed</w:t>
-      </w:r>
-      <w:r>
-        <w:rPr>
-          <w:rFonts w:ascii="Times New Roman" w:hAnsi="Times New Roman" w:cs="Times New Roman"/>
-        </w:rPr>
-        <w:t>.</w:t>
-      </w:r>
-      <w:r>
-        <w:rPr>
-          <w:rFonts w:ascii="Times New Roman" w:hAnsi="Times New Roman" w:cs="Times New Roman"/>
-        </w:rPr>
-        <w:t xml:space="preserve"> When found, it was then deleted from the </w:t>
-      </w:r>
-      <w:r>
-        <w:rPr>
-          <w:rFonts w:ascii="Times New Roman" w:hAnsi="Times New Roman" w:cs="Times New Roman"/>
-        </w:rPr>
-        <w:t>adjacent list</w:t>
-      </w:r>
-      <w:r>
-        <w:rPr>
-          <w:rFonts w:ascii="Times New Roman" w:hAnsi="Times New Roman" w:cs="Times New Roman"/>
-        </w:rPr>
-        <w:t xml:space="preserve"> of other connected country.</w:t>
+        <w:t>To do this</w:t>
+      </w:r>
+      <w:r>
+        <w:rPr>
+          <w:rFonts w:ascii="Times New Roman" w:hAnsi="Times New Roman" w:cs="Times New Roman"/>
+        </w:rPr>
+        <w:t xml:space="preserve">, we traversed through the neighboring list of deleted territory, and for each of the </w:t>
+      </w:r>
+      <w:proofErr w:type="spellStart"/>
+      <w:r>
+        <w:rPr>
+          <w:rFonts w:ascii="Times New Roman" w:hAnsi="Times New Roman" w:cs="Times New Roman"/>
+        </w:rPr>
+        <w:t>neighbours</w:t>
+      </w:r>
+      <w:proofErr w:type="spellEnd"/>
+      <w:r>
+        <w:rPr>
+          <w:rFonts w:ascii="Times New Roman" w:hAnsi="Times New Roman" w:cs="Times New Roman"/>
+        </w:rPr>
+        <w:t>, we visited their neighbor list to find the deleted territory. When found, we removed we removed the deleted territory from their list.</w:t>
       </w:r>
     </w:p>
     <w:p>
@@ -6076,33 +7058,91 @@
         <w:rPr>
           <w:rFonts w:ascii="Times New Roman" w:hAnsi="Times New Roman" w:cs="Times New Roman"/>
         </w:rPr>
-        <w:t>However, I realized that an algorithm does not require a for loop to traverse through adjacent list of connected country</w:t>
-      </w:r>
-      <w:r>
-        <w:rPr>
-          <w:rFonts w:ascii="Times New Roman" w:hAnsi="Times New Roman" w:cs="Times New Roman"/>
-        </w:rPr>
-        <w:t xml:space="preserve"> because the assumption is that if the country A is connected to country B, then A’s adjacent list should be </w:t>
-      </w:r>
-      <w:proofErr w:type="gramStart"/>
-      <w:r>
-        <w:rPr>
-          <w:rFonts w:ascii="Times New Roman" w:hAnsi="Times New Roman" w:cs="Times New Roman"/>
-        </w:rPr>
-        <w:t>have</w:t>
-      </w:r>
-      <w:proofErr w:type="gramEnd"/>
-      <w:r>
-        <w:rPr>
-          <w:rFonts w:ascii="Times New Roman" w:hAnsi="Times New Roman" w:cs="Times New Roman"/>
-        </w:rPr>
-        <w:t xml:space="preserve"> B, and vice versa</w:t>
-      </w:r>
-      <w:r>
-        <w:rPr>
-          <w:rFonts w:ascii="Times New Roman" w:hAnsi="Times New Roman" w:cs="Times New Roman"/>
-        </w:rPr>
-        <w:t xml:space="preserve">. </w:t>
+        <w:t xml:space="preserve">However, I realized that </w:t>
+      </w:r>
+      <w:r>
+        <w:rPr>
+          <w:rFonts w:ascii="Times New Roman" w:hAnsi="Times New Roman" w:cs="Times New Roman"/>
+        </w:rPr>
+        <w:t>this</w:t>
+      </w:r>
+      <w:r>
+        <w:rPr>
+          <w:rFonts w:ascii="Times New Roman" w:hAnsi="Times New Roman" w:cs="Times New Roman"/>
+        </w:rPr>
+        <w:t xml:space="preserve"> algorithm does not require a</w:t>
+      </w:r>
+      <w:r>
+        <w:rPr>
+          <w:rFonts w:ascii="Times New Roman" w:hAnsi="Times New Roman" w:cs="Times New Roman"/>
+        </w:rPr>
+        <w:t>nother</w:t>
+      </w:r>
+      <w:r>
+        <w:rPr>
+          <w:rFonts w:ascii="Times New Roman" w:hAnsi="Times New Roman" w:cs="Times New Roman"/>
+        </w:rPr>
+        <w:t xml:space="preserve"> for loop to traverse </w:t>
+      </w:r>
+      <w:r>
+        <w:rPr>
+          <w:rFonts w:ascii="Times New Roman" w:hAnsi="Times New Roman" w:cs="Times New Roman"/>
+        </w:rPr>
+        <w:t xml:space="preserve">through the </w:t>
+      </w:r>
+      <w:proofErr w:type="spellStart"/>
+      <w:r>
+        <w:rPr>
+          <w:rFonts w:ascii="Times New Roman" w:hAnsi="Times New Roman" w:cs="Times New Roman"/>
+        </w:rPr>
+        <w:t>neighbours</w:t>
+      </w:r>
+      <w:proofErr w:type="spellEnd"/>
+      <w:r>
+        <w:rPr>
+          <w:rFonts w:ascii="Times New Roman" w:hAnsi="Times New Roman" w:cs="Times New Roman"/>
+        </w:rPr>
+        <w:t xml:space="preserve"> of the </w:t>
+      </w:r>
+      <w:proofErr w:type="spellStart"/>
+      <w:r>
+        <w:rPr>
+          <w:rFonts w:ascii="Times New Roman" w:hAnsi="Times New Roman" w:cs="Times New Roman"/>
+        </w:rPr>
+        <w:t>neighbours</w:t>
+      </w:r>
+      <w:proofErr w:type="spellEnd"/>
+      <w:r>
+        <w:rPr>
+          <w:rFonts w:ascii="Times New Roman" w:hAnsi="Times New Roman" w:cs="Times New Roman"/>
+        </w:rPr>
+        <w:t xml:space="preserve"> because t</w:t>
+      </w:r>
+      <w:r>
+        <w:rPr>
+          <w:rFonts w:ascii="Times New Roman" w:hAnsi="Times New Roman" w:cs="Times New Roman"/>
+        </w:rPr>
+        <w:t xml:space="preserve">he </w:t>
+      </w:r>
+      <w:proofErr w:type="spellStart"/>
+      <w:r>
+        <w:rPr>
+          <w:rFonts w:ascii="Times New Roman" w:hAnsi="Times New Roman" w:cs="Times New Roman"/>
+        </w:rPr>
+        <w:t>ArrayList.remove</w:t>
+      </w:r>
+      <w:proofErr w:type="spellEnd"/>
+      <w:r>
+        <w:rPr>
+          <w:rFonts w:ascii="Times New Roman" w:hAnsi="Times New Roman" w:cs="Times New Roman"/>
+        </w:rPr>
+        <w:t>() method already traverses the list to remove the first occurrence of the object.</w:t>
+      </w:r>
+      <w:r>
+        <w:rPr>
+          <w:rFonts w:ascii="Times New Roman" w:hAnsi="Times New Roman" w:cs="Times New Roman"/>
+        </w:rPr>
+        <w:t xml:space="preserve"> </w:t>
       </w:r>
     </w:p>
     <w:p>
@@ -6122,73 +7162,36 @@
         <w:rPr>
           <w:rFonts w:ascii="Times New Roman" w:hAnsi="Times New Roman" w:cs="Times New Roman"/>
         </w:rPr>
-        <w:t xml:space="preserve">Namely, all we need </w:t>
-      </w:r>
-      <w:r>
-        <w:rPr>
-          <w:rFonts w:ascii="Times New Roman" w:hAnsi="Times New Roman" w:cs="Times New Roman"/>
-        </w:rPr>
-        <w:t xml:space="preserve">was </w:t>
-      </w:r>
-      <w:r>
-        <w:rPr>
-          <w:rFonts w:ascii="Times New Roman" w:hAnsi="Times New Roman" w:cs="Times New Roman"/>
-        </w:rPr>
-        <w:t>one for loop to traverse through adjacent list</w:t>
-      </w:r>
-      <w:r>
-        <w:rPr>
-          <w:rFonts w:ascii="Times New Roman" w:hAnsi="Times New Roman" w:cs="Times New Roman"/>
-        </w:rPr>
-        <w:t xml:space="preserve"> </w:t>
-      </w:r>
-      <w:r>
-        <w:rPr>
-          <w:rFonts w:ascii="Times New Roman" w:hAnsi="Times New Roman" w:cs="Times New Roman"/>
-        </w:rPr>
-        <w:t xml:space="preserve">of the country to be removed </w:t>
-      </w:r>
-      <w:r>
-        <w:rPr>
-          <w:rFonts w:ascii="Times New Roman" w:hAnsi="Times New Roman" w:cs="Times New Roman"/>
-        </w:rPr>
-        <w:t xml:space="preserve">and remove </w:t>
-      </w:r>
-      <w:r>
-        <w:rPr>
-          <w:rFonts w:ascii="Times New Roman" w:hAnsi="Times New Roman" w:cs="Times New Roman"/>
-        </w:rPr>
-        <w:t>it</w:t>
-      </w:r>
-      <w:r>
-        <w:rPr>
-          <w:rFonts w:ascii="Times New Roman" w:hAnsi="Times New Roman" w:cs="Times New Roman"/>
-        </w:rPr>
-        <w:t xml:space="preserve"> from </w:t>
-      </w:r>
-      <w:r>
-        <w:rPr>
-          <w:rFonts w:ascii="Times New Roman" w:hAnsi="Times New Roman" w:cs="Times New Roman"/>
-        </w:rPr>
-        <w:t xml:space="preserve">their </w:t>
-      </w:r>
-      <w:r>
-        <w:rPr>
-          <w:rFonts w:ascii="Times New Roman" w:hAnsi="Times New Roman" w:cs="Times New Roman"/>
-        </w:rPr>
-        <w:t>adjacent lis</w:t>
-      </w:r>
-      <w:r>
-        <w:rPr>
-          <w:rFonts w:ascii="Times New Roman" w:hAnsi="Times New Roman" w:cs="Times New Roman"/>
-        </w:rPr>
-        <w:t>t</w:t>
-      </w:r>
-      <w:r>
-        <w:rPr>
-          <w:rFonts w:ascii="Times New Roman" w:hAnsi="Times New Roman" w:cs="Times New Roman"/>
-        </w:rPr>
-        <w:t>.</w:t>
+        <w:lastRenderedPageBreak/>
+        <w:t xml:space="preserve">Namely, </w:t>
+      </w:r>
+      <w:r>
+        <w:rPr>
+          <w:rFonts w:ascii="Times New Roman" w:hAnsi="Times New Roman" w:cs="Times New Roman"/>
+        </w:rPr>
+        <w:t>all we needed was one for loop to go through the neighbor list of deleted territory an</w:t>
+      </w:r>
+      <w:r>
+        <w:rPr>
+          <w:rFonts w:ascii="Times New Roman" w:hAnsi="Times New Roman" w:cs="Times New Roman"/>
+        </w:rPr>
+        <w:t xml:space="preserve">d use </w:t>
+      </w:r>
+      <w:proofErr w:type="spellStart"/>
+      <w:proofErr w:type="gramStart"/>
+      <w:r>
+        <w:rPr>
+          <w:rFonts w:ascii="Times New Roman" w:hAnsi="Times New Roman" w:cs="Times New Roman"/>
+        </w:rPr>
+        <w:t>arraylist.remove</w:t>
+      </w:r>
+      <w:proofErr w:type="spellEnd"/>
+      <w:proofErr w:type="gramEnd"/>
+      <w:r>
+        <w:rPr>
+          <w:rFonts w:ascii="Times New Roman" w:hAnsi="Times New Roman" w:cs="Times New Roman"/>
+        </w:rPr>
+        <w:t>() to remove the country from their list.</w:t>
       </w:r>
     </w:p>
     <w:p>
@@ -6202,7 +7205,6 @@
         <w:rPr>
           <w:noProof/>
         </w:rPr>
-        <w:lastRenderedPageBreak/>
         <w:drawing>
           <wp:inline distT="0" distB="0" distL="0" distR="0" wp14:anchorId="21A65549" wp14:editId="08FFF51E">
             <wp:extent cx="5943600" cy="3139440"/>
@@ -6510,13 +7512,49 @@
         <w:rPr>
           <w:rFonts w:ascii="Times New Roman" w:hAnsi="Times New Roman" w:cs="Times New Roman"/>
         </w:rPr>
-        <w:t>, and they functionality is more specialized</w:t>
-      </w:r>
-      <w:r>
-        <w:rPr>
-          <w:rFonts w:ascii="Times New Roman" w:hAnsi="Times New Roman" w:cs="Times New Roman"/>
-        </w:rPr>
-        <w:t xml:space="preserve"> as super controller is responsible for taking care of common functionalities.</w:t>
+        <w:t>, and th</w:t>
+      </w:r>
+      <w:r>
+        <w:rPr>
+          <w:rFonts w:ascii="Times New Roman" w:hAnsi="Times New Roman" w:cs="Times New Roman"/>
+        </w:rPr>
+        <w:t>eir</w:t>
+      </w:r>
+      <w:r>
+        <w:rPr>
+          <w:rFonts w:ascii="Times New Roman" w:hAnsi="Times New Roman" w:cs="Times New Roman"/>
+        </w:rPr>
+        <w:t xml:space="preserve"> functionalit</w:t>
+      </w:r>
+      <w:r>
+        <w:rPr>
+          <w:rFonts w:ascii="Times New Roman" w:hAnsi="Times New Roman" w:cs="Times New Roman"/>
+        </w:rPr>
+        <w:t>ies are</w:t>
+      </w:r>
+      <w:r>
+        <w:rPr>
+          <w:rFonts w:ascii="Times New Roman" w:hAnsi="Times New Roman" w:cs="Times New Roman"/>
+        </w:rPr>
+        <w:t xml:space="preserve"> more specialized</w:t>
+      </w:r>
+      <w:r>
+        <w:rPr>
+          <w:rFonts w:ascii="Times New Roman" w:hAnsi="Times New Roman" w:cs="Times New Roman"/>
+        </w:rPr>
+        <w:t xml:space="preserve"> </w:t>
+      </w:r>
+      <w:r>
+        <w:rPr>
+          <w:rFonts w:ascii="Times New Roman" w:hAnsi="Times New Roman" w:cs="Times New Roman"/>
+        </w:rPr>
+        <w:t>for each of the phase because</w:t>
+      </w:r>
+      <w:r>
+        <w:rPr>
+          <w:rFonts w:ascii="Times New Roman" w:hAnsi="Times New Roman" w:cs="Times New Roman"/>
+        </w:rPr>
+        <w:t xml:space="preserve"> super controller is responsible for taking care of common functionalities.</w:t>
       </w:r>
     </w:p>
     <w:p>
@@ -6574,6 +7612,7 @@
         <w:rPr>
           <w:noProof/>
         </w:rPr>
+        <w:lastRenderedPageBreak/>
         <w:drawing>
           <wp:inline distT="0" distB="0" distL="0" distR="0" wp14:anchorId="5D281B6C" wp14:editId="66B0E33A">
             <wp:extent cx="5943600" cy="2632075"/>
@@ -6590,7 +7629,7 @@
                     <pic:cNvPicPr/>
                   </pic:nvPicPr>
                   <pic:blipFill>
-                    <a:blip r:embed="rId11"/>
+                    <a:blip r:embed="rId13"/>
                     <a:stretch>
                       <a:fillRect/>
                     </a:stretch>
@@ -6627,7 +7666,6 @@
         <w:rPr>
           <w:rFonts w:ascii="Times New Roman" w:hAnsi="Times New Roman" w:cs="Times New Roman"/>
         </w:rPr>
-        <w:lastRenderedPageBreak/>
         <w:t>This is a view for reinforcement before refactoring. It has its own field for current player and its own message board. This is the same for attack and fortification</w:t>
       </w:r>
     </w:p>
@@ -6672,6 +7710,272 @@
             <wp:extent cx="5943600" cy="2808605"/>
             <wp:effectExtent l="0" t="0" r="0" b="0"/>
             <wp:docPr id="7" name="Picture 7"/>
+            <wp:cNvGraphicFramePr>
+              <a:graphicFrameLocks xmlns:a="http://schemas.openxmlformats.org/drawingml/2006/main" noChangeAspect="1"/>
+            </wp:cNvGraphicFramePr>
+            <a:graphic xmlns:a="http://schemas.openxmlformats.org/drawingml/2006/main">
+              <a:graphicData uri="http://schemas.openxmlformats.org/drawingml/2006/picture">
+                <pic:pic xmlns:pic="http://schemas.openxmlformats.org/drawingml/2006/picture">
+                  <pic:nvPicPr>
+                    <pic:cNvPr id="1" name=""/>
+                    <pic:cNvPicPr/>
+                  </pic:nvPicPr>
+                  <pic:blipFill>
+                    <a:blip r:embed="rId14"/>
+                    <a:stretch>
+                      <a:fillRect/>
+                    </a:stretch>
+                  </pic:blipFill>
+                  <pic:spPr>
+                    <a:xfrm>
+                      <a:off x="0" y="0"/>
+                      <a:ext cx="5943600" cy="2808605"/>
+                    </a:xfrm>
+                    <a:prstGeom prst="rect">
+                      <a:avLst/>
+                    </a:prstGeom>
+                  </pic:spPr>
+                </pic:pic>
+              </a:graphicData>
+            </a:graphic>
+          </wp:inline>
+        </w:drawing>
+      </w:r>
+    </w:p>
+    <w:p>
+      <w:pPr>
+        <w:pStyle w:val="ListParagraph"/>
+        <w:numPr>
+          <w:ilvl w:val="1"/>
+          <w:numId w:val="12"/>
+        </w:numPr>
+        <w:spacing w:after="0"/>
+        <w:rPr>
+          <w:rFonts w:ascii="Times New Roman" w:hAnsi="Times New Roman" w:cs="Times New Roman"/>
+        </w:rPr>
+      </w:pPr>
+      <w:r>
+        <w:rPr>
+          <w:rFonts w:ascii="Times New Roman" w:hAnsi="Times New Roman" w:cs="Times New Roman"/>
+        </w:rPr>
+        <w:t xml:space="preserve">Above shows a view where we </w:t>
+      </w:r>
+      <w:r>
+        <w:rPr>
+          <w:rFonts w:ascii="Times New Roman" w:hAnsi="Times New Roman" w:cs="Times New Roman"/>
+        </w:rPr>
+        <w:t>pulled up the</w:t>
+      </w:r>
+      <w:r>
+        <w:rPr>
+          <w:rFonts w:ascii="Times New Roman" w:hAnsi="Times New Roman" w:cs="Times New Roman"/>
+        </w:rPr>
+        <w:t xml:space="preserve"> </w:t>
+      </w:r>
+      <w:proofErr w:type="spellStart"/>
+      <w:r>
+        <w:rPr>
+          <w:rFonts w:ascii="Times New Roman" w:hAnsi="Times New Roman" w:cs="Times New Roman"/>
+        </w:rPr>
+        <w:t>identifical</w:t>
+      </w:r>
+      <w:proofErr w:type="spellEnd"/>
+      <w:r>
+        <w:rPr>
+          <w:rFonts w:ascii="Times New Roman" w:hAnsi="Times New Roman" w:cs="Times New Roman"/>
+        </w:rPr>
+        <w:t xml:space="preserve"> fields from the different phase controller</w:t>
+      </w:r>
+      <w:r>
+        <w:rPr>
+          <w:rFonts w:ascii="Times New Roman" w:hAnsi="Times New Roman" w:cs="Times New Roman"/>
+        </w:rPr>
+        <w:t>.</w:t>
+      </w:r>
+    </w:p>
+    <w:p>
+      <w:pPr>
+        <w:pStyle w:val="ListParagraph"/>
+        <w:spacing w:after="0"/>
+        <w:ind w:left="1440"/>
+        <w:rPr>
+          <w:rFonts w:ascii="Times New Roman" w:hAnsi="Times New Roman" w:cs="Times New Roman"/>
+        </w:rPr>
+      </w:pPr>
+    </w:p>
+    <w:p>
+      <w:pPr>
+        <w:spacing w:after="0"/>
+        <w:rPr>
+          <w:rFonts w:ascii="Times New Roman" w:hAnsi="Times New Roman" w:cs="Times New Roman"/>
+        </w:rPr>
+      </w:pPr>
+      <w:r>
+        <w:rPr>
+          <w:rFonts w:ascii="Times New Roman" w:hAnsi="Times New Roman" w:cs="Times New Roman"/>
+        </w:rPr>
+        <w:t xml:space="preserve">[4] Refactoring technique: Replacing </w:t>
+      </w:r>
+      <w:r>
+        <w:rPr>
+          <w:rFonts w:ascii="Times New Roman" w:hAnsi="Times New Roman" w:cs="Times New Roman"/>
+        </w:rPr>
+        <w:t xml:space="preserve">model </w:t>
+      </w:r>
+      <w:r>
+        <w:rPr>
+          <w:rFonts w:ascii="Times New Roman" w:hAnsi="Times New Roman" w:cs="Times New Roman"/>
+        </w:rPr>
+        <w:t xml:space="preserve">constructor with singleton </w:t>
+      </w:r>
+      <w:r>
+        <w:rPr>
+          <w:rFonts w:ascii="Times New Roman" w:hAnsi="Times New Roman" w:cs="Times New Roman"/>
+        </w:rPr>
+        <w:t>factory</w:t>
+      </w:r>
+    </w:p>
+    <w:p>
+      <w:pPr>
+        <w:pStyle w:val="ListParagraph"/>
+        <w:numPr>
+          <w:ilvl w:val="0"/>
+          <w:numId w:val="12"/>
+        </w:numPr>
+        <w:spacing w:after="0"/>
+        <w:rPr>
+          <w:rFonts w:ascii="Times New Roman" w:hAnsi="Times New Roman" w:cs="Times New Roman"/>
+        </w:rPr>
+      </w:pPr>
+      <w:r>
+        <w:rPr>
+          <w:rFonts w:ascii="Times New Roman" w:hAnsi="Times New Roman" w:cs="Times New Roman"/>
+        </w:rPr>
+        <w:t>Why refactor?</w:t>
+      </w:r>
+    </w:p>
+    <w:p>
+      <w:pPr>
+        <w:pStyle w:val="ListParagraph"/>
+        <w:numPr>
+          <w:ilvl w:val="1"/>
+          <w:numId w:val="12"/>
+        </w:numPr>
+        <w:spacing w:after="0"/>
+        <w:rPr>
+          <w:rFonts w:ascii="Times New Roman" w:hAnsi="Times New Roman" w:cs="Times New Roman"/>
+        </w:rPr>
+      </w:pPr>
+      <w:r>
+        <w:rPr>
+          <w:rFonts w:ascii="Times New Roman" w:hAnsi="Times New Roman" w:cs="Times New Roman"/>
+        </w:rPr>
+        <w:t>Prior to usin</w:t>
+      </w:r>
+      <w:r>
+        <w:rPr>
+          <w:rFonts w:ascii="Times New Roman" w:hAnsi="Times New Roman" w:cs="Times New Roman"/>
+        </w:rPr>
+        <w:t>g singleton, different controller</w:t>
+      </w:r>
+      <w:r>
+        <w:rPr>
+          <w:rFonts w:ascii="Times New Roman" w:hAnsi="Times New Roman" w:cs="Times New Roman"/>
+        </w:rPr>
+        <w:t xml:space="preserve"> </w:t>
+      </w:r>
+      <w:r>
+        <w:rPr>
+          <w:rFonts w:ascii="Times New Roman" w:hAnsi="Times New Roman" w:cs="Times New Roman"/>
+        </w:rPr>
+        <w:t>class</w:t>
+      </w:r>
+      <w:r>
+        <w:rPr>
+          <w:rFonts w:ascii="Times New Roman" w:hAnsi="Times New Roman" w:cs="Times New Roman"/>
+        </w:rPr>
+        <w:t xml:space="preserve"> gained access the model</w:t>
+      </w:r>
+      <w:r>
+        <w:rPr>
+          <w:rFonts w:ascii="Times New Roman" w:hAnsi="Times New Roman" w:cs="Times New Roman"/>
+        </w:rPr>
+        <w:t xml:space="preserve"> class</w:t>
+      </w:r>
+      <w:r>
+        <w:rPr>
+          <w:rFonts w:ascii="Times New Roman" w:hAnsi="Times New Roman" w:cs="Times New Roman"/>
+        </w:rPr>
+        <w:t xml:space="preserve"> by passing models into to their constructo</w:t>
+      </w:r>
+      <w:r>
+        <w:rPr>
+          <w:rFonts w:ascii="Times New Roman" w:hAnsi="Times New Roman" w:cs="Times New Roman"/>
+        </w:rPr>
+        <w:t xml:space="preserve">rs. Namely, at different phase of the game, the model objects were passed between different controller objects to keep single instance of model classes. When a controller required multiple models objects then we had to pass </w:t>
+      </w:r>
+      <w:proofErr w:type="gramStart"/>
+      <w:r>
+        <w:rPr>
+          <w:rFonts w:ascii="Times New Roman" w:hAnsi="Times New Roman" w:cs="Times New Roman"/>
+        </w:rPr>
+        <w:t>all of</w:t>
+      </w:r>
+      <w:proofErr w:type="gramEnd"/>
+      <w:r>
+        <w:rPr>
+          <w:rFonts w:ascii="Times New Roman" w:hAnsi="Times New Roman" w:cs="Times New Roman"/>
+        </w:rPr>
+        <w:t xml:space="preserve"> the model objects into the constructor, making our application less flexible.</w:t>
+      </w:r>
+    </w:p>
+    <w:p>
+      <w:pPr>
+        <w:spacing w:after="0"/>
+        <w:rPr>
+          <w:rFonts w:ascii="Times New Roman" w:hAnsi="Times New Roman" w:cs="Times New Roman"/>
+        </w:rPr>
+      </w:pPr>
+    </w:p>
+    <w:p>
+      <w:pPr>
+        <w:spacing w:after="0"/>
+        <w:rPr>
+          <w:rFonts w:ascii="Times New Roman" w:hAnsi="Times New Roman" w:cs="Times New Roman"/>
+        </w:rPr>
+      </w:pPr>
+    </w:p>
+    <w:p>
+      <w:pPr>
+        <w:spacing w:after="0"/>
+        <w:ind w:left="1080"/>
+      </w:pPr>
+      <w:r>
+        <w:rPr>
+          <w:rFonts w:ascii="Times New Roman" w:hAnsi="Times New Roman" w:cs="Times New Roman"/>
+        </w:rPr>
+        <w:lastRenderedPageBreak/>
+        <w:t>BEFORE:</w:t>
+      </w:r>
+    </w:p>
+    <w:p>
+      <w:pPr>
+        <w:pStyle w:val="ListParagraph"/>
+        <w:spacing w:after="0"/>
+        <w:ind w:left="1440"/>
+        <w:rPr>
+          <w:rFonts w:ascii="Times New Roman" w:hAnsi="Times New Roman" w:cs="Times New Roman"/>
+        </w:rPr>
+      </w:pPr>
+      <w:r>
+        <w:rPr>
+          <w:noProof/>
+        </w:rPr>
+        <w:drawing>
+          <wp:inline distT="0" distB="0" distL="0" distR="0" wp14:anchorId="79E0C47A" wp14:editId="3EDE70D6">
+            <wp:extent cx="5943600" cy="1995170"/>
+            <wp:effectExtent l="0" t="0" r="0" b="5080"/>
+            <wp:docPr id="8" name="Picture 8"/>
             <wp:cNvGraphicFramePr>
               <a:graphicFrameLocks xmlns:a="http://schemas.openxmlformats.org/drawingml/2006/main" noChangeAspect="1"/>
             </wp:cNvGraphicFramePr>
@@ -6691,261 +7995,6 @@
                   <pic:spPr>
                     <a:xfrm>
                       <a:off x="0" y="0"/>
-                      <a:ext cx="5943600" cy="2808605"/>
-                    </a:xfrm>
-                    <a:prstGeom prst="rect">
-                      <a:avLst/>
-                    </a:prstGeom>
-                  </pic:spPr>
-                </pic:pic>
-              </a:graphicData>
-            </a:graphic>
-          </wp:inline>
-        </w:drawing>
-      </w:r>
-    </w:p>
-    <w:p>
-      <w:pPr>
-        <w:pStyle w:val="ListParagraph"/>
-        <w:numPr>
-          <w:ilvl w:val="1"/>
-          <w:numId w:val="12"/>
-        </w:numPr>
-        <w:spacing w:after="0"/>
-        <w:rPr>
-          <w:rFonts w:ascii="Times New Roman" w:hAnsi="Times New Roman" w:cs="Times New Roman"/>
-        </w:rPr>
-      </w:pPr>
-      <w:r>
-        <w:rPr>
-          <w:rFonts w:ascii="Times New Roman" w:hAnsi="Times New Roman" w:cs="Times New Roman"/>
-        </w:rPr>
-        <w:t xml:space="preserve">Above shows a view where we </w:t>
-      </w:r>
-      <w:r>
-        <w:rPr>
-          <w:rFonts w:ascii="Times New Roman" w:hAnsi="Times New Roman" w:cs="Times New Roman"/>
-        </w:rPr>
-        <w:t>pulled up the</w:t>
-      </w:r>
-      <w:r>
-        <w:rPr>
-          <w:rFonts w:ascii="Times New Roman" w:hAnsi="Times New Roman" w:cs="Times New Roman"/>
-        </w:rPr>
-        <w:t xml:space="preserve"> </w:t>
-      </w:r>
-      <w:proofErr w:type="spellStart"/>
-      <w:r>
-        <w:rPr>
-          <w:rFonts w:ascii="Times New Roman" w:hAnsi="Times New Roman" w:cs="Times New Roman"/>
-        </w:rPr>
-        <w:t>identifical</w:t>
-      </w:r>
-      <w:proofErr w:type="spellEnd"/>
-      <w:r>
-        <w:rPr>
-          <w:rFonts w:ascii="Times New Roman" w:hAnsi="Times New Roman" w:cs="Times New Roman"/>
-        </w:rPr>
-        <w:t xml:space="preserve"> fields from the different phase controller</w:t>
-      </w:r>
-      <w:r>
-        <w:rPr>
-          <w:rFonts w:ascii="Times New Roman" w:hAnsi="Times New Roman" w:cs="Times New Roman"/>
-        </w:rPr>
-        <w:t>.</w:t>
-      </w:r>
-    </w:p>
-    <w:p>
-      <w:pPr>
-        <w:spacing w:after="0"/>
-        <w:rPr>
-          <w:rFonts w:ascii="Times New Roman" w:hAnsi="Times New Roman" w:cs="Times New Roman"/>
-        </w:rPr>
-      </w:pPr>
-      <w:r>
-        <w:rPr>
-          <w:rFonts w:ascii="Times New Roman" w:hAnsi="Times New Roman" w:cs="Times New Roman"/>
-        </w:rPr>
-        <w:t xml:space="preserve">[4] Refactoring technique: Replacing </w:t>
-      </w:r>
-      <w:r>
-        <w:rPr>
-          <w:rFonts w:ascii="Times New Roman" w:hAnsi="Times New Roman" w:cs="Times New Roman"/>
-        </w:rPr>
-        <w:t xml:space="preserve">model </w:t>
-      </w:r>
-      <w:r>
-        <w:rPr>
-          <w:rFonts w:ascii="Times New Roman" w:hAnsi="Times New Roman" w:cs="Times New Roman"/>
-        </w:rPr>
-        <w:t xml:space="preserve">constructor with singleton </w:t>
-      </w:r>
-      <w:r>
-        <w:rPr>
-          <w:rFonts w:ascii="Times New Roman" w:hAnsi="Times New Roman" w:cs="Times New Roman"/>
-        </w:rPr>
-        <w:t>factory</w:t>
-      </w:r>
-    </w:p>
-    <w:p>
-      <w:pPr>
-        <w:pStyle w:val="ListParagraph"/>
-        <w:numPr>
-          <w:ilvl w:val="0"/>
-          <w:numId w:val="12"/>
-        </w:numPr>
-        <w:spacing w:after="0"/>
-        <w:rPr>
-          <w:rFonts w:ascii="Times New Roman" w:hAnsi="Times New Roman" w:cs="Times New Roman"/>
-        </w:rPr>
-      </w:pPr>
-      <w:r>
-        <w:rPr>
-          <w:rFonts w:ascii="Times New Roman" w:hAnsi="Times New Roman" w:cs="Times New Roman"/>
-        </w:rPr>
-        <w:t>Why refactor?</w:t>
-      </w:r>
-    </w:p>
-    <w:p>
-      <w:pPr>
-        <w:pStyle w:val="ListParagraph"/>
-        <w:numPr>
-          <w:ilvl w:val="1"/>
-          <w:numId w:val="12"/>
-        </w:numPr>
-        <w:spacing w:after="0"/>
-        <w:rPr>
-          <w:rFonts w:ascii="Times New Roman" w:hAnsi="Times New Roman" w:cs="Times New Roman"/>
-        </w:rPr>
-      </w:pPr>
-      <w:r>
-        <w:rPr>
-          <w:rFonts w:ascii="Times New Roman" w:hAnsi="Times New Roman" w:cs="Times New Roman"/>
-        </w:rPr>
-        <w:t>Prior to usin</w:t>
-      </w:r>
-      <w:r>
-        <w:rPr>
-          <w:rFonts w:ascii="Times New Roman" w:hAnsi="Times New Roman" w:cs="Times New Roman"/>
-        </w:rPr>
-        <w:t>g singleton, different controller</w:t>
-      </w:r>
-      <w:r>
-        <w:rPr>
-          <w:rFonts w:ascii="Times New Roman" w:hAnsi="Times New Roman" w:cs="Times New Roman"/>
-        </w:rPr>
-        <w:t xml:space="preserve"> </w:t>
-      </w:r>
-      <w:r>
-        <w:rPr>
-          <w:rFonts w:ascii="Times New Roman" w:hAnsi="Times New Roman" w:cs="Times New Roman"/>
-        </w:rPr>
-        <w:t>class</w:t>
-      </w:r>
-      <w:r>
-        <w:rPr>
-          <w:rFonts w:ascii="Times New Roman" w:hAnsi="Times New Roman" w:cs="Times New Roman"/>
-        </w:rPr>
-        <w:t xml:space="preserve"> gained access the model</w:t>
-      </w:r>
-      <w:r>
-        <w:rPr>
-          <w:rFonts w:ascii="Times New Roman" w:hAnsi="Times New Roman" w:cs="Times New Roman"/>
-        </w:rPr>
-        <w:t xml:space="preserve"> class</w:t>
-      </w:r>
-      <w:r>
-        <w:rPr>
-          <w:rFonts w:ascii="Times New Roman" w:hAnsi="Times New Roman" w:cs="Times New Roman"/>
-        </w:rPr>
-        <w:t xml:space="preserve"> by passing models into to their constructo</w:t>
-      </w:r>
-      <w:r>
-        <w:rPr>
-          <w:rFonts w:ascii="Times New Roman" w:hAnsi="Times New Roman" w:cs="Times New Roman"/>
-        </w:rPr>
-        <w:t xml:space="preserve">rs. Namely, at different phase of the game, the model objects were passed between different controller objects to keep single instance of model classes. When a controller required multiple models objects then we had to pass </w:t>
-      </w:r>
-      <w:proofErr w:type="gramStart"/>
-      <w:r>
-        <w:rPr>
-          <w:rFonts w:ascii="Times New Roman" w:hAnsi="Times New Roman" w:cs="Times New Roman"/>
-        </w:rPr>
-        <w:t>all of</w:t>
-      </w:r>
-      <w:proofErr w:type="gramEnd"/>
-      <w:r>
-        <w:rPr>
-          <w:rFonts w:ascii="Times New Roman" w:hAnsi="Times New Roman" w:cs="Times New Roman"/>
-        </w:rPr>
-        <w:t xml:space="preserve"> the model objects into the constructor, making our application less flexible.</w:t>
-      </w:r>
-    </w:p>
-    <w:p>
-      <w:pPr>
-        <w:spacing w:after="0"/>
-        <w:rPr>
-          <w:rFonts w:ascii="Times New Roman" w:hAnsi="Times New Roman" w:cs="Times New Roman"/>
-        </w:rPr>
-      </w:pPr>
-    </w:p>
-    <w:p>
-      <w:pPr>
-        <w:spacing w:after="0"/>
-        <w:rPr>
-          <w:rFonts w:ascii="Times New Roman" w:hAnsi="Times New Roman" w:cs="Times New Roman"/>
-        </w:rPr>
-      </w:pPr>
-    </w:p>
-    <w:p>
-      <w:pPr>
-        <w:spacing w:after="0"/>
-        <w:ind w:left="1080"/>
-      </w:pPr>
-      <w:r>
-        <w:rPr>
-          <w:rFonts w:ascii="Times New Roman" w:hAnsi="Times New Roman" w:cs="Times New Roman"/>
-        </w:rPr>
-        <w:t>BEFORE:</w:t>
-      </w:r>
-    </w:p>
-    <w:p>
-      <w:pPr>
-        <w:pStyle w:val="ListParagraph"/>
-        <w:spacing w:after="0"/>
-        <w:ind w:left="1440"/>
-        <w:rPr>
-          <w:rFonts w:ascii="Times New Roman" w:hAnsi="Times New Roman" w:cs="Times New Roman"/>
-        </w:rPr>
-      </w:pPr>
-      <w:r>
-        <w:rPr>
-          <w:noProof/>
-        </w:rPr>
-        <w:drawing>
-          <wp:inline distT="0" distB="0" distL="0" distR="0" wp14:anchorId="79E0C47A" wp14:editId="3EDE70D6">
-            <wp:extent cx="5943600" cy="1995170"/>
-            <wp:effectExtent l="0" t="0" r="0" b="5080"/>
-            <wp:docPr id="8" name="Picture 8"/>
-            <wp:cNvGraphicFramePr>
-              <a:graphicFrameLocks xmlns:a="http://schemas.openxmlformats.org/drawingml/2006/main" noChangeAspect="1"/>
-            </wp:cNvGraphicFramePr>
-            <a:graphic xmlns:a="http://schemas.openxmlformats.org/drawingml/2006/main">
-              <a:graphicData uri="http://schemas.openxmlformats.org/drawingml/2006/picture">
-                <pic:pic xmlns:pic="http://schemas.openxmlformats.org/drawingml/2006/picture">
-                  <pic:nvPicPr>
-                    <pic:cNvPr id="1" name=""/>
-                    <pic:cNvPicPr/>
-                  </pic:nvPicPr>
-                  <pic:blipFill>
-                    <a:blip r:embed="rId13"/>
-                    <a:stretch>
-                      <a:fillRect/>
-                    </a:stretch>
-                  </pic:blipFill>
-                  <pic:spPr>
-                    <a:xfrm>
-                      <a:off x="0" y="0"/>
                       <a:ext cx="5943600" cy="1995170"/>
                     </a:xfrm>
                     <a:prstGeom prst="rect">
@@ -7006,7 +8055,6 @@
         <w:rPr>
           <w:rFonts w:ascii="Times New Roman" w:hAnsi="Times New Roman" w:cs="Times New Roman"/>
         </w:rPr>
-        <w:lastRenderedPageBreak/>
         <w:t>This allowed other objects from instantiating the copies of their single object, such that all the controller has access to the same model objects whenever it was required during the game.</w:t>
       </w:r>
     </w:p>
@@ -7051,7 +8099,7 @@
                     <pic:cNvPicPr/>
                   </pic:nvPicPr>
                   <pic:blipFill>
-                    <a:blip r:embed="rId14"/>
+                    <a:blip r:embed="rId15"/>
                     <a:stretch>
                       <a:fillRect/>
                     </a:stretch>
@@ -7467,7 +8515,7 @@
   <w:abstractNum w:abstractNumId="3" w15:restartNumberingAfterBreak="0">
     <w:nsid w:val="2A0549E4"/>
     <w:multiLevelType w:val="hybridMultilevel"/>
-    <w:tmpl w:val="D5469576"/>
+    <w:tmpl w:val="7854BF7A"/>
     <w:lvl w:ilvl="0" w:tplc="417EF692">
       <w:numFmt w:val="bullet"/>
       <w:lvlText w:val="-"/>
@@ -9359,7 +10407,7 @@
 </file>
 
 <file path=customXml/itemProps1.xml><?xml version="1.0" encoding="utf-8"?>
-<ds:datastoreItem xmlns:ds="http://schemas.openxmlformats.org/officeDocument/2006/customXml" ds:itemID="{6E644D56-02CC-4E65-97CA-41143B531211}">
+<ds:datastoreItem xmlns:ds="http://schemas.openxmlformats.org/officeDocument/2006/customXml" ds:itemID="{A1A246C4-F4CC-4C2C-B472-E4B6953E7AB7}">
   <ds:schemaRefs>
     <ds:schemaRef ds:uri="http://schemas.openxmlformats.org/officeDocument/2006/bibliography"/>
   </ds:schemaRefs>

</xml_diff>